<commit_message>
Updated Excercise 3 and removed Excercise 4
</commit_message>
<xml_diff>
--- a/Trunk/Hands On/DCAF Hands On 2016/DCAF Hands On.docx
+++ b/Trunk/Hands On/DCAF Hands On 2016/DCAF Hands On.docx
@@ -10712,6 +10712,8 @@
       <w:r>
         <w:rPr>
           <w:rFonts w:ascii="Calibri" w:hAnsi="Calibri" w:cs="Calibri"/>
+          <w:sz w:val="22"/>
+          <w:szCs w:val="22"/>
         </w:rPr>
         <w:t xml:space="preserve">Select the </w:t>
       </w:r>
@@ -10720,12 +10722,16 @@
           <w:rFonts w:ascii="Calibri" w:hAnsi="Calibri" w:cs="Calibri"/>
           <w:b/>
           <w:i/>
+          <w:sz w:val="22"/>
+          <w:szCs w:val="22"/>
         </w:rPr>
         <w:t>CVT configuration</w:t>
       </w:r>
       <w:r>
         <w:rPr>
           <w:rFonts w:ascii="Calibri" w:hAnsi="Calibri" w:cs="Calibri"/>
+          <w:sz w:val="22"/>
+          <w:szCs w:val="22"/>
         </w:rPr>
         <w:t xml:space="preserve"> module. Select </w:t>
       </w:r>
@@ -10735,6 +10741,8 @@
           <w:rFonts w:ascii="Calibri" w:hAnsi="Calibri" w:cs="Calibri"/>
           <w:b/>
           <w:i/>
+          <w:sz w:val="22"/>
+          <w:szCs w:val="22"/>
         </w:rPr>
         <w:t>To</w:t>
       </w:r>
@@ -10744,12 +10752,16 @@
           <w:rFonts w:ascii="Calibri" w:hAnsi="Calibri" w:cs="Calibri"/>
           <w:b/>
           <w:i/>
+          <w:sz w:val="22"/>
+          <w:szCs w:val="22"/>
         </w:rPr>
         <w:t xml:space="preserve"> CVT</w:t>
       </w:r>
       <w:r>
         <w:rPr>
           <w:rFonts w:ascii="Calibri" w:hAnsi="Calibri" w:cs="Calibri"/>
+          <w:sz w:val="22"/>
+          <w:szCs w:val="22"/>
         </w:rPr>
         <w:t xml:space="preserve"> direction. Move Temperature to the </w:t>
       </w:r>
@@ -10758,12 +10770,16 @@
           <w:rFonts w:ascii="Calibri" w:hAnsi="Calibri" w:cs="Calibri"/>
           <w:b/>
           <w:i/>
+          <w:sz w:val="22"/>
+          <w:szCs w:val="22"/>
         </w:rPr>
         <w:t>To CVT box</w:t>
       </w:r>
       <w:r>
         <w:rPr>
           <w:rFonts w:ascii="Calibri" w:hAnsi="Calibri" w:cs="Calibri"/>
+          <w:sz w:val="22"/>
+          <w:szCs w:val="22"/>
         </w:rPr>
         <w:t>. Save your configuration.</w:t>
       </w:r>
@@ -10785,6 +10801,8 @@
       <w:r>
         <w:rPr>
           <w:rFonts w:asciiTheme="minorHAnsi" w:hAnsiTheme="minorHAnsi"/>
+          <w:sz w:val="22"/>
+          <w:szCs w:val="22"/>
         </w:rPr>
         <w:t xml:space="preserve">Open </w:t>
       </w:r>
@@ -10793,12 +10811,16 @@
           <w:rFonts w:asciiTheme="minorHAnsi" w:hAnsiTheme="minorHAnsi"/>
           <w:b/>
           <w:i/>
+          <w:sz w:val="22"/>
+          <w:szCs w:val="22"/>
         </w:rPr>
         <w:t>TCRL Host Main.vi</w:t>
       </w:r>
       <w:r>
         <w:rPr>
           <w:rFonts w:asciiTheme="minorHAnsi" w:hAnsiTheme="minorHAnsi"/>
+          <w:sz w:val="22"/>
+          <w:szCs w:val="22"/>
         </w:rPr>
         <w:t xml:space="preserve"> Block Diagram. Add a </w:t>
       </w:r>
@@ -10807,12 +10829,16 @@
           <w:rFonts w:asciiTheme="minorHAnsi" w:hAnsiTheme="minorHAnsi"/>
           <w:b/>
           <w:i/>
+          <w:sz w:val="22"/>
+          <w:szCs w:val="22"/>
         </w:rPr>
         <w:t>Read</w:t>
       </w:r>
       <w:r>
         <w:rPr>
           <w:rFonts w:asciiTheme="minorHAnsi" w:hAnsiTheme="minorHAnsi"/>
+          <w:sz w:val="22"/>
+          <w:szCs w:val="22"/>
         </w:rPr>
         <w:t xml:space="preserve"> VI from the </w:t>
       </w:r>
@@ -10821,12 +10847,16 @@
           <w:rFonts w:asciiTheme="minorHAnsi" w:hAnsiTheme="minorHAnsi"/>
           <w:b/>
           <w:i/>
+          <w:sz w:val="22"/>
+          <w:szCs w:val="22"/>
         </w:rPr>
         <w:t>Current Value Table Function Palette</w:t>
       </w:r>
       <w:r>
         <w:rPr>
           <w:rFonts w:asciiTheme="minorHAnsi" w:hAnsiTheme="minorHAnsi"/>
+          <w:sz w:val="22"/>
+          <w:szCs w:val="22"/>
         </w:rPr>
         <w:t xml:space="preserve">. By default it is a double. Connect a string constant to the </w:t>
       </w:r>
@@ -10835,12 +10865,16 @@
           <w:rFonts w:asciiTheme="minorHAnsi" w:hAnsiTheme="minorHAnsi"/>
           <w:b/>
           <w:i/>
+          <w:sz w:val="22"/>
+          <w:szCs w:val="22"/>
         </w:rPr>
         <w:t>Tag Name Terminal</w:t>
       </w:r>
       <w:r>
         <w:rPr>
           <w:rFonts w:asciiTheme="minorHAnsi" w:hAnsiTheme="minorHAnsi"/>
+          <w:sz w:val="22"/>
+          <w:szCs w:val="22"/>
         </w:rPr>
         <w:t xml:space="preserve"> and type </w:t>
       </w:r>
@@ -10849,12 +10883,16 @@
           <w:rFonts w:asciiTheme="minorHAnsi" w:hAnsiTheme="minorHAnsi"/>
           <w:b/>
           <w:i/>
+          <w:sz w:val="22"/>
+          <w:szCs w:val="22"/>
         </w:rPr>
         <w:t>Temperature</w:t>
       </w:r>
       <w:r>
         <w:rPr>
           <w:rFonts w:asciiTheme="minorHAnsi" w:hAnsiTheme="minorHAnsi"/>
+          <w:sz w:val="22"/>
+          <w:szCs w:val="22"/>
         </w:rPr>
         <w:t xml:space="preserve">. </w:t>
       </w:r>
@@ -10864,7 +10902,6 @@
       <w:pPr>
         <w:jc w:val="center"/>
       </w:pPr>
-      <w:bookmarkStart w:id="0" w:name="_GoBack"/>
       <w:r>
         <w:rPr>
           <w:noProof/>
@@ -10905,7 +10942,6 @@
           </wp:inline>
         </w:drawing>
       </w:r>
-      <w:bookmarkEnd w:id="0"/>
     </w:p>
     <w:p>
       <w:pPr>
@@ -10942,18 +10978,18 @@
         </w:numPr>
       </w:pPr>
       <w:r>
+        <w:t>Finish the code as shown in Figure 2.7</w:t>
+      </w:r>
+    </w:p>
+    <w:p>
+      <w:pPr>
+        <w:jc w:val="center"/>
+      </w:pPr>
+      <w:r>
+        <w:rPr>
+          <w:noProof/>
+        </w:rPr>
         <w:lastRenderedPageBreak/>
-        <w:t>Finish the code as shown in Figure 2.7</w:t>
-      </w:r>
-    </w:p>
-    <w:p>
-      <w:pPr>
-        <w:jc w:val="center"/>
-      </w:pPr>
-      <w:r>
-        <w:rPr>
-          <w:noProof/>
-        </w:rPr>
         <w:drawing>
           <wp:inline distT="0" distB="0" distL="0" distR="0" wp14:anchorId="4B6CABCE" wp14:editId="2307C8EB">
             <wp:extent cx="4400550" cy="2628900"/>
@@ -11117,26 +11153,26 @@
         </w:numPr>
       </w:pPr>
       <w:r>
+        <w:t xml:space="preserve">Save the changes in TCRL Host Main.vi. Go back to the Configuration Editor and update the classes for TCRL Host Module Includes.vi as you did for the TDMS </w:t>
+      </w:r>
+      <w:proofErr w:type="spellStart"/>
+      <w:r>
+        <w:t>Datalogger</w:t>
+      </w:r>
+      <w:proofErr w:type="spellEnd"/>
+      <w:r>
+        <w:t xml:space="preserve"> Module. Verify the CVT class is added to TCRL Host Module Includes.vi. </w:t>
+      </w:r>
+    </w:p>
+    <w:p>
+      <w:pPr>
+        <w:jc w:val="center"/>
+      </w:pPr>
+      <w:r>
+        <w:rPr>
+          <w:noProof/>
+        </w:rPr>
         <w:lastRenderedPageBreak/>
-        <w:t xml:space="preserve">Save the changes in TCRL Host Main.vi. Go back to the Configuration Editor and update the classes for TCRL Host Module Includes.vi as you did for the TDMS </w:t>
-      </w:r>
-      <w:proofErr w:type="spellStart"/>
-      <w:r>
-        <w:t>Datalogger</w:t>
-      </w:r>
-      <w:proofErr w:type="spellEnd"/>
-      <w:r>
-        <w:t xml:space="preserve"> Module. Verify the CVT class is added to TCRL Host Module Includes.vi. </w:t>
-      </w:r>
-    </w:p>
-    <w:p>
-      <w:pPr>
-        <w:jc w:val="center"/>
-      </w:pPr>
-      <w:r>
-        <w:rPr>
-          <w:noProof/>
-        </w:rPr>
         <w:drawing>
           <wp:inline distT="0" distB="0" distL="0" distR="0" wp14:anchorId="38ABF488" wp14:editId="43334C82">
             <wp:extent cx="1233663" cy="3395207"/>
@@ -11320,6 +11356,7 @@
         <w:rPr>
           <w:noProof/>
         </w:rPr>
+        <w:lastRenderedPageBreak/>
         <w:drawing>
           <wp:inline distT="0" distB="0" distL="0" distR="0" wp14:anchorId="5F7A924D" wp14:editId="6063A5F9">
             <wp:extent cx="5943600" cy="3479800"/>
@@ -11451,6 +11488,7 @@
       <w:r>
         <w:rPr>
           <w:b/>
+          <w:i/>
         </w:rPr>
         <w:t>Project &gt;&gt; Create Project…</w:t>
       </w:r>
@@ -11469,8 +11507,22 @@
       <w:r>
         <w:rPr>
           <w:b/>
+          <w:i/>
         </w:rPr>
         <w:t>TBDF &gt;&gt; Modules</w:t>
+      </w:r>
+      <w:r>
+        <w:t xml:space="preserve"> and s</w:t>
+      </w:r>
+      <w:r>
+        <w:t xml:space="preserve">elect </w:t>
+      </w:r>
+      <w:r>
+        <w:rPr>
+          <w:b/>
+          <w:i/>
+        </w:rPr>
+        <w:t>User Control Module</w:t>
       </w:r>
       <w:r>
         <w:t>.</w:t>
@@ -11485,15 +11537,121 @@
         </w:numPr>
       </w:pPr>
       <w:r>
-        <w:t xml:space="preserve">Select </w:t>
-      </w:r>
-      <w:r>
-        <w:rPr>
-          <w:b/>
-        </w:rPr>
-        <w:t>User Control Module</w:t>
-      </w:r>
-      <w:r>
+        <w:t xml:space="preserve">Type </w:t>
+      </w:r>
+      <w:r>
+        <w:rPr>
+          <w:b/>
+          <w:i/>
+        </w:rPr>
+        <w:t>Custom Temperature</w:t>
+      </w:r>
+      <w:r>
+        <w:rPr>
+          <w:i/>
+        </w:rPr>
+        <w:t xml:space="preserve"> </w:t>
+      </w:r>
+      <w:r>
+        <w:rPr>
+          <w:b/>
+          <w:i/>
+        </w:rPr>
+        <w:t>Controller</w:t>
+      </w:r>
+      <w:r>
+        <w:t xml:space="preserve"> as the </w:t>
+      </w:r>
+      <w:r>
+        <w:rPr>
+          <w:b/>
+          <w:i/>
+        </w:rPr>
+        <w:t>Module Name</w:t>
+      </w:r>
+      <w:r>
+        <w:t>.</w:t>
+      </w:r>
+    </w:p>
+    <w:p>
+      <w:pPr>
+        <w:pStyle w:val="Prrafodelista"/>
+        <w:numPr>
+          <w:ilvl w:val="0"/>
+          <w:numId w:val="1"/>
+        </w:numPr>
+      </w:pPr>
+      <w:r>
+        <w:t xml:space="preserve">Look for the Project Root </w:t>
+      </w:r>
+      <w:r>
+        <w:rPr>
+          <w:rFonts w:ascii="Calibri" w:hAnsi="Calibri" w:cs="Calibri"/>
+          <w:b/>
+          <w:i/>
+        </w:rPr>
+        <w:t>\\Temperature Controller</w:t>
+      </w:r>
+      <w:r>
+        <w:rPr>
+          <w:rFonts w:ascii="Calibri" w:hAnsi="Calibri" w:cs="Calibri"/>
+          <w:b/>
+          <w:i/>
+        </w:rPr>
+        <w:t>\Module</w:t>
+      </w:r>
+      <w:r>
+        <w:rPr>
+          <w:rFonts w:ascii="Calibri" w:hAnsi="Calibri" w:cs="Calibri"/>
+          <w:b/>
+        </w:rPr>
+        <w:t xml:space="preserve"> </w:t>
+      </w:r>
+      <w:r>
+        <w:rPr>
+          <w:rFonts w:ascii="Calibri" w:hAnsi="Calibri" w:cs="Calibri"/>
+        </w:rPr>
+        <w:t xml:space="preserve">and create a folder called </w:t>
+      </w:r>
+      <w:r>
+        <w:rPr>
+          <w:rFonts w:ascii="Calibri" w:hAnsi="Calibri" w:cs="Calibri"/>
+          <w:b/>
+          <w:i/>
+        </w:rPr>
+        <w:t>Custom Temperature Controller</w:t>
+      </w:r>
+      <w:r>
+        <w:rPr>
+          <w:rFonts w:ascii="Calibri" w:hAnsi="Calibri" w:cs="Calibri"/>
+        </w:rPr>
+        <w:t>. Get into t</w:t>
+      </w:r>
+      <w:r>
+        <w:rPr>
+          <w:rFonts w:ascii="Calibri" w:hAnsi="Calibri" w:cs="Calibri"/>
+        </w:rPr>
+        <w:t>hat folder and press</w:t>
+      </w:r>
+      <w:r>
+        <w:rPr>
+          <w:rFonts w:ascii="Calibri" w:hAnsi="Calibri" w:cs="Calibri"/>
+          <w:b/>
+        </w:rPr>
+        <w:t xml:space="preserve"> </w:t>
+      </w:r>
+      <w:r>
+        <w:rPr>
+          <w:rFonts w:ascii="Calibri" w:hAnsi="Calibri" w:cs="Calibri"/>
+          <w:b/>
+          <w:i/>
+        </w:rPr>
+        <w:t>Current Folder</w:t>
+      </w:r>
+      <w:r>
+        <w:rPr>
+          <w:rFonts w:ascii="Calibri" w:hAnsi="Calibri" w:cs="Calibri"/>
+        </w:rPr>
         <w:t>.</w:t>
       </w:r>
     </w:p>
@@ -11969,27 +12127,26 @@
         </w:tc>
       </w:tr>
     </w:tbl>
-    <w:p>
-      <w:pPr>
-        <w:ind w:left="360"/>
-      </w:pPr>
-      <w:r>
-        <w:t>At the end of this process you should have a channel configuration which looks like this:</w:t>
-      </w:r>
-    </w:p>
-    <w:p>
-      <w:pPr>
-        <w:ind w:left="360"/>
+    <w:p/>
+    <w:p>
+      <w:r>
+        <w:t>Your configuration should look like the one shown in Figure 3.1.</w:t>
+      </w:r>
+    </w:p>
+    <w:p>
+      <w:pPr>
+        <w:jc w:val="center"/>
       </w:pPr>
       <w:r>
         <w:rPr>
           <w:noProof/>
         </w:rPr>
+        <w:lastRenderedPageBreak/>
         <w:drawing>
-          <wp:inline distT="0" distB="0" distL="0" distR="0" wp14:anchorId="7293DC3A" wp14:editId="2D748CCA">
-            <wp:extent cx="5943600" cy="2003425"/>
+          <wp:inline distT="0" distB="0" distL="0" distR="0" wp14:anchorId="722F37EC" wp14:editId="0BD76B3E">
+            <wp:extent cx="4800600" cy="3754317"/>
             <wp:effectExtent l="0" t="0" r="0" b="0"/>
-            <wp:docPr id="2" name="Picture 2"/>
+            <wp:docPr id="16" name="Imagen 16"/>
             <wp:cNvGraphicFramePr>
               <a:graphicFrameLocks xmlns:a="http://schemas.openxmlformats.org/drawingml/2006/main" noChangeAspect="1"/>
             </wp:cNvGraphicFramePr>
@@ -12009,7 +12166,7 @@
                   <pic:spPr>
                     <a:xfrm>
                       <a:off x="0" y="0"/>
-                      <a:ext cx="5943600" cy="2003425"/>
+                      <a:ext cx="4814710" cy="3765352"/>
                     </a:xfrm>
                     <a:prstGeom prst="rect">
                       <a:avLst/>
@@ -12024,6 +12181,27 @@
     </w:p>
     <w:p>
       <w:pPr>
+        <w:pStyle w:val="Default"/>
+        <w:jc w:val="center"/>
+        <w:rPr>
+          <w:rFonts w:ascii="Calibri" w:hAnsi="Calibri" w:cs="Calibri"/>
+          <w:i/>
+          <w:sz w:val="22"/>
+          <w:szCs w:val="22"/>
+        </w:rPr>
+      </w:pPr>
+      <w:r>
+        <w:rPr>
+          <w:rFonts w:ascii="Calibri" w:hAnsi="Calibri" w:cs="Calibri"/>
+          <w:i/>
+          <w:sz w:val="22"/>
+          <w:szCs w:val="22"/>
+        </w:rPr>
+        <w:t>Figure 3.1</w:t>
+      </w:r>
+    </w:p>
+    <w:p>
+      <w:pPr>
         <w:pStyle w:val="Prrafodelista"/>
         <w:numPr>
           <w:ilvl w:val="0"/>
@@ -12054,27 +12232,32 @@
       <w:r>
         <w:t xml:space="preserve">Your new project will appear. Navigate to </w:t>
       </w:r>
+      <w:r>
+        <w:rPr>
+          <w:b/>
+        </w:rPr>
+        <w:t xml:space="preserve">Custom Controller Module </w:t>
+      </w:r>
       <w:proofErr w:type="spellStart"/>
       <w:r>
         <w:rPr>
-          <w:i/>
-        </w:rPr>
-        <w:t>YourModuleName</w:t>
+          <w:b/>
+        </w:rPr>
+        <w:t>r</w:t>
+      </w:r>
+      <w:r>
+        <w:rPr>
+          <w:b/>
+        </w:rPr>
+        <w:t>untime.lvclass</w:t>
       </w:r>
       <w:proofErr w:type="spellEnd"/>
       <w:r>
-        <w:t xml:space="preserve"> </w:t>
-      </w:r>
-      <w:proofErr w:type="spellStart"/>
-      <w:r>
-        <w:t>Runtime.lvclass</w:t>
-      </w:r>
-      <w:proofErr w:type="spellEnd"/>
-      <w:r>
         <w:t xml:space="preserve"> and open </w:t>
       </w:r>
       <w:r>
         <w:rPr>
+          <w:b/>
           <w:i/>
         </w:rPr>
         <w:t>user process.vi</w:t>
@@ -12082,530 +12265,24 @@
       <w:r>
         <w:t>. This method should have two clusters, one input and one output, which match the list of tags above.</w:t>
       </w:r>
-    </w:p>
-    <w:p>
-      <w:pPr>
-        <w:pStyle w:val="Prrafodelista"/>
-        <w:numPr>
-          <w:ilvl w:val="0"/>
-          <w:numId w:val="1"/>
-        </w:numPr>
-      </w:pPr>
-      <w:r>
-        <w:lastRenderedPageBreak/>
-        <w:t xml:space="preserve">Open </w:t>
-      </w:r>
-      <w:r>
-        <w:rPr>
-          <w:i/>
-        </w:rPr>
-        <w:t>process.vi</w:t>
-      </w:r>
-      <w:r>
-        <w:t xml:space="preserve"> in the overrides folder. On either side, scripted accessors convert tag bus data into your user-defined cluster. These methods are </w:t>
-      </w:r>
-      <w:r>
-        <w:rPr>
-          <w:i/>
-        </w:rPr>
-        <w:t>not</w:t>
-      </w:r>
-      <w:r>
-        <w:t xml:space="preserve"> automatically generated by the project scripting tool and must be generated when the project is first scripted or after any change to the interface. If you need to make changes to the interface, go to Appendix A</w:t>
-      </w:r>
-      <w:proofErr w:type="gramStart"/>
-      <w:r>
-        <w:t>.</w:t>
-      </w:r>
-      <w:proofErr w:type="gramEnd"/>
-      <w:r>
-        <w:br/>
-        <w:t xml:space="preserve">Note: During this process, the </w:t>
-      </w:r>
-      <w:proofErr w:type="spellStart"/>
-      <w:r>
-        <w:t>lvclass</w:t>
-      </w:r>
-      <w:proofErr w:type="spellEnd"/>
-      <w:r>
-        <w:t xml:space="preserve"> files are modified and so LabVIEW requires that your classes are </w:t>
-      </w:r>
-      <w:r>
-        <w:t>not</w:t>
-      </w:r>
-      <w:r>
-        <w:t xml:space="preserve"> loaded in multiple contexts. That is, you must close any other projects which currently have the class loaded. If you see a “lock” icon over the class, the script will not work. </w:t>
-      </w:r>
-      <w:r>
-        <w:t>To</w:t>
-      </w:r>
-      <w:r>
-        <w:t xml:space="preserve"> script these methods:</w:t>
-      </w:r>
-    </w:p>
-    <w:p>
-      <w:pPr>
-        <w:pStyle w:val="Prrafodelista"/>
-        <w:numPr>
-          <w:ilvl w:val="1"/>
-          <w:numId w:val="1"/>
-        </w:numPr>
-      </w:pPr>
-      <w:r>
-        <w:t xml:space="preserve">Open </w:t>
-      </w:r>
-      <w:r>
-        <w:rPr>
-          <w:b/>
-        </w:rPr>
-        <w:t>Tools &gt;&gt; TBDF &gt;&gt; Launch Control Module Scripting Utility…</w:t>
-      </w:r>
-    </w:p>
-    <w:p>
-      <w:pPr>
-        <w:pStyle w:val="Prrafodelista"/>
-        <w:numPr>
-          <w:ilvl w:val="1"/>
-          <w:numId w:val="1"/>
-        </w:numPr>
-      </w:pPr>
-      <w:r>
-        <w:t>Drag the runtime class from the project over the runtime class path control or browse for it manually, then do the same thing for the configuration class (</w:t>
-      </w:r>
-      <w:proofErr w:type="spellStart"/>
-      <w:r>
-        <w:rPr>
-          <w:i/>
-        </w:rPr>
-        <w:t>YourModuleName</w:t>
-      </w:r>
-      <w:proofErr w:type="spellEnd"/>
-      <w:r>
-        <w:rPr>
-          <w:i/>
-        </w:rPr>
-        <w:t xml:space="preserve"> </w:t>
-      </w:r>
-      <w:proofErr w:type="spellStart"/>
-      <w:r>
-        <w:t>Configuration.lvclass</w:t>
-      </w:r>
-      <w:proofErr w:type="spellEnd"/>
-      <w:r>
-        <w:t>).</w:t>
-      </w:r>
-    </w:p>
-    <w:p>
-      <w:pPr>
-        <w:pStyle w:val="Prrafodelista"/>
-        <w:numPr>
-          <w:ilvl w:val="1"/>
-          <w:numId w:val="1"/>
-        </w:numPr>
-      </w:pPr>
-      <w:r>
-        <w:t xml:space="preserve">Because you used the script, you can leave most options as the default and press </w:t>
-      </w:r>
-      <w:r>
-        <w:rPr>
-          <w:b/>
-        </w:rPr>
-        <w:t>Run</w:t>
-      </w:r>
-      <w:r>
-        <w:t>.</w:t>
-      </w:r>
-    </w:p>
-    <w:p>
-      <w:pPr>
-        <w:pStyle w:val="Prrafodelista"/>
-        <w:numPr>
-          <w:ilvl w:val="0"/>
-          <w:numId w:val="1"/>
-        </w:numPr>
-      </w:pPr>
-      <w:r>
-        <w:t xml:space="preserve">Return to </w:t>
-      </w:r>
-      <w:r>
-        <w:rPr>
-          <w:i/>
-        </w:rPr>
-        <w:t>process.vi</w:t>
-      </w:r>
-      <w:r>
-        <w:t xml:space="preserve">. </w:t>
-      </w:r>
-      <w:r>
-        <w:rPr>
-          <w:i/>
-        </w:rPr>
-        <w:t>User process.vi</w:t>
-      </w:r>
-      <w:r>
-        <w:t xml:space="preserve"> is the function being called in the middle and is the function you will implement. Add any control code you desire to this module. If you want to match the original module you just used, you can add the following:</w:t>
-      </w:r>
-    </w:p>
-    <w:p>
-      <w:pPr>
-        <w:pStyle w:val="Prrafodelista"/>
-        <w:numPr>
-          <w:ilvl w:val="1"/>
-          <w:numId w:val="1"/>
-        </w:numPr>
-      </w:pPr>
-      <w:r>
-        <w:t xml:space="preserve">Drop down an instance of PID.vi from </w:t>
-      </w:r>
-      <w:r>
-        <w:rPr>
-          <w:b/>
-        </w:rPr>
-        <w:t>Control and Simulation</w:t>
-      </w:r>
-      <w:r>
-        <w:rPr>
-          <w:b/>
-        </w:rPr>
-        <w:t xml:space="preserve"> &gt;&gt; PID &gt;&gt; PID.vi</w:t>
-      </w:r>
-      <w:r>
-        <w:t>.</w:t>
-      </w:r>
-    </w:p>
-    <w:p>
-      <w:pPr>
-        <w:pStyle w:val="Prrafodelista"/>
-        <w:numPr>
-          <w:ilvl w:val="1"/>
-          <w:numId w:val="1"/>
-        </w:numPr>
-      </w:pPr>
-      <w:r>
-        <w:t xml:space="preserve">Unbundle </w:t>
-      </w:r>
-      <w:r>
-        <w:rPr>
-          <w:i/>
-        </w:rPr>
-        <w:t xml:space="preserve">Parameters to </w:t>
-      </w:r>
-      <w:proofErr w:type="spellStart"/>
-      <w:r>
-        <w:rPr>
-          <w:i/>
-        </w:rPr>
-        <w:t>process.Temperature</w:t>
-      </w:r>
-      <w:proofErr w:type="spellEnd"/>
-      <w:r>
-        <w:t xml:space="preserve"> and wire as the process value</w:t>
-      </w:r>
-    </w:p>
-    <w:p>
-      <w:pPr>
-        <w:pStyle w:val="Prrafodelista"/>
-        <w:numPr>
-          <w:ilvl w:val="1"/>
-          <w:numId w:val="1"/>
-        </w:numPr>
-      </w:pPr>
-      <w:r>
-        <w:t xml:space="preserve">Wire </w:t>
-      </w:r>
-      <w:r>
-        <w:rPr>
-          <w:i/>
-        </w:rPr>
-        <w:t xml:space="preserve">Parameters to </w:t>
-      </w:r>
-      <w:proofErr w:type="spellStart"/>
-      <w:r>
-        <w:rPr>
-          <w:i/>
-        </w:rPr>
-        <w:t>process.setpoint</w:t>
-      </w:r>
-      <w:proofErr w:type="spellEnd"/>
-      <w:r>
-        <w:rPr>
-          <w:i/>
-        </w:rPr>
-        <w:t xml:space="preserve"> </w:t>
-      </w:r>
-      <w:r>
-        <w:t xml:space="preserve">as the </w:t>
-      </w:r>
-      <w:proofErr w:type="spellStart"/>
-      <w:r>
-        <w:t>setpoint</w:t>
-      </w:r>
-      <w:proofErr w:type="spellEnd"/>
-    </w:p>
-    <w:p>
-      <w:pPr>
-        <w:pStyle w:val="Prrafodelista"/>
-        <w:numPr>
-          <w:ilvl w:val="1"/>
-          <w:numId w:val="1"/>
-        </w:numPr>
-      </w:pPr>
-      <w:r>
-        <w:t xml:space="preserve">Bundle </w:t>
-      </w:r>
-      <w:r>
-        <w:rPr>
-          <w:i/>
-        </w:rPr>
-        <w:t xml:space="preserve">Parameters to </w:t>
-      </w:r>
-      <w:proofErr w:type="spellStart"/>
-      <w:r>
-        <w:rPr>
-          <w:i/>
-        </w:rPr>
-        <w:t>process.</w:t>
-      </w:r>
-      <w:r>
-        <w:rPr>
-          <w:i/>
-        </w:rPr>
-        <w:t>output</w:t>
-      </w:r>
-      <w:proofErr w:type="spellEnd"/>
-      <w:r>
-        <w:rPr>
-          <w:i/>
-        </w:rPr>
-        <w:t xml:space="preserve"> range high and </w:t>
-      </w:r>
-      <w:r>
-        <w:rPr>
-          <w:i/>
-        </w:rPr>
-        <w:t xml:space="preserve">Parameters </w:t>
-      </w:r>
-      <w:r>
-        <w:t>to</w:t>
-      </w:r>
-      <w:r>
-        <w:rPr>
-          <w:i/>
-        </w:rPr>
-        <w:t xml:space="preserve"> </w:t>
-      </w:r>
-      <w:proofErr w:type="spellStart"/>
-      <w:r>
-        <w:rPr>
-          <w:i/>
-        </w:rPr>
-        <w:t>process.</w:t>
-      </w:r>
-      <w:r>
-        <w:rPr>
-          <w:i/>
-        </w:rPr>
-        <w:t>output</w:t>
-      </w:r>
-      <w:proofErr w:type="spellEnd"/>
-      <w:r>
-        <w:rPr>
-          <w:i/>
-        </w:rPr>
-        <w:t xml:space="preserve"> range low</w:t>
-      </w:r>
-      <w:r>
-        <w:t xml:space="preserve"> and wire the cluster to output range</w:t>
-      </w:r>
-    </w:p>
-    <w:p>
-      <w:pPr>
-        <w:pStyle w:val="Prrafodelista"/>
-        <w:numPr>
-          <w:ilvl w:val="1"/>
-          <w:numId w:val="1"/>
-        </w:numPr>
-      </w:pPr>
-      <w:r>
-        <w:t xml:space="preserve">Bundle </w:t>
-      </w:r>
-      <w:r>
-        <w:rPr>
-          <w:i/>
-        </w:rPr>
-        <w:t xml:space="preserve">Parameters to </w:t>
-      </w:r>
-      <w:proofErr w:type="spellStart"/>
-      <w:r>
-        <w:rPr>
-          <w:i/>
-        </w:rPr>
-        <w:t>process.</w:t>
-      </w:r>
-      <w:r>
-        <w:rPr>
-          <w:i/>
-        </w:rPr>
-        <w:t>Kc</w:t>
-      </w:r>
-      <w:proofErr w:type="spellEnd"/>
-      <w:r>
-        <w:rPr>
-          <w:i/>
-        </w:rPr>
-        <w:t xml:space="preserve">, </w:t>
-      </w:r>
-      <w:proofErr w:type="spellStart"/>
-      <w:r>
-        <w:rPr>
-          <w:i/>
-        </w:rPr>
-        <w:t>Ti</w:t>
-      </w:r>
-      <w:proofErr w:type="spellEnd"/>
-      <w:r>
-        <w:rPr>
-          <w:i/>
-        </w:rPr>
-        <w:t>, and Td</w:t>
-      </w:r>
-      <w:r>
-        <w:t xml:space="preserve"> and wire the cluster to PID gains</w:t>
-      </w:r>
-    </w:p>
-    <w:p>
-      <w:pPr>
-        <w:pStyle w:val="Prrafodelista"/>
-        <w:numPr>
-          <w:ilvl w:val="1"/>
-          <w:numId w:val="1"/>
-        </w:numPr>
-      </w:pPr>
-      <w:r>
-        <w:t xml:space="preserve">Wire </w:t>
-      </w:r>
-      <w:r>
-        <w:rPr>
-          <w:i/>
-        </w:rPr>
-        <w:t xml:space="preserve">Parameters to </w:t>
-      </w:r>
-      <w:proofErr w:type="spellStart"/>
-      <w:r>
-        <w:rPr>
-          <w:i/>
-        </w:rPr>
-        <w:t>process.</w:t>
-      </w:r>
-      <w:r>
-        <w:rPr>
-          <w:i/>
-        </w:rPr>
-        <w:t>Fan</w:t>
-      </w:r>
-      <w:proofErr w:type="spellEnd"/>
-      <w:r>
-        <w:rPr>
-          <w:i/>
-        </w:rPr>
-        <w:t xml:space="preserve"> on?</w:t>
-      </w:r>
-      <w:r>
-        <w:t xml:space="preserve"> </w:t>
-      </w:r>
-      <w:proofErr w:type="gramStart"/>
-      <w:r>
-        <w:t>to</w:t>
-      </w:r>
-      <w:proofErr w:type="gramEnd"/>
-      <w:r>
-        <w:t xml:space="preserve"> a select function or case structure and set the two values as T=100 and F=0. Wire the output of this function to the </w:t>
-      </w:r>
-      <w:r>
-        <w:rPr>
-          <w:i/>
-        </w:rPr>
-        <w:t xml:space="preserve">Results from </w:t>
-      </w:r>
-      <w:proofErr w:type="spellStart"/>
-      <w:r>
-        <w:rPr>
-          <w:i/>
-        </w:rPr>
-        <w:t>processing</w:t>
-      </w:r>
-      <w:r>
-        <w:rPr>
-          <w:i/>
-        </w:rPr>
-        <w:t>.fan</w:t>
-      </w:r>
-      <w:proofErr w:type="spellEnd"/>
-      <w:r>
-        <w:t xml:space="preserve"> value</w:t>
-      </w:r>
-    </w:p>
-    <w:p>
-      <w:pPr>
-        <w:pStyle w:val="Prrafodelista"/>
-        <w:numPr>
-          <w:ilvl w:val="1"/>
-          <w:numId w:val="1"/>
-        </w:numPr>
-      </w:pPr>
-      <w:r>
-        <w:t xml:space="preserve">Wire the PID output to </w:t>
-      </w:r>
-      <w:r>
-        <w:rPr>
-          <w:i/>
-        </w:rPr>
-        <w:t xml:space="preserve">Results from </w:t>
-      </w:r>
-      <w:proofErr w:type="spellStart"/>
-      <w:r>
-        <w:rPr>
-          <w:i/>
-        </w:rPr>
-        <w:t>processing</w:t>
-      </w:r>
-      <w:r>
-        <w:rPr>
-          <w:i/>
-        </w:rPr>
-        <w:t>.lamp</w:t>
-      </w:r>
-      <w:proofErr w:type="spellEnd"/>
-      <w:r>
-        <w:t>.</w:t>
-      </w:r>
-      <w:r>
-        <w:t xml:space="preserve"> </w:t>
-      </w:r>
-    </w:p>
-    <w:p>
-      <w:pPr>
-        <w:pStyle w:val="Prrafodelista"/>
-        <w:numPr>
-          <w:ilvl w:val="1"/>
-          <w:numId w:val="1"/>
-        </w:numPr>
-      </w:pPr>
-      <w:r>
-        <w:t>The result should look something like this:</w:t>
-      </w:r>
-      <w:r>
-        <w:br/>
-      </w:r>
+      <w:r>
+        <w:t xml:space="preserve"> This clusters were created based on the table you just filled in.</w:t>
+      </w:r>
+    </w:p>
+    <w:p>
+      <w:pPr>
+        <w:ind w:left="709"/>
+        <w:jc w:val="center"/>
+      </w:pPr>
       <w:r>
         <w:rPr>
           <w:noProof/>
         </w:rPr>
         <w:drawing>
-          <wp:inline distT="0" distB="0" distL="0" distR="0" wp14:anchorId="6B49F4A0" wp14:editId="0F3A96C3">
-            <wp:extent cx="5686425" cy="2686050"/>
-            <wp:effectExtent l="0" t="0" r="9525" b="0"/>
-            <wp:docPr id="48" name="Picture 1"/>
+          <wp:inline distT="0" distB="0" distL="0" distR="0" wp14:anchorId="143DC60E" wp14:editId="20E3D64A">
+            <wp:extent cx="5800725" cy="3019425"/>
+            <wp:effectExtent l="0" t="0" r="9525" b="9525"/>
+            <wp:docPr id="36" name="Imagen 36"/>
             <wp:cNvGraphicFramePr>
               <a:graphicFrameLocks xmlns:a="http://schemas.openxmlformats.org/drawingml/2006/main" noChangeAspect="1"/>
             </wp:cNvGraphicFramePr>
@@ -12625,7 +12302,7 @@
                   <pic:spPr>
                     <a:xfrm>
                       <a:off x="0" y="0"/>
-                      <a:ext cx="5686425" cy="2686050"/>
+                      <a:ext cx="5800725" cy="3019425"/>
                     </a:xfrm>
                     <a:prstGeom prst="rect">
                       <a:avLst/>
@@ -12640,242 +12317,75 @@
     </w:p>
     <w:p>
       <w:pPr>
+        <w:pStyle w:val="Default"/>
+        <w:jc w:val="center"/>
+        <w:rPr>
+          <w:rFonts w:ascii="Calibri" w:hAnsi="Calibri" w:cs="Calibri"/>
+          <w:i/>
+          <w:sz w:val="22"/>
+          <w:szCs w:val="22"/>
+        </w:rPr>
+      </w:pPr>
+      <w:r>
+        <w:rPr>
+          <w:rFonts w:ascii="Calibri" w:hAnsi="Calibri" w:cs="Calibri"/>
+          <w:i/>
+          <w:sz w:val="22"/>
+          <w:szCs w:val="22"/>
+        </w:rPr>
+        <w:t>Figure 3.2</w:t>
+      </w:r>
+    </w:p>
+    <w:p>
+      <w:pPr>
+        <w:ind w:left="709"/>
+        <w:jc w:val="center"/>
+      </w:pPr>
+    </w:p>
+    <w:p>
+      <w:pPr>
         <w:pStyle w:val="Prrafodelista"/>
         <w:numPr>
           <w:ilvl w:val="0"/>
           <w:numId w:val="1"/>
         </w:numPr>
-      </w:pPr>
-      <w:r>
-        <w:t>Save the new project and close it.</w:t>
+        <w:ind w:left="1080"/>
+      </w:pPr>
+      <w:r>
+        <w:t xml:space="preserve">Open </w:t>
+      </w:r>
+      <w:r>
+        <w:rPr>
+          <w:b/>
+          <w:i/>
+        </w:rPr>
+        <w:t>process.vi</w:t>
+      </w:r>
+      <w:r>
+        <w:t xml:space="preserve"> in the overrides folder. </w:t>
       </w:r>
     </w:p>
     <w:p>
       <w:pPr>
         <w:pStyle w:val="Prrafodelista"/>
-        <w:numPr>
-          <w:ilvl w:val="0"/>
-          <w:numId w:val="1"/>
-        </w:numPr>
-      </w:pPr>
-      <w:r>
-        <w:t xml:space="preserve">Reopen </w:t>
-      </w:r>
-      <w:r>
-        <w:rPr>
-          <w:i/>
-        </w:rPr>
-        <w:t xml:space="preserve">Temperature Controller </w:t>
-      </w:r>
-      <w:proofErr w:type="spellStart"/>
-      <w:r>
-        <w:rPr>
-          <w:i/>
-        </w:rPr>
-        <w:t>Example.lvproj</w:t>
-      </w:r>
-      <w:proofErr w:type="spellEnd"/>
-      <w:r>
-        <w:t xml:space="preserve"> if you closed it, and reload the standard configuration editor (</w:t>
-      </w:r>
-      <w:r>
-        <w:t xml:space="preserve">Open </w:t>
-      </w:r>
-      <w:r>
-        <w:rPr>
-          <w:b/>
-        </w:rPr>
-        <w:t>Tools &gt;&gt; TBDF &gt;&gt; Launch Control Module Scripting Utility…</w:t>
-      </w:r>
-      <w:r>
-        <w:t>).</w:t>
-      </w:r>
+        <w:ind w:left="1080"/>
+      </w:pPr>
     </w:p>
     <w:p>
       <w:pPr>
         <w:pStyle w:val="Prrafodelista"/>
-        <w:numPr>
-          <w:ilvl w:val="0"/>
-          <w:numId w:val="1"/>
-        </w:numPr>
-      </w:pPr>
-      <w:r>
-        <w:lastRenderedPageBreak/>
-        <w:t xml:space="preserve">Navigate to </w:t>
-      </w:r>
-      <w:r>
-        <w:rPr>
-          <w:b/>
-        </w:rPr>
-        <w:t>Tools &gt;&gt; Edit Plugin Search Paths</w:t>
-      </w:r>
-      <w:r>
-        <w:t>.</w:t>
-      </w:r>
-    </w:p>
-    <w:p>
-      <w:pPr>
-        <w:pStyle w:val="Prrafodelista"/>
-        <w:numPr>
-          <w:ilvl w:val="0"/>
-          <w:numId w:val="1"/>
-        </w:numPr>
-      </w:pPr>
-      <w:r>
-        <w:t xml:space="preserve">Press </w:t>
-      </w:r>
-      <w:r>
-        <w:rPr>
-          <w:b/>
-        </w:rPr>
-        <w:t>Add</w:t>
-      </w:r>
-      <w:r>
-        <w:t xml:space="preserve"> and navigate to the location of your new control module.</w:t>
-      </w:r>
-    </w:p>
-    <w:p>
-      <w:pPr>
-        <w:pStyle w:val="Prrafodelista"/>
-        <w:numPr>
-          <w:ilvl w:val="0"/>
-          <w:numId w:val="1"/>
-        </w:numPr>
-      </w:pPr>
-      <w:r>
-        <w:t>Reopen &lt;</w:t>
-      </w:r>
-      <w:r>
-        <w:t>LabVIEW 2015</w:t>
-      </w:r>
-      <w:r>
-        <w:t>&gt;</w:t>
-      </w:r>
-      <w:r>
-        <w:t>\examples\TBD Examples\RT Temperature Controller</w:t>
-      </w:r>
-      <w:r>
-        <w:t>\</w:t>
-      </w:r>
-      <w:proofErr w:type="spellStart"/>
-      <w:r>
-        <w:t>SimulatedSystem.pcfg</w:t>
-      </w:r>
-      <w:proofErr w:type="spellEnd"/>
-      <w:r>
-        <w:t xml:space="preserve"> and then to go </w:t>
-      </w:r>
-      <w:r>
-        <w:rPr>
-          <w:b/>
-        </w:rPr>
-        <w:t xml:space="preserve">File &gt;&gt; Save As… </w:t>
-      </w:r>
-      <w:r>
-        <w:t xml:space="preserve">to make a copy of the configuration. For simplicity, save it in the same location but call it </w:t>
-      </w:r>
-      <w:proofErr w:type="spellStart"/>
-      <w:r>
-        <w:t>SimulatedSystemCustomControl.pcfg</w:t>
-      </w:r>
-      <w:proofErr w:type="spellEnd"/>
-      <w:r>
-        <w:t>.</w:t>
-      </w:r>
-    </w:p>
-    <w:p>
-      <w:pPr>
-        <w:pStyle w:val="Prrafodelista"/>
-        <w:numPr>
-          <w:ilvl w:val="0"/>
-          <w:numId w:val="1"/>
-        </w:numPr>
-      </w:pPr>
-      <w:r>
-        <w:t xml:space="preserve">Now, </w:t>
-      </w:r>
-      <w:r>
-        <w:rPr>
-          <w:b/>
-        </w:rPr>
-        <w:t>right click</w:t>
-      </w:r>
-      <w:r>
-        <w:t xml:space="preserve"> on </w:t>
-      </w:r>
-      <w:r>
-        <w:rPr>
-          <w:i/>
-        </w:rPr>
-        <w:t>Standard Engine (Simulation)</w:t>
-      </w:r>
-      <w:r>
-        <w:rPr>
-          <w:i/>
-        </w:rPr>
-        <w:t xml:space="preserve"> </w:t>
-      </w:r>
-      <w:r>
-        <w:t xml:space="preserve">and select </w:t>
-      </w:r>
-      <w:r>
-        <w:rPr>
-          <w:b/>
-        </w:rPr>
-        <w:t xml:space="preserve">Add &gt;&gt; </w:t>
-      </w:r>
-      <w:proofErr w:type="spellStart"/>
-      <w:r>
-        <w:rPr>
-          <w:b/>
-          <w:i/>
-        </w:rPr>
-        <w:t>YourController</w:t>
-      </w:r>
-      <w:r>
-        <w:rPr>
-          <w:b/>
-          <w:i/>
-        </w:rPr>
-        <w:t>Module</w:t>
-      </w:r>
-      <w:proofErr w:type="spellEnd"/>
-      <w:r>
-        <w:t>. Then, select this new module from the tree.</w:t>
-      </w:r>
-    </w:p>
-    <w:p>
-      <w:pPr>
-        <w:pStyle w:val="Prrafodelista"/>
-        <w:numPr>
-          <w:ilvl w:val="0"/>
-          <w:numId w:val="1"/>
-        </w:numPr>
-      </w:pPr>
-      <w:r>
-        <w:t xml:space="preserve">For each </w:t>
-      </w:r>
-      <w:r>
-        <w:rPr>
-          <w:u w:val="single"/>
-        </w:rPr>
-        <w:t>processing parameter</w:t>
-      </w:r>
-      <w:r>
-        <w:t xml:space="preserve"> tag, right click on the column “Mapped to System Tag” and configure the channel to be mapped to the appropriate system tag. You can look at “Temperature Controller Logic” to identify the correct mapping, which looks like this:</w:t>
-      </w:r>
-      <w:r>
-        <w:br/>
-      </w:r>
+        <w:ind w:left="1080"/>
+        <w:jc w:val="center"/>
+      </w:pPr>
       <w:r>
         <w:rPr>
           <w:noProof/>
         </w:rPr>
         <w:drawing>
-          <wp:inline distT="0" distB="0" distL="0" distR="0" wp14:anchorId="55B67B66" wp14:editId="54A8D99C">
-            <wp:extent cx="5943600" cy="1764665"/>
-            <wp:effectExtent l="0" t="0" r="0" b="6985"/>
-            <wp:docPr id="3" name="Picture 3"/>
+          <wp:inline distT="0" distB="0" distL="0" distR="0" wp14:anchorId="31419105" wp14:editId="5B047755">
+            <wp:extent cx="3834351" cy="2028825"/>
+            <wp:effectExtent l="0" t="0" r="0" b="0"/>
+            <wp:docPr id="41" name="Imagen 41"/>
             <wp:cNvGraphicFramePr>
               <a:graphicFrameLocks xmlns:a="http://schemas.openxmlformats.org/drawingml/2006/main" noChangeAspect="1"/>
             </wp:cNvGraphicFramePr>
@@ -12895,7 +12405,7 @@
                   <pic:spPr>
                     <a:xfrm>
                       <a:off x="0" y="0"/>
-                      <a:ext cx="5943600" cy="1764665"/>
+                      <a:ext cx="3856048" cy="2040305"/>
                     </a:xfrm>
                     <a:prstGeom prst="rect">
                       <a:avLst/>
@@ -12910,45 +12420,229 @@
     </w:p>
     <w:p>
       <w:pPr>
+        <w:pStyle w:val="Default"/>
+        <w:ind w:left="993"/>
+        <w:jc w:val="center"/>
+        <w:rPr>
+          <w:rFonts w:ascii="Calibri" w:hAnsi="Calibri" w:cs="Calibri"/>
+          <w:i/>
+          <w:sz w:val="22"/>
+          <w:szCs w:val="22"/>
+        </w:rPr>
+      </w:pPr>
+      <w:r>
+        <w:rPr>
+          <w:rFonts w:ascii="Calibri" w:hAnsi="Calibri" w:cs="Calibri"/>
+          <w:i/>
+          <w:sz w:val="22"/>
+          <w:szCs w:val="22"/>
+        </w:rPr>
+        <w:t>Figure 3.3</w:t>
+      </w:r>
+    </w:p>
+    <w:p>
+      <w:pPr>
+        <w:pStyle w:val="Prrafodelista"/>
+        <w:ind w:left="1080"/>
+      </w:pPr>
+    </w:p>
+    <w:p>
+      <w:pPr>
+        <w:pStyle w:val="Prrafodelista"/>
+        <w:ind w:left="1080"/>
+      </w:pPr>
+      <w:r>
+        <w:t xml:space="preserve">On either side, </w:t>
+      </w:r>
+      <w:r>
+        <w:rPr>
+          <w:b/>
+          <w:i/>
+        </w:rPr>
+        <w:t>Scripted A</w:t>
+      </w:r>
+      <w:r>
+        <w:rPr>
+          <w:b/>
+          <w:i/>
+        </w:rPr>
+        <w:t>ccessors</w:t>
+      </w:r>
+      <w:r>
+        <w:t xml:space="preserve"> convert tag bus data into your user-defined cluster. These methods are </w:t>
+      </w:r>
+      <w:r>
+        <w:rPr>
+          <w:i/>
+        </w:rPr>
+        <w:t>not</w:t>
+      </w:r>
+      <w:r>
+        <w:t xml:space="preserve"> automatically generated by the project scripting tool and must be generated when the project is first scripted or after any change to the interface. If you need to make changes to the interface, go to </w:t>
+      </w:r>
+      <w:r>
+        <w:rPr>
+          <w:b/>
+          <w:i/>
+        </w:rPr>
+        <w:t>Appendix A</w:t>
+      </w:r>
+      <w:proofErr w:type="gramStart"/>
+      <w:r>
+        <w:t>.</w:t>
+      </w:r>
+      <w:proofErr w:type="gramEnd"/>
+      <w:r>
+        <w:br/>
+      </w:r>
+      <w:r>
+        <w:rPr>
+          <w:b/>
+        </w:rPr>
+        <w:t>Note:</w:t>
+      </w:r>
+      <w:r>
+        <w:t xml:space="preserve"> During this process, the </w:t>
+      </w:r>
+      <w:proofErr w:type="spellStart"/>
+      <w:r>
+        <w:t>lvclass</w:t>
+      </w:r>
+      <w:proofErr w:type="spellEnd"/>
+      <w:r>
+        <w:t xml:space="preserve"> files are modified and so LabVIEW requires that your classes are </w:t>
+      </w:r>
+      <w:r>
+        <w:t>not</w:t>
+      </w:r>
+      <w:r>
+        <w:t xml:space="preserve"> loaded in multiple contexts. That is, you must close any other projects which currently have the class loaded. If you see a “lock” icon over the class, the script will not work. </w:t>
+      </w:r>
+      <w:r>
+        <w:t>To</w:t>
+      </w:r>
+      <w:r>
+        <w:t xml:space="preserve"> script these methods:</w:t>
+      </w:r>
+    </w:p>
+    <w:p>
+      <w:pPr>
+        <w:pStyle w:val="Prrafodelista"/>
+        <w:numPr>
+          <w:ilvl w:val="1"/>
+          <w:numId w:val="1"/>
+        </w:numPr>
+        <w:ind w:left="1843"/>
+      </w:pPr>
+      <w:r>
+        <w:t xml:space="preserve">Open </w:t>
+      </w:r>
+      <w:r>
+        <w:rPr>
+          <w:b/>
+          <w:i/>
+        </w:rPr>
+        <w:t>Tools &gt;&gt; TBDF &gt;&gt; Launch Control Module Scripting Utility…</w:t>
+      </w:r>
+    </w:p>
+    <w:p>
+      <w:pPr>
+        <w:pStyle w:val="Prrafodelista"/>
+        <w:numPr>
+          <w:ilvl w:val="1"/>
+          <w:numId w:val="1"/>
+        </w:numPr>
+        <w:ind w:left="1843"/>
+      </w:pPr>
+      <w:r>
+        <w:t>Drag the runtime class from the project over the runtime class path control or browse for it manually, then do the same thing for the configuration class (</w:t>
+      </w:r>
+      <w:proofErr w:type="spellStart"/>
+      <w:r>
+        <w:rPr>
+          <w:i/>
+        </w:rPr>
+        <w:t>YourModuleName</w:t>
+      </w:r>
+      <w:proofErr w:type="spellEnd"/>
+      <w:r>
+        <w:rPr>
+          <w:i/>
+        </w:rPr>
+        <w:t xml:space="preserve"> </w:t>
+      </w:r>
+      <w:proofErr w:type="spellStart"/>
+      <w:r>
+        <w:t>Configuration.lvclass</w:t>
+      </w:r>
+      <w:proofErr w:type="spellEnd"/>
+      <w:r>
+        <w:t>).</w:t>
+      </w:r>
+    </w:p>
+    <w:p>
+      <w:pPr>
+        <w:pStyle w:val="Prrafodelista"/>
+        <w:numPr>
+          <w:ilvl w:val="1"/>
+          <w:numId w:val="1"/>
+        </w:numPr>
+        <w:ind w:left="1843"/>
+      </w:pPr>
+      <w:r>
+        <w:t xml:space="preserve">Because you used the script, you can leave most options as the default and press </w:t>
+      </w:r>
+      <w:r>
+        <w:rPr>
+          <w:b/>
+        </w:rPr>
+        <w:t>Run</w:t>
+      </w:r>
+      <w:r>
+        <w:t>.</w:t>
+      </w:r>
+    </w:p>
+    <w:p>
+      <w:pPr>
+        <w:pStyle w:val="Prrafodelista"/>
+        <w:ind w:left="1843"/>
+      </w:pPr>
+    </w:p>
+    <w:p>
+      <w:pPr>
         <w:pStyle w:val="Prrafodelista"/>
         <w:numPr>
           <w:ilvl w:val="0"/>
           <w:numId w:val="1"/>
         </w:numPr>
-      </w:pPr>
-      <w:r>
-        <w:t xml:space="preserve">Now, right click on the output ranges and press </w:t>
-      </w:r>
-      <w:r>
-        <w:rPr>
-          <w:b/>
-        </w:rPr>
-        <w:t>Set</w:t>
-      </w:r>
-      <w:r>
-        <w:t xml:space="preserve"> </w:t>
-      </w:r>
-      <w:r>
-        <w:rPr>
-          <w:b/>
-        </w:rPr>
-        <w:t>Default</w:t>
-      </w:r>
-      <w:r>
-        <w:t xml:space="preserve"> for each. Set output range high to 100 and output range low to 0 (this is not required, as the default if not set is 0). These are unmapped parameters, meaning they can be modified in the editor but they are constants at runtime – output range high will always be 100.</w:t>
-      </w:r>
-      <w:r>
-        <w:br/>
-      </w:r>
+        <w:ind w:left="1134"/>
+      </w:pPr>
+      <w:r>
+        <w:t>The VIs that were scripted should look like the ones in Figure 3.4.</w:t>
+      </w:r>
+    </w:p>
+    <w:p>
+      <w:pPr>
+        <w:pStyle w:val="Prrafodelista"/>
+        <w:ind w:left="1134"/>
+      </w:pPr>
+    </w:p>
+    <w:p>
+      <w:pPr>
+        <w:pStyle w:val="Prrafodelista"/>
+        <w:ind w:left="1134"/>
+        <w:jc w:val="center"/>
+      </w:pPr>
       <w:r>
         <w:rPr>
           <w:noProof/>
         </w:rPr>
+        <w:lastRenderedPageBreak/>
         <w:drawing>
-          <wp:inline distT="0" distB="0" distL="0" distR="0" wp14:anchorId="6CB1228A" wp14:editId="62870569">
-            <wp:extent cx="5943600" cy="429895"/>
-            <wp:effectExtent l="0" t="0" r="0" b="8255"/>
-            <wp:docPr id="49" name="Picture 4"/>
+          <wp:inline distT="0" distB="0" distL="0" distR="0" wp14:anchorId="7B814ADC" wp14:editId="26E8D05A">
+            <wp:extent cx="4914900" cy="3548600"/>
+            <wp:effectExtent l="0" t="0" r="0" b="0"/>
+            <wp:docPr id="92" name="Imagen 92"/>
             <wp:cNvGraphicFramePr>
               <a:graphicFrameLocks xmlns:a="http://schemas.openxmlformats.org/drawingml/2006/main" noChangeAspect="1"/>
             </wp:cNvGraphicFramePr>
@@ -12968,6 +12662,1271 @@
                   <pic:spPr>
                     <a:xfrm>
                       <a:off x="0" y="0"/>
+                      <a:ext cx="4922690" cy="3554224"/>
+                    </a:xfrm>
+                    <a:prstGeom prst="rect">
+                      <a:avLst/>
+                    </a:prstGeom>
+                  </pic:spPr>
+                </pic:pic>
+              </a:graphicData>
+            </a:graphic>
+          </wp:inline>
+        </w:drawing>
+      </w:r>
+    </w:p>
+    <w:p>
+      <w:pPr>
+        <w:pStyle w:val="Default"/>
+        <w:ind w:left="993"/>
+        <w:jc w:val="center"/>
+        <w:rPr>
+          <w:rFonts w:ascii="Calibri" w:hAnsi="Calibri" w:cs="Calibri"/>
+          <w:i/>
+          <w:sz w:val="22"/>
+          <w:szCs w:val="22"/>
+        </w:rPr>
+      </w:pPr>
+      <w:r>
+        <w:rPr>
+          <w:rFonts w:ascii="Calibri" w:hAnsi="Calibri" w:cs="Calibri"/>
+          <w:i/>
+          <w:sz w:val="22"/>
+          <w:szCs w:val="22"/>
+        </w:rPr>
+        <w:t>Figure 3.4</w:t>
+      </w:r>
+    </w:p>
+    <w:p>
+      <w:pPr>
+        <w:pStyle w:val="Prrafodelista"/>
+        <w:ind w:left="1134"/>
+        <w:jc w:val="center"/>
+      </w:pPr>
+    </w:p>
+    <w:p>
+      <w:pPr>
+        <w:pStyle w:val="Prrafodelista"/>
+        <w:numPr>
+          <w:ilvl w:val="0"/>
+          <w:numId w:val="1"/>
+        </w:numPr>
+        <w:ind w:left="1134"/>
+      </w:pPr>
+      <w:r>
+        <w:t xml:space="preserve">Return to </w:t>
+      </w:r>
+      <w:r>
+        <w:rPr>
+          <w:b/>
+          <w:i/>
+        </w:rPr>
+        <w:t>process.vi</w:t>
+      </w:r>
+      <w:r>
+        <w:t xml:space="preserve">. </w:t>
+      </w:r>
+      <w:r>
+        <w:rPr>
+          <w:b/>
+          <w:i/>
+        </w:rPr>
+        <w:t>User process.vi</w:t>
+      </w:r>
+      <w:r>
+        <w:t xml:space="preserve"> is the function being called in the middle and is the function you will implement. </w:t>
+      </w:r>
+      <w:r>
+        <w:t xml:space="preserve">You will implement the same PID control that the </w:t>
+      </w:r>
+      <w:r>
+        <w:rPr>
+          <w:b/>
+          <w:i/>
+        </w:rPr>
+        <w:t>Temperature Controller Module</w:t>
+      </w:r>
+      <w:r>
+        <w:t xml:space="preserve"> used in previous exercises. To match the behavior you will follow the next steps:</w:t>
+      </w:r>
+    </w:p>
+    <w:p>
+      <w:pPr>
+        <w:pStyle w:val="Prrafodelista"/>
+        <w:numPr>
+          <w:ilvl w:val="1"/>
+          <w:numId w:val="1"/>
+        </w:numPr>
+        <w:ind w:left="1701"/>
+      </w:pPr>
+      <w:r>
+        <w:t xml:space="preserve">Drop down an instance of </w:t>
+      </w:r>
+      <w:r>
+        <w:rPr>
+          <w:b/>
+          <w:i/>
+        </w:rPr>
+        <w:t>PID.vi</w:t>
+      </w:r>
+      <w:r>
+        <w:t xml:space="preserve"> from </w:t>
+      </w:r>
+      <w:r>
+        <w:rPr>
+          <w:b/>
+          <w:i/>
+        </w:rPr>
+        <w:t>Control and Simulation &gt;&gt; PID &gt;&gt; PID.vi</w:t>
+      </w:r>
+      <w:r>
+        <w:t>.</w:t>
+      </w:r>
+    </w:p>
+    <w:p>
+      <w:pPr>
+        <w:pStyle w:val="Prrafodelista"/>
+        <w:numPr>
+          <w:ilvl w:val="1"/>
+          <w:numId w:val="1"/>
+        </w:numPr>
+        <w:ind w:left="1701"/>
+      </w:pPr>
+      <w:r>
+        <w:t xml:space="preserve">Drop down the following functions: 1 </w:t>
+      </w:r>
+      <w:r>
+        <w:rPr>
+          <w:b/>
+          <w:i/>
+        </w:rPr>
+        <w:t>Unbundle by Name</w:t>
+      </w:r>
+      <w:r>
+        <w:t xml:space="preserve">, 2 </w:t>
+      </w:r>
+      <w:r>
+        <w:rPr>
+          <w:b/>
+          <w:i/>
+        </w:rPr>
+        <w:t>Bundle</w:t>
+      </w:r>
+      <w:r>
+        <w:t xml:space="preserve"> functions, 1 </w:t>
+      </w:r>
+      <w:r>
+        <w:rPr>
+          <w:b/>
+          <w:i/>
+        </w:rPr>
+        <w:t>Bundle by Name</w:t>
+      </w:r>
+      <w:r>
+        <w:t xml:space="preserve"> function, and a </w:t>
+      </w:r>
+      <w:r>
+        <w:rPr>
+          <w:b/>
+          <w:i/>
+        </w:rPr>
+        <w:t>Select</w:t>
+      </w:r>
+      <w:r>
+        <w:t xml:space="preserve"> function.</w:t>
+      </w:r>
+    </w:p>
+    <w:p>
+      <w:pPr>
+        <w:pStyle w:val="Prrafodelista"/>
+        <w:numPr>
+          <w:ilvl w:val="1"/>
+          <w:numId w:val="1"/>
+        </w:numPr>
+        <w:ind w:left="1701"/>
+      </w:pPr>
+      <w:r>
+        <w:t xml:space="preserve">Wire the </w:t>
+      </w:r>
+      <w:r>
+        <w:rPr>
+          <w:b/>
+          <w:i/>
+        </w:rPr>
+        <w:t>Unbundle by Name</w:t>
+      </w:r>
+      <w:r>
+        <w:t xml:space="preserve"> function to </w:t>
+      </w:r>
+      <w:r>
+        <w:t xml:space="preserve">the </w:t>
+      </w:r>
+      <w:r>
+        <w:rPr>
+          <w:b/>
+          <w:i/>
+        </w:rPr>
+        <w:t>Parameters to process</w:t>
+      </w:r>
+      <w:r>
+        <w:rPr>
+          <w:b/>
+          <w:i/>
+        </w:rPr>
+        <w:t xml:space="preserve"> </w:t>
+      </w:r>
+      <w:r>
+        <w:t>cluster</w:t>
+      </w:r>
+      <w:r>
+        <w:t>. Expand all the terminals.</w:t>
+      </w:r>
+    </w:p>
+    <w:p>
+      <w:pPr>
+        <w:pStyle w:val="Prrafodelista"/>
+        <w:numPr>
+          <w:ilvl w:val="1"/>
+          <w:numId w:val="1"/>
+        </w:numPr>
+        <w:ind w:left="1701"/>
+      </w:pPr>
+      <w:r>
+        <w:t xml:space="preserve">Wire </w:t>
+      </w:r>
+      <w:r>
+        <w:rPr>
+          <w:b/>
+          <w:i/>
+        </w:rPr>
+        <w:t xml:space="preserve">Parameters to </w:t>
+      </w:r>
+      <w:proofErr w:type="spellStart"/>
+      <w:r>
+        <w:rPr>
+          <w:b/>
+          <w:i/>
+        </w:rPr>
+        <w:t>process.Temperature</w:t>
+      </w:r>
+      <w:proofErr w:type="spellEnd"/>
+      <w:r>
+        <w:rPr>
+          <w:i/>
+        </w:rPr>
+        <w:t xml:space="preserve"> </w:t>
+      </w:r>
+      <w:r>
+        <w:t xml:space="preserve">to </w:t>
+      </w:r>
+      <w:r>
+        <w:rPr>
+          <w:b/>
+          <w:i/>
+        </w:rPr>
+        <w:t>PID.vi</w:t>
+      </w:r>
+      <w:r>
+        <w:t xml:space="preserve"> </w:t>
+      </w:r>
+      <w:r>
+        <w:rPr>
+          <w:b/>
+          <w:i/>
+        </w:rPr>
+        <w:t>process variable</w:t>
+      </w:r>
+      <w:r>
+        <w:t xml:space="preserve"> input.</w:t>
+      </w:r>
+    </w:p>
+    <w:p>
+      <w:pPr>
+        <w:pStyle w:val="Prrafodelista"/>
+        <w:numPr>
+          <w:ilvl w:val="1"/>
+          <w:numId w:val="1"/>
+        </w:numPr>
+        <w:ind w:left="1701"/>
+      </w:pPr>
+      <w:r>
+        <w:t xml:space="preserve">Wire </w:t>
+      </w:r>
+      <w:r>
+        <w:rPr>
+          <w:b/>
+          <w:i/>
+        </w:rPr>
+        <w:t xml:space="preserve">Parameters to </w:t>
+      </w:r>
+      <w:proofErr w:type="spellStart"/>
+      <w:r>
+        <w:rPr>
+          <w:b/>
+          <w:i/>
+        </w:rPr>
+        <w:t>process.setpoint</w:t>
+      </w:r>
+      <w:proofErr w:type="spellEnd"/>
+      <w:r>
+        <w:rPr>
+          <w:i/>
+        </w:rPr>
+        <w:t xml:space="preserve"> </w:t>
+      </w:r>
+      <w:r>
+        <w:t xml:space="preserve">to </w:t>
+      </w:r>
+      <w:r>
+        <w:rPr>
+          <w:b/>
+          <w:i/>
+        </w:rPr>
+        <w:t>PID.vi</w:t>
+      </w:r>
+      <w:r>
+        <w:t xml:space="preserve"> </w:t>
+      </w:r>
+      <w:proofErr w:type="spellStart"/>
+      <w:r>
+        <w:rPr>
+          <w:b/>
+          <w:i/>
+        </w:rPr>
+        <w:t>setpoint</w:t>
+      </w:r>
+      <w:proofErr w:type="spellEnd"/>
+      <w:r>
+        <w:t xml:space="preserve"> input.</w:t>
+      </w:r>
+    </w:p>
+    <w:p>
+      <w:pPr>
+        <w:pStyle w:val="Prrafodelista"/>
+        <w:numPr>
+          <w:ilvl w:val="1"/>
+          <w:numId w:val="1"/>
+        </w:numPr>
+        <w:ind w:left="1701"/>
+      </w:pPr>
+      <w:r>
+        <w:t xml:space="preserve">Bundle </w:t>
+      </w:r>
+      <w:r>
+        <w:rPr>
+          <w:b/>
+          <w:i/>
+        </w:rPr>
+        <w:t>Parameters to</w:t>
+      </w:r>
+      <w:r>
+        <w:rPr>
+          <w:i/>
+        </w:rPr>
+        <w:t xml:space="preserve"> </w:t>
+      </w:r>
+      <w:proofErr w:type="spellStart"/>
+      <w:r>
+        <w:rPr>
+          <w:b/>
+          <w:i/>
+        </w:rPr>
+        <w:t>process.output</w:t>
+      </w:r>
+      <w:proofErr w:type="spellEnd"/>
+      <w:r>
+        <w:rPr>
+          <w:b/>
+          <w:i/>
+        </w:rPr>
+        <w:t xml:space="preserve"> range high</w:t>
+      </w:r>
+      <w:r>
+        <w:rPr>
+          <w:i/>
+        </w:rPr>
+        <w:t xml:space="preserve"> and </w:t>
+      </w:r>
+      <w:r>
+        <w:rPr>
+          <w:b/>
+          <w:i/>
+        </w:rPr>
+        <w:t>Parameters</w:t>
+      </w:r>
+      <w:r>
+        <w:rPr>
+          <w:b/>
+          <w:i/>
+        </w:rPr>
+        <w:t xml:space="preserve"> to</w:t>
+      </w:r>
+      <w:r>
+        <w:rPr>
+          <w:i/>
+        </w:rPr>
+        <w:t xml:space="preserve"> </w:t>
+      </w:r>
+      <w:proofErr w:type="spellStart"/>
+      <w:r>
+        <w:rPr>
+          <w:b/>
+          <w:i/>
+        </w:rPr>
+        <w:t>process.output</w:t>
+      </w:r>
+      <w:proofErr w:type="spellEnd"/>
+      <w:r>
+        <w:rPr>
+          <w:b/>
+          <w:i/>
+        </w:rPr>
+        <w:t xml:space="preserve"> range low</w:t>
+      </w:r>
+      <w:r>
+        <w:t xml:space="preserve"> and wire the cluster to</w:t>
+      </w:r>
+      <w:r>
+        <w:t xml:space="preserve"> </w:t>
+      </w:r>
+      <w:r>
+        <w:rPr>
+          <w:b/>
+          <w:i/>
+        </w:rPr>
+        <w:t>PID.vi</w:t>
+      </w:r>
+      <w:r>
+        <w:rPr>
+          <w:b/>
+          <w:i/>
+        </w:rPr>
+        <w:t xml:space="preserve"> output range</w:t>
+      </w:r>
+      <w:r>
+        <w:rPr>
+          <w:b/>
+          <w:i/>
+        </w:rPr>
+        <w:t xml:space="preserve"> </w:t>
+      </w:r>
+      <w:r>
+        <w:t>input</w:t>
+      </w:r>
+    </w:p>
+    <w:p>
+      <w:pPr>
+        <w:pStyle w:val="Prrafodelista"/>
+        <w:numPr>
+          <w:ilvl w:val="1"/>
+          <w:numId w:val="1"/>
+        </w:numPr>
+        <w:ind w:left="1701"/>
+      </w:pPr>
+      <w:r>
+        <w:t xml:space="preserve">Bundle </w:t>
+      </w:r>
+      <w:r>
+        <w:rPr>
+          <w:b/>
+          <w:i/>
+        </w:rPr>
+        <w:t>Parameters to</w:t>
+      </w:r>
+      <w:r>
+        <w:rPr>
+          <w:i/>
+        </w:rPr>
+        <w:t xml:space="preserve"> </w:t>
+      </w:r>
+      <w:proofErr w:type="spellStart"/>
+      <w:r>
+        <w:rPr>
+          <w:b/>
+          <w:i/>
+        </w:rPr>
+        <w:t>process.</w:t>
+      </w:r>
+      <w:r>
+        <w:rPr>
+          <w:b/>
+          <w:i/>
+        </w:rPr>
+        <w:t>Kc</w:t>
+      </w:r>
+      <w:proofErr w:type="spellEnd"/>
+      <w:r>
+        <w:rPr>
+          <w:b/>
+          <w:i/>
+        </w:rPr>
+        <w:t xml:space="preserve">, </w:t>
+      </w:r>
+      <w:r>
+        <w:rPr>
+          <w:b/>
+          <w:i/>
+        </w:rPr>
+        <w:t>Parameters to</w:t>
+      </w:r>
+      <w:r>
+        <w:rPr>
+          <w:i/>
+        </w:rPr>
+        <w:t xml:space="preserve"> </w:t>
+      </w:r>
+      <w:proofErr w:type="spellStart"/>
+      <w:r>
+        <w:rPr>
+          <w:b/>
+          <w:i/>
+        </w:rPr>
+        <w:t>process.</w:t>
+      </w:r>
+      <w:r>
+        <w:rPr>
+          <w:b/>
+          <w:i/>
+        </w:rPr>
+        <w:t>Ti</w:t>
+      </w:r>
+      <w:proofErr w:type="spellEnd"/>
+      <w:r>
+        <w:rPr>
+          <w:b/>
+          <w:i/>
+        </w:rPr>
+        <w:t>,</w:t>
+      </w:r>
+      <w:r>
+        <w:rPr>
+          <w:i/>
+        </w:rPr>
+        <w:t xml:space="preserve"> and </w:t>
+      </w:r>
+      <w:r>
+        <w:rPr>
+          <w:b/>
+          <w:i/>
+        </w:rPr>
+        <w:t>Parameters</w:t>
+      </w:r>
+      <w:r>
+        <w:rPr>
+          <w:b/>
+          <w:i/>
+        </w:rPr>
+        <w:t xml:space="preserve"> to</w:t>
+      </w:r>
+      <w:r>
+        <w:rPr>
+          <w:i/>
+        </w:rPr>
+        <w:t xml:space="preserve"> </w:t>
+      </w:r>
+      <w:proofErr w:type="spellStart"/>
+      <w:r>
+        <w:rPr>
+          <w:b/>
+          <w:i/>
+        </w:rPr>
+        <w:t>process.</w:t>
+      </w:r>
+      <w:r>
+        <w:rPr>
+          <w:b/>
+          <w:i/>
+        </w:rPr>
+        <w:t>Td</w:t>
+      </w:r>
+      <w:proofErr w:type="spellEnd"/>
+      <w:r>
+        <w:t xml:space="preserve"> and wire the cluster to </w:t>
+      </w:r>
+      <w:r>
+        <w:rPr>
+          <w:b/>
+          <w:i/>
+        </w:rPr>
+        <w:t xml:space="preserve">PID.vi </w:t>
+      </w:r>
+      <w:r>
+        <w:rPr>
+          <w:b/>
+          <w:i/>
+        </w:rPr>
+        <w:t>PID gains</w:t>
+      </w:r>
+      <w:r>
+        <w:rPr>
+          <w:b/>
+          <w:i/>
+        </w:rPr>
+        <w:t xml:space="preserve"> </w:t>
+      </w:r>
+      <w:r>
+        <w:t>input</w:t>
+      </w:r>
+    </w:p>
+    <w:p>
+      <w:pPr>
+        <w:pStyle w:val="Prrafodelista"/>
+        <w:numPr>
+          <w:ilvl w:val="1"/>
+          <w:numId w:val="1"/>
+        </w:numPr>
+        <w:ind w:left="1701"/>
+      </w:pPr>
+      <w:r>
+        <w:t xml:space="preserve">Create a constant from </w:t>
+      </w:r>
+      <w:r>
+        <w:rPr>
+          <w:b/>
+          <w:i/>
+        </w:rPr>
+        <w:t>Results from processing</w:t>
+      </w:r>
+      <w:r>
+        <w:t xml:space="preserve"> indicator and connect it to the </w:t>
+      </w:r>
+      <w:r>
+        <w:rPr>
+          <w:b/>
+          <w:i/>
+        </w:rPr>
+        <w:t>Bundle by Name</w:t>
+      </w:r>
+      <w:r>
+        <w:t xml:space="preserve"> </w:t>
+      </w:r>
+      <w:r>
+        <w:rPr>
+          <w:b/>
+          <w:i/>
+        </w:rPr>
+        <w:t>input cluster</w:t>
+      </w:r>
+      <w:r>
+        <w:t xml:space="preserve"> terminal. Expand the </w:t>
+      </w:r>
+      <w:r>
+        <w:rPr>
+          <w:b/>
+          <w:i/>
+        </w:rPr>
+        <w:t>Unbundle by Name</w:t>
+      </w:r>
+      <w:r>
+        <w:t xml:space="preserve"> Function to have 2 terminals</w:t>
+      </w:r>
+    </w:p>
+    <w:p>
+      <w:pPr>
+        <w:pStyle w:val="Prrafodelista"/>
+        <w:numPr>
+          <w:ilvl w:val="1"/>
+          <w:numId w:val="1"/>
+        </w:numPr>
+        <w:ind w:left="1701"/>
+      </w:pPr>
+      <w:r>
+        <w:t xml:space="preserve">Wire </w:t>
+      </w:r>
+      <w:r>
+        <w:rPr>
+          <w:b/>
+          <w:i/>
+        </w:rPr>
+        <w:t xml:space="preserve">Parameters to </w:t>
+      </w:r>
+      <w:proofErr w:type="spellStart"/>
+      <w:r>
+        <w:rPr>
+          <w:b/>
+          <w:i/>
+        </w:rPr>
+        <w:t>process.Fan</w:t>
+      </w:r>
+      <w:proofErr w:type="spellEnd"/>
+      <w:r>
+        <w:rPr>
+          <w:b/>
+          <w:i/>
+        </w:rPr>
+        <w:t xml:space="preserve"> on?</w:t>
+      </w:r>
+      <w:r>
+        <w:t xml:space="preserve"> </w:t>
+      </w:r>
+      <w:proofErr w:type="gramStart"/>
+      <w:r>
+        <w:t>to</w:t>
+      </w:r>
+      <w:proofErr w:type="gramEnd"/>
+      <w:r>
+        <w:t xml:space="preserve"> </w:t>
+      </w:r>
+      <w:r>
+        <w:t xml:space="preserve">the </w:t>
+      </w:r>
+      <w:r>
+        <w:rPr>
+          <w:b/>
+          <w:i/>
+        </w:rPr>
+        <w:t>Select</w:t>
+      </w:r>
+      <w:r>
+        <w:t xml:space="preserve"> function</w:t>
+      </w:r>
+      <w:r>
+        <w:t xml:space="preserve"> and set the two values as </w:t>
+      </w:r>
+      <w:r>
+        <w:rPr>
+          <w:b/>
+          <w:i/>
+        </w:rPr>
+        <w:t>t</w:t>
+      </w:r>
+      <w:r>
+        <w:rPr>
+          <w:b/>
+          <w:i/>
+        </w:rPr>
+        <w:t>=100</w:t>
+      </w:r>
+      <w:r>
+        <w:t xml:space="preserve"> and </w:t>
+      </w:r>
+      <w:r>
+        <w:rPr>
+          <w:b/>
+          <w:i/>
+        </w:rPr>
+        <w:t>f</w:t>
+      </w:r>
+      <w:r>
+        <w:rPr>
+          <w:b/>
+          <w:i/>
+        </w:rPr>
+        <w:t>=0</w:t>
+      </w:r>
+      <w:r>
+        <w:t xml:space="preserve">. Wire the output of this function to the </w:t>
+      </w:r>
+      <w:r>
+        <w:rPr>
+          <w:b/>
+          <w:i/>
+        </w:rPr>
+        <w:t xml:space="preserve">Results from </w:t>
+      </w:r>
+      <w:proofErr w:type="spellStart"/>
+      <w:r>
+        <w:rPr>
+          <w:b/>
+          <w:i/>
+        </w:rPr>
+        <w:t>processing.fan</w:t>
+      </w:r>
+      <w:proofErr w:type="spellEnd"/>
+      <w:r>
+        <w:rPr>
+          <w:b/>
+          <w:i/>
+        </w:rPr>
+        <w:t xml:space="preserve"> value</w:t>
+      </w:r>
+    </w:p>
+    <w:p>
+      <w:pPr>
+        <w:pStyle w:val="Prrafodelista"/>
+        <w:numPr>
+          <w:ilvl w:val="1"/>
+          <w:numId w:val="1"/>
+        </w:numPr>
+        <w:ind w:left="1701"/>
+      </w:pPr>
+      <w:r>
+        <w:t xml:space="preserve">Wire </w:t>
+      </w:r>
+      <w:r>
+        <w:rPr>
+          <w:b/>
+          <w:i/>
+        </w:rPr>
+        <w:t>PID</w:t>
+      </w:r>
+      <w:r>
+        <w:rPr>
+          <w:b/>
+          <w:i/>
+        </w:rPr>
+        <w:t>.vi</w:t>
+      </w:r>
+      <w:r>
+        <w:rPr>
+          <w:b/>
+          <w:i/>
+        </w:rPr>
+        <w:t xml:space="preserve"> output</w:t>
+      </w:r>
+      <w:r>
+        <w:t xml:space="preserve"> to </w:t>
+      </w:r>
+      <w:r>
+        <w:rPr>
+          <w:b/>
+          <w:i/>
+        </w:rPr>
+        <w:t xml:space="preserve">Results from </w:t>
+      </w:r>
+      <w:proofErr w:type="spellStart"/>
+      <w:r>
+        <w:rPr>
+          <w:b/>
+          <w:i/>
+        </w:rPr>
+        <w:t>processing.lamp</w:t>
+      </w:r>
+      <w:proofErr w:type="spellEnd"/>
+      <w:r>
+        <w:t>.</w:t>
+      </w:r>
+      <w:r>
+        <w:t xml:space="preserve"> </w:t>
+      </w:r>
+    </w:p>
+    <w:p>
+      <w:pPr>
+        <w:pStyle w:val="Prrafodelista"/>
+        <w:numPr>
+          <w:ilvl w:val="1"/>
+          <w:numId w:val="1"/>
+        </w:numPr>
+        <w:ind w:left="1701"/>
+      </w:pPr>
+      <w:r>
+        <w:lastRenderedPageBreak/>
+        <w:t>The result</w:t>
+      </w:r>
+      <w:r>
+        <w:t xml:space="preserve"> should look something like Figure 3.5</w:t>
+      </w:r>
+      <w:r>
+        <w:t>:</w:t>
+      </w:r>
+      <w:r>
+        <w:br/>
+      </w:r>
+    </w:p>
+    <w:p>
+      <w:pPr>
+        <w:pStyle w:val="Prrafodelista"/>
+        <w:jc w:val="center"/>
+        <w:rPr>
+          <w:noProof/>
+        </w:rPr>
+      </w:pPr>
+      <w:r>
+        <w:rPr>
+          <w:noProof/>
+        </w:rPr>
+        <w:drawing>
+          <wp:inline distT="0" distB="0" distL="0" distR="0" wp14:anchorId="180157EB" wp14:editId="0E0C673F">
+            <wp:extent cx="5257800" cy="1825063"/>
+            <wp:effectExtent l="0" t="0" r="0" b="3810"/>
+            <wp:docPr id="98" name="Imagen 98"/>
+            <wp:cNvGraphicFramePr>
+              <a:graphicFrameLocks xmlns:a="http://schemas.openxmlformats.org/drawingml/2006/main" noChangeAspect="1"/>
+            </wp:cNvGraphicFramePr>
+            <a:graphic xmlns:a="http://schemas.openxmlformats.org/drawingml/2006/main">
+              <a:graphicData uri="http://schemas.openxmlformats.org/drawingml/2006/picture">
+                <pic:pic xmlns:pic="http://schemas.openxmlformats.org/drawingml/2006/picture">
+                  <pic:nvPicPr>
+                    <pic:cNvPr id="1" name=""/>
+                    <pic:cNvPicPr/>
+                  </pic:nvPicPr>
+                  <pic:blipFill>
+                    <a:blip r:embed="rId49"/>
+                    <a:stretch>
+                      <a:fillRect/>
+                    </a:stretch>
+                  </pic:blipFill>
+                  <pic:spPr>
+                    <a:xfrm>
+                      <a:off x="0" y="0"/>
+                      <a:ext cx="5263928" cy="1827190"/>
+                    </a:xfrm>
+                    <a:prstGeom prst="rect">
+                      <a:avLst/>
+                    </a:prstGeom>
+                  </pic:spPr>
+                </pic:pic>
+              </a:graphicData>
+            </a:graphic>
+          </wp:inline>
+        </w:drawing>
+      </w:r>
+    </w:p>
+    <w:p>
+      <w:pPr>
+        <w:pStyle w:val="Prrafodelista"/>
+        <w:jc w:val="center"/>
+        <w:rPr>
+          <w:noProof/>
+        </w:rPr>
+      </w:pPr>
+      <w:r>
+        <w:rPr>
+          <w:rFonts w:ascii="Calibri" w:hAnsi="Calibri" w:cs="Calibri"/>
+          <w:i/>
+        </w:rPr>
+        <w:t>Figure 3.5</w:t>
+      </w:r>
+    </w:p>
+    <w:p>
+      <w:pPr>
+        <w:pStyle w:val="Prrafodelista"/>
+      </w:pPr>
+    </w:p>
+    <w:p>
+      <w:pPr>
+        <w:pStyle w:val="Prrafodelista"/>
+        <w:numPr>
+          <w:ilvl w:val="0"/>
+          <w:numId w:val="1"/>
+        </w:numPr>
+      </w:pPr>
+      <w:r>
+        <w:t>Save the new project and close it.</w:t>
+      </w:r>
+    </w:p>
+    <w:p>
+      <w:pPr>
+        <w:pStyle w:val="Prrafodelista"/>
+        <w:numPr>
+          <w:ilvl w:val="0"/>
+          <w:numId w:val="1"/>
+        </w:numPr>
+      </w:pPr>
+      <w:r>
+        <w:t xml:space="preserve">Reopen </w:t>
+      </w:r>
+      <w:r>
+        <w:rPr>
+          <w:i/>
+        </w:rPr>
+        <w:t xml:space="preserve">Temperature Controller </w:t>
+      </w:r>
+      <w:proofErr w:type="spellStart"/>
+      <w:r>
+        <w:rPr>
+          <w:i/>
+        </w:rPr>
+        <w:t>Example.lvproj</w:t>
+      </w:r>
+      <w:proofErr w:type="spellEnd"/>
+      <w:r>
+        <w:t xml:space="preserve"> if you closed it, and reload the standard configuration editor (</w:t>
+      </w:r>
+      <w:r>
+        <w:t xml:space="preserve">Open </w:t>
+      </w:r>
+      <w:r>
+        <w:rPr>
+          <w:b/>
+        </w:rPr>
+        <w:t>Tools &gt;&gt; TBDF &gt;&gt; Launch Control Module Scripting Utility…</w:t>
+      </w:r>
+      <w:r>
+        <w:t>).</w:t>
+      </w:r>
+    </w:p>
+    <w:p>
+      <w:pPr>
+        <w:pStyle w:val="Prrafodelista"/>
+        <w:numPr>
+          <w:ilvl w:val="0"/>
+          <w:numId w:val="1"/>
+        </w:numPr>
+      </w:pPr>
+      <w:r>
+        <w:t xml:space="preserve">Navigate to </w:t>
+      </w:r>
+      <w:r>
+        <w:rPr>
+          <w:b/>
+        </w:rPr>
+        <w:t>Tools &gt;&gt; Edit Plugin Search Paths</w:t>
+      </w:r>
+      <w:r>
+        <w:t>.</w:t>
+      </w:r>
+    </w:p>
+    <w:p>
+      <w:pPr>
+        <w:pStyle w:val="Prrafodelista"/>
+        <w:numPr>
+          <w:ilvl w:val="0"/>
+          <w:numId w:val="1"/>
+        </w:numPr>
+      </w:pPr>
+      <w:r>
+        <w:t xml:space="preserve">Press </w:t>
+      </w:r>
+      <w:r>
+        <w:rPr>
+          <w:b/>
+        </w:rPr>
+        <w:t>Add</w:t>
+      </w:r>
+      <w:r>
+        <w:t xml:space="preserve"> and navigate to the location of your new control module.</w:t>
+      </w:r>
+    </w:p>
+    <w:p>
+      <w:pPr>
+        <w:pStyle w:val="Prrafodelista"/>
+        <w:numPr>
+          <w:ilvl w:val="0"/>
+          <w:numId w:val="1"/>
+        </w:numPr>
+      </w:pPr>
+      <w:r>
+        <w:t>Reopen &lt;</w:t>
+      </w:r>
+      <w:r>
+        <w:t>LabVIEW 2015</w:t>
+      </w:r>
+      <w:r>
+        <w:t>&gt;</w:t>
+      </w:r>
+      <w:r>
+        <w:t xml:space="preserve">\examples\TBD Examples\RT Temperature </w:t>
+      </w:r>
+      <w:bookmarkStart w:id="0" w:name="_GoBack"/>
+      <w:bookmarkEnd w:id="0"/>
+      <w:r>
+        <w:t>Controller</w:t>
+      </w:r>
+      <w:r>
+        <w:t>\</w:t>
+      </w:r>
+      <w:proofErr w:type="spellStart"/>
+      <w:r>
+        <w:t>SimulatedSystem.pcfg</w:t>
+      </w:r>
+      <w:proofErr w:type="spellEnd"/>
+      <w:r>
+        <w:t xml:space="preserve"> and then to go </w:t>
+      </w:r>
+      <w:r>
+        <w:rPr>
+          <w:b/>
+        </w:rPr>
+        <w:t xml:space="preserve">File &gt;&gt; Save As… </w:t>
+      </w:r>
+      <w:r>
+        <w:t xml:space="preserve">to make a copy of the configuration. For simplicity, save it in the same location but call it </w:t>
+      </w:r>
+      <w:proofErr w:type="spellStart"/>
+      <w:r>
+        <w:t>SimulatedSystemCustomControl.pcfg</w:t>
+      </w:r>
+      <w:proofErr w:type="spellEnd"/>
+      <w:r>
+        <w:t>.</w:t>
+      </w:r>
+    </w:p>
+    <w:p>
+      <w:pPr>
+        <w:pStyle w:val="Prrafodelista"/>
+        <w:numPr>
+          <w:ilvl w:val="0"/>
+          <w:numId w:val="1"/>
+        </w:numPr>
+      </w:pPr>
+      <w:r>
+        <w:t xml:space="preserve">Now, </w:t>
+      </w:r>
+      <w:r>
+        <w:rPr>
+          <w:b/>
+        </w:rPr>
+        <w:t>right click</w:t>
+      </w:r>
+      <w:r>
+        <w:t xml:space="preserve"> on </w:t>
+      </w:r>
+      <w:r>
+        <w:rPr>
+          <w:i/>
+        </w:rPr>
+        <w:t>Standard Engine (Simulation)</w:t>
+      </w:r>
+      <w:r>
+        <w:rPr>
+          <w:i/>
+        </w:rPr>
+        <w:t xml:space="preserve"> </w:t>
+      </w:r>
+      <w:r>
+        <w:t xml:space="preserve">and select </w:t>
+      </w:r>
+      <w:r>
+        <w:rPr>
+          <w:b/>
+        </w:rPr>
+        <w:t xml:space="preserve">Add &gt;&gt; </w:t>
+      </w:r>
+      <w:proofErr w:type="spellStart"/>
+      <w:r>
+        <w:rPr>
+          <w:b/>
+          <w:i/>
+        </w:rPr>
+        <w:t>YourController</w:t>
+      </w:r>
+      <w:r>
+        <w:rPr>
+          <w:b/>
+          <w:i/>
+        </w:rPr>
+        <w:t>Module</w:t>
+      </w:r>
+      <w:proofErr w:type="spellEnd"/>
+      <w:r>
+        <w:t>. Then, select this new module from the tree.</w:t>
+      </w:r>
+    </w:p>
+    <w:p>
+      <w:pPr>
+        <w:pStyle w:val="Prrafodelista"/>
+        <w:numPr>
+          <w:ilvl w:val="0"/>
+          <w:numId w:val="1"/>
+        </w:numPr>
+      </w:pPr>
+      <w:r>
+        <w:t xml:space="preserve">For each </w:t>
+      </w:r>
+      <w:r>
+        <w:rPr>
+          <w:u w:val="single"/>
+        </w:rPr>
+        <w:t>processing parameter</w:t>
+      </w:r>
+      <w:r>
+        <w:t xml:space="preserve"> tag, right click on the column “Mapped to System Tag” and configure the channel to be mapped to the appropriate system tag. You can look at “Temperature Controller Logic” to identify the correct mapping, which looks like this:</w:t>
+      </w:r>
+      <w:r>
+        <w:br/>
+      </w:r>
+      <w:r>
+        <w:rPr>
+          <w:noProof/>
+        </w:rPr>
+        <w:drawing>
+          <wp:inline distT="0" distB="0" distL="0" distR="0" wp14:anchorId="55B67B66" wp14:editId="54A8D99C">
+            <wp:extent cx="5943600" cy="1764665"/>
+            <wp:effectExtent l="0" t="0" r="0" b="6985"/>
+            <wp:docPr id="3" name="Picture 3"/>
+            <wp:cNvGraphicFramePr>
+              <a:graphicFrameLocks xmlns:a="http://schemas.openxmlformats.org/drawingml/2006/main" noChangeAspect="1"/>
+            </wp:cNvGraphicFramePr>
+            <a:graphic xmlns:a="http://schemas.openxmlformats.org/drawingml/2006/main">
+              <a:graphicData uri="http://schemas.openxmlformats.org/drawingml/2006/picture">
+                <pic:pic xmlns:pic="http://schemas.openxmlformats.org/drawingml/2006/picture">
+                  <pic:nvPicPr>
+                    <pic:cNvPr id="1" name=""/>
+                    <pic:cNvPicPr/>
+                  </pic:nvPicPr>
+                  <pic:blipFill>
+                    <a:blip r:embed="rId50"/>
+                    <a:stretch>
+                      <a:fillRect/>
+                    </a:stretch>
+                  </pic:blipFill>
+                  <pic:spPr>
+                    <a:xfrm>
+                      <a:off x="0" y="0"/>
+                      <a:ext cx="5943600" cy="1764665"/>
+                    </a:xfrm>
+                    <a:prstGeom prst="rect">
+                      <a:avLst/>
+                    </a:prstGeom>
+                  </pic:spPr>
+                </pic:pic>
+              </a:graphicData>
+            </a:graphic>
+          </wp:inline>
+        </w:drawing>
+      </w:r>
+    </w:p>
+    <w:p>
+      <w:pPr>
+        <w:pStyle w:val="Prrafodelista"/>
+        <w:numPr>
+          <w:ilvl w:val="0"/>
+          <w:numId w:val="1"/>
+        </w:numPr>
+      </w:pPr>
+      <w:r>
+        <w:t xml:space="preserve">Now, right click on the output ranges and press </w:t>
+      </w:r>
+      <w:r>
+        <w:rPr>
+          <w:b/>
+        </w:rPr>
+        <w:t>Set</w:t>
+      </w:r>
+      <w:r>
+        <w:t xml:space="preserve"> </w:t>
+      </w:r>
+      <w:r>
+        <w:rPr>
+          <w:b/>
+        </w:rPr>
+        <w:t>Default</w:t>
+      </w:r>
+      <w:r>
+        <w:t xml:space="preserve"> for each. Set output range high to 100 and output range low to 0 (this is not required, as the default if not set is 0). These are unmapped parameters, meaning they can be modified in the editor but they are constants at runtime – output range high will always be 100.</w:t>
+      </w:r>
+      <w:r>
+        <w:br/>
+      </w:r>
+      <w:r>
+        <w:rPr>
+          <w:noProof/>
+        </w:rPr>
+        <w:drawing>
+          <wp:inline distT="0" distB="0" distL="0" distR="0" wp14:anchorId="6CB1228A" wp14:editId="62870569">
+            <wp:extent cx="5943600" cy="429895"/>
+            <wp:effectExtent l="0" t="0" r="0" b="8255"/>
+            <wp:docPr id="49" name="Picture 4"/>
+            <wp:cNvGraphicFramePr>
+              <a:graphicFrameLocks xmlns:a="http://schemas.openxmlformats.org/drawingml/2006/main" noChangeAspect="1"/>
+            </wp:cNvGraphicFramePr>
+            <a:graphic xmlns:a="http://schemas.openxmlformats.org/drawingml/2006/main">
+              <a:graphicData uri="http://schemas.openxmlformats.org/drawingml/2006/picture">
+                <pic:pic xmlns:pic="http://schemas.openxmlformats.org/drawingml/2006/picture">
+                  <pic:nvPicPr>
+                    <pic:cNvPr id="1" name=""/>
+                    <pic:cNvPicPr/>
+                  </pic:nvPicPr>
+                  <pic:blipFill>
+                    <a:blip r:embed="rId51"/>
+                    <a:stretch>
+                      <a:fillRect/>
+                    </a:stretch>
+                  </pic:blipFill>
+                  <pic:spPr>
+                    <a:xfrm>
+                      <a:off x="0" y="0"/>
                       <a:ext cx="5943600" cy="429895"/>
                     </a:xfrm>
                     <a:prstGeom prst="rect">
@@ -12990,6 +13949,7 @@
         </w:numPr>
       </w:pPr>
       <w:r>
+        <w:lastRenderedPageBreak/>
         <w:t>Finally, we need to map our results to system tags. However, the editor prohibits mapping multiple writer channels (processing result or output) to a single system tag – mapping two writers to a single tag would introduce a race condition. So the next step is to either remove the mappings from the Temperature Controller Logic module, or to delete the module entirely. In either case the write reservations will be released. Reader channels may be ignored, as any tag can be read from multiple channels.</w:t>
       </w:r>
     </w:p>
@@ -13093,11 +14053,7 @@
       </w:r>
       <w:proofErr w:type="spellEnd"/>
       <w:r>
-        <w:t xml:space="preserve"> files) from disk, but for our purposes we will simply </w:t>
-      </w:r>
-      <w:r>
-        <w:lastRenderedPageBreak/>
-        <w:t>hardcode the appropriate modules.</w:t>
+        <w:t xml:space="preserve"> files) from disk, but for our purposes we will simply hardcode the appropriate modules.</w:t>
       </w:r>
       <w:r>
         <w:br/>
@@ -13124,7 +14080,7 @@
                     </pic:cNvPicPr>
                   </pic:nvPicPr>
                   <pic:blipFill>
-                    <a:blip r:embed="rId49">
+                    <a:blip r:embed="rId52">
                       <a:extLst>
                         <a:ext uri="{28A0092B-C50C-407E-A947-70E740481C1C}">
                           <a14:useLocalDpi xmlns:a14="http://schemas.microsoft.com/office/drawing/2010/main" val="0"/>
@@ -13165,6 +14121,7 @@
         </w:numPr>
       </w:pPr>
       <w:r>
+        <w:lastRenderedPageBreak/>
         <w:t xml:space="preserve">Drag an instance of </w:t>
       </w:r>
       <w:proofErr w:type="spellStart"/>
@@ -13209,7 +14166,7 @@
                     <pic:cNvPicPr/>
                   </pic:nvPicPr>
                   <pic:blipFill>
-                    <a:blip r:embed="rId50"/>
+                    <a:blip r:embed="rId53"/>
                     <a:stretch>
                       <a:fillRect/>
                     </a:stretch>
@@ -13270,808 +14227,6 @@
             <wp:extent cx="3429000" cy="1352550"/>
             <wp:effectExtent l="0" t="0" r="0" b="0"/>
             <wp:docPr id="50" name="Picture 7"/>
-            <wp:cNvGraphicFramePr>
-              <a:graphicFrameLocks xmlns:a="http://schemas.openxmlformats.org/drawingml/2006/main" noChangeAspect="1"/>
-            </wp:cNvGraphicFramePr>
-            <a:graphic xmlns:a="http://schemas.openxmlformats.org/drawingml/2006/main">
-              <a:graphicData uri="http://schemas.openxmlformats.org/drawingml/2006/picture">
-                <pic:pic xmlns:pic="http://schemas.openxmlformats.org/drawingml/2006/picture">
-                  <pic:nvPicPr>
-                    <pic:cNvPr id="1" name=""/>
-                    <pic:cNvPicPr/>
-                  </pic:nvPicPr>
-                  <pic:blipFill>
-                    <a:blip r:embed="rId51"/>
-                    <a:stretch>
-                      <a:fillRect/>
-                    </a:stretch>
-                  </pic:blipFill>
-                  <pic:spPr>
-                    <a:xfrm>
-                      <a:off x="0" y="0"/>
-                      <a:ext cx="3429000" cy="1352550"/>
-                    </a:xfrm>
-                    <a:prstGeom prst="rect">
-                      <a:avLst/>
-                    </a:prstGeom>
-                  </pic:spPr>
-                </pic:pic>
-              </a:graphicData>
-            </a:graphic>
-          </wp:inline>
-        </w:drawing>
-      </w:r>
-    </w:p>
-    <w:p>
-      <w:pPr>
-        <w:pStyle w:val="Prrafodelista"/>
-        <w:numPr>
-          <w:ilvl w:val="0"/>
-          <w:numId w:val="1"/>
-        </w:numPr>
-      </w:pPr>
-      <w:r>
-        <w:t xml:space="preserve">Press </w:t>
-      </w:r>
-      <w:r>
-        <w:rPr>
-          <w:b/>
-        </w:rPr>
-        <w:t>run</w:t>
-      </w:r>
-      <w:r>
-        <w:t>.</w:t>
-      </w:r>
-    </w:p>
-    <w:p>
-      <w:pPr>
-        <w:pStyle w:val="Prrafodelista"/>
-        <w:numPr>
-          <w:ilvl w:val="0"/>
-          <w:numId w:val="1"/>
-        </w:numPr>
-      </w:pPr>
-      <w:r>
-        <w:lastRenderedPageBreak/>
-        <w:t xml:space="preserve">The behavior should match that of the original controller if you used the same code. </w:t>
-      </w:r>
-      <w:r>
-        <w:br/>
-        <w:t xml:space="preserve">Debugging Note: While </w:t>
-      </w:r>
-      <w:r>
-        <w:rPr>
-          <w:i/>
-        </w:rPr>
-        <w:t>process.vi</w:t>
-      </w:r>
-      <w:r>
-        <w:t xml:space="preserve"> is a shared reentrant method and is therefore difficult to debug, </w:t>
-      </w:r>
-      <w:r>
-        <w:rPr>
-          <w:i/>
-        </w:rPr>
-        <w:t xml:space="preserve">user process.vi </w:t>
-      </w:r>
-      <w:r>
-        <w:t xml:space="preserve">defaults to being non-reentrant and </w:t>
-      </w:r>
-      <w:proofErr w:type="spellStart"/>
-      <w:r>
-        <w:t>debuggable</w:t>
-      </w:r>
-      <w:proofErr w:type="spellEnd"/>
-      <w:r>
-        <w:t xml:space="preserve">. </w:t>
-      </w:r>
-    </w:p>
-    <w:p>
-      <w:pPr>
-        <w:pStyle w:val="Default"/>
-        <w:ind w:left="720"/>
-        <w:jc w:val="center"/>
-        <w:rPr>
-          <w:i/>
-          <w:sz w:val="22"/>
-          <w:szCs w:val="28"/>
-        </w:rPr>
-      </w:pPr>
-      <w:r>
-        <w:rPr>
-          <w:b/>
-          <w:bCs/>
-          <w:i/>
-          <w:sz w:val="22"/>
-          <w:szCs w:val="28"/>
-        </w:rPr>
-        <w:t xml:space="preserve">End of Exercise </w:t>
-      </w:r>
-      <w:r>
-        <w:rPr>
-          <w:b/>
-          <w:bCs/>
-          <w:i/>
-          <w:sz w:val="22"/>
-          <w:szCs w:val="28"/>
-        </w:rPr>
-        <w:t>3</w:t>
-      </w:r>
-    </w:p>
-    <w:p/>
-    <w:p>
-      <w:pPr>
-        <w:pStyle w:val="Ttulo1"/>
-      </w:pPr>
-      <w:r>
-        <w:br w:type="page"/>
-      </w:r>
-      <w:r>
-        <w:lastRenderedPageBreak/>
-        <w:t>Exercise 4: Creating a Custom Configuration Editor UI</w:t>
-      </w:r>
-    </w:p>
-    <w:p>
-      <w:r>
-        <w:t>In this exercise, you will implement a custom user interface for configuring your controller module. This will likely take more time than we have available.</w:t>
-      </w:r>
-    </w:p>
-    <w:p>
-      <w:pPr>
-        <w:pStyle w:val="Prrafodelista"/>
-        <w:numPr>
-          <w:ilvl w:val="0"/>
-          <w:numId w:val="6"/>
-        </w:numPr>
-      </w:pPr>
-      <w:r>
-        <w:t>Close all projects except for the project you just scripted for your module.</w:t>
-      </w:r>
-    </w:p>
-    <w:p>
-      <w:pPr>
-        <w:pStyle w:val="Prrafodelista"/>
-        <w:numPr>
-          <w:ilvl w:val="0"/>
-          <w:numId w:val="6"/>
-        </w:numPr>
-      </w:pPr>
-      <w:r>
-        <w:t xml:space="preserve">To add a brand new editor you could follow the steps in Appendix A. This is not required, as we have provided a starting point. </w:t>
-      </w:r>
-    </w:p>
-    <w:p>
-      <w:pPr>
-        <w:pStyle w:val="Prrafodelista"/>
-        <w:numPr>
-          <w:ilvl w:val="0"/>
-          <w:numId w:val="6"/>
-        </w:numPr>
-      </w:pPr>
-      <w:r>
-        <w:t xml:space="preserve">To use the provided starting point, drag the contents of </w:t>
-      </w:r>
-      <w:r>
-        <w:rPr>
-          <w:i/>
-        </w:rPr>
-        <w:t>&lt;Desktop&gt;/lesson three starting point</w:t>
-      </w:r>
-      <w:r>
-        <w:rPr>
-          <w:i/>
-        </w:rPr>
-        <w:t xml:space="preserve"> </w:t>
-      </w:r>
-      <w:r>
-        <w:t xml:space="preserve">into </w:t>
-      </w:r>
-      <w:proofErr w:type="spellStart"/>
-      <w:r>
-        <w:rPr>
-          <w:i/>
-        </w:rPr>
-        <w:t>YourModuleName</w:t>
-      </w:r>
-      <w:proofErr w:type="spellEnd"/>
-      <w:r>
-        <w:t xml:space="preserve"> editor </w:t>
-      </w:r>
-      <w:proofErr w:type="spellStart"/>
-      <w:r>
-        <w:t>node.lvclass</w:t>
-      </w:r>
-      <w:proofErr w:type="spellEnd"/>
-      <w:r>
-        <w:t>.</w:t>
-      </w:r>
-    </w:p>
-    <w:p>
-      <w:pPr>
-        <w:pStyle w:val="Prrafodelista"/>
-        <w:numPr>
-          <w:ilvl w:val="0"/>
-          <w:numId w:val="6"/>
-        </w:numPr>
-      </w:pPr>
-      <w:r>
-        <w:t xml:space="preserve">Define </w:t>
-      </w:r>
-      <w:r>
-        <w:rPr>
-          <w:i/>
-        </w:rPr>
-        <w:t>HandsOnCfgUI.vi</w:t>
-      </w:r>
-      <w:r>
-        <w:t xml:space="preserve"> as your module’s editor.</w:t>
-      </w:r>
-    </w:p>
-    <w:p>
-      <w:pPr>
-        <w:pStyle w:val="Prrafodelista"/>
-        <w:numPr>
-          <w:ilvl w:val="1"/>
-          <w:numId w:val="6"/>
-        </w:numPr>
-      </w:pPr>
-      <w:r>
-        <w:t xml:space="preserve">Right click on your editor node class and select </w:t>
-      </w:r>
-      <w:r>
-        <w:rPr>
-          <w:b/>
-        </w:rPr>
-        <w:t>New &gt;&gt; VI for Override…</w:t>
-      </w:r>
-    </w:p>
-    <w:p>
-      <w:pPr>
-        <w:pStyle w:val="Prrafodelista"/>
-        <w:numPr>
-          <w:ilvl w:val="1"/>
-          <w:numId w:val="6"/>
-        </w:numPr>
-      </w:pPr>
-      <w:r>
-        <w:t xml:space="preserve">Select UI ref.vi and press </w:t>
-      </w:r>
-      <w:r>
-        <w:rPr>
-          <w:b/>
-        </w:rPr>
-        <w:t>OK</w:t>
-      </w:r>
-      <w:r>
-        <w:t>.</w:t>
-      </w:r>
-    </w:p>
-    <w:p>
-      <w:pPr>
-        <w:pStyle w:val="Prrafodelista"/>
-        <w:numPr>
-          <w:ilvl w:val="1"/>
-          <w:numId w:val="6"/>
-        </w:numPr>
-      </w:pPr>
-      <w:r>
-        <w:t xml:space="preserve">Remove the call parent method node, drop down a new </w:t>
-      </w:r>
-      <w:r>
-        <w:rPr>
-          <w:b/>
-        </w:rPr>
-        <w:t>Static VI Reference</w:t>
-      </w:r>
-      <w:r>
-        <w:t xml:space="preserve"> and drop your new </w:t>
-      </w:r>
-      <w:r>
-        <w:rPr>
-          <w:i/>
-        </w:rPr>
-        <w:t>HandsOnCfgUI.v</w:t>
-      </w:r>
-      <w:r>
-        <w:rPr>
-          <w:i/>
-        </w:rPr>
-        <w:t>i</w:t>
-      </w:r>
-      <w:r>
-        <w:t xml:space="preserve"> method into that static reference.</w:t>
-      </w:r>
-      <w:r>
-        <w:br/>
-      </w:r>
-      <w:r>
-        <w:rPr>
-          <w:noProof/>
-        </w:rPr>
-        <w:drawing>
-          <wp:inline distT="0" distB="0" distL="0" distR="0" wp14:anchorId="2CC10D67" wp14:editId="052BED95">
-            <wp:extent cx="5120640" cy="2560320"/>
-            <wp:effectExtent l="0" t="0" r="3810" b="0"/>
-            <wp:docPr id="8" name="Picture 8"/>
-            <wp:cNvGraphicFramePr>
-              <a:graphicFrameLocks xmlns:a="http://schemas.openxmlformats.org/drawingml/2006/main" noChangeAspect="1"/>
-            </wp:cNvGraphicFramePr>
-            <a:graphic xmlns:a="http://schemas.openxmlformats.org/drawingml/2006/main">
-              <a:graphicData uri="http://schemas.openxmlformats.org/drawingml/2006/picture">
-                <pic:pic xmlns:pic="http://schemas.openxmlformats.org/drawingml/2006/picture">
-                  <pic:nvPicPr>
-                    <pic:cNvPr id="0" name="Picture 3"/>
-                    <pic:cNvPicPr>
-                      <a:picLocks noChangeAspect="1" noChangeArrowheads="1"/>
-                    </pic:cNvPicPr>
-                  </pic:nvPicPr>
-                  <pic:blipFill>
-                    <a:blip r:embed="rId52">
-                      <a:extLst>
-                        <a:ext uri="{28A0092B-C50C-407E-A947-70E740481C1C}">
-                          <a14:useLocalDpi xmlns:a14="http://schemas.microsoft.com/office/drawing/2010/main" val="0"/>
-                        </a:ext>
-                      </a:extLst>
-                    </a:blip>
-                    <a:srcRect/>
-                    <a:stretch>
-                      <a:fillRect/>
-                    </a:stretch>
-                  </pic:blipFill>
-                  <pic:spPr bwMode="auto">
-                    <a:xfrm>
-                      <a:off x="0" y="0"/>
-                      <a:ext cx="5120640" cy="2560320"/>
-                    </a:xfrm>
-                    <a:prstGeom prst="rect">
-                      <a:avLst/>
-                    </a:prstGeom>
-                    <a:noFill/>
-                    <a:ln>
-                      <a:noFill/>
-                    </a:ln>
-                  </pic:spPr>
-                </pic:pic>
-              </a:graphicData>
-            </a:graphic>
-          </wp:inline>
-        </w:drawing>
-      </w:r>
-    </w:p>
-    <w:p>
-      <w:pPr>
-        <w:pStyle w:val="Prrafodelista"/>
-        <w:numPr>
-          <w:ilvl w:val="0"/>
-          <w:numId w:val="6"/>
-        </w:numPr>
-      </w:pPr>
-      <w:r>
-        <w:t xml:space="preserve">Open </w:t>
-      </w:r>
-      <w:r>
-        <w:rPr>
-          <w:i/>
-        </w:rPr>
-        <w:t>HandsOnCfgUI.vi</w:t>
-      </w:r>
-      <w:r>
-        <w:t xml:space="preserve"> and look at the front panel. It is expected that this VI is broken right now. The controls provided are named identically to the channels in your module. This is for convenience. As you saw in the original, more complex UI, it is definitely possible to make the front panel more dynamic. Because time is limited, we’ve made the assumption that the editor node must be updated to match the channels in the configuration.</w:t>
-      </w:r>
-    </w:p>
-    <w:p>
-      <w:pPr>
-        <w:pStyle w:val="Prrafodelista"/>
-        <w:numPr>
-          <w:ilvl w:val="0"/>
-          <w:numId w:val="6"/>
-        </w:numPr>
-      </w:pPr>
-      <w:r>
-        <w:t>Fundamental to this particular implementation is that the combo boxes on the front panel map directly to channels in your module. That is, the combo box with the label “Temperature” represents data associated with the channel “Temperature”. In this case the data being displayed is what tag is mapped to that channel.</w:t>
-      </w:r>
-    </w:p>
-    <w:p>
-      <w:pPr>
-        <w:pStyle w:val="Prrafodelista"/>
-        <w:numPr>
-          <w:ilvl w:val="0"/>
-          <w:numId w:val="6"/>
-        </w:numPr>
-      </w:pPr>
-      <w:r>
-        <w:t xml:space="preserve">Go to the block diagram and look around. You will be implementing the code for the other VIs provided, which is called in the cases below. Each block diagram has instructions for what is required along with a list of all methods needed. These methods are all available on the palette, but we’ve picked out the appropriate ones to save you time. You’ll also see that much of the infrastructure (registering for the right events, locking and unlocking DVRs, </w:t>
-      </w:r>
-      <w:proofErr w:type="spellStart"/>
-      <w:r>
-        <w:t>etc</w:t>
-      </w:r>
-      <w:proofErr w:type="spellEnd"/>
-      <w:r>
-        <w:t xml:space="preserve">) has been </w:t>
-      </w:r>
-      <w:r>
-        <w:lastRenderedPageBreak/>
-        <w:t xml:space="preserve">completed for you. The focus is just on using the TBDF APIs. </w:t>
-      </w:r>
-      <w:r>
-        <w:br/>
-      </w:r>
-      <w:r>
-        <w:rPr>
-          <w:noProof/>
-        </w:rPr>
-        <mc:AlternateContent>
-          <mc:Choice Requires="wpg">
-            <w:drawing>
-              <wp:anchor distT="0" distB="0" distL="114300" distR="114300" simplePos="0" relativeHeight="251659264" behindDoc="0" locked="0" layoutInCell="1" allowOverlap="1" wp14:anchorId="01461359" wp14:editId="7860E2DE">
-                <wp:simplePos x="0" y="0"/>
-                <wp:positionH relativeFrom="margin">
-                  <wp:align>right</wp:align>
-                </wp:positionH>
-                <wp:positionV relativeFrom="paragraph">
-                  <wp:posOffset>556481</wp:posOffset>
-                </wp:positionV>
-                <wp:extent cx="731520" cy="1080770"/>
-                <wp:effectExtent l="76200" t="95250" r="11430" b="100330"/>
-                <wp:wrapNone/>
-                <wp:docPr id="43" name="Group 18"/>
-                <wp:cNvGraphicFramePr/>
-                <a:graphic xmlns:a="http://schemas.openxmlformats.org/drawingml/2006/main">
-                  <a:graphicData uri="http://schemas.microsoft.com/office/word/2010/wordprocessingGroup">
-                    <wpg:wgp>
-                      <wpg:cNvGrpSpPr/>
-                      <wpg:grpSpPr>
-                        <a:xfrm>
-                          <a:off x="0" y="0"/>
-                          <a:ext cx="731520" cy="1080770"/>
-                          <a:chOff x="0" y="0"/>
-                          <a:chExt cx="731520" cy="1081377"/>
-                        </a:xfrm>
-                      </wpg:grpSpPr>
-                      <wps:wsp>
-                        <wps:cNvPr id="44" name="Straight Arrow Connector 14"/>
-                        <wps:cNvCnPr/>
-                        <wps:spPr>
-                          <a:xfrm flipH="1">
-                            <a:off x="0" y="0"/>
-                            <a:ext cx="731520" cy="0"/>
-                          </a:xfrm>
-                          <a:prstGeom prst="straightConnector1">
-                            <a:avLst/>
-                          </a:prstGeom>
-                          <a:ln w="28575">
-                            <a:tailEnd type="triangle"/>
-                          </a:ln>
-                        </wps:spPr>
-                        <wps:style>
-                          <a:lnRef idx="1">
-                            <a:schemeClr val="dk1"/>
-                          </a:lnRef>
-                          <a:fillRef idx="0">
-                            <a:schemeClr val="dk1"/>
-                          </a:fillRef>
-                          <a:effectRef idx="0">
-                            <a:schemeClr val="dk1"/>
-                          </a:effectRef>
-                          <a:fontRef idx="minor">
-                            <a:schemeClr val="tx1"/>
-                          </a:fontRef>
-                        </wps:style>
-                        <wps:bodyPr/>
-                      </wps:wsp>
-                      <wps:wsp>
-                        <wps:cNvPr id="45" name="Straight Arrow Connector 15"/>
-                        <wps:cNvCnPr/>
-                        <wps:spPr>
-                          <a:xfrm flipH="1">
-                            <a:off x="0" y="675860"/>
-                            <a:ext cx="731520" cy="0"/>
-                          </a:xfrm>
-                          <a:prstGeom prst="straightConnector1">
-                            <a:avLst/>
-                          </a:prstGeom>
-                          <a:ln w="28575">
-                            <a:tailEnd type="triangle"/>
-                          </a:ln>
-                        </wps:spPr>
-                        <wps:style>
-                          <a:lnRef idx="1">
-                            <a:schemeClr val="dk1"/>
-                          </a:lnRef>
-                          <a:fillRef idx="0">
-                            <a:schemeClr val="dk1"/>
-                          </a:fillRef>
-                          <a:effectRef idx="0">
-                            <a:schemeClr val="dk1"/>
-                          </a:effectRef>
-                          <a:fontRef idx="minor">
-                            <a:schemeClr val="tx1"/>
-                          </a:fontRef>
-                        </wps:style>
-                        <wps:bodyPr/>
-                      </wps:wsp>
-                      <wps:wsp>
-                        <wps:cNvPr id="46" name="Straight Arrow Connector 16"/>
-                        <wps:cNvCnPr/>
-                        <wps:spPr>
-                          <a:xfrm flipH="1">
-                            <a:off x="0" y="882594"/>
-                            <a:ext cx="731520" cy="0"/>
-                          </a:xfrm>
-                          <a:prstGeom prst="straightConnector1">
-                            <a:avLst/>
-                          </a:prstGeom>
-                          <a:ln w="28575">
-                            <a:tailEnd type="triangle"/>
-                          </a:ln>
-                        </wps:spPr>
-                        <wps:style>
-                          <a:lnRef idx="1">
-                            <a:schemeClr val="dk1"/>
-                          </a:lnRef>
-                          <a:fillRef idx="0">
-                            <a:schemeClr val="dk1"/>
-                          </a:fillRef>
-                          <a:effectRef idx="0">
-                            <a:schemeClr val="dk1"/>
-                          </a:effectRef>
-                          <a:fontRef idx="minor">
-                            <a:schemeClr val="tx1"/>
-                          </a:fontRef>
-                        </wps:style>
-                        <wps:bodyPr/>
-                      </wps:wsp>
-                      <wps:wsp>
-                        <wps:cNvPr id="47" name="Straight Arrow Connector 17"/>
-                        <wps:cNvCnPr/>
-                        <wps:spPr>
-                          <a:xfrm flipH="1">
-                            <a:off x="0" y="1081377"/>
-                            <a:ext cx="731520" cy="0"/>
-                          </a:xfrm>
-                          <a:prstGeom prst="straightConnector1">
-                            <a:avLst/>
-                          </a:prstGeom>
-                          <a:ln w="28575">
-                            <a:tailEnd type="triangle"/>
-                          </a:ln>
-                        </wps:spPr>
-                        <wps:style>
-                          <a:lnRef idx="1">
-                            <a:schemeClr val="dk1"/>
-                          </a:lnRef>
-                          <a:fillRef idx="0">
-                            <a:schemeClr val="dk1"/>
-                          </a:fillRef>
-                          <a:effectRef idx="0">
-                            <a:schemeClr val="dk1"/>
-                          </a:effectRef>
-                          <a:fontRef idx="minor">
-                            <a:schemeClr val="tx1"/>
-                          </a:fontRef>
-                        </wps:style>
-                        <wps:bodyPr/>
-                      </wps:wsp>
-                    </wpg:wgp>
-                  </a:graphicData>
-                </a:graphic>
-              </wp:anchor>
-            </w:drawing>
-          </mc:Choice>
-          <mc:Fallback>
-            <w:pict>
-              <v:group w14:anchorId="7A5D93D8" id="Group 18" o:spid="_x0000_s1026" style="position:absolute;margin-left:6.4pt;margin-top:43.8pt;width:57.6pt;height:85.1pt;z-index:251659264;mso-position-horizontal:right;mso-position-horizontal-relative:margin" coordsize="7315,10813" o:gfxdata="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">
-                <v:shapetype id="_x0000_t32" coordsize="21600,21600" o:spt="32" o:oned="t" path="m,l21600,21600e" filled="f">
-                  <v:path arrowok="t" fillok="f" o:connecttype="none"/>
-                  <o:lock v:ext="edit" shapetype="t"/>
-                </v:shapetype>
-                <v:shape id="Straight Arrow Connector 14" o:spid="_x0000_s1027" type="#_x0000_t32" style="position:absolute;width:7315;height:0;flip:x;visibility:visible;mso-wrap-style:square" o:connectortype="straight" o:gfxdata="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" strokecolor="black [3200]" strokeweight="2.25pt">
-                  <v:stroke endarrow="block" joinstyle="miter"/>
-                </v:shape>
-                <v:shape id="Straight Arrow Connector 15" o:spid="_x0000_s1028" type="#_x0000_t32" style="position:absolute;top:6758;width:7315;height:0;flip:x;visibility:visible;mso-wrap-style:square" o:connectortype="straight" o:gfxdata="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" strokecolor="black [3200]" strokeweight="2.25pt">
-                  <v:stroke endarrow="block" joinstyle="miter"/>
-                </v:shape>
-                <v:shape id="Straight Arrow Connector 16" o:spid="_x0000_s1029" type="#_x0000_t32" style="position:absolute;top:8825;width:7315;height:0;flip:x;visibility:visible;mso-wrap-style:square" o:connectortype="straight" o:gfxdata="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" strokecolor="black [3200]" strokeweight="2.25pt">
-                  <v:stroke endarrow="block" joinstyle="miter"/>
-                </v:shape>
-                <v:shape id="Straight Arrow Connector 17" o:spid="_x0000_s1030" type="#_x0000_t32" style="position:absolute;top:10813;width:7315;height:0;flip:x;visibility:visible;mso-wrap-style:square" o:connectortype="straight" o:gfxdata="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" strokecolor="black [3200]" strokeweight="2.25pt">
-                  <v:stroke endarrow="block" joinstyle="miter"/>
-                </v:shape>
-                <w10:wrap anchorx="margin"/>
-              </v:group>
-            </w:pict>
-          </mc:Fallback>
-        </mc:AlternateContent>
-      </w:r>
-      <w:r>
-        <w:rPr>
-          <w:noProof/>
-        </w:rPr>
-        <w:drawing>
-          <wp:inline distT="0" distB="0" distL="0" distR="0" wp14:anchorId="37EC5EED" wp14:editId="02028E48">
-            <wp:extent cx="4802505" cy="2878455"/>
-            <wp:effectExtent l="0" t="0" r="0" b="0"/>
-            <wp:docPr id="51" name="Picture 13"/>
-            <wp:cNvGraphicFramePr>
-              <a:graphicFrameLocks xmlns:a="http://schemas.openxmlformats.org/drawingml/2006/main" noChangeAspect="1"/>
-            </wp:cNvGraphicFramePr>
-            <a:graphic xmlns:a="http://schemas.openxmlformats.org/drawingml/2006/main">
-              <a:graphicData uri="http://schemas.openxmlformats.org/drawingml/2006/picture">
-                <pic:pic xmlns:pic="http://schemas.openxmlformats.org/drawingml/2006/picture">
-                  <pic:nvPicPr>
-                    <pic:cNvPr id="0" name="Picture 1"/>
-                    <pic:cNvPicPr>
-                      <a:picLocks noChangeAspect="1" noChangeArrowheads="1"/>
-                    </pic:cNvPicPr>
-                  </pic:nvPicPr>
-                  <pic:blipFill>
-                    <a:blip r:embed="rId53">
-                      <a:extLst>
-                        <a:ext uri="{28A0092B-C50C-407E-A947-70E740481C1C}">
-                          <a14:useLocalDpi xmlns:a14="http://schemas.microsoft.com/office/drawing/2010/main" val="0"/>
-                        </a:ext>
-                      </a:extLst>
-                    </a:blip>
-                    <a:srcRect/>
-                    <a:stretch>
-                      <a:fillRect/>
-                    </a:stretch>
-                  </pic:blipFill>
-                  <pic:spPr bwMode="auto">
-                    <a:xfrm>
-                      <a:off x="0" y="0"/>
-                      <a:ext cx="4802505" cy="2878455"/>
-                    </a:xfrm>
-                    <a:prstGeom prst="rect">
-                      <a:avLst/>
-                    </a:prstGeom>
-                    <a:noFill/>
-                    <a:ln>
-                      <a:noFill/>
-                    </a:ln>
-                  </pic:spPr>
-                </pic:pic>
-              </a:graphicData>
-            </a:graphic>
-          </wp:inline>
-        </w:drawing>
-      </w:r>
-    </w:p>
-    <w:p>
-      <w:pPr>
-        <w:pStyle w:val="Prrafodelista"/>
-        <w:numPr>
-          <w:ilvl w:val="0"/>
-          <w:numId w:val="6"/>
-        </w:numPr>
-      </w:pPr>
-      <w:r>
-        <w:t>If you run into any issues, ask for help or take a look at the solution.</w:t>
-      </w:r>
-    </w:p>
-    <w:p>
-      <w:pPr>
-        <w:pStyle w:val="Prrafodelista"/>
-        <w:numPr>
-          <w:ilvl w:val="0"/>
-          <w:numId w:val="6"/>
-        </w:numPr>
-      </w:pPr>
-      <w:r>
-        <w:t xml:space="preserve">Once you’ve completed making your changes, load up the standard configuration editor and try to use your new UI. Assuming you completed step 4 correctly, it should at least load correctly. </w:t>
-      </w:r>
-      <w:r>
-        <w:br/>
-        <w:t xml:space="preserve">Debug Note: Once loaded, you can right click on the front panel (as shown in the subpanel of the main editor) and select “Open Block Diagram”). This makes it easy to debug your code as its running. If you need to make changes, you don’t need to stop the entire editor, you can simply click away from your module and this will unreserved </w:t>
-      </w:r>
-      <w:proofErr w:type="gramStart"/>
-      <w:r>
-        <w:t>your</w:t>
-      </w:r>
-      <w:proofErr w:type="gramEnd"/>
-      <w:r>
-        <w:t xml:space="preserve"> UI, allowing you to make edits.</w:t>
-      </w:r>
-    </w:p>
-    <w:p/>
-    <w:p>
-      <w:pPr>
-        <w:pStyle w:val="Default"/>
-        <w:ind w:left="720"/>
-        <w:jc w:val="center"/>
-        <w:rPr>
-          <w:i/>
-          <w:sz w:val="22"/>
-          <w:szCs w:val="28"/>
-        </w:rPr>
-      </w:pPr>
-      <w:r>
-        <w:rPr>
-          <w:b/>
-          <w:bCs/>
-          <w:i/>
-          <w:sz w:val="22"/>
-          <w:szCs w:val="28"/>
-        </w:rPr>
-        <w:t xml:space="preserve">End of Exercise </w:t>
-      </w:r>
-      <w:r>
-        <w:rPr>
-          <w:b/>
-          <w:bCs/>
-          <w:i/>
-          <w:sz w:val="22"/>
-          <w:szCs w:val="28"/>
-        </w:rPr>
-        <w:t>4</w:t>
-      </w:r>
-    </w:p>
-    <w:p/>
-    <w:p>
-      <w:r>
-        <w:br w:type="page"/>
-      </w:r>
-    </w:p>
-    <w:p>
-      <w:pPr>
-        <w:pStyle w:val="Ttulo1"/>
-      </w:pPr>
-      <w:r>
-        <w:lastRenderedPageBreak/>
-        <w:t>Appendix A: Modifying control module data</w:t>
-      </w:r>
-    </w:p>
-    <w:p>
-      <w:pPr>
-        <w:pStyle w:val="Prrafodelista"/>
-        <w:numPr>
-          <w:ilvl w:val="0"/>
-          <w:numId w:val="8"/>
-        </w:numPr>
-      </w:pPr>
-      <w:r>
-        <w:t xml:space="preserve">If you made a mistake on your module or would simply like to add or remove different methods (for example, you want to add input functionality to your module), you will need to navigate to </w:t>
-      </w:r>
-      <w:r>
-        <w:rPr>
-          <w:i/>
-        </w:rPr>
-        <w:t>get data definition.vi</w:t>
-      </w:r>
-      <w:r>
-        <w:t xml:space="preserve"> in your runtime class. The “valid?” Boolean for each case of the case structure indicates whether or not the data interface is valid and if that method should be run. Setting a given Boolean to true tells the framework that you’d like to configure and run that method. If you followed the steps above, the Boolean should be true for </w:t>
-      </w:r>
-      <w:r>
-        <w:rPr>
-          <w:i/>
-        </w:rPr>
-        <w:t>processing parameters</w:t>
-      </w:r>
-      <w:r>
-        <w:t xml:space="preserve"> and </w:t>
-      </w:r>
-      <w:r>
-        <w:rPr>
-          <w:i/>
-        </w:rPr>
-        <w:t>processing results</w:t>
-      </w:r>
-      <w:r>
-        <w:t>. The script will use these Booleans to determine if a given cluster is valid (the “placeholder” fields are just there to ensure the clusters are not broken).</w:t>
-      </w:r>
-      <w:r>
-        <w:br/>
-      </w:r>
-      <w:r>
-        <w:rPr>
-          <w:noProof/>
-        </w:rPr>
-        <w:drawing>
-          <wp:inline distT="0" distB="0" distL="0" distR="0" wp14:anchorId="37190E03" wp14:editId="573B6939">
-            <wp:extent cx="4619625" cy="3238500"/>
-            <wp:effectExtent l="0" t="0" r="9525" b="0"/>
-            <wp:docPr id="9" name="Picture 9"/>
             <wp:cNvGraphicFramePr>
               <a:graphicFrameLocks xmlns:a="http://schemas.openxmlformats.org/drawingml/2006/main" noChangeAspect="1"/>
             </wp:cNvGraphicFramePr>
@@ -14091,6 +14246,201 @@
                   <pic:spPr>
                     <a:xfrm>
                       <a:off x="0" y="0"/>
+                      <a:ext cx="3429000" cy="1352550"/>
+                    </a:xfrm>
+                    <a:prstGeom prst="rect">
+                      <a:avLst/>
+                    </a:prstGeom>
+                  </pic:spPr>
+                </pic:pic>
+              </a:graphicData>
+            </a:graphic>
+          </wp:inline>
+        </w:drawing>
+      </w:r>
+    </w:p>
+    <w:p>
+      <w:pPr>
+        <w:pStyle w:val="Prrafodelista"/>
+        <w:numPr>
+          <w:ilvl w:val="0"/>
+          <w:numId w:val="1"/>
+        </w:numPr>
+      </w:pPr>
+      <w:r>
+        <w:t xml:space="preserve">Press </w:t>
+      </w:r>
+      <w:r>
+        <w:rPr>
+          <w:b/>
+        </w:rPr>
+        <w:t>run</w:t>
+      </w:r>
+      <w:r>
+        <w:t>.</w:t>
+      </w:r>
+    </w:p>
+    <w:p>
+      <w:pPr>
+        <w:pStyle w:val="Prrafodelista"/>
+        <w:numPr>
+          <w:ilvl w:val="0"/>
+          <w:numId w:val="1"/>
+        </w:numPr>
+      </w:pPr>
+      <w:r>
+        <w:t xml:space="preserve">The behavior should match that of the original controller if you used the same code. </w:t>
+      </w:r>
+      <w:r>
+        <w:br/>
+        <w:t xml:space="preserve">Debugging Note: While </w:t>
+      </w:r>
+      <w:r>
+        <w:rPr>
+          <w:i/>
+        </w:rPr>
+        <w:t>process.vi</w:t>
+      </w:r>
+      <w:r>
+        <w:t xml:space="preserve"> is a shared reentrant method and is therefore difficult to debug, </w:t>
+      </w:r>
+      <w:r>
+        <w:rPr>
+          <w:i/>
+        </w:rPr>
+        <w:t xml:space="preserve">user process.vi </w:t>
+      </w:r>
+      <w:r>
+        <w:t xml:space="preserve">defaults to being non-reentrant and </w:t>
+      </w:r>
+      <w:proofErr w:type="spellStart"/>
+      <w:r>
+        <w:t>debuggable</w:t>
+      </w:r>
+      <w:proofErr w:type="spellEnd"/>
+      <w:r>
+        <w:t xml:space="preserve">. </w:t>
+      </w:r>
+    </w:p>
+    <w:p>
+      <w:pPr>
+        <w:pStyle w:val="Default"/>
+        <w:ind w:left="720"/>
+        <w:jc w:val="center"/>
+        <w:rPr>
+          <w:i/>
+          <w:sz w:val="22"/>
+          <w:szCs w:val="28"/>
+        </w:rPr>
+      </w:pPr>
+      <w:r>
+        <w:rPr>
+          <w:b/>
+          <w:bCs/>
+          <w:i/>
+          <w:sz w:val="22"/>
+          <w:szCs w:val="28"/>
+        </w:rPr>
+        <w:t xml:space="preserve">End of Exercise </w:t>
+      </w:r>
+      <w:r>
+        <w:rPr>
+          <w:b/>
+          <w:bCs/>
+          <w:i/>
+          <w:sz w:val="22"/>
+          <w:szCs w:val="28"/>
+        </w:rPr>
+        <w:t>3</w:t>
+      </w:r>
+    </w:p>
+    <w:p/>
+    <w:p>
+      <w:pPr>
+        <w:pStyle w:val="Ttulo1"/>
+      </w:pPr>
+      <w:r>
+        <w:br w:type="page"/>
+      </w:r>
+    </w:p>
+    <w:p>
+      <w:pPr>
+        <w:pStyle w:val="Ttulo1"/>
+      </w:pPr>
+      <w:r>
+        <w:lastRenderedPageBreak/>
+        <w:t>Appendix A: Modifying control module data</w:t>
+      </w:r>
+    </w:p>
+    <w:p>
+      <w:pPr>
+        <w:pStyle w:val="Prrafodelista"/>
+        <w:numPr>
+          <w:ilvl w:val="0"/>
+          <w:numId w:val="8"/>
+        </w:numPr>
+      </w:pPr>
+      <w:r>
+        <w:t xml:space="preserve">If you made a mistake on your module or would simply like to add or remove different methods (for example, you want to add input functionality to your module), you will need to navigate to </w:t>
+      </w:r>
+      <w:r>
+        <w:rPr>
+          <w:i/>
+        </w:rPr>
+        <w:t>get data definition.vi</w:t>
+      </w:r>
+      <w:r>
+        <w:t xml:space="preserve"> in your runtime class. The “valid?” Boolean for each case of the case structure indicates whether or not the data interface is valid and if that method should be run. Setting a given Boolean to true tells the framework that you’d like to configure and run that method. If you followed the steps above, the Boolean should be true for </w:t>
+      </w:r>
+      <w:r>
+        <w:rPr>
+          <w:i/>
+        </w:rPr>
+        <w:t>processing parameters</w:t>
+      </w:r>
+      <w:r>
+        <w:t xml:space="preserve"> and </w:t>
+      </w:r>
+      <w:r>
+        <w:rPr>
+          <w:i/>
+        </w:rPr>
+        <w:t>processing results</w:t>
+      </w:r>
+      <w:r>
+        <w:t>. The script will use these Booleans to determine if a given cluster is valid (the “placeholder” fields are just there to ensure the clusters are not broken).</w:t>
+      </w:r>
+      <w:r>
+        <w:br/>
+      </w:r>
+      <w:r>
+        <w:rPr>
+          <w:noProof/>
+        </w:rPr>
+        <w:drawing>
+          <wp:inline distT="0" distB="0" distL="0" distR="0" wp14:anchorId="37190E03" wp14:editId="573B6939">
+            <wp:extent cx="4619625" cy="3238500"/>
+            <wp:effectExtent l="0" t="0" r="9525" b="0"/>
+            <wp:docPr id="9" name="Picture 9"/>
+            <wp:cNvGraphicFramePr>
+              <a:graphicFrameLocks xmlns:a="http://schemas.openxmlformats.org/drawingml/2006/main" noChangeAspect="1"/>
+            </wp:cNvGraphicFramePr>
+            <a:graphic xmlns:a="http://schemas.openxmlformats.org/drawingml/2006/main">
+              <a:graphicData uri="http://schemas.openxmlformats.org/drawingml/2006/picture">
+                <pic:pic xmlns:pic="http://schemas.openxmlformats.org/drawingml/2006/picture">
+                  <pic:nvPicPr>
+                    <pic:cNvPr id="1" name=""/>
+                    <pic:cNvPicPr/>
+                  </pic:nvPicPr>
+                  <pic:blipFill>
+                    <a:blip r:embed="rId55"/>
+                    <a:stretch>
+                      <a:fillRect/>
+                    </a:stretch>
+                  </pic:blipFill>
+                  <pic:spPr>
+                    <a:xfrm>
+                      <a:off x="0" y="0"/>
                       <a:ext cx="4619625" cy="3238500"/>
                     </a:xfrm>
                     <a:prstGeom prst="rect">
@@ -14149,7 +14499,7 @@
                     </pic:cNvPicPr>
                   </pic:nvPicPr>
                   <pic:blipFill>
-                    <a:blip r:embed="rId55">
+                    <a:blip r:embed="rId56">
                       <a:extLst>
                         <a:ext uri="{28A0092B-C50C-407E-A947-70E740481C1C}">
                           <a14:useLocalDpi xmlns:a14="http://schemas.microsoft.com/office/drawing/2010/main" val="0"/>
@@ -14181,418 +14531,7 @@
         </w:drawing>
       </w:r>
     </w:p>
-    <w:p>
-      <w:r>
-        <w:br w:type="page"/>
-      </w:r>
-    </w:p>
-    <w:p>
-      <w:pPr>
-        <w:pStyle w:val="Ttulo1"/>
-      </w:pPr>
-      <w:r>
-        <w:lastRenderedPageBreak/>
-        <w:t>Appendix B: Creating a new editor UI</w:t>
-      </w:r>
-    </w:p>
-    <w:p>
-      <w:pPr>
-        <w:pStyle w:val="Prrafodelista"/>
-        <w:numPr>
-          <w:ilvl w:val="0"/>
-          <w:numId w:val="11"/>
-        </w:numPr>
-      </w:pPr>
-      <w:r>
-        <w:t xml:space="preserve">Right click on </w:t>
-      </w:r>
-      <w:proofErr w:type="spellStart"/>
-      <w:r>
-        <w:rPr>
-          <w:i/>
-        </w:rPr>
-        <w:t>YourModuleName</w:t>
-      </w:r>
-      <w:proofErr w:type="spellEnd"/>
-      <w:r>
-        <w:t xml:space="preserve"> editor </w:t>
-      </w:r>
-      <w:proofErr w:type="spellStart"/>
-      <w:r>
-        <w:t>node.lvclass</w:t>
-      </w:r>
-      <w:proofErr w:type="spellEnd"/>
-      <w:r>
-        <w:t xml:space="preserve"> and select </w:t>
-      </w:r>
-      <w:r>
-        <w:rPr>
-          <w:b/>
-        </w:rPr>
-        <w:t xml:space="preserve">Go </w:t>
-      </w:r>
-      <w:proofErr w:type="gramStart"/>
-      <w:r>
-        <w:rPr>
-          <w:b/>
-        </w:rPr>
-        <w:t>To</w:t>
-      </w:r>
-      <w:proofErr w:type="gramEnd"/>
-      <w:r>
-        <w:rPr>
-          <w:b/>
-        </w:rPr>
-        <w:t xml:space="preserve"> Parent Class</w:t>
-      </w:r>
-      <w:r>
-        <w:t>.</w:t>
-      </w:r>
-    </w:p>
-    <w:p>
-      <w:pPr>
-        <w:pStyle w:val="Prrafodelista"/>
-        <w:numPr>
-          <w:ilvl w:val="0"/>
-          <w:numId w:val="11"/>
-        </w:numPr>
-      </w:pPr>
-      <w:r>
-        <w:t xml:space="preserve">Open </w:t>
-      </w:r>
-      <w:r>
-        <w:rPr>
-          <w:i/>
-        </w:rPr>
-        <w:t>configuration UI.vi</w:t>
-      </w:r>
-      <w:r>
-        <w:t xml:space="preserve"> in the parent class (</w:t>
-      </w:r>
-      <w:r>
-        <w:rPr>
-          <w:i/>
-        </w:rPr>
-        <w:t xml:space="preserve">control module </w:t>
-      </w:r>
-      <w:proofErr w:type="spellStart"/>
-      <w:r>
-        <w:rPr>
-          <w:i/>
-        </w:rPr>
-        <w:t>editor.lvclass</w:t>
-      </w:r>
-      <w:proofErr w:type="spellEnd"/>
-      <w:r>
-        <w:t xml:space="preserve">) and save a copy into your editor class (save a copy into the project, then drag and drop into your editor). Be sure to name it something else, like </w:t>
-      </w:r>
-      <w:r>
-        <w:rPr>
-          <w:i/>
-        </w:rPr>
-        <w:t>MyCfgUI.vi</w:t>
-      </w:r>
-      <w:r>
-        <w:rPr>
-          <w:i/>
-        </w:rPr>
-        <w:t>.</w:t>
-      </w:r>
-    </w:p>
-    <w:p>
-      <w:pPr>
-        <w:pStyle w:val="Prrafodelista"/>
-        <w:numPr>
-          <w:ilvl w:val="0"/>
-          <w:numId w:val="11"/>
-        </w:numPr>
-      </w:pPr>
-      <w:r>
-        <w:t xml:space="preserve">Right click on your editor node class and select </w:t>
-      </w:r>
-      <w:r>
-        <w:rPr>
-          <w:b/>
-        </w:rPr>
-        <w:t>New &gt;&gt; VI for Override…</w:t>
-      </w:r>
-    </w:p>
-    <w:p>
-      <w:pPr>
-        <w:pStyle w:val="Prrafodelista"/>
-        <w:numPr>
-          <w:ilvl w:val="0"/>
-          <w:numId w:val="11"/>
-        </w:numPr>
-      </w:pPr>
-      <w:r>
-        <w:t xml:space="preserve">Select UI ref.vi and press </w:t>
-      </w:r>
-      <w:r>
-        <w:rPr>
-          <w:b/>
-        </w:rPr>
-        <w:t>OK</w:t>
-      </w:r>
-      <w:r>
-        <w:t>.</w:t>
-      </w:r>
-    </w:p>
-    <w:p>
-      <w:pPr>
-        <w:pStyle w:val="Prrafodelista"/>
-        <w:numPr>
-          <w:ilvl w:val="0"/>
-          <w:numId w:val="11"/>
-        </w:numPr>
-      </w:pPr>
-      <w:r>
-        <w:t xml:space="preserve">Remove the call parent method node, drop down a new </w:t>
-      </w:r>
-      <w:r>
-        <w:rPr>
-          <w:b/>
-        </w:rPr>
-        <w:t>Static VI Reference</w:t>
-      </w:r>
-      <w:r>
-        <w:t xml:space="preserve"> and drop your new </w:t>
-      </w:r>
-      <w:r>
-        <w:rPr>
-          <w:i/>
-        </w:rPr>
-        <w:t>MyCfgUI.vi</w:t>
-      </w:r>
-      <w:r>
-        <w:t xml:space="preserve"> method into that static reference.</w:t>
-      </w:r>
-      <w:r>
-        <w:br/>
-      </w:r>
-      <w:r>
-        <w:rPr>
-          <w:noProof/>
-        </w:rPr>
-        <w:drawing>
-          <wp:inline distT="0" distB="0" distL="0" distR="0" wp14:anchorId="754567B6" wp14:editId="02A8AE40">
-            <wp:extent cx="5120640" cy="2560320"/>
-            <wp:effectExtent l="0" t="0" r="3810" b="0"/>
-            <wp:docPr id="11" name="Picture 11"/>
-            <wp:cNvGraphicFramePr>
-              <a:graphicFrameLocks xmlns:a="http://schemas.openxmlformats.org/drawingml/2006/main" noChangeAspect="1"/>
-            </wp:cNvGraphicFramePr>
-            <a:graphic xmlns:a="http://schemas.openxmlformats.org/drawingml/2006/main">
-              <a:graphicData uri="http://schemas.openxmlformats.org/drawingml/2006/picture">
-                <pic:pic xmlns:pic="http://schemas.openxmlformats.org/drawingml/2006/picture">
-                  <pic:nvPicPr>
-                    <pic:cNvPr id="0" name="Picture 3"/>
-                    <pic:cNvPicPr>
-                      <a:picLocks noChangeAspect="1" noChangeArrowheads="1"/>
-                    </pic:cNvPicPr>
-                  </pic:nvPicPr>
-                  <pic:blipFill>
-                    <a:blip r:embed="rId52">
-                      <a:extLst>
-                        <a:ext uri="{28A0092B-C50C-407E-A947-70E740481C1C}">
-                          <a14:useLocalDpi xmlns:a14="http://schemas.microsoft.com/office/drawing/2010/main" val="0"/>
-                        </a:ext>
-                      </a:extLst>
-                    </a:blip>
-                    <a:srcRect/>
-                    <a:stretch>
-                      <a:fillRect/>
-                    </a:stretch>
-                  </pic:blipFill>
-                  <pic:spPr bwMode="auto">
-                    <a:xfrm>
-                      <a:off x="0" y="0"/>
-                      <a:ext cx="5120640" cy="2560320"/>
-                    </a:xfrm>
-                    <a:prstGeom prst="rect">
-                      <a:avLst/>
-                    </a:prstGeom>
-                    <a:noFill/>
-                    <a:ln>
-                      <a:noFill/>
-                    </a:ln>
-                  </pic:spPr>
-                </pic:pic>
-              </a:graphicData>
-            </a:graphic>
-          </wp:inline>
-        </w:drawing>
-      </w:r>
-    </w:p>
-    <w:p>
-      <w:pPr>
-        <w:pStyle w:val="Prrafodelista"/>
-        <w:numPr>
-          <w:ilvl w:val="0"/>
-          <w:numId w:val="11"/>
-        </w:numPr>
-      </w:pPr>
-      <w:r>
-        <w:t xml:space="preserve">Open your instance of </w:t>
-      </w:r>
-      <w:r>
-        <w:rPr>
-          <w:i/>
-        </w:rPr>
-        <w:t>MyCfgUI.vi</w:t>
-      </w:r>
-      <w:r>
-        <w:t xml:space="preserve">, press </w:t>
-      </w:r>
-      <w:proofErr w:type="spellStart"/>
-      <w:r>
-        <w:rPr>
-          <w:b/>
-        </w:rPr>
-        <w:t>ctrl+m</w:t>
-      </w:r>
-      <w:proofErr w:type="spellEnd"/>
-      <w:r>
-        <w:t xml:space="preserve"> and then </w:t>
-      </w:r>
-      <w:r>
-        <w:rPr>
-          <w:b/>
-        </w:rPr>
-        <w:t>unlock</w:t>
-      </w:r>
-      <w:r>
-        <w:t>. Then, drag your editor class into the data value reference. This makes sure your new UI references your class rather than the parent class.</w:t>
-      </w:r>
-      <w:r>
-        <w:br/>
-      </w:r>
-      <w:r>
-        <w:rPr>
-          <w:noProof/>
-        </w:rPr>
-        <w:drawing>
-          <wp:inline distT="0" distB="0" distL="0" distR="0" wp14:anchorId="1C318DEA" wp14:editId="341E1A7C">
-            <wp:extent cx="5212080" cy="1737360"/>
-            <wp:effectExtent l="0" t="0" r="7620" b="0"/>
-            <wp:docPr id="52" name="Picture 12"/>
-            <wp:cNvGraphicFramePr>
-              <a:graphicFrameLocks xmlns:a="http://schemas.openxmlformats.org/drawingml/2006/main" noChangeAspect="1"/>
-            </wp:cNvGraphicFramePr>
-            <a:graphic xmlns:a="http://schemas.openxmlformats.org/drawingml/2006/main">
-              <a:graphicData uri="http://schemas.openxmlformats.org/drawingml/2006/picture">
-                <pic:pic xmlns:pic="http://schemas.openxmlformats.org/drawingml/2006/picture">
-                  <pic:nvPicPr>
-                    <pic:cNvPr id="0" name="Picture 4"/>
-                    <pic:cNvPicPr>
-                      <a:picLocks noChangeAspect="1" noChangeArrowheads="1"/>
-                    </pic:cNvPicPr>
-                  </pic:nvPicPr>
-                  <pic:blipFill>
-                    <a:blip r:embed="rId56">
-                      <a:extLst>
-                        <a:ext uri="{28A0092B-C50C-407E-A947-70E740481C1C}">
-                          <a14:useLocalDpi xmlns:a14="http://schemas.microsoft.com/office/drawing/2010/main" val="0"/>
-                        </a:ext>
-                      </a:extLst>
-                    </a:blip>
-                    <a:srcRect/>
-                    <a:stretch>
-                      <a:fillRect/>
-                    </a:stretch>
-                  </pic:blipFill>
-                  <pic:spPr bwMode="auto">
-                    <a:xfrm>
-                      <a:off x="0" y="0"/>
-                      <a:ext cx="5212080" cy="1737360"/>
-                    </a:xfrm>
-                    <a:prstGeom prst="rect">
-                      <a:avLst/>
-                    </a:prstGeom>
-                    <a:noFill/>
-                    <a:ln>
-                      <a:noFill/>
-                    </a:ln>
-                  </pic:spPr>
-                </pic:pic>
-              </a:graphicData>
-            </a:graphic>
-          </wp:inline>
-        </w:drawing>
-      </w:r>
-    </w:p>
-    <w:p>
-      <w:pPr>
-        <w:pStyle w:val="Prrafodelista"/>
-        <w:numPr>
-          <w:ilvl w:val="0"/>
-          <w:numId w:val="11"/>
-        </w:numPr>
-      </w:pPr>
-      <w:r>
-        <w:t>The front panel shown is exactly what you have been working with so far. The event structure and surrounding code already have everything needed to cooperate with the framework. Specifically, be sure that you don’t remove the following event cases:</w:t>
-      </w:r>
-    </w:p>
-    <w:p>
-      <w:pPr>
-        <w:pStyle w:val="Prrafodelista"/>
-        <w:numPr>
-          <w:ilvl w:val="1"/>
-          <w:numId w:val="11"/>
-        </w:numPr>
-      </w:pPr>
-      <w:r>
-        <w:t>[0] &lt;user event&gt;: User Event</w:t>
-      </w:r>
-    </w:p>
-    <w:p>
-      <w:pPr>
-        <w:pStyle w:val="Prrafodelista"/>
-        <w:numPr>
-          <w:ilvl w:val="1"/>
-          <w:numId w:val="11"/>
-        </w:numPr>
-      </w:pPr>
-      <w:r>
-        <w:t>[1] &lt;refresh UI&gt;: User Event</w:t>
-      </w:r>
-    </w:p>
-    <w:p>
-      <w:pPr>
-        <w:pStyle w:val="Prrafodelista"/>
-        <w:numPr>
-          <w:ilvl w:val="1"/>
-          <w:numId w:val="11"/>
-        </w:numPr>
-      </w:pPr>
-      <w:r>
-        <w:t>[2] &lt;cache state&gt;: User Event</w:t>
-      </w:r>
-    </w:p>
-    <w:p>
-      <w:pPr>
-        <w:pStyle w:val="Prrafodelista"/>
-        <w:numPr>
-          <w:ilvl w:val="1"/>
-          <w:numId w:val="11"/>
-        </w:numPr>
-      </w:pPr>
-      <w:r>
-        <w:t>[3] &lt;stop event&gt;: User Event</w:t>
-      </w:r>
-    </w:p>
-    <w:p>
-      <w:pPr>
-        <w:pStyle w:val="Prrafodelista"/>
-        <w:numPr>
-          <w:ilvl w:val="1"/>
-          <w:numId w:val="11"/>
-        </w:numPr>
-      </w:pPr>
-      <w:r>
-        <w:t>[4] Panel Close?</w:t>
-      </w:r>
-    </w:p>
+    <w:p/>
     <w:sectPr>
       <w:pgSz w:w="12240" w:h="15840"/>
       <w:pgMar w:top="1440" w:right="1440" w:bottom="1440" w:left="1440" w:header="720" w:footer="720" w:gutter="0"/>
@@ -15188,7 +15127,7 @@
         <w:ind w:left="1440" w:hanging="360"/>
       </w:pPr>
     </w:lvl>
-    <w:lvl w:ilvl="2" w:tplc="0409001B" w:tentative="1">
+    <w:lvl w:ilvl="2" w:tplc="0409001B">
       <w:start w:val="1"/>
       <w:numFmt w:val="lowerRoman"/>
       <w:lvlText w:val="%3."/>
@@ -17405,7 +17344,7 @@
 </file>
 
 <file path=customXml/itemProps1.xml><?xml version="1.0" encoding="utf-8"?>
-<ds:datastoreItem xmlns:ds="http://schemas.openxmlformats.org/officeDocument/2006/customXml" ds:itemID="{D2AC9D78-FF35-4418-9D15-BD80C80D3296}">
+<ds:datastoreItem xmlns:ds="http://schemas.openxmlformats.org/officeDocument/2006/customXml" ds:itemID="{63FB9B9C-85AE-4FF6-8296-097286B7CB78}">
   <ds:schemaRefs>
     <ds:schemaRef ds:uri="http://schemas.openxmlformats.org/officeDocument/2006/bibliography"/>
   </ds:schemaRefs>

</xml_diff>

<commit_message>
Reviewed document changes and deleted comments.
</commit_message>
<xml_diff>
--- a/Trunk/Hands On/DCAF Hands On 2016/DCAF Hands On.docx
+++ b/Trunk/Hands On/DCAF Hands On 2016/DCAF Hands On.docx
@@ -4,7 +4,7 @@
   <w:body>
     <w:p>
       <w:pPr>
-        <w:pStyle w:val="Puesto"/>
+        <w:pStyle w:val="Title"/>
       </w:pPr>
       <w:r>
         <w:t>Distributed Control and Automation</w:t>
@@ -31,17 +31,12 @@
         <w:t xml:space="preserve">, including using an existing module and developing a new control module. It doesn’t cover development of a new generic I/O or processing module. For this hands on, the framework downloads, and additional documentation, visit </w:t>
       </w:r>
       <w:r>
-        <w:t>ni.com/</w:t>
-      </w:r>
-      <w:proofErr w:type="spellStart"/>
-      <w:r>
-        <w:t>dcaf</w:t>
-      </w:r>
-      <w:proofErr w:type="spellEnd"/>
-    </w:p>
-    <w:p>
-      <w:pPr>
-        <w:pStyle w:val="Ttulo2"/>
+        <w:t>ni.com/dcaf</w:t>
+      </w:r>
+    </w:p>
+    <w:p>
+      <w:pPr>
+        <w:pStyle w:val="Heading2"/>
       </w:pPr>
       <w:r>
         <w:t>Set-up (</w:t>
@@ -756,7 +751,18 @@
           <w:sz w:val="22"/>
           <w:szCs w:val="22"/>
         </w:rPr>
-        <w:t xml:space="preserve"> </w:t>
+        <w:t xml:space="preserve"> Scalar variables saved in a single repository (</w:t>
+      </w:r>
+      <w:r>
+        <w:rPr>
+          <w:rFonts w:asciiTheme="minorHAnsi" w:hAnsiTheme="minorHAnsi" w:cstheme="minorBidi"/>
+          <w:b/>
+          <w:i/>
+          <w:color w:val="auto"/>
+          <w:sz w:val="22"/>
+          <w:szCs w:val="22"/>
+        </w:rPr>
+        <w:t>Tag Bus</w:t>
       </w:r>
       <w:r>
         <w:rPr>
@@ -765,7 +771,18 @@
           <w:sz w:val="22"/>
           <w:szCs w:val="22"/>
         </w:rPr>
-        <w:t>Scalar</w:t>
+        <w:t xml:space="preserve">) that can been accessed by any </w:t>
+      </w:r>
+      <w:r>
+        <w:rPr>
+          <w:rFonts w:asciiTheme="minorHAnsi" w:hAnsiTheme="minorHAnsi" w:cstheme="minorBidi"/>
+          <w:b/>
+          <w:i/>
+          <w:color w:val="auto"/>
+          <w:sz w:val="22"/>
+          <w:szCs w:val="22"/>
+        </w:rPr>
+        <w:t>Module</w:t>
       </w:r>
       <w:r>
         <w:rPr>
@@ -774,7 +791,7 @@
           <w:sz w:val="22"/>
           <w:szCs w:val="22"/>
         </w:rPr>
-        <w:t xml:space="preserve"> variables saved in a single repository (</w:t>
+        <w:t xml:space="preserve"> within an </w:t>
       </w:r>
       <w:r>
         <w:rPr>
@@ -785,7 +802,7 @@
           <w:sz w:val="22"/>
           <w:szCs w:val="22"/>
         </w:rPr>
-        <w:t>Tag Bus</w:t>
+        <w:t>Engine</w:t>
       </w:r>
       <w:r>
         <w:rPr>
@@ -794,18 +811,7 @@
           <w:sz w:val="22"/>
           <w:szCs w:val="22"/>
         </w:rPr>
-        <w:t xml:space="preserve">) that can been accessed by any </w:t>
-      </w:r>
-      <w:r>
-        <w:rPr>
-          <w:rFonts w:asciiTheme="minorHAnsi" w:hAnsiTheme="minorHAnsi" w:cstheme="minorBidi"/>
-          <w:b/>
-          <w:i/>
-          <w:color w:val="auto"/>
-          <w:sz w:val="22"/>
-          <w:szCs w:val="22"/>
-        </w:rPr>
-        <w:t>Module</w:t>
+        <w:t xml:space="preserve">. </w:t>
       </w:r>
       <w:r>
         <w:rPr>
@@ -814,7 +820,7 @@
           <w:sz w:val="22"/>
           <w:szCs w:val="22"/>
         </w:rPr>
-        <w:t xml:space="preserve"> within an </w:t>
+        <w:t>A</w:t>
       </w:r>
       <w:r>
         <w:rPr>
@@ -825,7 +831,7 @@
           <w:sz w:val="22"/>
           <w:szCs w:val="22"/>
         </w:rPr>
-        <w:t>Engine</w:t>
+        <w:t xml:space="preserve"> Tag</w:t>
       </w:r>
       <w:r>
         <w:rPr>
@@ -834,7 +840,18 @@
           <w:sz w:val="22"/>
           <w:szCs w:val="22"/>
         </w:rPr>
-        <w:t xml:space="preserve">. </w:t>
+        <w:t xml:space="preserve"> can be defined as a connecting point between </w:t>
+      </w:r>
+      <w:r>
+        <w:rPr>
+          <w:rFonts w:asciiTheme="minorHAnsi" w:hAnsiTheme="minorHAnsi" w:cstheme="minorBidi"/>
+          <w:b/>
+          <w:i/>
+          <w:color w:val="auto"/>
+          <w:sz w:val="22"/>
+          <w:szCs w:val="22"/>
+        </w:rPr>
+        <w:t>Channels</w:t>
       </w:r>
       <w:r>
         <w:rPr>
@@ -843,7 +860,7 @@
           <w:sz w:val="22"/>
           <w:szCs w:val="22"/>
         </w:rPr>
-        <w:t>A</w:t>
+        <w:t xml:space="preserve"> from different </w:t>
       </w:r>
       <w:r>
         <w:rPr>
@@ -854,7 +871,7 @@
           <w:sz w:val="22"/>
           <w:szCs w:val="22"/>
         </w:rPr>
-        <w:t xml:space="preserve"> Tag</w:t>
+        <w:t>Modules</w:t>
       </w:r>
       <w:r>
         <w:rPr>
@@ -863,36 +880,39 @@
           <w:sz w:val="22"/>
           <w:szCs w:val="22"/>
         </w:rPr>
-        <w:t xml:space="preserve"> </w:t>
-      </w:r>
-      <w:r>
+        <w:t xml:space="preserve">.  </w:t>
+      </w:r>
+    </w:p>
+    <w:p>
+      <w:pPr>
+        <w:pStyle w:val="Default"/>
         <w:rPr>
           <w:rFonts w:asciiTheme="minorHAnsi" w:hAnsiTheme="minorHAnsi" w:cstheme="minorBidi"/>
           <w:color w:val="auto"/>
           <w:sz w:val="22"/>
           <w:szCs w:val="22"/>
         </w:rPr>
-        <w:t>can be defined as a connecting point between</w:t>
-      </w:r>
-      <w:r>
+      </w:pPr>
+    </w:p>
+    <w:p>
+      <w:pPr>
+        <w:pStyle w:val="Default"/>
         <w:rPr>
           <w:rFonts w:asciiTheme="minorHAnsi" w:hAnsiTheme="minorHAnsi" w:cstheme="minorBidi"/>
           <w:color w:val="auto"/>
           <w:sz w:val="22"/>
           <w:szCs w:val="22"/>
         </w:rPr>
-        <w:t xml:space="preserve"> </w:t>
-      </w:r>
+      </w:pPr>
       <w:r>
         <w:rPr>
           <w:rFonts w:asciiTheme="minorHAnsi" w:hAnsiTheme="minorHAnsi" w:cstheme="minorBidi"/>
           <w:b/>
-          <w:i/>
           <w:color w:val="auto"/>
           <w:sz w:val="22"/>
           <w:szCs w:val="22"/>
         </w:rPr>
-        <w:t>Channels</w:t>
+        <w:t>Mappings:</w:t>
       </w:r>
       <w:r>
         <w:rPr>
@@ -901,7 +921,7 @@
           <w:sz w:val="22"/>
           <w:szCs w:val="22"/>
         </w:rPr>
-        <w:t xml:space="preserve"> from different </w:t>
+        <w:t xml:space="preserve"> Mappings are the connections between </w:t>
       </w:r>
       <w:r>
         <w:rPr>
@@ -912,18 +932,7 @@
           <w:sz w:val="22"/>
           <w:szCs w:val="22"/>
         </w:rPr>
-        <w:t>M</w:t>
-      </w:r>
-      <w:r>
-        <w:rPr>
-          <w:rFonts w:asciiTheme="minorHAnsi" w:hAnsiTheme="minorHAnsi" w:cstheme="minorBidi"/>
-          <w:b/>
-          <w:i/>
-          <w:color w:val="auto"/>
-          <w:sz w:val="22"/>
-          <w:szCs w:val="22"/>
-        </w:rPr>
-        <w:t>odules</w:t>
+        <w:t>Tags</w:t>
       </w:r>
       <w:r>
         <w:rPr>
@@ -932,39 +941,58 @@
           <w:sz w:val="22"/>
           <w:szCs w:val="22"/>
         </w:rPr>
-        <w:t xml:space="preserve">.  </w:t>
-      </w:r>
-    </w:p>
-    <w:p>
-      <w:pPr>
-        <w:pStyle w:val="Default"/>
+        <w:t xml:space="preserve"> and </w:t>
+      </w:r>
+      <w:r>
+        <w:rPr>
+          <w:rFonts w:asciiTheme="minorHAnsi" w:hAnsiTheme="minorHAnsi" w:cstheme="minorBidi"/>
+          <w:b/>
+          <w:i/>
+          <w:color w:val="auto"/>
+          <w:sz w:val="22"/>
+          <w:szCs w:val="22"/>
+        </w:rPr>
+        <w:t>Channels</w:t>
+      </w:r>
+      <w:r>
         <w:rPr>
           <w:rFonts w:asciiTheme="minorHAnsi" w:hAnsiTheme="minorHAnsi" w:cstheme="minorBidi"/>
           <w:color w:val="auto"/>
           <w:sz w:val="22"/>
           <w:szCs w:val="22"/>
         </w:rPr>
-      </w:pPr>
-    </w:p>
-    <w:p>
-      <w:pPr>
-        <w:pStyle w:val="Default"/>
+        <w:t xml:space="preserve">. If you want a specific </w:t>
+      </w:r>
+      <w:r>
+        <w:rPr>
+          <w:rFonts w:asciiTheme="minorHAnsi" w:hAnsiTheme="minorHAnsi" w:cstheme="minorBidi"/>
+          <w:b/>
+          <w:i/>
+          <w:color w:val="auto"/>
+          <w:sz w:val="22"/>
+          <w:szCs w:val="22"/>
+        </w:rPr>
+        <w:t>Channel</w:t>
+      </w:r>
+      <w:r>
         <w:rPr>
           <w:rFonts w:asciiTheme="minorHAnsi" w:hAnsiTheme="minorHAnsi" w:cstheme="minorBidi"/>
           <w:color w:val="auto"/>
           <w:sz w:val="22"/>
           <w:szCs w:val="22"/>
         </w:rPr>
-      </w:pPr>
+        <w:t xml:space="preserve"> to write or read a value on a specific </w:t>
+      </w:r>
       <w:r>
         <w:rPr>
           <w:rFonts w:asciiTheme="minorHAnsi" w:hAnsiTheme="minorHAnsi" w:cstheme="minorBidi"/>
           <w:b/>
+          <w:i/>
           <w:color w:val="auto"/>
           <w:sz w:val="22"/>
           <w:szCs w:val="22"/>
         </w:rPr>
-        <w:t>Mappings:</w:t>
+        <w:t>Tag</w:t>
       </w:r>
       <w:r>
         <w:rPr>
@@ -973,48 +1001,30 @@
           <w:sz w:val="22"/>
           <w:szCs w:val="22"/>
         </w:rPr>
-        <w:t xml:space="preserve"> Mappings are the connections between </w:t>
-      </w:r>
-      <w:r>
-        <w:rPr>
-          <w:rFonts w:asciiTheme="minorHAnsi" w:hAnsiTheme="minorHAnsi" w:cstheme="minorBidi"/>
-          <w:b/>
-          <w:i/>
-          <w:color w:val="auto"/>
-          <w:sz w:val="22"/>
-          <w:szCs w:val="22"/>
-        </w:rPr>
-        <w:t>Tags</w:t>
-      </w:r>
-      <w:r>
+        <w:t xml:space="preserve"> you will have to map them.</w:t>
+      </w:r>
+    </w:p>
+    <w:p>
+      <w:pPr>
+        <w:pStyle w:val="Default"/>
         <w:rPr>
           <w:rFonts w:asciiTheme="minorHAnsi" w:hAnsiTheme="minorHAnsi" w:cstheme="minorBidi"/>
           <w:color w:val="auto"/>
           <w:sz w:val="22"/>
           <w:szCs w:val="22"/>
         </w:rPr>
-        <w:t xml:space="preserve"> and </w:t>
-      </w:r>
-      <w:r>
-        <w:rPr>
-          <w:rFonts w:asciiTheme="minorHAnsi" w:hAnsiTheme="minorHAnsi" w:cstheme="minorBidi"/>
-          <w:b/>
-          <w:i/>
-          <w:color w:val="auto"/>
-          <w:sz w:val="22"/>
-          <w:szCs w:val="22"/>
-        </w:rPr>
-        <w:t>Channels</w:t>
-      </w:r>
-      <w:r>
+      </w:pPr>
+    </w:p>
+    <w:p>
+      <w:pPr>
+        <w:pStyle w:val="Default"/>
         <w:rPr>
           <w:rFonts w:asciiTheme="minorHAnsi" w:hAnsiTheme="minorHAnsi" w:cstheme="minorBidi"/>
           <w:color w:val="auto"/>
           <w:sz w:val="22"/>
           <w:szCs w:val="22"/>
         </w:rPr>
-        <w:t xml:space="preserve">. If you want </w:t>
-      </w:r>
+      </w:pPr>
       <w:r>
         <w:rPr>
           <w:rFonts w:asciiTheme="minorHAnsi" w:hAnsiTheme="minorHAnsi" w:cstheme="minorBidi"/>
@@ -1022,7 +1032,18 @@
           <w:sz w:val="22"/>
           <w:szCs w:val="22"/>
         </w:rPr>
-        <w:t>a</w:t>
+        <w:t xml:space="preserve">Take the following example to clarify the previous terminology. Let’s say a Module called </w:t>
+      </w:r>
+      <w:r>
+        <w:rPr>
+          <w:rFonts w:asciiTheme="minorHAnsi" w:hAnsiTheme="minorHAnsi" w:cstheme="minorBidi"/>
+          <w:b/>
+          <w:i/>
+          <w:color w:val="auto"/>
+          <w:sz w:val="22"/>
+          <w:szCs w:val="22"/>
+        </w:rPr>
+        <w:t>Temperature Chamber Module</w:t>
       </w:r>
       <w:r>
         <w:rPr>
@@ -1031,7 +1052,7 @@
           <w:sz w:val="22"/>
           <w:szCs w:val="22"/>
         </w:rPr>
-        <w:t xml:space="preserve"> specific </w:t>
+        <w:t xml:space="preserve"> can have an Output Channel called </w:t>
       </w:r>
       <w:r>
         <w:rPr>
@@ -1042,7 +1063,7 @@
           <w:sz w:val="22"/>
           <w:szCs w:val="22"/>
         </w:rPr>
-        <w:t>Channel</w:t>
+        <w:t>Thermocouple Reading</w:t>
       </w:r>
       <w:r>
         <w:rPr>
@@ -1051,7 +1072,7 @@
           <w:sz w:val="22"/>
           <w:szCs w:val="22"/>
         </w:rPr>
-        <w:t xml:space="preserve"> to write or read a value on a specific </w:t>
+        <w:t xml:space="preserve">. This </w:t>
       </w:r>
       <w:r>
         <w:rPr>
@@ -1062,7 +1083,7 @@
           <w:sz w:val="22"/>
           <w:szCs w:val="22"/>
         </w:rPr>
-        <w:t>Tag</w:t>
+        <w:t>Thermocouple Reading Channel</w:t>
       </w:r>
       <w:r>
         <w:rPr>
@@ -1071,30 +1092,59 @@
           <w:sz w:val="22"/>
           <w:szCs w:val="22"/>
         </w:rPr>
-        <w:t xml:space="preserve"> you will have to map them.</w:t>
-      </w:r>
-    </w:p>
-    <w:p>
-      <w:pPr>
-        <w:pStyle w:val="Default"/>
+        <w:t xml:space="preserve"> is mapped to a Tag called </w:t>
+      </w:r>
+      <w:r>
+        <w:rPr>
+          <w:rFonts w:asciiTheme="minorHAnsi" w:hAnsiTheme="minorHAnsi" w:cstheme="minorBidi"/>
+          <w:b/>
+          <w:i/>
+          <w:color w:val="auto"/>
+          <w:sz w:val="22"/>
+          <w:szCs w:val="22"/>
+        </w:rPr>
+        <w:t>Temperature</w:t>
+      </w:r>
+      <w:r>
         <w:rPr>
           <w:rFonts w:asciiTheme="minorHAnsi" w:hAnsiTheme="minorHAnsi" w:cstheme="minorBidi"/>
           <w:color w:val="auto"/>
           <w:sz w:val="22"/>
           <w:szCs w:val="22"/>
         </w:rPr>
-      </w:pPr>
-    </w:p>
-    <w:p>
-      <w:pPr>
-        <w:pStyle w:val="Default"/>
+        <w:t xml:space="preserve">. Then the </w:t>
+      </w:r>
+      <w:r>
+        <w:rPr>
+          <w:rFonts w:asciiTheme="minorHAnsi" w:hAnsiTheme="minorHAnsi" w:cstheme="minorBidi"/>
+          <w:b/>
+          <w:i/>
+          <w:color w:val="auto"/>
+          <w:sz w:val="22"/>
+          <w:szCs w:val="22"/>
+        </w:rPr>
+        <w:t>Temperature</w:t>
+      </w:r>
+      <w:r>
         <w:rPr>
           <w:rFonts w:asciiTheme="minorHAnsi" w:hAnsiTheme="minorHAnsi" w:cstheme="minorBidi"/>
           <w:color w:val="auto"/>
           <w:sz w:val="22"/>
           <w:szCs w:val="22"/>
         </w:rPr>
-      </w:pPr>
+        <w:t xml:space="preserve"> Tag is read by </w:t>
+      </w:r>
+      <w:r>
+        <w:rPr>
+          <w:rFonts w:asciiTheme="minorHAnsi" w:hAnsiTheme="minorHAnsi" w:cstheme="minorBidi"/>
+          <w:b/>
+          <w:i/>
+          <w:color w:val="auto"/>
+          <w:sz w:val="22"/>
+          <w:szCs w:val="22"/>
+        </w:rPr>
+        <w:t>Temperature</w:t>
+      </w:r>
       <w:r>
         <w:rPr>
           <w:rFonts w:asciiTheme="minorHAnsi" w:hAnsiTheme="minorHAnsi" w:cstheme="minorBidi"/>
@@ -1102,7 +1152,7 @@
           <w:sz w:val="22"/>
           <w:szCs w:val="22"/>
         </w:rPr>
-        <w:t xml:space="preserve">Take the following example to clarify the previous terminology. Let’s say a Module called </w:t>
+        <w:t xml:space="preserve">, an Input Channel that belongs to a module called </w:t>
       </w:r>
       <w:r>
         <w:rPr>
@@ -1113,7 +1163,7 @@
           <w:sz w:val="22"/>
           <w:szCs w:val="22"/>
         </w:rPr>
-        <w:t>Temperature Chamber Module</w:t>
+        <w:t>Temperature Controller Logic</w:t>
       </w:r>
       <w:r>
         <w:rPr>
@@ -1122,145 +1172,7 @@
           <w:sz w:val="22"/>
           <w:szCs w:val="22"/>
         </w:rPr>
-        <w:t xml:space="preserve"> can have an Output Channel called </w:t>
-      </w:r>
-      <w:r>
-        <w:rPr>
-          <w:rFonts w:asciiTheme="minorHAnsi" w:hAnsiTheme="minorHAnsi" w:cstheme="minorBidi"/>
-          <w:b/>
-          <w:i/>
-          <w:color w:val="auto"/>
-          <w:sz w:val="22"/>
-          <w:szCs w:val="22"/>
-        </w:rPr>
-        <w:t>Thermocouple Reading</w:t>
-      </w:r>
-      <w:r>
-        <w:rPr>
-          <w:rFonts w:asciiTheme="minorHAnsi" w:hAnsiTheme="minorHAnsi" w:cstheme="minorBidi"/>
-          <w:color w:val="auto"/>
-          <w:sz w:val="22"/>
-          <w:szCs w:val="22"/>
-        </w:rPr>
-        <w:t xml:space="preserve">. This </w:t>
-      </w:r>
-      <w:r>
-        <w:rPr>
-          <w:rFonts w:asciiTheme="minorHAnsi" w:hAnsiTheme="minorHAnsi" w:cstheme="minorBidi"/>
-          <w:b/>
-          <w:i/>
-          <w:color w:val="auto"/>
-          <w:sz w:val="22"/>
-          <w:szCs w:val="22"/>
-        </w:rPr>
-        <w:t>Thermocouple Reading Channel</w:t>
-      </w:r>
-      <w:r>
-        <w:rPr>
-          <w:rFonts w:asciiTheme="minorHAnsi" w:hAnsiTheme="minorHAnsi" w:cstheme="minorBidi"/>
-          <w:color w:val="auto"/>
-          <w:sz w:val="22"/>
-          <w:szCs w:val="22"/>
-        </w:rPr>
-        <w:t xml:space="preserve"> is mapped to a Tag called </w:t>
-      </w:r>
-      <w:r>
-        <w:rPr>
-          <w:rFonts w:asciiTheme="minorHAnsi" w:hAnsiTheme="minorHAnsi" w:cstheme="minorBidi"/>
-          <w:b/>
-          <w:i/>
-          <w:color w:val="auto"/>
-          <w:sz w:val="22"/>
-          <w:szCs w:val="22"/>
-        </w:rPr>
-        <w:t>Temperature</w:t>
-      </w:r>
-      <w:r>
-        <w:rPr>
-          <w:rFonts w:asciiTheme="minorHAnsi" w:hAnsiTheme="minorHAnsi" w:cstheme="minorBidi"/>
-          <w:color w:val="auto"/>
-          <w:sz w:val="22"/>
-          <w:szCs w:val="22"/>
-        </w:rPr>
-        <w:t xml:space="preserve">. Then the </w:t>
-      </w:r>
-      <w:r>
-        <w:rPr>
-          <w:rFonts w:asciiTheme="minorHAnsi" w:hAnsiTheme="minorHAnsi" w:cstheme="minorBidi"/>
-          <w:b/>
-          <w:i/>
-          <w:color w:val="auto"/>
-          <w:sz w:val="22"/>
-          <w:szCs w:val="22"/>
-        </w:rPr>
-        <w:t>Temperature</w:t>
-      </w:r>
-      <w:r>
-        <w:rPr>
-          <w:rFonts w:asciiTheme="minorHAnsi" w:hAnsiTheme="minorHAnsi" w:cstheme="minorBidi"/>
-          <w:color w:val="auto"/>
-          <w:sz w:val="22"/>
-          <w:szCs w:val="22"/>
-        </w:rPr>
-        <w:t xml:space="preserve"> Tag is read by </w:t>
-      </w:r>
-      <w:r>
-        <w:rPr>
-          <w:rFonts w:asciiTheme="minorHAnsi" w:hAnsiTheme="minorHAnsi" w:cstheme="minorBidi"/>
-          <w:b/>
-          <w:i/>
-          <w:color w:val="auto"/>
-          <w:sz w:val="22"/>
-          <w:szCs w:val="22"/>
-        </w:rPr>
-        <w:t>Temperature</w:t>
-      </w:r>
-      <w:r>
-        <w:rPr>
-          <w:rFonts w:asciiTheme="minorHAnsi" w:hAnsiTheme="minorHAnsi" w:cstheme="minorBidi"/>
-          <w:color w:val="auto"/>
-          <w:sz w:val="22"/>
-          <w:szCs w:val="22"/>
-        </w:rPr>
-        <w:t xml:space="preserve">, an Input Channel that belongs to a module called </w:t>
-      </w:r>
-      <w:r>
-        <w:rPr>
-          <w:rFonts w:asciiTheme="minorHAnsi" w:hAnsiTheme="minorHAnsi" w:cstheme="minorBidi"/>
-          <w:b/>
-          <w:i/>
-          <w:color w:val="auto"/>
-          <w:sz w:val="22"/>
-          <w:szCs w:val="22"/>
-        </w:rPr>
-        <w:t>Temperature Controller Logic</w:t>
-      </w:r>
-      <w:r>
-        <w:rPr>
-          <w:rFonts w:asciiTheme="minorHAnsi" w:hAnsiTheme="minorHAnsi" w:cstheme="minorBidi"/>
-          <w:color w:val="auto"/>
-          <w:sz w:val="22"/>
-          <w:szCs w:val="22"/>
-        </w:rPr>
-        <w:t>.</w:t>
-      </w:r>
-      <w:r>
-        <w:rPr>
-          <w:rFonts w:asciiTheme="minorHAnsi" w:hAnsiTheme="minorHAnsi" w:cstheme="minorBidi"/>
-          <w:color w:val="auto"/>
-          <w:sz w:val="22"/>
-          <w:szCs w:val="22"/>
-        </w:rPr>
-        <w:t xml:space="preserve"> Study the following diagram </w:t>
-      </w:r>
-      <w:r>
-        <w:rPr>
-          <w:rFonts w:asciiTheme="minorHAnsi" w:hAnsiTheme="minorHAnsi" w:cstheme="minorBidi"/>
-          <w:color w:val="auto"/>
-          <w:sz w:val="22"/>
-          <w:szCs w:val="22"/>
-        </w:rPr>
-        <w:t>to get a better understanding of this terms.</w:t>
+        <w:t>. Study the following diagram to get a better understanding of this terms.</w:t>
       </w:r>
     </w:p>
     <w:p>
@@ -1362,7 +1274,7 @@
     </w:p>
     <w:p>
       <w:pPr>
-        <w:pStyle w:val="Ttulo1"/>
+        <w:pStyle w:val="Heading1"/>
       </w:pPr>
       <w:r>
         <w:lastRenderedPageBreak/>
@@ -1462,27 +1374,7 @@
           <w:sz w:val="22"/>
           <w:szCs w:val="22"/>
         </w:rPr>
-        <w:t xml:space="preserve">use of a model of the chamber to simulate its I/O and allows users to define the </w:t>
-      </w:r>
-      <w:proofErr w:type="spellStart"/>
-      <w:r>
-        <w:rPr>
-          <w:rFonts w:asciiTheme="minorHAnsi" w:hAnsiTheme="minorHAnsi" w:cstheme="minorBidi"/>
-          <w:color w:val="auto"/>
-          <w:sz w:val="22"/>
-          <w:szCs w:val="22"/>
-        </w:rPr>
-        <w:t>setpoint</w:t>
-      </w:r>
-      <w:proofErr w:type="spellEnd"/>
-      <w:r>
-        <w:rPr>
-          <w:rFonts w:asciiTheme="minorHAnsi" w:hAnsiTheme="minorHAnsi" w:cstheme="minorBidi"/>
-          <w:color w:val="auto"/>
-          <w:sz w:val="22"/>
-          <w:szCs w:val="22"/>
-        </w:rPr>
-        <w:t xml:space="preserve"> and PID gains of the control algorithm through a simple user interface. </w:t>
+        <w:t xml:space="preserve">use of a model of the chamber to simulate its I/O and allows users to define the setpoint and PID gains of the control algorithm through a simple user interface. </w:t>
       </w:r>
       <w:r>
         <w:rPr>
@@ -2383,43 +2275,22 @@
         </w:rPr>
         <w:t>File &gt;&gt; Create Project</w:t>
       </w:r>
-      <w:proofErr w:type="gramStart"/>
-      <w:r>
-        <w:rPr>
-          <w:rFonts w:ascii="Calibri" w:hAnsi="Calibri" w:cs="Calibri"/>
-          <w:b/>
-          <w:sz w:val="22"/>
-          <w:szCs w:val="22"/>
-        </w:rPr>
-        <w:t>..</w:t>
-      </w:r>
-      <w:proofErr w:type="gramEnd"/>
-      <w:r>
-        <w:rPr>
-          <w:rFonts w:ascii="Calibri" w:hAnsi="Calibri" w:cs="Calibri"/>
-          <w:b/>
-          <w:sz w:val="22"/>
-          <w:szCs w:val="22"/>
-        </w:rPr>
-        <w:t xml:space="preserve"> </w:t>
-      </w:r>
-      <w:proofErr w:type="gramStart"/>
-      <w:r>
-        <w:rPr>
-          <w:rFonts w:ascii="Calibri" w:hAnsi="Calibri" w:cs="Calibri"/>
-          <w:sz w:val="22"/>
-          <w:szCs w:val="22"/>
-        </w:rPr>
-        <w:t>and</w:t>
-      </w:r>
-      <w:proofErr w:type="gramEnd"/>
-      <w:r>
-        <w:rPr>
-          <w:rFonts w:ascii="Calibri" w:hAnsi="Calibri" w:cs="Calibri"/>
-          <w:sz w:val="22"/>
-          <w:szCs w:val="22"/>
-        </w:rPr>
-        <w:t xml:space="preserve"> select </w:t>
+      <w:r>
+        <w:rPr>
+          <w:rFonts w:ascii="Calibri" w:hAnsi="Calibri" w:cs="Calibri"/>
+          <w:b/>
+          <w:sz w:val="22"/>
+          <w:szCs w:val="22"/>
+        </w:rPr>
+        <w:t xml:space="preserve">.. </w:t>
+      </w:r>
+      <w:r>
+        <w:rPr>
+          <w:rFonts w:ascii="Calibri" w:hAnsi="Calibri" w:cs="Calibri"/>
+          <w:sz w:val="22"/>
+          <w:szCs w:val="22"/>
+        </w:rPr>
+        <w:t xml:space="preserve">and select </w:t>
       </w:r>
       <w:r>
         <w:rPr>
@@ -2829,7 +2700,6 @@
         </w:rPr>
         <w:t xml:space="preserve"> add </w:t>
       </w:r>
-      <w:proofErr w:type="spellStart"/>
       <w:r>
         <w:rPr>
           <w:rFonts w:ascii="Calibri" w:hAnsi="Calibri" w:cs="Calibri"/>
@@ -2840,7 +2710,6 @@
         </w:rPr>
         <w:t>SimulatedSystem.pcfg</w:t>
       </w:r>
-      <w:proofErr w:type="spellEnd"/>
       <w:r>
         <w:rPr>
           <w:rFonts w:ascii="Calibri" w:hAnsi="Calibri" w:cs="Calibri"/>
@@ -3469,7 +3338,6 @@
         </w:rPr>
         <w:t xml:space="preserve">e for </w:t>
       </w:r>
-      <w:proofErr w:type="spellStart"/>
       <w:r>
         <w:rPr>
           <w:rFonts w:ascii="Calibri" w:hAnsi="Calibri" w:cs="Calibri"/>
@@ -3480,7 +3348,6 @@
         </w:rPr>
         <w:t>SymulatedSystem.pcfg</w:t>
       </w:r>
-      <w:proofErr w:type="spellEnd"/>
       <w:r>
         <w:rPr>
           <w:rFonts w:ascii="Calibri" w:hAnsi="Calibri" w:cs="Calibri"/>
@@ -3738,7 +3605,18 @@
           <w:sz w:val="22"/>
           <w:szCs w:val="22"/>
         </w:rPr>
-        <w:t>Tools&gt;&gt;TBDF&gt;&gt;Launch Standard Configuration Editor…</w:t>
+        <w:t>Tools&gt;&gt;DCAF</w:t>
+      </w:r>
+      <w:r>
+        <w:rPr>
+          <w:rFonts w:ascii="Calibri" w:hAnsi="Calibri" w:cs="Calibri"/>
+          <w:b/>
+          <w:bCs/>
+          <w:i/>
+          <w:sz w:val="22"/>
+          <w:szCs w:val="22"/>
+        </w:rPr>
+        <w:t>&gt;&gt;Launch Standard Configuration Editor…</w:t>
       </w:r>
       <w:r>
         <w:rPr>
@@ -3902,7 +3780,6 @@
         </w:rPr>
         <w:t xml:space="preserve">and search for the </w:t>
       </w:r>
-      <w:proofErr w:type="spellStart"/>
       <w:r>
         <w:rPr>
           <w:rFonts w:ascii="Calibri" w:hAnsi="Calibri" w:cs="Calibri"/>
@@ -3913,7 +3790,6 @@
         </w:rPr>
         <w:t>SimulatedSystem.pcfg</w:t>
       </w:r>
-      <w:proofErr w:type="spellEnd"/>
       <w:r>
         <w:rPr>
           <w:rFonts w:ascii="Calibri" w:hAnsi="Calibri" w:cs="Calibri"/>
@@ -4167,33 +4043,15 @@
           <w:sz w:val="22"/>
           <w:szCs w:val="22"/>
         </w:rPr>
-        <w:t xml:space="preserve"> executes. A scripting </w:t>
-      </w:r>
-      <w:proofErr w:type="spellStart"/>
-      <w:r>
-        <w:rPr>
-          <w:rFonts w:ascii="Calibri" w:hAnsi="Calibri" w:cs="Calibri"/>
-          <w:sz w:val="22"/>
-          <w:szCs w:val="22"/>
-        </w:rPr>
-        <w:t>s</w:t>
-      </w:r>
-      <w:r>
-        <w:rPr>
-          <w:rFonts w:ascii="Calibri" w:hAnsi="Calibri" w:cs="Calibri"/>
-          <w:sz w:val="22"/>
-          <w:szCs w:val="22"/>
-        </w:rPr>
-        <w:t>ool</w:t>
-      </w:r>
-      <w:proofErr w:type="spellEnd"/>
-      <w:r>
-        <w:rPr>
-          <w:rFonts w:ascii="Calibri" w:hAnsi="Calibri" w:cs="Calibri"/>
-          <w:sz w:val="22"/>
-          <w:szCs w:val="22"/>
-        </w:rPr>
-        <w:t xml:space="preserve"> will</w:t>
+        <w:t xml:space="preserve"> executes. A scripting s</w:t>
+      </w:r>
+      <w:r>
+        <w:rPr>
+          <w:rFonts w:ascii="Calibri" w:hAnsi="Calibri" w:cs="Calibri"/>
+          <w:sz w:val="22"/>
+          <w:szCs w:val="22"/>
+        </w:rPr>
+        <w:t>ool will</w:t>
       </w:r>
       <w:r>
         <w:rPr>
@@ -4281,38 +4139,17 @@
           <w:sz w:val="22"/>
           <w:szCs w:val="22"/>
         </w:rPr>
-        <w:t xml:space="preserve"> box browse </w:t>
-      </w:r>
-      <w:proofErr w:type="gramStart"/>
-      <w:r>
-        <w:rPr>
-          <w:rFonts w:ascii="Calibri" w:hAnsi="Calibri" w:cs="Calibri"/>
-          <w:sz w:val="22"/>
-          <w:szCs w:val="22"/>
-        </w:rPr>
-        <w:t xml:space="preserve">for  </w:t>
-      </w:r>
-      <w:commentRangeStart w:id="0"/>
-      <w:r>
-        <w:rPr>
-          <w:rFonts w:ascii="Calibri" w:hAnsi="Calibri" w:cs="Calibri"/>
-          <w:b/>
-          <w:i/>
-          <w:sz w:val="22"/>
-          <w:szCs w:val="22"/>
-        </w:rPr>
-        <w:t>TCRL</w:t>
-      </w:r>
-      <w:proofErr w:type="gramEnd"/>
-      <w:r>
-        <w:rPr>
-          <w:rFonts w:ascii="Calibri" w:hAnsi="Calibri" w:cs="Calibri"/>
-          <w:b/>
-          <w:i/>
-          <w:sz w:val="22"/>
-          <w:szCs w:val="22"/>
-        </w:rPr>
-        <w:t xml:space="preserve"> Host Module Includes.vi</w:t>
+        <w:t xml:space="preserve"> box browse for  </w:t>
+      </w:r>
+      <w:r>
+        <w:rPr>
+          <w:rFonts w:ascii="Calibri" w:hAnsi="Calibri" w:cs="Calibri"/>
+          <w:b/>
+          <w:i/>
+          <w:sz w:val="22"/>
+          <w:szCs w:val="22"/>
+        </w:rPr>
+        <w:t>TCRL Host Module Includes.vi</w:t>
       </w:r>
       <w:r>
         <w:rPr>
@@ -4554,15 +4391,6 @@
         </w:rPr>
         <w:t>:</w:t>
       </w:r>
-      <w:commentRangeEnd w:id="0"/>
-      <w:r>
-        <w:rPr>
-          <w:rStyle w:val="Refdecomentario"/>
-          <w:rFonts w:asciiTheme="minorHAnsi" w:hAnsiTheme="minorHAnsi" w:cstheme="minorBidi"/>
-          <w:color w:val="auto"/>
-        </w:rPr>
-        <w:commentReference w:id="0"/>
-      </w:r>
     </w:p>
     <w:p>
       <w:pPr>
@@ -4605,7 +4433,7 @@
                     <pic:cNvPicPr/>
                   </pic:nvPicPr>
                   <pic:blipFill>
-                    <a:blip r:embed="rId18"/>
+                    <a:blip r:embed="rId16"/>
                     <a:stretch>
                       <a:fillRect/>
                     </a:stretch>
@@ -5295,7 +5123,7 @@
                           </pic:cNvPicPr>
                         </pic:nvPicPr>
                         <pic:blipFill>
-                          <a:blip r:embed="rId19"/>
+                          <a:blip r:embed="rId17"/>
                           <a:stretch>
                             <a:fillRect/>
                           </a:stretch>
@@ -7138,27 +6966,15 @@
         </w:rPr>
         <w:t xml:space="preserve">. When the pop up asking to </w:t>
       </w:r>
-      <w:proofErr w:type="gramStart"/>
-      <w:r>
-        <w:rPr>
-          <w:rFonts w:ascii="Calibri" w:hAnsi="Calibri" w:cs="Calibri"/>
-          <w:b/>
-          <w:i/>
-          <w:sz w:val="22"/>
-          <w:szCs w:val="22"/>
-        </w:rPr>
-        <w:t>Automatically</w:t>
-      </w:r>
-      <w:proofErr w:type="gramEnd"/>
-      <w:r>
-        <w:rPr>
-          <w:rFonts w:ascii="Calibri" w:hAnsi="Calibri" w:cs="Calibri"/>
-          <w:b/>
-          <w:i/>
-          <w:sz w:val="22"/>
-          <w:szCs w:val="22"/>
-        </w:rPr>
-        <w:t xml:space="preserve"> map tags to channels</w:t>
+      <w:r>
+        <w:rPr>
+          <w:rFonts w:ascii="Calibri" w:hAnsi="Calibri" w:cs="Calibri"/>
+          <w:b/>
+          <w:i/>
+          <w:sz w:val="22"/>
+          <w:szCs w:val="22"/>
+        </w:rPr>
+        <w:t>Automatically map tags to channels</w:t>
       </w:r>
       <w:r>
         <w:rPr>
@@ -7401,25 +7217,7 @@
           <w:sz w:val="22"/>
           <w:szCs w:val="22"/>
         </w:rPr>
-        <w:t xml:space="preserve"> Try changing the </w:t>
-      </w:r>
-      <w:proofErr w:type="spellStart"/>
-      <w:r>
-        <w:rPr>
-          <w:rFonts w:ascii="Calibri" w:hAnsi="Calibri" w:cs="Calibri"/>
-          <w:sz w:val="22"/>
-          <w:szCs w:val="22"/>
-        </w:rPr>
-        <w:t>Setpoint</w:t>
-      </w:r>
-      <w:proofErr w:type="spellEnd"/>
-      <w:r>
-        <w:rPr>
-          <w:rFonts w:ascii="Calibri" w:hAnsi="Calibri" w:cs="Calibri"/>
-          <w:sz w:val="22"/>
-          <w:szCs w:val="22"/>
-        </w:rPr>
-        <w:t xml:space="preserve"> and the other controls. Do you see any change in the temperature value displayed in the Graph?</w:t>
+        <w:t xml:space="preserve"> Try changing the Setpoint and the other controls. Do you see any change in the temperature value displayed in the Graph?</w:t>
       </w:r>
     </w:p>
     <w:p>
@@ -7938,19 +7736,7 @@
           <w:sz w:val="22"/>
           <w:szCs w:val="22"/>
         </w:rPr>
-        <w:t>Fan on</w:t>
-      </w:r>
-      <w:proofErr w:type="gramStart"/>
-      <w:r>
-        <w:rPr>
-          <w:rFonts w:ascii="Calibri" w:hAnsi="Calibri" w:cs="Calibri"/>
-          <w:b/>
-          <w:bCs/>
-          <w:i/>
-          <w:sz w:val="22"/>
-          <w:szCs w:val="22"/>
-        </w:rPr>
-        <w:t>?</w:t>
+        <w:t>Fan on?</w:t>
       </w:r>
       <w:r>
         <w:rPr>
@@ -7962,7 +7748,6 @@
         </w:rPr>
         <w:t>.</w:t>
       </w:r>
-      <w:proofErr w:type="gramEnd"/>
     </w:p>
     <w:p>
       <w:pPr>
@@ -8087,7 +7872,7 @@
     </w:p>
     <w:p>
       <w:pPr>
-        <w:pStyle w:val="Prrafodelista"/>
+        <w:pStyle w:val="ListParagraph"/>
         <w:rPr>
           <w:rFonts w:ascii="Calibri" w:hAnsi="Calibri" w:cs="Calibri"/>
           <w:bCs/>
@@ -8342,38 +8127,16 @@
           <w:sz w:val="22"/>
           <w:szCs w:val="22"/>
         </w:rPr>
-        <w:t>Fan on</w:t>
-      </w:r>
-      <w:proofErr w:type="gramStart"/>
-      <w:r>
-        <w:rPr>
-          <w:rFonts w:ascii="Calibri" w:hAnsi="Calibri" w:cs="Calibri"/>
-          <w:b/>
-          <w:bCs/>
-          <w:i/>
-          <w:sz w:val="22"/>
-          <w:szCs w:val="22"/>
-        </w:rPr>
-        <w:t>?</w:t>
-      </w:r>
-      <w:r>
-        <w:rPr>
-          <w:rFonts w:ascii="Calibri" w:hAnsi="Calibri" w:cs="Calibri"/>
-          <w:bCs/>
-          <w:sz w:val="22"/>
-          <w:szCs w:val="22"/>
-        </w:rPr>
-        <w:t>,</w:t>
-      </w:r>
-      <w:proofErr w:type="gramEnd"/>
-      <w:r>
-        <w:rPr>
-          <w:rFonts w:ascii="Calibri" w:hAnsi="Calibri" w:cs="Calibri"/>
-          <w:bCs/>
-          <w:sz w:val="22"/>
-          <w:szCs w:val="22"/>
-        </w:rPr>
-        <w:t xml:space="preserve"> </w:t>
+        <w:t>Fan on?</w:t>
+      </w:r>
+      <w:r>
+        <w:rPr>
+          <w:rFonts w:ascii="Calibri" w:hAnsi="Calibri" w:cs="Calibri"/>
+          <w:bCs/>
+          <w:sz w:val="22"/>
+          <w:szCs w:val="22"/>
+        </w:rPr>
+        <w:t xml:space="preserve">, </w:t>
       </w:r>
       <w:r>
         <w:rPr>
@@ -10472,7 +10235,6 @@
         </w:rPr>
         <w:t xml:space="preserve">               </w:t>
       </w:r>
-      <w:commentRangeStart w:id="1"/>
       <w:r>
         <w:rPr>
           <w:noProof/>
@@ -10513,15 +10275,6 @@
           </wp:inline>
         </w:drawing>
       </w:r>
-      <w:commentRangeEnd w:id="1"/>
-      <w:r>
-        <w:rPr>
-          <w:rStyle w:val="Refdecomentario"/>
-          <w:rFonts w:asciiTheme="minorHAnsi" w:hAnsiTheme="minorHAnsi" w:cstheme="minorBidi"/>
-          <w:color w:val="auto"/>
-        </w:rPr>
-        <w:commentReference w:id="1"/>
-      </w:r>
     </w:p>
     <w:p>
       <w:pPr>
@@ -10642,7 +10395,6 @@
         </w:rPr>
         <w:t>Take a look again to the dataflow diagram to review the mapping you just did</w:t>
       </w:r>
-      <w:commentRangeStart w:id="2"/>
       <w:r>
         <w:rPr>
           <w:rFonts w:ascii="Calibri" w:hAnsi="Calibri" w:cs="Calibri"/>
@@ -10651,27 +10403,17 @@
         </w:rPr>
         <w:t>.</w:t>
       </w:r>
-      <w:commentRangeEnd w:id="2"/>
-      <w:r>
-        <w:rPr>
-          <w:rStyle w:val="Refdecomentario"/>
-          <w:rFonts w:asciiTheme="minorHAnsi" w:hAnsiTheme="minorHAnsi" w:cstheme="minorBidi"/>
-          <w:color w:val="auto"/>
-        </w:rPr>
-        <w:commentReference w:id="2"/>
-      </w:r>
-    </w:p>
-    <w:p>
-      <w:pPr>
-        <w:pStyle w:val="Default"/>
-        <w:rPr>
-          <w:rFonts w:ascii="Calibri" w:hAnsi="Calibri" w:cs="Calibri"/>
-          <w:sz w:val="22"/>
-          <w:szCs w:val="22"/>
-        </w:rPr>
-      </w:pPr>
-    </w:p>
-    <w:commentRangeStart w:id="3"/>
+    </w:p>
+    <w:p>
+      <w:pPr>
+        <w:pStyle w:val="Default"/>
+        <w:rPr>
+          <w:rFonts w:ascii="Calibri" w:hAnsi="Calibri" w:cs="Calibri"/>
+          <w:sz w:val="22"/>
+          <w:szCs w:val="22"/>
+        </w:rPr>
+      </w:pPr>
+    </w:p>
     <w:p>
       <w:pPr>
         <w:pStyle w:val="Default"/>
@@ -10718,7 +10460,7 @@
                           </pic:cNvPicPr>
                         </pic:nvPicPr>
                         <pic:blipFill>
-                          <a:blip r:embed="rId19"/>
+                          <a:blip r:embed="rId17"/>
                           <a:stretch>
                             <a:fillRect/>
                           </a:stretch>
@@ -12211,15 +11953,6 @@
           </mc:Fallback>
         </mc:AlternateContent>
       </w:r>
-      <w:commentRangeEnd w:id="3"/>
-      <w:r>
-        <w:rPr>
-          <w:rStyle w:val="Refdecomentario"/>
-          <w:rFonts w:asciiTheme="minorHAnsi" w:hAnsiTheme="minorHAnsi" w:cstheme="minorBidi"/>
-          <w:color w:val="auto"/>
-        </w:rPr>
-        <w:commentReference w:id="3"/>
-      </w:r>
     </w:p>
     <w:p>
       <w:pPr>
@@ -12403,7 +12136,6 @@
         </w:rPr>
         <w:t xml:space="preserve">Modify the </w:t>
       </w:r>
-      <w:proofErr w:type="spellStart"/>
       <w:r>
         <w:rPr>
           <w:rFonts w:ascii="Calibri" w:hAnsi="Calibri" w:cs="Calibri"/>
@@ -12414,7 +12146,6 @@
         </w:rPr>
         <w:t>Setpoint</w:t>
       </w:r>
-      <w:proofErr w:type="spellEnd"/>
       <w:r>
         <w:rPr>
           <w:rFonts w:ascii="Calibri" w:hAnsi="Calibri" w:cs="Calibri"/>
@@ -12582,7 +12313,7 @@
     </w:p>
     <w:p>
       <w:pPr>
-        <w:pStyle w:val="Ttulo1"/>
+        <w:pStyle w:val="Heading1"/>
       </w:pPr>
       <w:r>
         <w:lastRenderedPageBreak/>
@@ -12769,7 +12500,6 @@
         </w:rPr>
         <w:t xml:space="preserve"> and load </w:t>
       </w:r>
-      <w:proofErr w:type="spellStart"/>
       <w:r>
         <w:rPr>
           <w:rFonts w:ascii="Calibri" w:hAnsi="Calibri" w:cs="Calibri"/>
@@ -12780,7 +12510,6 @@
         </w:rPr>
         <w:t>SimulatedSystem.pcfg</w:t>
       </w:r>
-      <w:proofErr w:type="spellEnd"/>
       <w:r>
         <w:rPr>
           <w:rFonts w:ascii="Calibri" w:hAnsi="Calibri" w:cs="Calibri"/>
@@ -12838,20 +12567,8 @@
           <w:sz w:val="22"/>
           <w:szCs w:val="22"/>
         </w:rPr>
-        <w:t xml:space="preserve">Add&gt;&gt;Other&gt;&gt;TDMS </w:t>
-      </w:r>
-      <w:proofErr w:type="spellStart"/>
-      <w:r>
-        <w:rPr>
-          <w:rFonts w:ascii="Calibri" w:hAnsi="Calibri" w:cs="Calibri"/>
-          <w:b/>
-          <w:i/>
-          <w:sz w:val="22"/>
-          <w:szCs w:val="22"/>
-        </w:rPr>
-        <w:t>datalogger</w:t>
-      </w:r>
-      <w:proofErr w:type="spellEnd"/>
+        <w:t>Add&gt;&gt;Other&gt;&gt;TDMS datalogger</w:t>
+      </w:r>
       <w:r>
         <w:rPr>
           <w:rFonts w:ascii="Calibri" w:hAnsi="Calibri" w:cs="Calibri"/>
@@ -12988,20 +12705,8 @@
           <w:sz w:val="22"/>
           <w:szCs w:val="22"/>
         </w:rPr>
-        <w:t xml:space="preserve">TDMS </w:t>
-      </w:r>
-      <w:proofErr w:type="spellStart"/>
-      <w:r>
-        <w:rPr>
-          <w:rFonts w:ascii="Calibri" w:hAnsi="Calibri" w:cs="Calibri"/>
-          <w:b/>
-          <w:i/>
-          <w:sz w:val="22"/>
-          <w:szCs w:val="22"/>
-        </w:rPr>
-        <w:t>datalogger</w:t>
-      </w:r>
-      <w:proofErr w:type="spellEnd"/>
+        <w:t>TDMS datalogger</w:t>
+      </w:r>
       <w:r>
         <w:rPr>
           <w:rFonts w:ascii="Calibri" w:hAnsi="Calibri" w:cs="Calibri"/>
@@ -13016,25 +12721,7 @@
           <w:sz w:val="22"/>
           <w:szCs w:val="22"/>
         </w:rPr>
-        <w:t xml:space="preserve">In the Static Configuration tab move Temperature, </w:t>
-      </w:r>
-      <w:proofErr w:type="spellStart"/>
-      <w:r>
-        <w:rPr>
-          <w:rFonts w:ascii="Calibri" w:hAnsi="Calibri" w:cs="Calibri"/>
-          <w:sz w:val="22"/>
-          <w:szCs w:val="22"/>
-        </w:rPr>
-        <w:t>Setpoint</w:t>
-      </w:r>
-      <w:proofErr w:type="spellEnd"/>
-      <w:r>
-        <w:rPr>
-          <w:rFonts w:ascii="Calibri" w:hAnsi="Calibri" w:cs="Calibri"/>
-          <w:sz w:val="22"/>
-          <w:szCs w:val="22"/>
-        </w:rPr>
-        <w:t>, P, I, and D to the Configured to</w:t>
+        <w:t>In the Static Configuration tab move Temperature, Setpoint, P, I, and D to the Configured to</w:t>
       </w:r>
       <w:r>
         <w:rPr>
@@ -13195,27 +12882,15 @@
         </w:rPr>
         <w:t xml:space="preserve">Go to the </w:t>
       </w:r>
-      <w:proofErr w:type="spellStart"/>
-      <w:r>
-        <w:rPr>
-          <w:rFonts w:ascii="Calibri" w:hAnsi="Calibri" w:cs="Calibri"/>
-          <w:b/>
-          <w:i/>
-          <w:sz w:val="22"/>
-          <w:szCs w:val="22"/>
-        </w:rPr>
-        <w:t>Datalogger</w:t>
-      </w:r>
-      <w:proofErr w:type="spellEnd"/>
-      <w:r>
-        <w:rPr>
-          <w:rFonts w:ascii="Calibri" w:hAnsi="Calibri" w:cs="Calibri"/>
-          <w:b/>
-          <w:i/>
-          <w:sz w:val="22"/>
-          <w:szCs w:val="22"/>
-        </w:rPr>
-        <w:t xml:space="preserve"> Configuration</w:t>
+      <w:r>
+        <w:rPr>
+          <w:rFonts w:ascii="Calibri" w:hAnsi="Calibri" w:cs="Calibri"/>
+          <w:b/>
+          <w:i/>
+          <w:sz w:val="22"/>
+          <w:szCs w:val="22"/>
+        </w:rPr>
+        <w:t>Datalogger Configuration</w:t>
       </w:r>
       <w:r>
         <w:rPr>
@@ -13804,25 +13479,7 @@
           <w:sz w:val="22"/>
           <w:szCs w:val="22"/>
         </w:rPr>
-        <w:t xml:space="preserve">Run TCRL Host Main.vi. Do some changes to the </w:t>
-      </w:r>
-      <w:proofErr w:type="spellStart"/>
-      <w:r>
-        <w:rPr>
-          <w:rFonts w:ascii="Calibri" w:hAnsi="Calibri" w:cs="Calibri"/>
-          <w:sz w:val="22"/>
-          <w:szCs w:val="22"/>
-        </w:rPr>
-        <w:t>setpoint</w:t>
-      </w:r>
-      <w:proofErr w:type="spellEnd"/>
-      <w:r>
-        <w:rPr>
-          <w:rFonts w:ascii="Calibri" w:hAnsi="Calibri" w:cs="Calibri"/>
-          <w:sz w:val="22"/>
-          <w:szCs w:val="22"/>
-        </w:rPr>
-        <w:t xml:space="preserve"> and verify it still working and stop the VI.</w:t>
+        <w:t>Run TCRL Host Main.vi. Do some changes to the setpoint and verify it still working and stop the VI.</w:t>
       </w:r>
     </w:p>
     <w:p>
@@ -13880,25 +13537,7 @@
           <w:sz w:val="22"/>
           <w:szCs w:val="22"/>
         </w:rPr>
-        <w:t xml:space="preserve">and open the TDMS file just created. Verify the tags you added in the TDMS </w:t>
-      </w:r>
-      <w:proofErr w:type="spellStart"/>
-      <w:r>
-        <w:rPr>
-          <w:rFonts w:ascii="Calibri" w:hAnsi="Calibri" w:cs="Calibri"/>
-          <w:sz w:val="22"/>
-          <w:szCs w:val="22"/>
-        </w:rPr>
-        <w:t>datalogger</w:t>
-      </w:r>
-      <w:proofErr w:type="spellEnd"/>
-      <w:r>
-        <w:rPr>
-          <w:rFonts w:ascii="Calibri" w:hAnsi="Calibri" w:cs="Calibri"/>
-          <w:sz w:val="22"/>
-          <w:szCs w:val="22"/>
-        </w:rPr>
-        <w:t xml:space="preserve"> modules appear in the file and generated data.</w:t>
+        <w:t>and open the TDMS file just created. Verify the tags you added in the TDMS datalogger modules appear in the file and generated data.</w:t>
       </w:r>
     </w:p>
     <w:p>
@@ -14191,7 +13830,6 @@
         </w:rPr>
         <w:t xml:space="preserve"> and load </w:t>
       </w:r>
-      <w:proofErr w:type="spellStart"/>
       <w:r>
         <w:rPr>
           <w:rFonts w:ascii="Calibri" w:hAnsi="Calibri" w:cs="Calibri"/>
@@ -14202,7 +13840,6 @@
         </w:rPr>
         <w:t>SimulatedSystem.pcfg</w:t>
       </w:r>
-      <w:proofErr w:type="spellEnd"/>
       <w:r>
         <w:rPr>
           <w:rFonts w:ascii="Calibri" w:hAnsi="Calibri" w:cs="Calibri"/>
@@ -14230,21 +13867,7 @@
         <w:rPr>
           <w:rFonts w:ascii="Calibri" w:hAnsi="Calibri" w:cs="Calibri"/>
         </w:rPr>
-        <w:t xml:space="preserve">Add a CVT configuration module to the Simulation Engine in the same way you added the TDMS </w:t>
-      </w:r>
-      <w:proofErr w:type="spellStart"/>
-      <w:r>
-        <w:rPr>
-          <w:rFonts w:ascii="Calibri" w:hAnsi="Calibri" w:cs="Calibri"/>
-        </w:rPr>
-        <w:t>datalogger</w:t>
-      </w:r>
-      <w:proofErr w:type="spellEnd"/>
-      <w:r>
-        <w:rPr>
-          <w:rFonts w:ascii="Calibri" w:hAnsi="Calibri" w:cs="Calibri"/>
-        </w:rPr>
-        <w:t xml:space="preserve">. </w:t>
+        <w:t xml:space="preserve">Add a CVT configuration module to the Simulation Engine in the same way you added the TDMS datalogger. </w:t>
       </w:r>
     </w:p>
     <w:p>
@@ -14261,7 +13884,6 @@
           <w:szCs w:val="22"/>
         </w:rPr>
       </w:pPr>
-      <w:commentRangeStart w:id="4"/>
       <w:r>
         <w:rPr>
           <w:rFonts w:ascii="Calibri" w:hAnsi="Calibri" w:cs="Calibri"/>
@@ -14288,27 +13910,15 @@
         </w:rPr>
         <w:t xml:space="preserve"> module. Select </w:t>
       </w:r>
-      <w:proofErr w:type="gramStart"/>
-      <w:r>
-        <w:rPr>
-          <w:rFonts w:ascii="Calibri" w:hAnsi="Calibri" w:cs="Calibri"/>
-          <w:b/>
-          <w:i/>
-          <w:sz w:val="22"/>
-          <w:szCs w:val="22"/>
-        </w:rPr>
-        <w:t>To</w:t>
-      </w:r>
-      <w:proofErr w:type="gramEnd"/>
-      <w:r>
-        <w:rPr>
-          <w:rFonts w:ascii="Calibri" w:hAnsi="Calibri" w:cs="Calibri"/>
-          <w:b/>
-          <w:i/>
-          <w:sz w:val="22"/>
-          <w:szCs w:val="22"/>
-        </w:rPr>
-        <w:t xml:space="preserve"> CVT</w:t>
+      <w:r>
+        <w:rPr>
+          <w:rFonts w:ascii="Calibri" w:hAnsi="Calibri" w:cs="Calibri"/>
+          <w:b/>
+          <w:i/>
+          <w:sz w:val="22"/>
+          <w:szCs w:val="22"/>
+        </w:rPr>
+        <w:t>To CVT</w:t>
       </w:r>
       <w:r>
         <w:rPr>
@@ -14582,15 +14192,6 @@
         </w:rPr>
         <w:t>Save your configuration.</w:t>
       </w:r>
-      <w:commentRangeEnd w:id="4"/>
-      <w:r>
-        <w:rPr>
-          <w:rStyle w:val="Refdecomentario"/>
-          <w:rFonts w:asciiTheme="minorHAnsi" w:hAnsiTheme="minorHAnsi" w:cstheme="minorBidi"/>
-          <w:color w:val="auto"/>
-        </w:rPr>
-        <w:commentReference w:id="4"/>
-      </w:r>
     </w:p>
     <w:p>
       <w:pPr>
@@ -14780,7 +14381,7 @@
     </w:p>
     <w:p>
       <w:pPr>
-        <w:pStyle w:val="Prrafodelista"/>
+        <w:pStyle w:val="ListParagraph"/>
         <w:numPr>
           <w:ilvl w:val="0"/>
           <w:numId w:val="18"/>
@@ -14837,12 +14438,6 @@
           </wp:inline>
         </w:drawing>
       </w:r>
-      <w:r>
-        <w:rPr>
-          <w:rStyle w:val="Refdecomentario"/>
-        </w:rPr>
-        <w:commentReference w:id="5"/>
-      </w:r>
     </w:p>
     <w:p>
       <w:pPr>
@@ -14867,7 +14462,7 @@
     </w:p>
     <w:p>
       <w:pPr>
-        <w:pStyle w:val="Prrafodelista"/>
+        <w:pStyle w:val="ListParagraph"/>
         <w:numPr>
           <w:ilvl w:val="0"/>
           <w:numId w:val="18"/>
@@ -14964,22 +14559,14 @@
     <w:p/>
     <w:p>
       <w:pPr>
-        <w:pStyle w:val="Prrafodelista"/>
+        <w:pStyle w:val="ListParagraph"/>
         <w:numPr>
           <w:ilvl w:val="0"/>
           <w:numId w:val="18"/>
         </w:numPr>
       </w:pPr>
       <w:r>
-        <w:t xml:space="preserve">Save the changes in TCRL Host Main.vi. Go back to the Configuration Editor and update the classes for TCRL Host Module Includes.vi as you did for the TDMS </w:t>
-      </w:r>
-      <w:proofErr w:type="spellStart"/>
-      <w:r>
-        <w:t>Datalogger</w:t>
-      </w:r>
-      <w:proofErr w:type="spellEnd"/>
-      <w:r>
-        <w:t xml:space="preserve"> Module. Verify the CVT class is added to TCRL Host Module Includes.vi. </w:t>
+        <w:t xml:space="preserve">Save the changes in TCRL Host Main.vi. Go back to the Configuration Editor and update the classes for TCRL Host Module Includes.vi as you did for the TDMS Datalogger Module. Verify the CVT class is added to TCRL Host Module Includes.vi. </w:t>
       </w:r>
     </w:p>
     <w:p>
@@ -15050,7 +14637,7 @@
     </w:p>
     <w:p>
       <w:pPr>
-        <w:pStyle w:val="Prrafodelista"/>
+        <w:pStyle w:val="ListParagraph"/>
         <w:numPr>
           <w:ilvl w:val="0"/>
           <w:numId w:val="18"/>
@@ -15149,7 +14736,7 @@
     <w:p/>
     <w:p>
       <w:pPr>
-        <w:pStyle w:val="Prrafodelista"/>
+        <w:pStyle w:val="ListParagraph"/>
         <w:numPr>
           <w:ilvl w:val="0"/>
           <w:numId w:val="18"/>
@@ -15161,7 +14748,7 @@
     </w:p>
     <w:p>
       <w:pPr>
-        <w:pStyle w:val="Prrafodelista"/>
+        <w:pStyle w:val="ListParagraph"/>
         <w:numPr>
           <w:ilvl w:val="0"/>
           <w:numId w:val="18"/>
@@ -15270,7 +14857,7 @@
     </w:p>
     <w:p>
       <w:pPr>
-        <w:pStyle w:val="Ttulo1"/>
+        <w:pStyle w:val="Heading1"/>
       </w:pPr>
       <w:r>
         <w:lastRenderedPageBreak/>
@@ -15291,7 +14878,7 @@
     </w:p>
     <w:p>
       <w:pPr>
-        <w:pStyle w:val="Prrafodelista"/>
+        <w:pStyle w:val="ListParagraph"/>
         <w:numPr>
           <w:ilvl w:val="0"/>
           <w:numId w:val="1"/>
@@ -15310,7 +14897,7 @@
     </w:p>
     <w:p>
       <w:pPr>
-        <w:pStyle w:val="Prrafodelista"/>
+        <w:pStyle w:val="ListParagraph"/>
         <w:numPr>
           <w:ilvl w:val="0"/>
           <w:numId w:val="1"/>
@@ -15359,7 +14946,7 @@
     </w:p>
     <w:p>
       <w:pPr>
-        <w:pStyle w:val="Prrafodelista"/>
+        <w:pStyle w:val="ListParagraph"/>
         <w:numPr>
           <w:ilvl w:val="0"/>
           <w:numId w:val="1"/>
@@ -15404,7 +14991,7 @@
     </w:p>
     <w:p>
       <w:pPr>
-        <w:pStyle w:val="Prrafodelista"/>
+        <w:pStyle w:val="ListParagraph"/>
         <w:numPr>
           <w:ilvl w:val="0"/>
           <w:numId w:val="1"/>
@@ -15478,7 +15065,7 @@
     </w:p>
     <w:p>
       <w:pPr>
-        <w:pStyle w:val="Prrafodelista"/>
+        <w:pStyle w:val="ListParagraph"/>
         <w:numPr>
           <w:ilvl w:val="0"/>
           <w:numId w:val="1"/>
@@ -15490,7 +15077,7 @@
     </w:p>
     <w:p>
       <w:pPr>
-        <w:pStyle w:val="Prrafodelista"/>
+        <w:pStyle w:val="ListParagraph"/>
         <w:numPr>
           <w:ilvl w:val="0"/>
           <w:numId w:val="1"/>
@@ -15502,7 +15089,7 @@
     </w:p>
     <w:tbl>
       <w:tblPr>
-        <w:tblStyle w:val="Tabladecuadrcula1clara-nfasis5"/>
+        <w:tblStyle w:val="GridTable1Light-Accent5"/>
         <w:tblW w:w="0" w:type="auto"/>
         <w:tblLook w:val="04A0" w:firstRow="1" w:lastRow="0" w:firstColumn="1" w:lastColumn="0" w:noHBand="0" w:noVBand="1"/>
       </w:tblPr>
@@ -15599,11 +15186,9 @@
             <w:tcW w:w="3116" w:type="dxa"/>
           </w:tcPr>
           <w:p>
-            <w:proofErr w:type="spellStart"/>
             <w:r>
               <w:t>setpoint</w:t>
             </w:r>
-            <w:proofErr w:type="spellEnd"/>
           </w:p>
         </w:tc>
         <w:tc>
@@ -15757,11 +15342,9 @@
             <w:tcW w:w="3116" w:type="dxa"/>
           </w:tcPr>
           <w:p>
-            <w:proofErr w:type="spellStart"/>
             <w:r>
               <w:t>Ti</w:t>
             </w:r>
-            <w:proofErr w:type="spellEnd"/>
           </w:p>
         </w:tc>
         <w:tc>
@@ -16023,7 +15606,7 @@
     </w:p>
     <w:p>
       <w:pPr>
-        <w:pStyle w:val="Prrafodelista"/>
+        <w:pStyle w:val="ListParagraph"/>
         <w:numPr>
           <w:ilvl w:val="0"/>
           <w:numId w:val="1"/>
@@ -16044,7 +15627,7 @@
     </w:p>
     <w:p>
       <w:pPr>
-        <w:pStyle w:val="Prrafodelista"/>
+        <w:pStyle w:val="ListParagraph"/>
         <w:numPr>
           <w:ilvl w:val="0"/>
           <w:numId w:val="1"/>
@@ -16057,14 +15640,7 @@
         <w:rPr>
           <w:b/>
         </w:rPr>
-        <w:t xml:space="preserve">Custom Controller Module </w:t>
-      </w:r>
-      <w:proofErr w:type="spellStart"/>
-      <w:r>
-        <w:rPr>
-          <w:b/>
-        </w:rPr>
-        <w:t>r</w:t>
+        <w:t>Custom Controller Module r</w:t>
       </w:r>
       <w:r>
         <w:rPr>
@@ -16072,7 +15648,6 @@
         </w:rPr>
         <w:t>untime.lvclass</w:t>
       </w:r>
-      <w:proofErr w:type="spellEnd"/>
       <w:r>
         <w:t xml:space="preserve"> and open </w:t>
       </w:r>
@@ -16165,7 +15740,7 @@
     </w:p>
     <w:p>
       <w:pPr>
-        <w:pStyle w:val="Prrafodelista"/>
+        <w:pStyle w:val="ListParagraph"/>
         <w:numPr>
           <w:ilvl w:val="0"/>
           <w:numId w:val="1"/>
@@ -16188,13 +15763,13 @@
     </w:p>
     <w:p>
       <w:pPr>
-        <w:pStyle w:val="Prrafodelista"/>
+        <w:pStyle w:val="ListParagraph"/>
         <w:ind w:left="1080"/>
       </w:pPr>
     </w:p>
     <w:p>
       <w:pPr>
-        <w:pStyle w:val="Prrafodelista"/>
+        <w:pStyle w:val="ListParagraph"/>
         <w:ind w:left="1080"/>
         <w:jc w:val="center"/>
       </w:pPr>
@@ -16263,13 +15838,13 @@
     </w:p>
     <w:p>
       <w:pPr>
-        <w:pStyle w:val="Prrafodelista"/>
+        <w:pStyle w:val="ListParagraph"/>
         <w:ind w:left="1080"/>
       </w:pPr>
     </w:p>
     <w:p>
       <w:pPr>
-        <w:pStyle w:val="Prrafodelista"/>
+        <w:pStyle w:val="ListParagraph"/>
         <w:ind w:left="1080"/>
       </w:pPr>
       <w:r>
@@ -16308,11 +15883,9 @@
         </w:rPr>
         <w:t>Appendix A</w:t>
       </w:r>
-      <w:proofErr w:type="gramStart"/>
       <w:r>
         <w:t>.</w:t>
       </w:r>
-      <w:proofErr w:type="gramEnd"/>
       <w:r>
         <w:br/>
       </w:r>
@@ -16323,15 +15896,7 @@
         <w:t>Note:</w:t>
       </w:r>
       <w:r>
-        <w:t xml:space="preserve"> During this process, the </w:t>
-      </w:r>
-      <w:proofErr w:type="spellStart"/>
-      <w:r>
-        <w:t>lvclass</w:t>
-      </w:r>
-      <w:proofErr w:type="spellEnd"/>
-      <w:r>
-        <w:t xml:space="preserve"> files are modified and so LabVIEW requires that your classes are </w:t>
+        <w:t xml:space="preserve"> During this process, the lvclass files are modified and so LabVIEW requires that your classes are </w:t>
       </w:r>
       <w:r>
         <w:t>not</w:t>
@@ -16348,7 +15913,7 @@
     </w:p>
     <w:p>
       <w:pPr>
-        <w:pStyle w:val="Prrafodelista"/>
+        <w:pStyle w:val="ListParagraph"/>
         <w:numPr>
           <w:ilvl w:val="1"/>
           <w:numId w:val="1"/>
@@ -16389,7 +15954,7 @@
     </w:p>
     <w:p>
       <w:pPr>
-        <w:pStyle w:val="Prrafodelista"/>
+        <w:pStyle w:val="ListParagraph"/>
         <w:numPr>
           <w:ilvl w:val="1"/>
           <w:numId w:val="1"/>
@@ -16399,32 +15964,22 @@
       <w:r>
         <w:t>Drag the runtime class from the project over the runtime class path control or browse for it manually, then do the same thing for the configuration class (</w:t>
       </w:r>
-      <w:proofErr w:type="spellStart"/>
-      <w:r>
-        <w:rPr>
-          <w:i/>
-        </w:rPr>
-        <w:t>YourModuleName</w:t>
-      </w:r>
-      <w:proofErr w:type="spellEnd"/>
-      <w:r>
-        <w:rPr>
-          <w:i/>
-        </w:rPr>
-        <w:t xml:space="preserve"> </w:t>
-      </w:r>
-      <w:proofErr w:type="spellStart"/>
+      <w:r>
+        <w:rPr>
+          <w:i/>
+        </w:rPr>
+        <w:t xml:space="preserve">YourModuleName </w:t>
+      </w:r>
       <w:r>
         <w:t>Configuration.lvclass</w:t>
       </w:r>
-      <w:proofErr w:type="spellEnd"/>
       <w:r>
         <w:t>).</w:t>
       </w:r>
     </w:p>
     <w:p>
       <w:pPr>
-        <w:pStyle w:val="Prrafodelista"/>
+        <w:pStyle w:val="ListParagraph"/>
         <w:numPr>
           <w:ilvl w:val="1"/>
           <w:numId w:val="1"/>
@@ -16446,13 +16001,13 @@
     </w:p>
     <w:p>
       <w:pPr>
-        <w:pStyle w:val="Prrafodelista"/>
+        <w:pStyle w:val="ListParagraph"/>
         <w:ind w:left="1843"/>
       </w:pPr>
     </w:p>
     <w:p>
       <w:pPr>
-        <w:pStyle w:val="Prrafodelista"/>
+        <w:pStyle w:val="ListParagraph"/>
         <w:numPr>
           <w:ilvl w:val="0"/>
           <w:numId w:val="1"/>
@@ -16465,13 +16020,13 @@
     </w:p>
     <w:p>
       <w:pPr>
-        <w:pStyle w:val="Prrafodelista"/>
+        <w:pStyle w:val="ListParagraph"/>
         <w:ind w:left="1134"/>
       </w:pPr>
     </w:p>
     <w:p>
       <w:pPr>
-        <w:pStyle w:val="Prrafodelista"/>
+        <w:pStyle w:val="ListParagraph"/>
         <w:ind w:left="1134"/>
         <w:jc w:val="center"/>
       </w:pPr>
@@ -16541,14 +16096,14 @@
     </w:p>
     <w:p>
       <w:pPr>
-        <w:pStyle w:val="Prrafodelista"/>
+        <w:pStyle w:val="ListParagraph"/>
         <w:ind w:left="1134"/>
         <w:jc w:val="center"/>
       </w:pPr>
     </w:p>
     <w:p>
       <w:pPr>
-        <w:pStyle w:val="Prrafodelista"/>
+        <w:pStyle w:val="ListParagraph"/>
         <w:numPr>
           <w:ilvl w:val="0"/>
           <w:numId w:val="1"/>
@@ -16594,19 +16149,18 @@
     </w:p>
     <w:p>
       <w:pPr>
-        <w:pStyle w:val="Prrafodelista"/>
+        <w:pStyle w:val="ListParagraph"/>
         <w:ind w:left="1134"/>
       </w:pPr>
     </w:p>
     <w:p>
       <w:pPr>
-        <w:pStyle w:val="Prrafodelista"/>
+        <w:pStyle w:val="ListParagraph"/>
         <w:jc w:val="center"/>
         <w:rPr>
           <w:noProof/>
         </w:rPr>
       </w:pPr>
-      <w:commentRangeStart w:id="6"/>
       <w:r>
         <w:rPr>
           <w:noProof/>
@@ -16647,17 +16201,12 @@
           </wp:inline>
         </w:drawing>
       </w:r>
-      <w:commentRangeEnd w:id="6"/>
-      <w:r>
-        <w:rPr>
-          <w:rStyle w:val="Refdecomentario"/>
-        </w:rPr>
-        <w:commentReference w:id="6"/>
-      </w:r>
-    </w:p>
-    <w:p>
-      <w:pPr>
-        <w:pStyle w:val="Prrafodelista"/>
+      <w:bookmarkStart w:id="0" w:name="_GoBack"/>
+      <w:bookmarkEnd w:id="0"/>
+    </w:p>
+    <w:p>
+      <w:pPr>
+        <w:pStyle w:val="ListParagraph"/>
         <w:jc w:val="center"/>
         <w:rPr>
           <w:noProof/>
@@ -16673,13 +16222,13 @@
     </w:p>
     <w:p>
       <w:pPr>
-        <w:pStyle w:val="Prrafodelista"/>
+        <w:pStyle w:val="ListParagraph"/>
         <w:ind w:left="1134"/>
       </w:pPr>
     </w:p>
     <w:p>
       <w:pPr>
-        <w:pStyle w:val="Prrafodelista"/>
+        <w:pStyle w:val="ListParagraph"/>
         <w:ind w:left="1134"/>
       </w:pPr>
       <w:r>
@@ -16691,13 +16240,13 @@
     </w:p>
     <w:p>
       <w:pPr>
-        <w:pStyle w:val="Prrafodelista"/>
+        <w:pStyle w:val="ListParagraph"/>
         <w:ind w:left="1134"/>
       </w:pPr>
     </w:p>
     <w:p>
       <w:pPr>
-        <w:pStyle w:val="Prrafodelista"/>
+        <w:pStyle w:val="ListParagraph"/>
         <w:numPr>
           <w:ilvl w:val="1"/>
           <w:numId w:val="1"/>
@@ -16730,7 +16279,7 @@
     </w:p>
     <w:p>
       <w:pPr>
-        <w:pStyle w:val="Prrafodelista"/>
+        <w:pStyle w:val="ListParagraph"/>
         <w:numPr>
           <w:ilvl w:val="1"/>
           <w:numId w:val="1"/>
@@ -16783,7 +16332,7 @@
     </w:p>
     <w:p>
       <w:pPr>
-        <w:pStyle w:val="Prrafodelista"/>
+        <w:pStyle w:val="ListParagraph"/>
         <w:numPr>
           <w:ilvl w:val="1"/>
           <w:numId w:val="1"/>
@@ -16827,7 +16376,7 @@
     </w:p>
     <w:p>
       <w:pPr>
-        <w:pStyle w:val="Prrafodelista"/>
+        <w:pStyle w:val="ListParagraph"/>
         <w:numPr>
           <w:ilvl w:val="1"/>
           <w:numId w:val="1"/>
@@ -16842,17 +16391,8 @@
           <w:b/>
           <w:i/>
         </w:rPr>
-        <w:t xml:space="preserve">Parameters to </w:t>
-      </w:r>
-      <w:proofErr w:type="spellStart"/>
-      <w:r>
-        <w:rPr>
-          <w:b/>
-          <w:i/>
-        </w:rPr>
-        <w:t>process.Temperature</w:t>
-      </w:r>
-      <w:proofErr w:type="spellEnd"/>
+        <w:t>Parameters to process.Temperature</w:t>
+      </w:r>
       <w:r>
         <w:rPr>
           <w:i/>
@@ -16885,7 +16425,7 @@
     </w:p>
     <w:p>
       <w:pPr>
-        <w:pStyle w:val="Prrafodelista"/>
+        <w:pStyle w:val="ListParagraph"/>
         <w:numPr>
           <w:ilvl w:val="1"/>
           <w:numId w:val="1"/>
@@ -16902,7 +16442,6 @@
         </w:rPr>
         <w:t xml:space="preserve">Parameters to </w:t>
       </w:r>
-      <w:proofErr w:type="spellStart"/>
       <w:r>
         <w:rPr>
           <w:b/>
@@ -16910,7 +16449,6 @@
         </w:rPr>
         <w:t>process.setpoint</w:t>
       </w:r>
-      <w:proofErr w:type="spellEnd"/>
       <w:r>
         <w:rPr>
           <w:i/>
@@ -16930,7 +16468,6 @@
       <w:r>
         <w:t xml:space="preserve"> </w:t>
       </w:r>
-      <w:proofErr w:type="spellStart"/>
       <w:r>
         <w:rPr>
           <w:b/>
@@ -16938,14 +16475,13 @@
         </w:rPr>
         <w:t>setpoint</w:t>
       </w:r>
-      <w:proofErr w:type="spellEnd"/>
       <w:r>
         <w:t xml:space="preserve"> input.</w:t>
       </w:r>
     </w:p>
     <w:p>
       <w:pPr>
-        <w:pStyle w:val="Prrafodelista"/>
+        <w:pStyle w:val="ListParagraph"/>
         <w:numPr>
           <w:ilvl w:val="1"/>
           <w:numId w:val="1"/>
@@ -16968,21 +16504,12 @@
         </w:rPr>
         <w:t xml:space="preserve"> </w:t>
       </w:r>
-      <w:proofErr w:type="spellStart"/>
-      <w:r>
-        <w:rPr>
-          <w:b/>
-          <w:i/>
-        </w:rPr>
-        <w:t>process.output</w:t>
-      </w:r>
-      <w:proofErr w:type="spellEnd"/>
-      <w:r>
-        <w:rPr>
-          <w:b/>
-          <w:i/>
-        </w:rPr>
-        <w:t xml:space="preserve"> range high</w:t>
+      <w:r>
+        <w:rPr>
+          <w:b/>
+          <w:i/>
+        </w:rPr>
+        <w:t>process.output range high</w:t>
       </w:r>
       <w:r>
         <w:rPr>
@@ -17010,21 +16537,12 @@
         </w:rPr>
         <w:t xml:space="preserve"> </w:t>
       </w:r>
-      <w:proofErr w:type="spellStart"/>
-      <w:r>
-        <w:rPr>
-          <w:b/>
-          <w:i/>
-        </w:rPr>
-        <w:t>process.output</w:t>
-      </w:r>
-      <w:proofErr w:type="spellEnd"/>
-      <w:r>
-        <w:rPr>
-          <w:b/>
-          <w:i/>
-        </w:rPr>
-        <w:t xml:space="preserve"> range low</w:t>
+      <w:r>
+        <w:rPr>
+          <w:b/>
+          <w:i/>
+        </w:rPr>
+        <w:t>process.output range low</w:t>
       </w:r>
       <w:r>
         <w:t xml:space="preserve"> and wire the cluster to</w:t>
@@ -17059,7 +16577,7 @@
     </w:p>
     <w:p>
       <w:pPr>
-        <w:pStyle w:val="Prrafodelista"/>
+        <w:pStyle w:val="ListParagraph"/>
         <w:numPr>
           <w:ilvl w:val="1"/>
           <w:numId w:val="1"/>
@@ -17082,7 +16600,6 @@
         </w:rPr>
         <w:t xml:space="preserve"> </w:t>
       </w:r>
-      <w:proofErr w:type="spellStart"/>
       <w:r>
         <w:rPr>
           <w:b/>
@@ -17095,15 +16612,7 @@
           <w:b/>
           <w:i/>
         </w:rPr>
-        <w:t>Kc</w:t>
-      </w:r>
-      <w:proofErr w:type="spellEnd"/>
-      <w:r>
-        <w:rPr>
-          <w:b/>
-          <w:i/>
-        </w:rPr>
-        <w:t xml:space="preserve">, </w:t>
+        <w:t xml:space="preserve">Kc, </w:t>
       </w:r>
       <w:r>
         <w:rPr>
@@ -17118,7 +16627,6 @@
         </w:rPr>
         <w:t xml:space="preserve"> </w:t>
       </w:r>
-      <w:proofErr w:type="spellStart"/>
       <w:r>
         <w:rPr>
           <w:b/>
@@ -17131,15 +16639,7 @@
           <w:b/>
           <w:i/>
         </w:rPr>
-        <w:t>Ti</w:t>
-      </w:r>
-      <w:proofErr w:type="spellEnd"/>
-      <w:r>
-        <w:rPr>
-          <w:b/>
-          <w:i/>
-        </w:rPr>
-        <w:t>,</w:t>
+        <w:t>Ti,</w:t>
       </w:r>
       <w:r>
         <w:rPr>
@@ -17167,7 +16667,6 @@
         </w:rPr>
         <w:t xml:space="preserve"> </w:t>
       </w:r>
-      <w:proofErr w:type="spellStart"/>
       <w:r>
         <w:rPr>
           <w:b/>
@@ -17182,7 +16681,6 @@
         </w:rPr>
         <w:t>Td</w:t>
       </w:r>
-      <w:proofErr w:type="spellEnd"/>
       <w:r>
         <w:t xml:space="preserve"> and wire the cluster to </w:t>
       </w:r>
@@ -17213,7 +16711,7 @@
     </w:p>
     <w:p>
       <w:pPr>
-        <w:pStyle w:val="Prrafodelista"/>
+        <w:pStyle w:val="ListParagraph"/>
         <w:numPr>
           <w:ilvl w:val="1"/>
           <w:numId w:val="1"/>
@@ -17266,7 +16764,7 @@
     </w:p>
     <w:p>
       <w:pPr>
-        <w:pStyle w:val="Prrafodelista"/>
+        <w:pStyle w:val="ListParagraph"/>
         <w:numPr>
           <w:ilvl w:val="1"/>
           <w:numId w:val="1"/>
@@ -17281,34 +16779,10 @@
           <w:b/>
           <w:i/>
         </w:rPr>
-        <w:t xml:space="preserve">Parameters to </w:t>
-      </w:r>
-      <w:proofErr w:type="spellStart"/>
-      <w:r>
-        <w:rPr>
-          <w:b/>
-          <w:i/>
-        </w:rPr>
-        <w:t>process.Fan</w:t>
-      </w:r>
-      <w:proofErr w:type="spellEnd"/>
-      <w:r>
-        <w:rPr>
-          <w:b/>
-          <w:i/>
-        </w:rPr>
-        <w:t xml:space="preserve"> on?</w:t>
-      </w:r>
-      <w:r>
-        <w:t xml:space="preserve"> </w:t>
-      </w:r>
-      <w:proofErr w:type="gramStart"/>
-      <w:r>
-        <w:t>to</w:t>
-      </w:r>
-      <w:proofErr w:type="gramEnd"/>
-      <w:r>
-        <w:t xml:space="preserve"> </w:t>
+        <w:t>Parameters to process.Fan on?</w:t>
+      </w:r>
+      <w:r>
+        <w:t xml:space="preserve"> to </w:t>
       </w:r>
       <w:r>
         <w:t xml:space="preserve">the </w:t>
@@ -17365,28 +16839,12 @@
           <w:b/>
           <w:i/>
         </w:rPr>
-        <w:t xml:space="preserve">Results from </w:t>
-      </w:r>
-      <w:proofErr w:type="spellStart"/>
-      <w:r>
-        <w:rPr>
-          <w:b/>
-          <w:i/>
-        </w:rPr>
-        <w:t>processing.fan</w:t>
-      </w:r>
-      <w:proofErr w:type="spellEnd"/>
-      <w:r>
-        <w:rPr>
-          <w:b/>
-          <w:i/>
-        </w:rPr>
-        <w:t xml:space="preserve"> value</w:t>
-      </w:r>
-    </w:p>
-    <w:p>
-      <w:pPr>
-        <w:pStyle w:val="Prrafodelista"/>
+        <w:t>Results from processing.fan value</w:t>
+      </w:r>
+    </w:p>
+    <w:p>
+      <w:pPr>
+        <w:pStyle w:val="ListParagraph"/>
         <w:numPr>
           <w:ilvl w:val="1"/>
           <w:numId w:val="1"/>
@@ -17425,17 +16883,8 @@
           <w:b/>
           <w:i/>
         </w:rPr>
-        <w:t xml:space="preserve">Results from </w:t>
-      </w:r>
-      <w:proofErr w:type="spellStart"/>
-      <w:r>
-        <w:rPr>
-          <w:b/>
-          <w:i/>
-        </w:rPr>
-        <w:t>processing.lamp</w:t>
-      </w:r>
-      <w:proofErr w:type="spellEnd"/>
+        <w:t>Results from processing.lamp</w:t>
+      </w:r>
       <w:r>
         <w:t>.</w:t>
       </w:r>
@@ -17445,7 +16894,7 @@
     </w:p>
     <w:p>
       <w:pPr>
-        <w:pStyle w:val="Prrafodelista"/>
+        <w:pStyle w:val="ListParagraph"/>
         <w:numPr>
           <w:ilvl w:val="1"/>
           <w:numId w:val="1"/>
@@ -17467,12 +16916,12 @@
     </w:p>
     <w:p>
       <w:pPr>
-        <w:pStyle w:val="Prrafodelista"/>
-      </w:pPr>
-    </w:p>
-    <w:p>
-      <w:pPr>
-        <w:pStyle w:val="Prrafodelista"/>
+        <w:pStyle w:val="ListParagraph"/>
+      </w:pPr>
+    </w:p>
+    <w:p>
+      <w:pPr>
+        <w:pStyle w:val="ListParagraph"/>
         <w:numPr>
           <w:ilvl w:val="0"/>
           <w:numId w:val="1"/>
@@ -17484,7 +16933,7 @@
     </w:p>
     <w:p>
       <w:pPr>
-        <w:pStyle w:val="Prrafodelista"/>
+        <w:pStyle w:val="ListParagraph"/>
         <w:numPr>
           <w:ilvl w:val="0"/>
           <w:numId w:val="1"/>
@@ -17498,17 +16947,8 @@
           <w:b/>
           <w:i/>
         </w:rPr>
-        <w:t xml:space="preserve">Temperature Controller </w:t>
-      </w:r>
-      <w:proofErr w:type="spellStart"/>
-      <w:r>
-        <w:rPr>
-          <w:b/>
-          <w:i/>
-        </w:rPr>
-        <w:t>Example.lvproj</w:t>
-      </w:r>
-      <w:proofErr w:type="spellEnd"/>
+        <w:t>Temperature Controller Example.lvproj</w:t>
+      </w:r>
       <w:r>
         <w:t xml:space="preserve"> if you closed it, and reload the Standard Configuration Editor (</w:t>
       </w:r>
@@ -17535,7 +16975,7 @@
     </w:p>
     <w:p>
       <w:pPr>
-        <w:pStyle w:val="Prrafodelista"/>
+        <w:pStyle w:val="ListParagraph"/>
         <w:numPr>
           <w:ilvl w:val="0"/>
           <w:numId w:val="1"/>
@@ -17557,7 +16997,7 @@
     </w:p>
     <w:p>
       <w:pPr>
-        <w:pStyle w:val="Prrafodelista"/>
+        <w:pStyle w:val="ListParagraph"/>
         <w:numPr>
           <w:ilvl w:val="0"/>
           <w:numId w:val="1"/>
@@ -17589,25 +17029,7 @@
           <w:b/>
           <w:i/>
         </w:rPr>
-        <w:t xml:space="preserve">\Custom </w:t>
-      </w:r>
-      <w:proofErr w:type="spellStart"/>
-      <w:r>
-        <w:rPr>
-          <w:rFonts w:ascii="Calibri" w:hAnsi="Calibri" w:cs="Calibri"/>
-          <w:b/>
-          <w:i/>
-        </w:rPr>
-        <w:t>Termperature</w:t>
-      </w:r>
-      <w:proofErr w:type="spellEnd"/>
-      <w:r>
-        <w:rPr>
-          <w:rFonts w:ascii="Calibri" w:hAnsi="Calibri" w:cs="Calibri"/>
-          <w:b/>
-          <w:i/>
-        </w:rPr>
-        <w:t xml:space="preserve"> Controller</w:t>
+        <w:t>\Custom Termperature Controller</w:t>
       </w:r>
       <w:r>
         <w:t>).</w:t>
@@ -17615,7 +17037,7 @@
     </w:p>
     <w:p>
       <w:pPr>
-        <w:pStyle w:val="Prrafodelista"/>
+        <w:pStyle w:val="ListParagraph"/>
         <w:numPr>
           <w:ilvl w:val="0"/>
           <w:numId w:val="1"/>
@@ -17629,17 +17051,8 @@
           <w:b/>
           <w:i/>
         </w:rPr>
-        <w:t>&lt;LabVIEW 2015&gt;\examples\TBD Examples\RT Temperature Controller\</w:t>
-      </w:r>
-      <w:proofErr w:type="spellStart"/>
-      <w:r>
-        <w:rPr>
-          <w:b/>
-          <w:i/>
-        </w:rPr>
-        <w:t>SimulatedSystem.pcfg</w:t>
-      </w:r>
-      <w:proofErr w:type="spellEnd"/>
+        <w:t>&lt;LabVIEW 2015&gt;\examples\TBD Examples\RT Temperature Controller\SimulatedSystem.pcfg</w:t>
+      </w:r>
       <w:r>
         <w:t xml:space="preserve"> and then to go </w:t>
       </w:r>
@@ -17659,7 +17072,6 @@
       <w:r>
         <w:t xml:space="preserve">to make a copy of the configuration. For simplicity, save it in the same location but call it </w:t>
       </w:r>
-      <w:proofErr w:type="spellStart"/>
       <w:r>
         <w:rPr>
           <w:b/>
@@ -17667,14 +17079,13 @@
         </w:rPr>
         <w:t>SimulatedSystemCustomControl.pcfg</w:t>
       </w:r>
-      <w:proofErr w:type="spellEnd"/>
       <w:r>
         <w:t>.</w:t>
       </w:r>
     </w:p>
     <w:p>
       <w:pPr>
-        <w:pStyle w:val="Prrafodelista"/>
+        <w:pStyle w:val="ListParagraph"/>
         <w:numPr>
           <w:ilvl w:val="0"/>
           <w:numId w:val="1"/>
@@ -17740,7 +17151,7 @@
     </w:p>
     <w:p>
       <w:pPr>
-        <w:pStyle w:val="Prrafodelista"/>
+        <w:pStyle w:val="ListParagraph"/>
         <w:numPr>
           <w:ilvl w:val="0"/>
           <w:numId w:val="1"/>
@@ -17772,7 +17183,7 @@
     </w:p>
     <w:p>
       <w:pPr>
-        <w:pStyle w:val="Prrafodelista"/>
+        <w:pStyle w:val="ListParagraph"/>
         <w:jc w:val="center"/>
       </w:pPr>
       <w:r>
@@ -17828,7 +17239,7 @@
     </w:p>
     <w:p>
       <w:pPr>
-        <w:pStyle w:val="Prrafodelista"/>
+        <w:pStyle w:val="ListParagraph"/>
         <w:jc w:val="center"/>
         <w:rPr>
           <w:noProof/>
@@ -17850,7 +17261,7 @@
     </w:p>
     <w:p>
       <w:pPr>
-        <w:pStyle w:val="Prrafodelista"/>
+        <w:pStyle w:val="ListParagraph"/>
         <w:numPr>
           <w:ilvl w:val="0"/>
           <w:numId w:val="1"/>
@@ -17881,7 +17292,7 @@
     </w:p>
     <w:p>
       <w:pPr>
-        <w:pStyle w:val="Prrafodelista"/>
+        <w:pStyle w:val="ListParagraph"/>
         <w:rPr>
           <w:noProof/>
         </w:rPr>
@@ -17892,7 +17303,7 @@
     </w:p>
     <w:p>
       <w:pPr>
-        <w:pStyle w:val="Prrafodelista"/>
+        <w:pStyle w:val="ListParagraph"/>
       </w:pPr>
       <w:r>
         <w:rPr>
@@ -17937,7 +17348,7 @@
     </w:p>
     <w:p>
       <w:pPr>
-        <w:pStyle w:val="Prrafodelista"/>
+        <w:pStyle w:val="ListParagraph"/>
         <w:jc w:val="center"/>
         <w:rPr>
           <w:noProof/>
@@ -17953,17 +17364,17 @@
     </w:p>
     <w:p>
       <w:pPr>
-        <w:pStyle w:val="Prrafodelista"/>
-      </w:pPr>
-    </w:p>
-    <w:p>
-      <w:pPr>
-        <w:pStyle w:val="Prrafodelista"/>
-      </w:pPr>
-    </w:p>
-    <w:p>
-      <w:pPr>
-        <w:pStyle w:val="Prrafodelista"/>
+        <w:pStyle w:val="ListParagraph"/>
+      </w:pPr>
+    </w:p>
+    <w:p>
+      <w:pPr>
+        <w:pStyle w:val="ListParagraph"/>
+      </w:pPr>
+    </w:p>
+    <w:p>
+      <w:pPr>
+        <w:pStyle w:val="ListParagraph"/>
         <w:numPr>
           <w:ilvl w:val="0"/>
           <w:numId w:val="1"/>
@@ -18022,7 +17433,7 @@
     </w:p>
     <w:p>
       <w:pPr>
-        <w:pStyle w:val="Prrafodelista"/>
+        <w:pStyle w:val="ListParagraph"/>
         <w:numPr>
           <w:ilvl w:val="1"/>
           <w:numId w:val="1"/>
@@ -18073,7 +17484,7 @@
     </w:p>
     <w:p>
       <w:pPr>
-        <w:pStyle w:val="Prrafodelista"/>
+        <w:pStyle w:val="ListParagraph"/>
         <w:numPr>
           <w:ilvl w:val="1"/>
           <w:numId w:val="1"/>
@@ -18114,7 +17525,7 @@
     </w:p>
     <w:p>
       <w:pPr>
-        <w:pStyle w:val="Prrafodelista"/>
+        <w:pStyle w:val="ListParagraph"/>
         <w:numPr>
           <w:ilvl w:val="0"/>
           <w:numId w:val="1"/>
@@ -18176,7 +17587,7 @@
     </w:p>
     <w:p>
       <w:pPr>
-        <w:pStyle w:val="Prrafodelista"/>
+        <w:pStyle w:val="ListParagraph"/>
         <w:numPr>
           <w:ilvl w:val="0"/>
           <w:numId w:val="1"/>
@@ -18201,7 +17612,7 @@
     </w:p>
     <w:p>
       <w:pPr>
-        <w:pStyle w:val="Prrafodelista"/>
+        <w:pStyle w:val="ListParagraph"/>
         <w:numPr>
           <w:ilvl w:val="0"/>
           <w:numId w:val="1"/>
@@ -18228,28 +17639,12 @@
         <w:t>Host Module Includes.vi</w:t>
       </w:r>
       <w:r>
-        <w:t>.  This function ensures that all appropriate modules are loaded into memory. You can also load precompiled modules (</w:t>
-      </w:r>
-      <w:proofErr w:type="spellStart"/>
-      <w:r>
-        <w:t>llb</w:t>
-      </w:r>
-      <w:proofErr w:type="spellEnd"/>
-      <w:r>
-        <w:t xml:space="preserve"> or </w:t>
-      </w:r>
-      <w:proofErr w:type="spellStart"/>
-      <w:r>
-        <w:t>lvlibp</w:t>
-      </w:r>
-      <w:proofErr w:type="spellEnd"/>
-      <w:r>
-        <w:t xml:space="preserve"> files) from disk, but for our purposes we will simply hardcode the appropriate modules.</w:t>
-      </w:r>
-    </w:p>
-    <w:p>
-      <w:pPr>
-        <w:pStyle w:val="Prrafodelista"/>
+        <w:t>.  This function ensures that all appropriate modules are loaded into memory. You can also load precompiled modules (llb or lvlibp files) from disk, but for our purposes we will simply hardcode the appropriate modules.</w:t>
+      </w:r>
+    </w:p>
+    <w:p>
+      <w:pPr>
+        <w:pStyle w:val="ListParagraph"/>
         <w:numPr>
           <w:ilvl w:val="0"/>
           <w:numId w:val="1"/>
@@ -18272,25 +17667,7 @@
           <w:b/>
           <w:i/>
         </w:rPr>
-        <w:t xml:space="preserve">\Custom </w:t>
-      </w:r>
-      <w:proofErr w:type="spellStart"/>
-      <w:r>
-        <w:rPr>
-          <w:rFonts w:ascii="Calibri" w:hAnsi="Calibri" w:cs="Calibri"/>
-          <w:b/>
-          <w:i/>
-        </w:rPr>
-        <w:t>Termperature</w:t>
-      </w:r>
-      <w:proofErr w:type="spellEnd"/>
-      <w:r>
-        <w:rPr>
-          <w:rFonts w:ascii="Calibri" w:hAnsi="Calibri" w:cs="Calibri"/>
-          <w:b/>
-          <w:i/>
-        </w:rPr>
-        <w:t xml:space="preserve"> Controller</w:t>
+        <w:t>\Custom Termperature Controller</w:t>
       </w:r>
       <w:r>
         <w:t xml:space="preserve">, if not already opened. Drag an instance of </w:t>
@@ -18300,24 +17677,15 @@
           <w:b/>
           <w:i/>
         </w:rPr>
-        <w:t xml:space="preserve">Custom Controller Module </w:t>
-      </w:r>
-      <w:proofErr w:type="spellStart"/>
-      <w:r>
-        <w:rPr>
-          <w:b/>
-          <w:i/>
-        </w:rPr>
-        <w:t>runtime.lvclass</w:t>
-      </w:r>
-      <w:proofErr w:type="spellEnd"/>
+        <w:t>Custom Controller Module runtime.lvclass</w:t>
+      </w:r>
       <w:r>
         <w:t xml:space="preserve"> from the project onto the diagram of Host Module Includes.vi. This ensures that your new module is always loaded into memory.</w:t>
       </w:r>
     </w:p>
     <w:p>
       <w:pPr>
-        <w:pStyle w:val="Prrafodelista"/>
+        <w:pStyle w:val="ListParagraph"/>
         <w:jc w:val="center"/>
       </w:pPr>
       <w:r>
@@ -18366,7 +17734,7 @@
     </w:p>
     <w:p>
       <w:pPr>
-        <w:pStyle w:val="Prrafodelista"/>
+        <w:pStyle w:val="ListParagraph"/>
         <w:jc w:val="center"/>
         <w:rPr>
           <w:rFonts w:ascii="Calibri" w:hAnsi="Calibri" w:cs="Calibri"/>
@@ -18383,13 +17751,13 @@
     </w:p>
     <w:p>
       <w:pPr>
-        <w:pStyle w:val="Prrafodelista"/>
+        <w:pStyle w:val="ListParagraph"/>
         <w:jc w:val="center"/>
       </w:pPr>
     </w:p>
     <w:p>
       <w:pPr>
-        <w:pStyle w:val="Prrafodelista"/>
+        <w:pStyle w:val="ListParagraph"/>
         <w:numPr>
           <w:ilvl w:val="0"/>
           <w:numId w:val="1"/>
@@ -18408,7 +17776,6 @@
       <w:r>
         <w:t xml:space="preserve">. On the front panel, browse for your configuration file (we suggested </w:t>
       </w:r>
-      <w:proofErr w:type="spellStart"/>
       <w:r>
         <w:rPr>
           <w:b/>
@@ -18416,14 +17783,13 @@
         </w:rPr>
         <w:t>SimulatedSystemCustomControl.pcfg</w:t>
       </w:r>
-      <w:proofErr w:type="spellEnd"/>
       <w:r>
         <w:t>) in the configuration file path control.</w:t>
       </w:r>
     </w:p>
     <w:p>
       <w:pPr>
-        <w:pStyle w:val="Prrafodelista"/>
+        <w:pStyle w:val="ListParagraph"/>
         <w:jc w:val="center"/>
       </w:pPr>
       <w:r>
@@ -18472,12 +17838,12 @@
     </w:p>
     <w:p>
       <w:pPr>
-        <w:pStyle w:val="Prrafodelista"/>
-      </w:pPr>
-    </w:p>
-    <w:p>
-      <w:pPr>
-        <w:pStyle w:val="Prrafodelista"/>
+        <w:pStyle w:val="ListParagraph"/>
+      </w:pPr>
+    </w:p>
+    <w:p>
+      <w:pPr>
+        <w:pStyle w:val="ListParagraph"/>
         <w:numPr>
           <w:ilvl w:val="0"/>
           <w:numId w:val="1"/>
@@ -18544,7 +17910,7 @@
     <w:p/>
     <w:p>
       <w:pPr>
-        <w:pStyle w:val="Ttulo1"/>
+        <w:pStyle w:val="Heading1"/>
       </w:pPr>
       <w:r>
         <w:br w:type="page"/>
@@ -18552,7 +17918,7 @@
     </w:p>
     <w:p>
       <w:pPr>
-        <w:pStyle w:val="Ttulo1"/>
+        <w:pStyle w:val="Heading1"/>
       </w:pPr>
       <w:r>
         <w:lastRenderedPageBreak/>
@@ -18561,7 +17927,7 @@
     </w:p>
     <w:p>
       <w:pPr>
-        <w:pStyle w:val="Prrafodelista"/>
+        <w:pStyle w:val="ListParagraph"/>
         <w:numPr>
           <w:ilvl w:val="0"/>
           <w:numId w:val="8"/>
@@ -18643,7 +18009,7 @@
     </w:p>
     <w:p>
       <w:pPr>
-        <w:pStyle w:val="Prrafodelista"/>
+        <w:pStyle w:val="ListParagraph"/>
         <w:numPr>
           <w:ilvl w:val="0"/>
           <w:numId w:val="8"/>
@@ -18717,8 +18083,6 @@
           </wp:inline>
         </w:drawing>
       </w:r>
-      <w:bookmarkStart w:id="7" w:name="_GoBack"/>
-      <w:bookmarkEnd w:id="7"/>
     </w:p>
     <w:p/>
     <w:sectPr>
@@ -18729,188 +18093,6 @@
     </w:sectPr>
   </w:body>
 </w:document>
-</file>
-
-<file path=word/comments.xml><?xml version="1.0" encoding="utf-8"?>
-<w:comments xmlns:wpc="http://schemas.microsoft.com/office/word/2010/wordprocessingCanvas" xmlns:mc="http://schemas.openxmlformats.org/markup-compatibility/2006" xmlns:o="urn:schemas-microsoft-com:office:office" xmlns:r="http://schemas.openxmlformats.org/officeDocument/2006/relationships" xmlns:m="http://schemas.openxmlformats.org/officeDocument/2006/math" xmlns:v="urn:schemas-microsoft-com:vml" xmlns:wp14="http://schemas.microsoft.com/office/word/2010/wordprocessingDrawing" xmlns:wp="http://schemas.openxmlformats.org/drawingml/2006/wordprocessingDrawing" xmlns:w10="urn:schemas-microsoft-com:office:word" xmlns:w="http://schemas.openxmlformats.org/wordprocessingml/2006/main" xmlns:w14="http://schemas.microsoft.com/office/word/2010/wordml" xmlns:w15="http://schemas.microsoft.com/office/word/2012/wordml" xmlns:wpg="http://schemas.microsoft.com/office/word/2010/wordprocessingGroup" xmlns:wpi="http://schemas.microsoft.com/office/word/2010/wordprocessingInk" xmlns:wne="http://schemas.microsoft.com/office/word/2006/wordml" xmlns:wps="http://schemas.microsoft.com/office/word/2010/wordprocessingShape" mc:Ignorable="w14 w15 wp14">
-  <w:comment w:id="0" w:author="Burt Snover" w:date="2016-07-20T00:59:00Z" w:initials="BS">
-    <w:p>
-      <w:pPr>
-        <w:pStyle w:val="Textocomentario"/>
-      </w:pPr>
-      <w:r>
-        <w:rPr>
-          <w:rStyle w:val="Refdecomentario"/>
-        </w:rPr>
-        <w:annotationRef/>
-      </w:r>
-      <w:r>
-        <w:t>Arguably a much better way to do this is directly from the Target. You can add the path to the includes file in the configuration and then just hit the ‘Generate’ button any time you need an update. It’s a lot fewer mouse clicks.</w:t>
-      </w:r>
-    </w:p>
-    <w:p>
-      <w:pPr>
-        <w:pStyle w:val="Textocomentario"/>
-      </w:pPr>
-      <w:r>
-        <w:rPr>
-          <w:noProof/>
-        </w:rPr>
-        <w:drawing>
-          <wp:inline distT="0" distB="0" distL="0" distR="0" wp14:anchorId="004956E8" wp14:editId="1897A74C">
-            <wp:extent cx="4086225" cy="1971675"/>
-            <wp:effectExtent l="0" t="0" r="9525" b="9525"/>
-            <wp:docPr id="8" name="Picture 8"/>
-            <wp:cNvGraphicFramePr>
-              <a:graphicFrameLocks xmlns:a="http://schemas.openxmlformats.org/drawingml/2006/main" noChangeAspect="1"/>
-            </wp:cNvGraphicFramePr>
-            <a:graphic xmlns:a="http://schemas.openxmlformats.org/drawingml/2006/main">
-              <a:graphicData uri="http://schemas.openxmlformats.org/drawingml/2006/picture">
-                <pic:pic xmlns:pic="http://schemas.openxmlformats.org/drawingml/2006/picture">
-                  <pic:nvPicPr>
-                    <pic:cNvPr id="1" name=""/>
-                    <pic:cNvPicPr/>
-                  </pic:nvPicPr>
-                  <pic:blipFill>
-                    <a:blip r:embed="rId1"/>
-                    <a:stretch>
-                      <a:fillRect/>
-                    </a:stretch>
-                  </pic:blipFill>
-                  <pic:spPr>
-                    <a:xfrm>
-                      <a:off x="0" y="0"/>
-                      <a:ext cx="4086225" cy="1971675"/>
-                    </a:xfrm>
-                    <a:prstGeom prst="rect">
-                      <a:avLst/>
-                    </a:prstGeom>
-                  </pic:spPr>
-                </pic:pic>
-              </a:graphicData>
-            </a:graphic>
-          </wp:inline>
-        </w:drawing>
-      </w:r>
-    </w:p>
-  </w:comment>
-  <w:comment w:id="1" w:author="Burt Snover" w:date="2016-07-20T01:06:00Z" w:initials="BS">
-    <w:p>
-      <w:pPr>
-        <w:pStyle w:val="Textocomentario"/>
-      </w:pPr>
-      <w:r>
-        <w:rPr>
-          <w:rStyle w:val="Refdecomentario"/>
-        </w:rPr>
-        <w:annotationRef/>
-      </w:r>
-      <w:r>
-        <w:t>This is a great picture!</w:t>
-      </w:r>
-    </w:p>
-  </w:comment>
-  <w:comment w:id="2" w:author="Burt Snover" w:date="2016-07-20T01:06:00Z" w:initials="BS">
-    <w:p>
-      <w:pPr>
-        <w:pStyle w:val="Textocomentario"/>
-      </w:pPr>
-      <w:r>
-        <w:rPr>
-          <w:rStyle w:val="Refdecomentario"/>
-        </w:rPr>
-        <w:annotationRef/>
-      </w:r>
-      <w:r>
-        <w:t>This picture really helps to explain what someone is trying to accomplish. Why don’t we put that first and inform people that this is what we will be building?</w:t>
-      </w:r>
-    </w:p>
-  </w:comment>
-  <w:comment w:id="3" w:author="Burt Snover" w:date="2016-07-20T01:05:00Z" w:initials="BS">
-    <w:p>
-      <w:pPr>
-        <w:pStyle w:val="Textocomentario"/>
-      </w:pPr>
-      <w:r>
-        <w:rPr>
-          <w:rStyle w:val="Refdecomentario"/>
-        </w:rPr>
-        <w:annotationRef/>
-      </w:r>
-      <w:r>
-        <w:t xml:space="preserve">This is a nice diagram, but just curious why you didn’t use the </w:t>
-      </w:r>
-      <w:proofErr w:type="spellStart"/>
-      <w:r>
-        <w:t>GraphViz</w:t>
-      </w:r>
-      <w:proofErr w:type="spellEnd"/>
-      <w:r>
-        <w:t xml:space="preserve"> tool. That tool can generate something similar for you automatically.</w:t>
-      </w:r>
-    </w:p>
-  </w:comment>
-  <w:comment w:id="4" w:author="Burt Snover" w:date="2016-07-20T01:09:00Z" w:initials="BS">
-    <w:p>
-      <w:pPr>
-        <w:pStyle w:val="Textocomentario"/>
-      </w:pPr>
-      <w:r>
-        <w:rPr>
-          <w:rStyle w:val="Refdecomentario"/>
-        </w:rPr>
-        <w:annotationRef/>
-      </w:r>
-      <w:r>
-        <w:t>Can we add a picture for this step?</w:t>
-      </w:r>
-    </w:p>
-  </w:comment>
-  <w:comment w:id="5" w:author="Burt Snover" w:date="2016-07-20T01:09:00Z" w:initials="BS">
-    <w:p>
-      <w:pPr>
-        <w:pStyle w:val="Textocomentario"/>
-      </w:pPr>
-      <w:r>
-        <w:rPr>
-          <w:rStyle w:val="Refdecomentario"/>
-        </w:rPr>
-        <w:annotationRef/>
-      </w:r>
-      <w:r>
-        <w:t>Why two stop buttons? Can’t we just add this tag to the loop that already exists?</w:t>
-      </w:r>
-    </w:p>
-  </w:comment>
-  <w:comment w:id="6" w:author="Burt Snover" w:date="2016-07-20T01:12:00Z" w:initials="BS">
-    <w:p>
-      <w:pPr>
-        <w:pStyle w:val="Textocomentario"/>
-      </w:pPr>
-      <w:r>
-        <w:rPr>
-          <w:rStyle w:val="Refdecomentario"/>
-        </w:rPr>
-        <w:annotationRef/>
-      </w:r>
-      <w:r>
-        <w:t>Can we add this picture first? First explain the goal, then add the steps to complete. Most people can probably skip the steps above and just build this from the picture a lot faster.</w:t>
-      </w:r>
-    </w:p>
-  </w:comment>
-</w:comments>
-</file>
-
-<file path=word/commentsExtended.xml><?xml version="1.0" encoding="utf-8"?>
-<w15:commentsEx xmlns:wpc="http://schemas.microsoft.com/office/word/2010/wordprocessingCanvas" xmlns:mc="http://schemas.openxmlformats.org/markup-compatibility/2006" xmlns:o="urn:schemas-microsoft-com:office:office" xmlns:r="http://schemas.openxmlformats.org/officeDocument/2006/relationships" xmlns:m="http://schemas.openxmlformats.org/officeDocument/2006/math" xmlns:v="urn:schemas-microsoft-com:vml" xmlns:wp14="http://schemas.microsoft.com/office/word/2010/wordprocessingDrawing" xmlns:wp="http://schemas.openxmlformats.org/drawingml/2006/wordprocessingDrawing" xmlns:w10="urn:schemas-microsoft-com:office:word" xmlns:w="http://schemas.openxmlformats.org/wordprocessingml/2006/main" xmlns:w14="http://schemas.microsoft.com/office/word/2010/wordml" xmlns:w15="http://schemas.microsoft.com/office/word/2012/wordml" xmlns:wpg="http://schemas.microsoft.com/office/word/2010/wordprocessingGroup" xmlns:wpi="http://schemas.microsoft.com/office/word/2010/wordprocessingInk" xmlns:wne="http://schemas.microsoft.com/office/word/2006/wordml" xmlns:wps="http://schemas.microsoft.com/office/word/2010/wordprocessingShape" mc:Ignorable="w14 w15 wp14">
-  <w15:commentEx w15:paraId="2D44D519" w15:done="0"/>
-  <w15:commentEx w15:paraId="5CCBC017" w15:done="0"/>
-  <w15:commentEx w15:paraId="75D2285A" w15:done="0"/>
-  <w15:commentEx w15:paraId="6D1A1E50" w15:done="0"/>
-  <w15:commentEx w15:paraId="1CC25AE6" w15:done="0"/>
-  <w15:commentEx w15:paraId="7EB8BA49" w15:done="0"/>
-  <w15:commentEx w15:paraId="0241C9E0" w15:done="0"/>
-</w15:commentsEx>
 </file>
 
 <file path=word/numbering.xml><?xml version="1.0" encoding="utf-8"?>
@@ -20775,14 +19957,6 @@
     <w:abstractNumId w:val="3"/>
   </w:num>
 </w:numbering>
-</file>
-
-<file path=word/people.xml><?xml version="1.0" encoding="utf-8"?>
-<w15:people xmlns:wpc="http://schemas.microsoft.com/office/word/2010/wordprocessingCanvas" xmlns:mc="http://schemas.openxmlformats.org/markup-compatibility/2006" xmlns:o="urn:schemas-microsoft-com:office:office" xmlns:r="http://schemas.openxmlformats.org/officeDocument/2006/relationships" xmlns:m="http://schemas.openxmlformats.org/officeDocument/2006/math" xmlns:v="urn:schemas-microsoft-com:vml" xmlns:wp14="http://schemas.microsoft.com/office/word/2010/wordprocessingDrawing" xmlns:wp="http://schemas.openxmlformats.org/drawingml/2006/wordprocessingDrawing" xmlns:w10="urn:schemas-microsoft-com:office:word" xmlns:w="http://schemas.openxmlformats.org/wordprocessingml/2006/main" xmlns:w14="http://schemas.microsoft.com/office/word/2010/wordml" xmlns:w15="http://schemas.microsoft.com/office/word/2012/wordml" xmlns:wpg="http://schemas.microsoft.com/office/word/2010/wordprocessingGroup" xmlns:wpi="http://schemas.microsoft.com/office/word/2010/wordprocessingInk" xmlns:wne="http://schemas.microsoft.com/office/word/2006/wordml" xmlns:wps="http://schemas.microsoft.com/office/word/2010/wordprocessingShape" mc:Ignorable="w14 w15 wp14">
-  <w15:person w15:author="Burt Snover">
-    <w15:presenceInfo w15:providerId="AD" w15:userId="S-1-5-21-4170831575-233351449-3708798867-23995"/>
-  </w15:person>
-</w15:people>
 </file>
 
 <file path=word/styles.xml><?xml version="1.0" encoding="utf-8"?>
@@ -21179,11 +20353,11 @@
     <w:name w:val="Normal"/>
     <w:qFormat/>
   </w:style>
-  <w:style w:type="paragraph" w:styleId="Ttulo1">
+  <w:style w:type="paragraph" w:styleId="Heading1">
     <w:name w:val="heading 1"/>
     <w:basedOn w:val="Normal"/>
     <w:next w:val="Normal"/>
-    <w:link w:val="Ttulo1Car"/>
+    <w:link w:val="Heading1Char"/>
     <w:uiPriority w:val="9"/>
     <w:qFormat/>
     <w:rsid w:val="00AF3BCC"/>
@@ -21200,11 +20374,11 @@
       <w:szCs w:val="32"/>
     </w:rPr>
   </w:style>
-  <w:style w:type="paragraph" w:styleId="Ttulo2">
+  <w:style w:type="paragraph" w:styleId="Heading2">
     <w:name w:val="heading 2"/>
     <w:basedOn w:val="Normal"/>
     <w:next w:val="Normal"/>
-    <w:link w:val="Ttulo2Car"/>
+    <w:link w:val="Heading2Char"/>
     <w:uiPriority w:val="9"/>
     <w:unhideWhenUsed/>
     <w:qFormat/>
@@ -21222,13 +20396,13 @@
       <w:szCs w:val="26"/>
     </w:rPr>
   </w:style>
-  <w:style w:type="character" w:default="1" w:styleId="Fuentedeprrafopredeter">
+  <w:style w:type="character" w:default="1" w:styleId="DefaultParagraphFont">
     <w:name w:val="Default Paragraph Font"/>
     <w:uiPriority w:val="1"/>
     <w:semiHidden/>
     <w:unhideWhenUsed/>
   </w:style>
-  <w:style w:type="table" w:default="1" w:styleId="Tablanormal">
+  <w:style w:type="table" w:default="1" w:styleId="TableNormal">
     <w:name w:val="Normal Table"/>
     <w:uiPriority w:val="99"/>
     <w:semiHidden/>
@@ -21243,16 +20417,16 @@
       </w:tblCellMar>
     </w:tblPr>
   </w:style>
-  <w:style w:type="numbering" w:default="1" w:styleId="Sinlista">
+  <w:style w:type="numbering" w:default="1" w:styleId="NoList">
     <w:name w:val="No List"/>
     <w:uiPriority w:val="99"/>
     <w:semiHidden/>
     <w:unhideWhenUsed/>
   </w:style>
-  <w:style w:type="character" w:customStyle="1" w:styleId="Ttulo1Car">
-    <w:name w:val="Título 1 Car"/>
-    <w:basedOn w:val="Fuentedeprrafopredeter"/>
-    <w:link w:val="Ttulo1"/>
+  <w:style w:type="character" w:customStyle="1" w:styleId="Heading1Char">
+    <w:name w:val="Heading 1 Char"/>
+    <w:basedOn w:val="DefaultParagraphFont"/>
+    <w:link w:val="Heading1"/>
     <w:uiPriority w:val="9"/>
     <w:rsid w:val="00AF3BCC"/>
     <w:rPr>
@@ -21262,9 +20436,9 @@
       <w:szCs w:val="32"/>
     </w:rPr>
   </w:style>
-  <w:style w:type="character" w:styleId="Hipervnculo">
+  <w:style w:type="character" w:styleId="Hyperlink">
     <w:name w:val="Hyperlink"/>
-    <w:basedOn w:val="Fuentedeprrafopredeter"/>
+    <w:basedOn w:val="DefaultParagraphFont"/>
     <w:uiPriority w:val="99"/>
     <w:unhideWhenUsed/>
     <w:rsid w:val="00AF3BCC"/>
@@ -21273,10 +20447,10 @@
       <w:u w:val="single"/>
     </w:rPr>
   </w:style>
-  <w:style w:type="character" w:customStyle="1" w:styleId="Ttulo2Car">
-    <w:name w:val="Título 2 Car"/>
-    <w:basedOn w:val="Fuentedeprrafopredeter"/>
-    <w:link w:val="Ttulo2"/>
+  <w:style w:type="character" w:customStyle="1" w:styleId="Heading2Char">
+    <w:name w:val="Heading 2 Char"/>
+    <w:basedOn w:val="DefaultParagraphFont"/>
+    <w:link w:val="Heading2"/>
     <w:uiPriority w:val="9"/>
     <w:rsid w:val="00AF3BCC"/>
     <w:rPr>
@@ -21286,7 +20460,7 @@
       <w:szCs w:val="26"/>
     </w:rPr>
   </w:style>
-  <w:style w:type="paragraph" w:styleId="Prrafodelista">
+  <w:style w:type="paragraph" w:styleId="ListParagraph">
     <w:name w:val="List Paragraph"/>
     <w:basedOn w:val="Normal"/>
     <w:uiPriority w:val="34"/>
@@ -21297,9 +20471,9 @@
       <w:contextualSpacing/>
     </w:pPr>
   </w:style>
-  <w:style w:type="table" w:styleId="Tablaconcuadrcula">
+  <w:style w:type="table" w:styleId="TableGrid">
     <w:name w:val="Table Grid"/>
-    <w:basedOn w:val="Tablanormal"/>
+    <w:basedOn w:val="TableNormal"/>
     <w:uiPriority w:val="39"/>
     <w:rsid w:val="00DD7941"/>
     <w:pPr>
@@ -21316,9 +20490,9 @@
       </w:tblBorders>
     </w:tblPr>
   </w:style>
-  <w:style w:type="table" w:styleId="Cuadrculadetablaclara">
+  <w:style w:type="table" w:styleId="TableGridLight">
     <w:name w:val="Grid Table Light"/>
-    <w:basedOn w:val="Tablanormal"/>
+    <w:basedOn w:val="TableNormal"/>
     <w:uiPriority w:val="40"/>
     <w:rsid w:val="00DD7941"/>
     <w:pPr>
@@ -21335,9 +20509,9 @@
       </w:tblBorders>
     </w:tblPr>
   </w:style>
-  <w:style w:type="table" w:styleId="Tabladecuadrcula1clara-nfasis5">
+  <w:style w:type="table" w:styleId="GridTable1Light-Accent5">
     <w:name w:val="Grid Table 1 Light Accent 5"/>
-    <w:basedOn w:val="Tablanormal"/>
+    <w:basedOn w:val="TableNormal"/>
     <w:uiPriority w:val="46"/>
     <w:rsid w:val="00DD7941"/>
     <w:pPr>
@@ -21392,11 +20566,11 @@
       </w:rPr>
     </w:tblStylePr>
   </w:style>
-  <w:style w:type="paragraph" w:styleId="Puesto">
+  <w:style w:type="paragraph" w:styleId="Title">
     <w:name w:val="Title"/>
     <w:basedOn w:val="Normal"/>
     <w:next w:val="Normal"/>
-    <w:link w:val="PuestoCar"/>
+    <w:link w:val="TitleChar"/>
     <w:uiPriority w:val="10"/>
     <w:qFormat/>
     <w:rsid w:val="00C25E5C"/>
@@ -21412,10 +20586,10 @@
       <w:szCs w:val="56"/>
     </w:rPr>
   </w:style>
-  <w:style w:type="character" w:customStyle="1" w:styleId="PuestoCar">
-    <w:name w:val="Puesto Car"/>
-    <w:basedOn w:val="Fuentedeprrafopredeter"/>
-    <w:link w:val="Puesto"/>
+  <w:style w:type="character" w:customStyle="1" w:styleId="TitleChar">
+    <w:name w:val="Title Char"/>
+    <w:basedOn w:val="DefaultParagraphFont"/>
+    <w:link w:val="Title"/>
     <w:uiPriority w:val="10"/>
     <w:rsid w:val="00C25E5C"/>
     <w:rPr>
@@ -21442,9 +20616,9 @@
       <w:szCs w:val="24"/>
     </w:rPr>
   </w:style>
-  <w:style w:type="character" w:styleId="Hipervnculovisitado">
+  <w:style w:type="character" w:styleId="FollowedHyperlink">
     <w:name w:val="FollowedHyperlink"/>
-    <w:basedOn w:val="Fuentedeprrafopredeter"/>
+    <w:basedOn w:val="DefaultParagraphFont"/>
     <w:uiPriority w:val="99"/>
     <w:semiHidden/>
     <w:unhideWhenUsed/>
@@ -21454,9 +20628,9 @@
       <w:u w:val="single"/>
     </w:rPr>
   </w:style>
-  <w:style w:type="character" w:styleId="Refdecomentario">
+  <w:style w:type="character" w:styleId="CommentReference">
     <w:name w:val="annotation reference"/>
-    <w:basedOn w:val="Fuentedeprrafopredeter"/>
+    <w:basedOn w:val="DefaultParagraphFont"/>
     <w:uiPriority w:val="99"/>
     <w:semiHidden/>
     <w:unhideWhenUsed/>
@@ -21466,10 +20640,10 @@
       <w:szCs w:val="16"/>
     </w:rPr>
   </w:style>
-  <w:style w:type="paragraph" w:styleId="Textocomentario">
+  <w:style w:type="paragraph" w:styleId="CommentText">
     <w:name w:val="annotation text"/>
     <w:basedOn w:val="Normal"/>
-    <w:link w:val="TextocomentarioCar"/>
+    <w:link w:val="CommentTextChar"/>
     <w:uiPriority w:val="99"/>
     <w:semiHidden/>
     <w:unhideWhenUsed/>
@@ -21482,10 +20656,10 @@
       <w:szCs w:val="20"/>
     </w:rPr>
   </w:style>
-  <w:style w:type="character" w:customStyle="1" w:styleId="TextocomentarioCar">
-    <w:name w:val="Texto comentario Car"/>
-    <w:basedOn w:val="Fuentedeprrafopredeter"/>
-    <w:link w:val="Textocomentario"/>
+  <w:style w:type="character" w:customStyle="1" w:styleId="CommentTextChar">
+    <w:name w:val="Comment Text Char"/>
+    <w:basedOn w:val="DefaultParagraphFont"/>
+    <w:link w:val="CommentText"/>
     <w:uiPriority w:val="99"/>
     <w:semiHidden/>
     <w:rsid w:val="00B43876"/>
@@ -21494,11 +20668,11 @@
       <w:szCs w:val="20"/>
     </w:rPr>
   </w:style>
-  <w:style w:type="paragraph" w:styleId="Asuntodelcomentario">
+  <w:style w:type="paragraph" w:styleId="CommentSubject">
     <w:name w:val="annotation subject"/>
-    <w:basedOn w:val="Textocomentario"/>
-    <w:next w:val="Textocomentario"/>
-    <w:link w:val="AsuntodelcomentarioCar"/>
+    <w:basedOn w:val="CommentText"/>
+    <w:next w:val="CommentText"/>
+    <w:link w:val="CommentSubjectChar"/>
     <w:uiPriority w:val="99"/>
     <w:semiHidden/>
     <w:unhideWhenUsed/>
@@ -21508,10 +20682,10 @@
       <w:bCs/>
     </w:rPr>
   </w:style>
-  <w:style w:type="character" w:customStyle="1" w:styleId="AsuntodelcomentarioCar">
-    <w:name w:val="Asunto del comentario Car"/>
-    <w:basedOn w:val="TextocomentarioCar"/>
-    <w:link w:val="Asuntodelcomentario"/>
+  <w:style w:type="character" w:customStyle="1" w:styleId="CommentSubjectChar">
+    <w:name w:val="Comment Subject Char"/>
+    <w:basedOn w:val="CommentTextChar"/>
+    <w:link w:val="CommentSubject"/>
     <w:uiPriority w:val="99"/>
     <w:semiHidden/>
     <w:rsid w:val="00B43876"/>
@@ -21522,10 +20696,10 @@
       <w:szCs w:val="20"/>
     </w:rPr>
   </w:style>
-  <w:style w:type="paragraph" w:styleId="Textodeglobo">
+  <w:style w:type="paragraph" w:styleId="BalloonText">
     <w:name w:val="Balloon Text"/>
     <w:basedOn w:val="Normal"/>
-    <w:link w:val="TextodegloboCar"/>
+    <w:link w:val="BalloonTextChar"/>
     <w:uiPriority w:val="99"/>
     <w:semiHidden/>
     <w:unhideWhenUsed/>
@@ -21539,10 +20713,10 @@
       <w:szCs w:val="18"/>
     </w:rPr>
   </w:style>
-  <w:style w:type="character" w:customStyle="1" w:styleId="TextodegloboCar">
-    <w:name w:val="Texto de globo Car"/>
-    <w:basedOn w:val="Fuentedeprrafopredeter"/>
-    <w:link w:val="Textodeglobo"/>
+  <w:style w:type="character" w:customStyle="1" w:styleId="BalloonTextChar">
+    <w:name w:val="Balloon Text Char"/>
+    <w:basedOn w:val="DefaultParagraphFont"/>
+    <w:link w:val="BalloonText"/>
     <w:uiPriority w:val="99"/>
     <w:semiHidden/>
     <w:rsid w:val="00B43876"/>
@@ -21552,7 +20726,7 @@
       <w:szCs w:val="18"/>
     </w:rPr>
   </w:style>
-  <w:style w:type="paragraph" w:styleId="Revisin">
+  <w:style w:type="paragraph" w:styleId="Revision">
     <w:name w:val="Revision"/>
     <w:hidden/>
     <w:uiPriority w:val="99"/>
@@ -21831,7 +21005,7 @@
 </file>
 
 <file path=customXml/itemProps1.xml><?xml version="1.0" encoding="utf-8"?>
-<ds:datastoreItem xmlns:ds="http://schemas.openxmlformats.org/officeDocument/2006/customXml" ds:itemID="{E360AF1E-CACD-4670-88AF-993EC5B44D43}">
+<ds:datastoreItem xmlns:ds="http://schemas.openxmlformats.org/officeDocument/2006/customXml" ds:itemID="{B0CF68AF-932C-4643-86A2-CF0FFF26802A}">
   <ds:schemaRefs>
     <ds:schemaRef ds:uri="http://schemas.openxmlformats.org/officeDocument/2006/bibliography"/>
   </ds:schemaRefs>

</xml_diff>

<commit_message>
Modifying description of channels and directions
Changed channel direction descriptions to consistent with other
documentation.
</commit_message>
<xml_diff>
--- a/Trunk/Hands On/DCAF Hands On 2016/DCAF Hands On.docx
+++ b/Trunk/Hands On/DCAF Hands On 2016/DCAF Hands On.docx
@@ -1,6 +1,6 @@
 
 <file path=word/document.xml><?xml version="1.0" encoding="utf-8"?>
-<w:document xmlns:wpc="http://schemas.microsoft.com/office/word/2010/wordprocessingCanvas" xmlns:cx="http://schemas.microsoft.com/office/drawing/2014/chartex" xmlns:cx1="http://schemas.microsoft.com/office/drawing/2015/9/8/chartex" xmlns:cx2="http://schemas.microsoft.com/office/drawing/2015/10/21/chartex" xmlns:mc="http://schemas.openxmlformats.org/markup-compatibility/2006" xmlns:o="urn:schemas-microsoft-com:office:office" xmlns:r="http://schemas.openxmlformats.org/officeDocument/2006/relationships" xmlns:m="http://schemas.openxmlformats.org/officeDocument/2006/math" xmlns:v="urn:schemas-microsoft-com:vml" xmlns:wp14="http://schemas.microsoft.com/office/word/2010/wordprocessingDrawing" xmlns:wp="http://schemas.openxmlformats.org/drawingml/2006/wordprocessingDrawing" xmlns:w10="urn:schemas-microsoft-com:office:word" xmlns:w="http://schemas.openxmlformats.org/wordprocessingml/2006/main" xmlns:w14="http://schemas.microsoft.com/office/word/2010/wordml" xmlns:w15="http://schemas.microsoft.com/office/word/2012/wordml" xmlns:w16se="http://schemas.microsoft.com/office/word/2015/wordml/symex" xmlns:wpg="http://schemas.microsoft.com/office/word/2010/wordprocessingGroup" xmlns:wpi="http://schemas.microsoft.com/office/word/2010/wordprocessingInk" xmlns:wne="http://schemas.microsoft.com/office/word/2006/wordml" xmlns:wps="http://schemas.microsoft.com/office/word/2010/wordprocessingShape" mc:Ignorable="w14 w15 w16se wp14">
+<w:document xmlns:wpc="http://schemas.microsoft.com/office/word/2010/wordprocessingCanvas" xmlns:cx="http://schemas.microsoft.com/office/drawing/2014/chartex" xmlns:cx1="http://schemas.microsoft.com/office/drawing/2015/9/8/chartex" xmlns:cx2="http://schemas.microsoft.com/office/drawing/2015/10/21/chartex" xmlns:cx3="http://schemas.microsoft.com/office/drawing/2016/5/9/chartex" xmlns:cx4="http://schemas.microsoft.com/office/drawing/2016/5/10/chartex" xmlns:cx5="http://schemas.microsoft.com/office/drawing/2016/5/11/chartex" xmlns:mc="http://schemas.openxmlformats.org/markup-compatibility/2006" xmlns:o="urn:schemas-microsoft-com:office:office" xmlns:r="http://schemas.openxmlformats.org/officeDocument/2006/relationships" xmlns:m="http://schemas.openxmlformats.org/officeDocument/2006/math" xmlns:v="urn:schemas-microsoft-com:vml" xmlns:wp14="http://schemas.microsoft.com/office/word/2010/wordprocessingDrawing" xmlns:wp="http://schemas.openxmlformats.org/drawingml/2006/wordprocessingDrawing" xmlns:w10="urn:schemas-microsoft-com:office:word" xmlns:w="http://schemas.openxmlformats.org/wordprocessingml/2006/main" xmlns:w14="http://schemas.microsoft.com/office/word/2010/wordml" xmlns:w15="http://schemas.microsoft.com/office/word/2012/wordml" xmlns:w16se="http://schemas.microsoft.com/office/word/2015/wordml/symex" xmlns:wpg="http://schemas.microsoft.com/office/word/2010/wordprocessingGroup" xmlns:wpi="http://schemas.microsoft.com/office/word/2010/wordprocessingInk" xmlns:wne="http://schemas.microsoft.com/office/word/2006/wordml" xmlns:wps="http://schemas.microsoft.com/office/word/2010/wordprocessingShape" mc:Ignorable="w14 w15 w16se wp14">
   <w:body>
     <w:p>
       <w:pPr>
@@ -34,13 +34,8 @@
         <w:t xml:space="preserve">, including using an existing module and developing a new control module. It doesn’t cover development of a new generic I/O or processing module. For this hands on, the framework downloads, and additional documentation, visit </w:t>
       </w:r>
       <w:r>
-        <w:t>ni.com/</w:t>
-      </w:r>
-      <w:proofErr w:type="spellStart"/>
-      <w:r>
-        <w:t>dcaf</w:t>
-      </w:r>
-      <w:proofErr w:type="spellEnd"/>
+        <w:t>ni.com/dcaf</w:t>
+      </w:r>
     </w:p>
     <w:p>
       <w:pPr>
@@ -201,7 +196,43 @@
           <w:sz w:val="22"/>
           <w:szCs w:val="22"/>
         </w:rPr>
-        <w:t xml:space="preserve">ontrol applications we managed to identify most of this common challenges and needs and created DCAF as a way to provide a standard framework to develop </w:t>
+        <w:t xml:space="preserve">ontrol </w:t>
+      </w:r>
+      <w:r>
+        <w:rPr>
+          <w:rFonts w:asciiTheme="minorHAnsi" w:hAnsiTheme="minorHAnsi" w:cstheme="minorBidi"/>
+          <w:color w:val="auto"/>
+          <w:sz w:val="22"/>
+          <w:szCs w:val="22"/>
+        </w:rPr>
+        <w:t>applications,</w:t>
+      </w:r>
+      <w:r>
+        <w:rPr>
+          <w:rFonts w:asciiTheme="minorHAnsi" w:hAnsiTheme="minorHAnsi" w:cstheme="minorBidi"/>
+          <w:color w:val="auto"/>
+          <w:sz w:val="22"/>
+          <w:szCs w:val="22"/>
+        </w:rPr>
+        <w:t xml:space="preserve"> we managed to identify most of this common challenges and needs and created DCAF </w:t>
+      </w:r>
+      <w:r>
+        <w:rPr>
+          <w:rFonts w:asciiTheme="minorHAnsi" w:hAnsiTheme="minorHAnsi" w:cstheme="minorBidi"/>
+          <w:color w:val="auto"/>
+          <w:sz w:val="22"/>
+          <w:szCs w:val="22"/>
+        </w:rPr>
+        <w:t>to</w:t>
+      </w:r>
+      <w:r>
+        <w:rPr>
+          <w:rFonts w:asciiTheme="minorHAnsi" w:hAnsiTheme="minorHAnsi" w:cstheme="minorBidi"/>
+          <w:color w:val="auto"/>
+          <w:sz w:val="22"/>
+          <w:szCs w:val="22"/>
+        </w:rPr>
+        <w:t xml:space="preserve"> provide a standard framework to develop </w:t>
       </w:r>
       <w:r>
         <w:rPr>
@@ -779,6 +810,7 @@
         <w:pStyle w:val="Default"/>
         <w:rPr>
           <w:rFonts w:asciiTheme="minorHAnsi" w:hAnsiTheme="minorHAnsi" w:cstheme="minorBidi"/>
+          <w:b/>
           <w:color w:val="auto"/>
           <w:sz w:val="22"/>
           <w:szCs w:val="22"/>
@@ -802,546 +834,694 @@
           <w:sz w:val="22"/>
           <w:szCs w:val="22"/>
         </w:rPr>
+        <w:t xml:space="preserve">Parameters </w:t>
+      </w:r>
+      <w:r>
+        <w:rPr>
+          <w:rFonts w:asciiTheme="minorHAnsi" w:hAnsiTheme="minorHAnsi" w:cstheme="minorBidi"/>
+          <w:color w:val="auto"/>
+          <w:sz w:val="22"/>
+          <w:szCs w:val="22"/>
+        </w:rPr>
+        <w:t xml:space="preserve">that allow access </w:t>
+      </w:r>
+      <w:r>
+        <w:rPr>
+          <w:rFonts w:asciiTheme="minorHAnsi" w:hAnsiTheme="minorHAnsi" w:cstheme="minorBidi"/>
+          <w:color w:val="auto"/>
+          <w:sz w:val="22"/>
+          <w:szCs w:val="22"/>
+        </w:rPr>
+        <w:t>to and from</w:t>
+      </w:r>
+      <w:bookmarkStart w:id="0" w:name="_GoBack"/>
+      <w:bookmarkEnd w:id="0"/>
+      <w:r>
+        <w:rPr>
+          <w:rFonts w:asciiTheme="minorHAnsi" w:hAnsiTheme="minorHAnsi" w:cstheme="minorBidi"/>
+          <w:color w:val="auto"/>
+          <w:sz w:val="22"/>
+          <w:szCs w:val="22"/>
+        </w:rPr>
+        <w:t xml:space="preserve"> a </w:t>
+      </w:r>
+      <w:r>
+        <w:rPr>
+          <w:rFonts w:asciiTheme="minorHAnsi" w:hAnsiTheme="minorHAnsi" w:cstheme="minorBidi"/>
+          <w:b/>
+          <w:i/>
+          <w:color w:val="auto"/>
+          <w:sz w:val="22"/>
+          <w:szCs w:val="22"/>
+        </w:rPr>
+        <w:t>Module</w:t>
+      </w:r>
+      <w:r>
+        <w:rPr>
+          <w:rFonts w:asciiTheme="minorHAnsi" w:hAnsiTheme="minorHAnsi" w:cstheme="minorBidi"/>
+          <w:color w:val="auto"/>
+          <w:sz w:val="22"/>
+          <w:szCs w:val="22"/>
+        </w:rPr>
+        <w:t xml:space="preserve">. </w:t>
+      </w:r>
+      <w:r>
+        <w:rPr>
+          <w:rFonts w:asciiTheme="minorHAnsi" w:hAnsiTheme="minorHAnsi" w:cstheme="minorBidi"/>
+          <w:color w:val="auto"/>
+          <w:sz w:val="22"/>
+          <w:szCs w:val="22"/>
+        </w:rPr>
+        <w:t xml:space="preserve">Channels can be </w:t>
+      </w:r>
+      <w:r>
+        <w:rPr>
+          <w:rFonts w:asciiTheme="minorHAnsi" w:hAnsiTheme="minorHAnsi" w:cstheme="minorBidi"/>
+          <w:color w:val="auto"/>
+          <w:sz w:val="22"/>
+          <w:szCs w:val="22"/>
+        </w:rPr>
+        <w:t>Inputs, Outputs, Processing Parameters and Processing Results</w:t>
+      </w:r>
+      <w:r>
+        <w:rPr>
+          <w:rFonts w:asciiTheme="minorHAnsi" w:hAnsiTheme="minorHAnsi" w:cstheme="minorBidi"/>
+          <w:color w:val="auto"/>
+          <w:sz w:val="22"/>
+          <w:szCs w:val="22"/>
+        </w:rPr>
+        <w:t xml:space="preserve"> </w:t>
+      </w:r>
+      <w:r>
+        <w:rPr>
+          <w:rFonts w:asciiTheme="minorHAnsi" w:hAnsiTheme="minorHAnsi" w:cstheme="minorBidi"/>
+          <w:color w:val="auto"/>
+          <w:sz w:val="22"/>
+          <w:szCs w:val="22"/>
+        </w:rPr>
+        <w:t>– note that the direction is taken to be from the engine’s point of view</w:t>
+      </w:r>
+    </w:p>
+    <w:p>
+      <w:pPr>
+        <w:pStyle w:val="Default"/>
+        <w:rPr>
+          <w:rFonts w:asciiTheme="minorHAnsi" w:hAnsiTheme="minorHAnsi" w:cstheme="minorBidi"/>
+          <w:b/>
+          <w:color w:val="auto"/>
+          <w:sz w:val="22"/>
+          <w:szCs w:val="22"/>
+        </w:rPr>
+      </w:pPr>
+    </w:p>
+    <w:p>
+      <w:pPr>
+        <w:pStyle w:val="Default"/>
+        <w:rPr>
+          <w:rFonts w:asciiTheme="minorHAnsi" w:hAnsiTheme="minorHAnsi" w:cstheme="minorBidi"/>
+          <w:color w:val="auto"/>
+          <w:sz w:val="22"/>
+          <w:szCs w:val="22"/>
+        </w:rPr>
+      </w:pPr>
+      <w:r>
+        <w:rPr>
+          <w:rFonts w:asciiTheme="minorHAnsi" w:hAnsiTheme="minorHAnsi" w:cstheme="minorBidi"/>
+          <w:b/>
+          <w:color w:val="auto"/>
+          <w:sz w:val="22"/>
+          <w:szCs w:val="22"/>
+        </w:rPr>
+        <w:t>Tags:</w:t>
+      </w:r>
+      <w:r>
+        <w:rPr>
+          <w:rFonts w:asciiTheme="minorHAnsi" w:hAnsiTheme="minorHAnsi" w:cstheme="minorBidi"/>
+          <w:color w:val="auto"/>
+          <w:sz w:val="22"/>
+          <w:szCs w:val="22"/>
+        </w:rPr>
+        <w:t xml:space="preserve"> Scalar variables saved in a single repository (</w:t>
+      </w:r>
+      <w:r>
+        <w:rPr>
+          <w:rFonts w:asciiTheme="minorHAnsi" w:hAnsiTheme="minorHAnsi" w:cstheme="minorBidi"/>
+          <w:b/>
+          <w:i/>
+          <w:color w:val="auto"/>
+          <w:sz w:val="22"/>
+          <w:szCs w:val="22"/>
+        </w:rPr>
+        <w:t>Tag Bus</w:t>
+      </w:r>
+      <w:r>
+        <w:rPr>
+          <w:rFonts w:asciiTheme="minorHAnsi" w:hAnsiTheme="minorHAnsi" w:cstheme="minorBidi"/>
+          <w:color w:val="auto"/>
+          <w:sz w:val="22"/>
+          <w:szCs w:val="22"/>
+        </w:rPr>
+        <w:t xml:space="preserve">) that can be accessed by any </w:t>
+      </w:r>
+      <w:r>
+        <w:rPr>
+          <w:rFonts w:asciiTheme="minorHAnsi" w:hAnsiTheme="minorHAnsi" w:cstheme="minorBidi"/>
+          <w:b/>
+          <w:i/>
+          <w:color w:val="auto"/>
+          <w:sz w:val="22"/>
+          <w:szCs w:val="22"/>
+        </w:rPr>
+        <w:t>Module</w:t>
+      </w:r>
+      <w:r>
+        <w:rPr>
+          <w:rFonts w:asciiTheme="minorHAnsi" w:hAnsiTheme="minorHAnsi" w:cstheme="minorBidi"/>
+          <w:color w:val="auto"/>
+          <w:sz w:val="22"/>
+          <w:szCs w:val="22"/>
+        </w:rPr>
+        <w:t xml:space="preserve"> within an </w:t>
+      </w:r>
+      <w:r>
+        <w:rPr>
+          <w:rFonts w:asciiTheme="minorHAnsi" w:hAnsiTheme="minorHAnsi" w:cstheme="minorBidi"/>
+          <w:b/>
+          <w:i/>
+          <w:color w:val="auto"/>
+          <w:sz w:val="22"/>
+          <w:szCs w:val="22"/>
+        </w:rPr>
+        <w:t>Engine</w:t>
+      </w:r>
+      <w:r>
+        <w:rPr>
+          <w:rFonts w:asciiTheme="minorHAnsi" w:hAnsiTheme="minorHAnsi" w:cstheme="minorBidi"/>
+          <w:color w:val="auto"/>
+          <w:sz w:val="22"/>
+          <w:szCs w:val="22"/>
+        </w:rPr>
+        <w:t xml:space="preserve">. </w:t>
+      </w:r>
+      <w:r>
+        <w:rPr>
+          <w:rFonts w:asciiTheme="minorHAnsi" w:hAnsiTheme="minorHAnsi" w:cstheme="minorBidi"/>
+          <w:color w:val="auto"/>
+          <w:sz w:val="22"/>
+          <w:szCs w:val="22"/>
+        </w:rPr>
+        <w:t>A</w:t>
+      </w:r>
+      <w:r>
+        <w:rPr>
+          <w:rFonts w:asciiTheme="minorHAnsi" w:hAnsiTheme="minorHAnsi" w:cstheme="minorBidi"/>
+          <w:b/>
+          <w:i/>
+          <w:color w:val="auto"/>
+          <w:sz w:val="22"/>
+          <w:szCs w:val="22"/>
+        </w:rPr>
+        <w:t xml:space="preserve"> Tag</w:t>
+      </w:r>
+      <w:r>
+        <w:rPr>
+          <w:rFonts w:asciiTheme="minorHAnsi" w:hAnsiTheme="minorHAnsi" w:cstheme="minorBidi"/>
+          <w:color w:val="auto"/>
+          <w:sz w:val="22"/>
+          <w:szCs w:val="22"/>
+        </w:rPr>
+        <w:t xml:space="preserve"> can be defined as a connecting point between </w:t>
+      </w:r>
+      <w:r>
+        <w:rPr>
+          <w:rFonts w:asciiTheme="minorHAnsi" w:hAnsiTheme="minorHAnsi" w:cstheme="minorBidi"/>
+          <w:b/>
+          <w:i/>
+          <w:color w:val="auto"/>
+          <w:sz w:val="22"/>
+          <w:szCs w:val="22"/>
+        </w:rPr>
+        <w:t>Channels</w:t>
+      </w:r>
+      <w:r>
+        <w:rPr>
+          <w:rFonts w:asciiTheme="minorHAnsi" w:hAnsiTheme="minorHAnsi" w:cstheme="minorBidi"/>
+          <w:color w:val="auto"/>
+          <w:sz w:val="22"/>
+          <w:szCs w:val="22"/>
+        </w:rPr>
+        <w:t xml:space="preserve"> from different </w:t>
+      </w:r>
+      <w:r>
+        <w:rPr>
+          <w:rFonts w:asciiTheme="minorHAnsi" w:hAnsiTheme="minorHAnsi" w:cstheme="minorBidi"/>
+          <w:b/>
+          <w:i/>
+          <w:color w:val="auto"/>
+          <w:sz w:val="22"/>
+          <w:szCs w:val="22"/>
+        </w:rPr>
+        <w:t>Modules</w:t>
+      </w:r>
+      <w:r>
+        <w:rPr>
+          <w:rFonts w:asciiTheme="minorHAnsi" w:hAnsiTheme="minorHAnsi" w:cstheme="minorBidi"/>
+          <w:color w:val="auto"/>
+          <w:sz w:val="22"/>
+          <w:szCs w:val="22"/>
+        </w:rPr>
+        <w:t xml:space="preserve">.  </w:t>
+      </w:r>
+    </w:p>
+    <w:p>
+      <w:pPr>
+        <w:pStyle w:val="Default"/>
+        <w:rPr>
+          <w:rFonts w:asciiTheme="minorHAnsi" w:hAnsiTheme="minorHAnsi" w:cstheme="minorBidi"/>
+          <w:color w:val="auto"/>
+          <w:sz w:val="22"/>
+          <w:szCs w:val="22"/>
+        </w:rPr>
+      </w:pPr>
+    </w:p>
+    <w:p>
+      <w:pPr>
+        <w:pStyle w:val="Default"/>
+        <w:rPr>
+          <w:rFonts w:asciiTheme="minorHAnsi" w:hAnsiTheme="minorHAnsi" w:cstheme="minorBidi"/>
+          <w:color w:val="auto"/>
+          <w:sz w:val="22"/>
+          <w:szCs w:val="22"/>
+        </w:rPr>
+      </w:pPr>
+      <w:r>
+        <w:rPr>
+          <w:rFonts w:asciiTheme="minorHAnsi" w:hAnsiTheme="minorHAnsi" w:cstheme="minorBidi"/>
+          <w:b/>
+          <w:color w:val="auto"/>
+          <w:sz w:val="22"/>
+          <w:szCs w:val="22"/>
+        </w:rPr>
+        <w:t>Mappings:</w:t>
+      </w:r>
+      <w:r>
+        <w:rPr>
+          <w:rFonts w:asciiTheme="minorHAnsi" w:hAnsiTheme="minorHAnsi" w:cstheme="minorBidi"/>
+          <w:color w:val="auto"/>
+          <w:sz w:val="22"/>
+          <w:szCs w:val="22"/>
+        </w:rPr>
+        <w:t xml:space="preserve"> Mappings are the connections between </w:t>
+      </w:r>
+      <w:r>
+        <w:rPr>
+          <w:rFonts w:asciiTheme="minorHAnsi" w:hAnsiTheme="minorHAnsi" w:cstheme="minorBidi"/>
+          <w:b/>
+          <w:i/>
+          <w:color w:val="auto"/>
+          <w:sz w:val="22"/>
+          <w:szCs w:val="22"/>
+        </w:rPr>
+        <w:t>Tags</w:t>
+      </w:r>
+      <w:r>
+        <w:rPr>
+          <w:rFonts w:asciiTheme="minorHAnsi" w:hAnsiTheme="minorHAnsi" w:cstheme="minorBidi"/>
+          <w:color w:val="auto"/>
+          <w:sz w:val="22"/>
+          <w:szCs w:val="22"/>
+        </w:rPr>
+        <w:t xml:space="preserve"> and </w:t>
+      </w:r>
+      <w:r>
+        <w:rPr>
+          <w:rFonts w:asciiTheme="minorHAnsi" w:hAnsiTheme="minorHAnsi" w:cstheme="minorBidi"/>
+          <w:b/>
+          <w:i/>
+          <w:color w:val="auto"/>
+          <w:sz w:val="22"/>
+          <w:szCs w:val="22"/>
+        </w:rPr>
+        <w:t>Channels</w:t>
+      </w:r>
+      <w:r>
+        <w:rPr>
+          <w:rFonts w:asciiTheme="minorHAnsi" w:hAnsiTheme="minorHAnsi" w:cstheme="minorBidi"/>
+          <w:color w:val="auto"/>
+          <w:sz w:val="22"/>
+          <w:szCs w:val="22"/>
+        </w:rPr>
+        <w:t xml:space="preserve">. If you want a specific </w:t>
+      </w:r>
+      <w:r>
+        <w:rPr>
+          <w:rFonts w:asciiTheme="minorHAnsi" w:hAnsiTheme="minorHAnsi" w:cstheme="minorBidi"/>
+          <w:b/>
+          <w:i/>
+          <w:color w:val="auto"/>
+          <w:sz w:val="22"/>
+          <w:szCs w:val="22"/>
+        </w:rPr>
+        <w:t>Channel</w:t>
+      </w:r>
+      <w:r>
+        <w:rPr>
+          <w:rFonts w:asciiTheme="minorHAnsi" w:hAnsiTheme="minorHAnsi" w:cstheme="minorBidi"/>
+          <w:color w:val="auto"/>
+          <w:sz w:val="22"/>
+          <w:szCs w:val="22"/>
+        </w:rPr>
+        <w:t xml:space="preserve"> to write or read a value on a specific </w:t>
+      </w:r>
+      <w:r>
+        <w:rPr>
+          <w:rFonts w:asciiTheme="minorHAnsi" w:hAnsiTheme="minorHAnsi" w:cstheme="minorBidi"/>
+          <w:b/>
+          <w:i/>
+          <w:color w:val="auto"/>
+          <w:sz w:val="22"/>
+          <w:szCs w:val="22"/>
+        </w:rPr>
+        <w:t>Tag</w:t>
+      </w:r>
+      <w:r>
+        <w:rPr>
+          <w:rFonts w:asciiTheme="minorHAnsi" w:hAnsiTheme="minorHAnsi" w:cstheme="minorBidi"/>
+          <w:color w:val="auto"/>
+          <w:sz w:val="22"/>
+          <w:szCs w:val="22"/>
+        </w:rPr>
+        <w:t xml:space="preserve"> you will have to map them.</w:t>
+      </w:r>
+    </w:p>
+    <w:p>
+      <w:pPr>
+        <w:pStyle w:val="Default"/>
+        <w:rPr>
+          <w:rFonts w:asciiTheme="minorHAnsi" w:hAnsiTheme="minorHAnsi" w:cstheme="minorBidi"/>
+          <w:color w:val="auto"/>
+          <w:sz w:val="22"/>
+          <w:szCs w:val="22"/>
+        </w:rPr>
+      </w:pPr>
+    </w:p>
+    <w:p>
+      <w:pPr>
+        <w:pStyle w:val="Default"/>
+        <w:ind w:firstLine="720"/>
+        <w:rPr>
+          <w:rFonts w:asciiTheme="minorHAnsi" w:eastAsiaTheme="minorEastAsia" w:hAnsiTheme="minorHAnsi" w:cstheme="minorBidi"/>
+          <w:color w:val="auto"/>
+          <w:sz w:val="22"/>
+          <w:szCs w:val="22"/>
+        </w:rPr>
+      </w:pPr>
+      <w:r>
+        <w:rPr>
+          <w:rFonts w:asciiTheme="minorHAnsi" w:eastAsiaTheme="minorEastAsia" w:hAnsiTheme="minorHAnsi" w:cstheme="minorBidi"/>
+          <w:color w:val="auto"/>
+          <w:sz w:val="22"/>
+          <w:szCs w:val="22"/>
+        </w:rPr>
+        <w:t xml:space="preserve">Take the following example to clarify </w:t>
+      </w:r>
+      <w:r>
+        <w:rPr>
+          <w:rFonts w:asciiTheme="minorHAnsi" w:eastAsiaTheme="minorEastAsia" w:hAnsiTheme="minorHAnsi" w:cstheme="minorBidi"/>
+          <w:color w:val="auto"/>
+          <w:sz w:val="22"/>
+          <w:szCs w:val="22"/>
+        </w:rPr>
+        <w:t>the previous terminology</w:t>
+      </w:r>
+      <w:r>
+        <w:rPr>
+          <w:rFonts w:asciiTheme="minorHAnsi" w:eastAsiaTheme="minorEastAsia" w:hAnsiTheme="minorHAnsi" w:cstheme="minorBidi"/>
+          <w:color w:val="auto"/>
+          <w:sz w:val="22"/>
+          <w:szCs w:val="22"/>
+        </w:rPr>
+        <w:t xml:space="preserve">. Let’s say a Module called </w:t>
+      </w:r>
+      <w:r>
+        <w:rPr>
+          <w:rFonts w:asciiTheme="minorHAnsi" w:eastAsiaTheme="minorEastAsia" w:hAnsiTheme="minorHAnsi" w:cstheme="minorBidi"/>
+          <w:b/>
+          <w:bCs/>
+          <w:i/>
+          <w:iCs/>
+          <w:color w:val="auto"/>
+          <w:sz w:val="22"/>
+          <w:szCs w:val="22"/>
+        </w:rPr>
+        <w:t>Temperature Chamber Model</w:t>
+      </w:r>
+      <w:r>
+        <w:rPr>
+          <w:rFonts w:asciiTheme="minorHAnsi" w:eastAsiaTheme="minorEastAsia" w:hAnsiTheme="minorHAnsi" w:cstheme="minorBidi"/>
+          <w:color w:val="auto"/>
+          <w:sz w:val="22"/>
+          <w:szCs w:val="22"/>
+        </w:rPr>
+        <w:t xml:space="preserve"> has an </w:t>
+      </w:r>
+      <w:r>
+        <w:rPr>
+          <w:rFonts w:asciiTheme="minorHAnsi" w:eastAsiaTheme="minorEastAsia" w:hAnsiTheme="minorHAnsi" w:cstheme="minorBidi"/>
+          <w:color w:val="auto"/>
+          <w:sz w:val="22"/>
+          <w:szCs w:val="22"/>
+        </w:rPr>
         <w:t>Input</w:t>
       </w:r>
       <w:r>
         <w:rPr>
-          <w:rFonts w:asciiTheme="minorHAnsi" w:hAnsiTheme="minorHAnsi" w:cstheme="minorBidi"/>
-          <w:color w:val="auto"/>
-          <w:sz w:val="22"/>
-          <w:szCs w:val="22"/>
-        </w:rPr>
-        <w:t xml:space="preserve"> and output parameters that allow access to and from a </w:t>
-      </w:r>
-      <w:r>
-        <w:rPr>
-          <w:rFonts w:asciiTheme="minorHAnsi" w:hAnsiTheme="minorHAnsi" w:cstheme="minorBidi"/>
-          <w:b/>
-          <w:i/>
-          <w:color w:val="auto"/>
-          <w:sz w:val="22"/>
-          <w:szCs w:val="22"/>
-        </w:rPr>
-        <w:t>Module</w:t>
-      </w:r>
-      <w:r>
-        <w:rPr>
-          <w:rFonts w:asciiTheme="minorHAnsi" w:hAnsiTheme="minorHAnsi" w:cstheme="minorBidi"/>
+          <w:rFonts w:asciiTheme="minorHAnsi" w:eastAsiaTheme="minorEastAsia" w:hAnsiTheme="minorHAnsi" w:cstheme="minorBidi"/>
+          <w:color w:val="auto"/>
+          <w:sz w:val="22"/>
+          <w:szCs w:val="22"/>
+        </w:rPr>
+        <w:t xml:space="preserve"> Channel called </w:t>
+      </w:r>
+      <w:r>
+        <w:rPr>
+          <w:rFonts w:asciiTheme="minorHAnsi" w:eastAsiaTheme="minorEastAsia" w:hAnsiTheme="minorHAnsi" w:cstheme="minorBidi"/>
+          <w:b/>
+          <w:bCs/>
+          <w:i/>
+          <w:iCs/>
+          <w:color w:val="auto"/>
+          <w:sz w:val="22"/>
+          <w:szCs w:val="22"/>
+        </w:rPr>
+        <w:t>Thermocouple Reading</w:t>
+      </w:r>
+      <w:r>
+        <w:rPr>
+          <w:rFonts w:asciiTheme="minorHAnsi" w:eastAsiaTheme="minorEastAsia" w:hAnsiTheme="minorHAnsi" w:cstheme="minorBidi"/>
+          <w:bCs/>
+          <w:i/>
+          <w:iCs/>
+          <w:color w:val="auto"/>
+          <w:sz w:val="22"/>
+          <w:szCs w:val="22"/>
+        </w:rPr>
+        <w:t xml:space="preserve"> </w:t>
+      </w:r>
+      <w:r>
+        <w:rPr>
+          <w:rFonts w:asciiTheme="minorHAnsi" w:eastAsiaTheme="minorEastAsia" w:hAnsiTheme="minorHAnsi" w:cstheme="minorBidi"/>
+          <w:bCs/>
+          <w:iCs/>
+          <w:color w:val="auto"/>
+          <w:sz w:val="22"/>
+          <w:szCs w:val="22"/>
+        </w:rPr>
+        <w:t xml:space="preserve">– the module implements reading from a thermocouple and puts the value into the </w:t>
+      </w:r>
+      <w:r>
+        <w:rPr>
+          <w:rFonts w:asciiTheme="minorHAnsi" w:eastAsiaTheme="minorEastAsia" w:hAnsiTheme="minorHAnsi" w:cstheme="minorBidi"/>
+          <w:b/>
+          <w:bCs/>
+          <w:iCs/>
+          <w:color w:val="auto"/>
+          <w:sz w:val="22"/>
+          <w:szCs w:val="22"/>
+        </w:rPr>
+        <w:t>Thermocouple Reading</w:t>
+      </w:r>
+      <w:r>
+        <w:rPr>
+          <w:rFonts w:asciiTheme="minorHAnsi" w:eastAsiaTheme="minorEastAsia" w:hAnsiTheme="minorHAnsi" w:cstheme="minorBidi"/>
+          <w:bCs/>
+          <w:iCs/>
+          <w:color w:val="auto"/>
+          <w:sz w:val="22"/>
+          <w:szCs w:val="22"/>
+        </w:rPr>
+        <w:t xml:space="preserve"> channel</w:t>
+      </w:r>
+      <w:r>
+        <w:rPr>
+          <w:rFonts w:asciiTheme="minorHAnsi" w:eastAsiaTheme="minorEastAsia" w:hAnsiTheme="minorHAnsi" w:cstheme="minorBidi"/>
+          <w:color w:val="auto"/>
+          <w:sz w:val="22"/>
+          <w:szCs w:val="22"/>
+        </w:rPr>
+        <w:t xml:space="preserve">. This </w:t>
+      </w:r>
+      <w:r>
+        <w:rPr>
+          <w:rFonts w:asciiTheme="minorHAnsi" w:eastAsiaTheme="minorEastAsia" w:hAnsiTheme="minorHAnsi" w:cstheme="minorBidi"/>
+          <w:b/>
+          <w:bCs/>
+          <w:i/>
+          <w:iCs/>
+          <w:color w:val="auto"/>
+          <w:sz w:val="22"/>
+          <w:szCs w:val="22"/>
+        </w:rPr>
+        <w:t>Thermocouple Reading Channel</w:t>
+      </w:r>
+      <w:r>
+        <w:rPr>
+          <w:rFonts w:asciiTheme="minorHAnsi" w:eastAsiaTheme="minorEastAsia" w:hAnsiTheme="minorHAnsi" w:cstheme="minorBidi"/>
+          <w:color w:val="auto"/>
+          <w:sz w:val="22"/>
+          <w:szCs w:val="22"/>
+        </w:rPr>
+        <w:t xml:space="preserve"> is mapped to a Tag called </w:t>
+      </w:r>
+      <w:r>
+        <w:rPr>
+          <w:rFonts w:asciiTheme="minorHAnsi" w:eastAsiaTheme="minorEastAsia" w:hAnsiTheme="minorHAnsi" w:cstheme="minorBidi"/>
+          <w:b/>
+          <w:bCs/>
+          <w:i/>
+          <w:iCs/>
+          <w:color w:val="auto"/>
+          <w:sz w:val="22"/>
+          <w:szCs w:val="22"/>
+        </w:rPr>
+        <w:t>Temperature</w:t>
+      </w:r>
+      <w:r>
+        <w:rPr>
+          <w:rFonts w:asciiTheme="minorHAnsi" w:eastAsiaTheme="minorEastAsia" w:hAnsiTheme="minorHAnsi" w:cstheme="minorBidi"/>
+          <w:b/>
+          <w:bCs/>
+          <w:i/>
+          <w:iCs/>
+          <w:color w:val="auto"/>
+          <w:sz w:val="22"/>
+          <w:szCs w:val="22"/>
+        </w:rPr>
+        <w:t xml:space="preserve"> </w:t>
+      </w:r>
+      <w:r>
+        <w:rPr>
+          <w:rFonts w:asciiTheme="minorHAnsi" w:eastAsiaTheme="minorEastAsia" w:hAnsiTheme="minorHAnsi" w:cstheme="minorBidi"/>
+          <w:bCs/>
+          <w:iCs/>
+          <w:color w:val="auto"/>
+          <w:sz w:val="22"/>
+          <w:szCs w:val="22"/>
+        </w:rPr>
+        <w:t>– the engine will then take the value that the module places onto the channel and put it on the tag</w:t>
+      </w:r>
+      <w:r>
+        <w:rPr>
+          <w:rFonts w:asciiTheme="minorHAnsi" w:eastAsiaTheme="minorEastAsia" w:hAnsiTheme="minorHAnsi" w:cstheme="minorBidi"/>
+          <w:color w:val="auto"/>
+          <w:sz w:val="22"/>
+          <w:szCs w:val="22"/>
+        </w:rPr>
+        <w:t xml:space="preserve">. Then the </w:t>
+      </w:r>
+      <w:r>
+        <w:rPr>
+          <w:rFonts w:asciiTheme="minorHAnsi" w:eastAsiaTheme="minorEastAsia" w:hAnsiTheme="minorHAnsi" w:cstheme="minorBidi"/>
+          <w:b/>
+          <w:bCs/>
+          <w:i/>
+          <w:iCs/>
+          <w:color w:val="auto"/>
+          <w:sz w:val="22"/>
+          <w:szCs w:val="22"/>
+        </w:rPr>
+        <w:t>Temperature</w:t>
+      </w:r>
+      <w:r>
+        <w:rPr>
+          <w:rFonts w:asciiTheme="minorHAnsi" w:eastAsiaTheme="minorEastAsia" w:hAnsiTheme="minorHAnsi" w:cstheme="minorBidi"/>
+          <w:color w:val="auto"/>
+          <w:sz w:val="22"/>
+          <w:szCs w:val="22"/>
+        </w:rPr>
+        <w:t xml:space="preserve"> Tag’s value is passed by the engine to </w:t>
+      </w:r>
+      <w:r>
+        <w:rPr>
+          <w:rFonts w:asciiTheme="minorHAnsi" w:eastAsiaTheme="minorEastAsia" w:hAnsiTheme="minorHAnsi" w:cstheme="minorBidi"/>
+          <w:b/>
+          <w:bCs/>
+          <w:i/>
+          <w:iCs/>
+          <w:color w:val="auto"/>
+          <w:sz w:val="22"/>
+          <w:szCs w:val="22"/>
+        </w:rPr>
+        <w:t>Temperature</w:t>
+      </w:r>
+      <w:r>
+        <w:rPr>
+          <w:rFonts w:asciiTheme="minorHAnsi" w:eastAsiaTheme="minorEastAsia" w:hAnsiTheme="minorHAnsi" w:cstheme="minorBidi"/>
+          <w:color w:val="auto"/>
+          <w:sz w:val="22"/>
+          <w:szCs w:val="22"/>
+        </w:rPr>
+        <w:t xml:space="preserve">, an </w:t>
+      </w:r>
+      <w:r>
+        <w:rPr>
+          <w:rFonts w:asciiTheme="minorHAnsi" w:eastAsiaTheme="minorEastAsia" w:hAnsiTheme="minorHAnsi" w:cstheme="minorBidi"/>
+          <w:color w:val="auto"/>
+          <w:sz w:val="22"/>
+          <w:szCs w:val="22"/>
+        </w:rPr>
+        <w:t>Output</w:t>
+      </w:r>
+      <w:r>
+        <w:rPr>
+          <w:rFonts w:asciiTheme="minorHAnsi" w:eastAsiaTheme="minorEastAsia" w:hAnsiTheme="minorHAnsi" w:cstheme="minorBidi"/>
+          <w:color w:val="auto"/>
+          <w:sz w:val="22"/>
+          <w:szCs w:val="22"/>
+        </w:rPr>
+        <w:t xml:space="preserve"> Channel that belongs to a module called </w:t>
+      </w:r>
+      <w:r>
+        <w:rPr>
+          <w:rFonts w:asciiTheme="minorHAnsi" w:eastAsiaTheme="minorEastAsia" w:hAnsiTheme="minorHAnsi" w:cstheme="minorBidi"/>
+          <w:b/>
+          <w:bCs/>
+          <w:i/>
+          <w:iCs/>
+          <w:color w:val="auto"/>
+          <w:sz w:val="22"/>
+          <w:szCs w:val="22"/>
+        </w:rPr>
+        <w:t>Temperature Controller Logic</w:t>
+      </w:r>
+      <w:r>
+        <w:rPr>
+          <w:rFonts w:asciiTheme="minorHAnsi" w:eastAsiaTheme="minorEastAsia" w:hAnsiTheme="minorHAnsi" w:cstheme="minorBidi"/>
           <w:color w:val="auto"/>
           <w:sz w:val="22"/>
           <w:szCs w:val="22"/>
         </w:rPr>
         <w:t xml:space="preserve">. </w:t>
-      </w:r>
-    </w:p>
-    <w:p>
-      <w:pPr>
-        <w:pStyle w:val="Default"/>
-        <w:rPr>
-          <w:rFonts w:asciiTheme="minorHAnsi" w:hAnsiTheme="minorHAnsi" w:cstheme="minorBidi"/>
-          <w:b/>
-          <w:color w:val="auto"/>
-          <w:sz w:val="22"/>
-          <w:szCs w:val="22"/>
-        </w:rPr>
-      </w:pPr>
-    </w:p>
-    <w:p>
-      <w:pPr>
-        <w:pStyle w:val="Default"/>
-        <w:rPr>
-          <w:rFonts w:asciiTheme="minorHAnsi" w:hAnsiTheme="minorHAnsi" w:cstheme="minorBidi"/>
-          <w:color w:val="auto"/>
-          <w:sz w:val="22"/>
-          <w:szCs w:val="22"/>
-        </w:rPr>
-      </w:pPr>
-      <w:r>
-        <w:rPr>
-          <w:rFonts w:asciiTheme="minorHAnsi" w:hAnsiTheme="minorHAnsi" w:cstheme="minorBidi"/>
-          <w:b/>
-          <w:color w:val="auto"/>
-          <w:sz w:val="22"/>
-          <w:szCs w:val="22"/>
-        </w:rPr>
-        <w:t>Tags:</w:t>
-      </w:r>
-      <w:r>
-        <w:rPr>
-          <w:rFonts w:asciiTheme="minorHAnsi" w:hAnsiTheme="minorHAnsi" w:cstheme="minorBidi"/>
-          <w:color w:val="auto"/>
-          <w:sz w:val="22"/>
-          <w:szCs w:val="22"/>
-        </w:rPr>
-        <w:t xml:space="preserve"> Scalar variables saved in a single repository (</w:t>
-      </w:r>
-      <w:r>
-        <w:rPr>
-          <w:rFonts w:asciiTheme="minorHAnsi" w:hAnsiTheme="minorHAnsi" w:cstheme="minorBidi"/>
-          <w:b/>
-          <w:i/>
-          <w:color w:val="auto"/>
-          <w:sz w:val="22"/>
-          <w:szCs w:val="22"/>
-        </w:rPr>
-        <w:t>Tag Bus</w:t>
-      </w:r>
-      <w:r>
-        <w:rPr>
-          <w:rFonts w:asciiTheme="minorHAnsi" w:hAnsiTheme="minorHAnsi" w:cstheme="minorBidi"/>
-          <w:color w:val="auto"/>
-          <w:sz w:val="22"/>
-          <w:szCs w:val="22"/>
-        </w:rPr>
-        <w:t xml:space="preserve">) that can be accessed by any </w:t>
-      </w:r>
-      <w:r>
-        <w:rPr>
-          <w:rFonts w:asciiTheme="minorHAnsi" w:hAnsiTheme="minorHAnsi" w:cstheme="minorBidi"/>
-          <w:b/>
-          <w:i/>
-          <w:color w:val="auto"/>
-          <w:sz w:val="22"/>
-          <w:szCs w:val="22"/>
-        </w:rPr>
-        <w:t>Module</w:t>
-      </w:r>
-      <w:r>
-        <w:rPr>
-          <w:rFonts w:asciiTheme="minorHAnsi" w:hAnsiTheme="minorHAnsi" w:cstheme="minorBidi"/>
-          <w:color w:val="auto"/>
-          <w:sz w:val="22"/>
-          <w:szCs w:val="22"/>
-        </w:rPr>
-        <w:t xml:space="preserve"> within an </w:t>
-      </w:r>
-      <w:r>
-        <w:rPr>
-          <w:rFonts w:asciiTheme="minorHAnsi" w:hAnsiTheme="minorHAnsi" w:cstheme="minorBidi"/>
-          <w:b/>
-          <w:i/>
-          <w:color w:val="auto"/>
-          <w:sz w:val="22"/>
-          <w:szCs w:val="22"/>
-        </w:rPr>
-        <w:t>Engine</w:t>
-      </w:r>
-      <w:r>
-        <w:rPr>
-          <w:rFonts w:asciiTheme="minorHAnsi" w:hAnsiTheme="minorHAnsi" w:cstheme="minorBidi"/>
-          <w:color w:val="auto"/>
-          <w:sz w:val="22"/>
-          <w:szCs w:val="22"/>
-        </w:rPr>
-        <w:t xml:space="preserve">. </w:t>
-      </w:r>
-      <w:r>
-        <w:rPr>
-          <w:rFonts w:asciiTheme="minorHAnsi" w:hAnsiTheme="minorHAnsi" w:cstheme="minorBidi"/>
-          <w:color w:val="auto"/>
-          <w:sz w:val="22"/>
-          <w:szCs w:val="22"/>
-        </w:rPr>
-        <w:t>A</w:t>
-      </w:r>
-      <w:r>
-        <w:rPr>
-          <w:rFonts w:asciiTheme="minorHAnsi" w:hAnsiTheme="minorHAnsi" w:cstheme="minorBidi"/>
-          <w:b/>
-          <w:i/>
-          <w:color w:val="auto"/>
-          <w:sz w:val="22"/>
-          <w:szCs w:val="22"/>
-        </w:rPr>
-        <w:t xml:space="preserve"> Tag</w:t>
-      </w:r>
-      <w:r>
-        <w:rPr>
-          <w:rFonts w:asciiTheme="minorHAnsi" w:hAnsiTheme="minorHAnsi" w:cstheme="minorBidi"/>
-          <w:color w:val="auto"/>
-          <w:sz w:val="22"/>
-          <w:szCs w:val="22"/>
-        </w:rPr>
-        <w:t xml:space="preserve"> can be defined as a connecting point between </w:t>
-      </w:r>
-      <w:r>
-        <w:rPr>
-          <w:rFonts w:asciiTheme="minorHAnsi" w:hAnsiTheme="minorHAnsi" w:cstheme="minorBidi"/>
-          <w:b/>
-          <w:i/>
-          <w:color w:val="auto"/>
-          <w:sz w:val="22"/>
-          <w:szCs w:val="22"/>
-        </w:rPr>
-        <w:t>Channels</w:t>
-      </w:r>
-      <w:r>
-        <w:rPr>
-          <w:rFonts w:asciiTheme="minorHAnsi" w:hAnsiTheme="minorHAnsi" w:cstheme="minorBidi"/>
-          <w:color w:val="auto"/>
-          <w:sz w:val="22"/>
-          <w:szCs w:val="22"/>
-        </w:rPr>
-        <w:t xml:space="preserve"> from different </w:t>
-      </w:r>
-      <w:r>
-        <w:rPr>
-          <w:rFonts w:asciiTheme="minorHAnsi" w:hAnsiTheme="minorHAnsi" w:cstheme="minorBidi"/>
-          <w:b/>
-          <w:i/>
-          <w:color w:val="auto"/>
-          <w:sz w:val="22"/>
-          <w:szCs w:val="22"/>
-        </w:rPr>
-        <w:t>Modules</w:t>
-      </w:r>
-      <w:r>
-        <w:rPr>
-          <w:rFonts w:asciiTheme="minorHAnsi" w:hAnsiTheme="minorHAnsi" w:cstheme="minorBidi"/>
-          <w:color w:val="auto"/>
-          <w:sz w:val="22"/>
-          <w:szCs w:val="22"/>
-        </w:rPr>
-        <w:t xml:space="preserve">.  </w:t>
-      </w:r>
-    </w:p>
-    <w:p>
-      <w:pPr>
-        <w:pStyle w:val="Default"/>
-        <w:rPr>
-          <w:rFonts w:asciiTheme="minorHAnsi" w:hAnsiTheme="minorHAnsi" w:cstheme="minorBidi"/>
-          <w:color w:val="auto"/>
-          <w:sz w:val="22"/>
-          <w:szCs w:val="22"/>
-        </w:rPr>
-      </w:pPr>
-    </w:p>
-    <w:p>
-      <w:pPr>
-        <w:pStyle w:val="Default"/>
-        <w:rPr>
-          <w:rFonts w:asciiTheme="minorHAnsi" w:hAnsiTheme="minorHAnsi" w:cstheme="minorBidi"/>
-          <w:color w:val="auto"/>
-          <w:sz w:val="22"/>
-          <w:szCs w:val="22"/>
-        </w:rPr>
-      </w:pPr>
-      <w:r>
-        <w:rPr>
-          <w:rFonts w:asciiTheme="minorHAnsi" w:hAnsiTheme="minorHAnsi" w:cstheme="minorBidi"/>
-          <w:b/>
-          <w:color w:val="auto"/>
-          <w:sz w:val="22"/>
-          <w:szCs w:val="22"/>
-        </w:rPr>
-        <w:t>Mappings:</w:t>
-      </w:r>
-      <w:r>
-        <w:rPr>
-          <w:rFonts w:asciiTheme="minorHAnsi" w:hAnsiTheme="minorHAnsi" w:cstheme="minorBidi"/>
-          <w:color w:val="auto"/>
-          <w:sz w:val="22"/>
-          <w:szCs w:val="22"/>
-        </w:rPr>
-        <w:t xml:space="preserve"> Mappings are the connections between </w:t>
-      </w:r>
-      <w:r>
-        <w:rPr>
-          <w:rFonts w:asciiTheme="minorHAnsi" w:hAnsiTheme="minorHAnsi" w:cstheme="minorBidi"/>
-          <w:b/>
-          <w:i/>
-          <w:color w:val="auto"/>
-          <w:sz w:val="22"/>
-          <w:szCs w:val="22"/>
-        </w:rPr>
-        <w:t>Tags</w:t>
-      </w:r>
-      <w:r>
-        <w:rPr>
-          <w:rFonts w:asciiTheme="minorHAnsi" w:hAnsiTheme="minorHAnsi" w:cstheme="minorBidi"/>
-          <w:color w:val="auto"/>
-          <w:sz w:val="22"/>
-          <w:szCs w:val="22"/>
-        </w:rPr>
-        <w:t xml:space="preserve"> and </w:t>
-      </w:r>
-      <w:r>
-        <w:rPr>
-          <w:rFonts w:asciiTheme="minorHAnsi" w:hAnsiTheme="minorHAnsi" w:cstheme="minorBidi"/>
-          <w:b/>
-          <w:i/>
-          <w:color w:val="auto"/>
-          <w:sz w:val="22"/>
-          <w:szCs w:val="22"/>
-        </w:rPr>
-        <w:t>Channels</w:t>
-      </w:r>
-      <w:r>
-        <w:rPr>
-          <w:rFonts w:asciiTheme="minorHAnsi" w:hAnsiTheme="minorHAnsi" w:cstheme="minorBidi"/>
-          <w:color w:val="auto"/>
-          <w:sz w:val="22"/>
-          <w:szCs w:val="22"/>
-        </w:rPr>
-        <w:t xml:space="preserve">. If you want a specific </w:t>
-      </w:r>
-      <w:r>
-        <w:rPr>
-          <w:rFonts w:asciiTheme="minorHAnsi" w:hAnsiTheme="minorHAnsi" w:cstheme="minorBidi"/>
-          <w:b/>
-          <w:i/>
-          <w:color w:val="auto"/>
-          <w:sz w:val="22"/>
-          <w:szCs w:val="22"/>
-        </w:rPr>
-        <w:t>Channel</w:t>
-      </w:r>
-      <w:r>
-        <w:rPr>
-          <w:rFonts w:asciiTheme="minorHAnsi" w:hAnsiTheme="minorHAnsi" w:cstheme="minorBidi"/>
-          <w:color w:val="auto"/>
-          <w:sz w:val="22"/>
-          <w:szCs w:val="22"/>
-        </w:rPr>
-        <w:t xml:space="preserve"> to write or read a value on a specific </w:t>
-      </w:r>
-      <w:r>
-        <w:rPr>
-          <w:rFonts w:asciiTheme="minorHAnsi" w:hAnsiTheme="minorHAnsi" w:cstheme="minorBidi"/>
-          <w:b/>
-          <w:i/>
-          <w:color w:val="auto"/>
-          <w:sz w:val="22"/>
-          <w:szCs w:val="22"/>
-        </w:rPr>
-        <w:t>Tag</w:t>
-      </w:r>
-      <w:r>
-        <w:rPr>
-          <w:rFonts w:asciiTheme="minorHAnsi" w:hAnsiTheme="minorHAnsi" w:cstheme="minorBidi"/>
-          <w:color w:val="auto"/>
-          <w:sz w:val="22"/>
-          <w:szCs w:val="22"/>
-        </w:rPr>
-        <w:t xml:space="preserve"> you will have to map them.</w:t>
-      </w:r>
-    </w:p>
-    <w:p>
-      <w:pPr>
-        <w:pStyle w:val="Default"/>
-        <w:rPr>
-          <w:rFonts w:asciiTheme="minorHAnsi" w:hAnsiTheme="minorHAnsi" w:cstheme="minorBidi"/>
-          <w:color w:val="auto"/>
-          <w:sz w:val="22"/>
-          <w:szCs w:val="22"/>
-        </w:rPr>
-      </w:pPr>
-    </w:p>
-    <w:p>
-      <w:pPr>
-        <w:pStyle w:val="Default"/>
-        <w:rPr>
-          <w:rFonts w:asciiTheme="minorHAnsi" w:hAnsiTheme="minorHAnsi" w:cstheme="minorBidi"/>
-          <w:color w:val="auto"/>
-          <w:sz w:val="22"/>
-          <w:szCs w:val="22"/>
-        </w:rPr>
-      </w:pPr>
-      <w:r>
-        <w:rPr>
-          <w:rFonts w:asciiTheme="minorHAnsi" w:hAnsiTheme="minorHAnsi" w:cstheme="minorBidi"/>
-          <w:color w:val="auto"/>
-          <w:sz w:val="22"/>
-          <w:szCs w:val="22"/>
-        </w:rPr>
-        <w:t xml:space="preserve">Take the following example to clarify the previous terminology. Let’s say a Module called </w:t>
-      </w:r>
-      <w:r>
-        <w:rPr>
-          <w:rFonts w:asciiTheme="minorHAnsi" w:hAnsiTheme="minorHAnsi" w:cstheme="minorBidi"/>
-          <w:b/>
-          <w:i/>
-          <w:color w:val="auto"/>
-          <w:sz w:val="22"/>
-          <w:szCs w:val="22"/>
-        </w:rPr>
-        <w:t>Temperature Chamber Mod</w:t>
-      </w:r>
-      <w:r>
-        <w:rPr>
-          <w:rFonts w:asciiTheme="minorHAnsi" w:hAnsiTheme="minorHAnsi" w:cstheme="minorBidi"/>
-          <w:b/>
-          <w:i/>
-          <w:color w:val="auto"/>
-          <w:sz w:val="22"/>
-          <w:szCs w:val="22"/>
-        </w:rPr>
-        <w:t>el</w:t>
-      </w:r>
-      <w:r>
-        <w:rPr>
-          <w:rFonts w:asciiTheme="minorHAnsi" w:hAnsiTheme="minorHAnsi" w:cstheme="minorBidi"/>
-          <w:color w:val="auto"/>
-          <w:sz w:val="22"/>
-          <w:szCs w:val="22"/>
-        </w:rPr>
-        <w:t xml:space="preserve"> </w:t>
-      </w:r>
-      <w:r>
-        <w:rPr>
-          <w:rFonts w:asciiTheme="minorHAnsi" w:hAnsiTheme="minorHAnsi" w:cstheme="minorBidi"/>
-          <w:color w:val="auto"/>
-          <w:sz w:val="22"/>
-          <w:szCs w:val="22"/>
-        </w:rPr>
-        <w:t>has</w:t>
-      </w:r>
-      <w:r>
-        <w:rPr>
-          <w:rFonts w:asciiTheme="minorHAnsi" w:hAnsiTheme="minorHAnsi" w:cstheme="minorBidi"/>
-          <w:color w:val="auto"/>
-          <w:sz w:val="22"/>
-          <w:szCs w:val="22"/>
-        </w:rPr>
-        <w:t xml:space="preserve"> an Output Channel called </w:t>
-      </w:r>
-      <w:r>
-        <w:rPr>
-          <w:rFonts w:asciiTheme="minorHAnsi" w:hAnsiTheme="minorHAnsi" w:cstheme="minorBidi"/>
-          <w:b/>
-          <w:i/>
-          <w:color w:val="auto"/>
-          <w:sz w:val="22"/>
-          <w:szCs w:val="22"/>
-        </w:rPr>
-        <w:t>Thermocouple Reading</w:t>
-      </w:r>
-      <w:r>
-        <w:rPr>
-          <w:rFonts w:asciiTheme="minorHAnsi" w:hAnsiTheme="minorHAnsi" w:cstheme="minorBidi"/>
-          <w:color w:val="auto"/>
-          <w:sz w:val="22"/>
-          <w:szCs w:val="22"/>
-        </w:rPr>
-        <w:t xml:space="preserve">. This </w:t>
-      </w:r>
-      <w:r>
-        <w:rPr>
-          <w:rFonts w:asciiTheme="minorHAnsi" w:hAnsiTheme="minorHAnsi" w:cstheme="minorBidi"/>
-          <w:b/>
-          <w:i/>
-          <w:color w:val="auto"/>
-          <w:sz w:val="22"/>
-          <w:szCs w:val="22"/>
-        </w:rPr>
-        <w:t>Thermocouple Reading Channel</w:t>
-      </w:r>
-      <w:r>
-        <w:rPr>
-          <w:rFonts w:asciiTheme="minorHAnsi" w:hAnsiTheme="minorHAnsi" w:cstheme="minorBidi"/>
-          <w:color w:val="auto"/>
-          <w:sz w:val="22"/>
-          <w:szCs w:val="22"/>
-        </w:rPr>
-        <w:t xml:space="preserve"> is mapped to a Tag called </w:t>
-      </w:r>
-      <w:r>
-        <w:rPr>
-          <w:rFonts w:asciiTheme="minorHAnsi" w:hAnsiTheme="minorHAnsi" w:cstheme="minorBidi"/>
-          <w:b/>
-          <w:i/>
-          <w:color w:val="auto"/>
-          <w:sz w:val="22"/>
-          <w:szCs w:val="22"/>
-        </w:rPr>
-        <w:t>Temperature</w:t>
-      </w:r>
-      <w:r>
-        <w:rPr>
-          <w:rFonts w:asciiTheme="minorHAnsi" w:hAnsiTheme="minorHAnsi" w:cstheme="minorBidi"/>
-          <w:color w:val="auto"/>
-          <w:sz w:val="22"/>
-          <w:szCs w:val="22"/>
-        </w:rPr>
-        <w:t xml:space="preserve">. Then the </w:t>
-      </w:r>
-      <w:r>
-        <w:rPr>
-          <w:rFonts w:asciiTheme="minorHAnsi" w:hAnsiTheme="minorHAnsi" w:cstheme="minorBidi"/>
-          <w:b/>
-          <w:i/>
-          <w:color w:val="auto"/>
-          <w:sz w:val="22"/>
-          <w:szCs w:val="22"/>
-        </w:rPr>
-        <w:t>Temperature</w:t>
-      </w:r>
-      <w:r>
-        <w:rPr>
-          <w:rFonts w:asciiTheme="minorHAnsi" w:hAnsiTheme="minorHAnsi" w:cstheme="minorBidi"/>
-          <w:color w:val="auto"/>
-          <w:sz w:val="22"/>
-          <w:szCs w:val="22"/>
-        </w:rPr>
-        <w:t xml:space="preserve"> Tag is read by </w:t>
-      </w:r>
-      <w:r>
-        <w:rPr>
-          <w:rFonts w:asciiTheme="minorHAnsi" w:hAnsiTheme="minorHAnsi" w:cstheme="minorBidi"/>
-          <w:b/>
-          <w:i/>
-          <w:color w:val="auto"/>
-          <w:sz w:val="22"/>
-          <w:szCs w:val="22"/>
-        </w:rPr>
-        <w:t>Temperature</w:t>
-      </w:r>
-      <w:r>
-        <w:rPr>
-          <w:rFonts w:asciiTheme="minorHAnsi" w:hAnsiTheme="minorHAnsi" w:cstheme="minorBidi"/>
-          <w:color w:val="auto"/>
-          <w:sz w:val="22"/>
-          <w:szCs w:val="22"/>
-        </w:rPr>
-        <w:t xml:space="preserve">, an Input Channel that belongs to a module called </w:t>
-      </w:r>
-      <w:r>
-        <w:rPr>
-          <w:rFonts w:asciiTheme="minorHAnsi" w:hAnsiTheme="minorHAnsi" w:cstheme="minorBidi"/>
-          <w:b/>
-          <w:i/>
-          <w:color w:val="auto"/>
-          <w:sz w:val="22"/>
-          <w:szCs w:val="22"/>
-        </w:rPr>
-        <w:t>Temperature Controller Logic</w:t>
-      </w:r>
-      <w:r>
-        <w:rPr>
-          <w:rFonts w:asciiTheme="minorHAnsi" w:hAnsiTheme="minorHAnsi" w:cstheme="minorBidi"/>
-          <w:color w:val="auto"/>
-          <w:sz w:val="22"/>
-          <w:szCs w:val="22"/>
-        </w:rPr>
-        <w:t>. Study the following diagram to g</w:t>
-      </w:r>
-      <w:r>
-        <w:rPr>
-          <w:rFonts w:asciiTheme="minorHAnsi" w:hAnsiTheme="minorHAnsi" w:cstheme="minorBidi"/>
-          <w:color w:val="auto"/>
-          <w:sz w:val="22"/>
-          <w:szCs w:val="22"/>
-        </w:rPr>
-        <w:t>et a better understanding of these</w:t>
-      </w:r>
-      <w:r>
-        <w:rPr>
-          <w:rFonts w:asciiTheme="minorHAnsi" w:hAnsiTheme="minorHAnsi" w:cstheme="minorBidi"/>
-          <w:color w:val="auto"/>
-          <w:sz w:val="22"/>
-          <w:szCs w:val="22"/>
-        </w:rPr>
-        <w:t xml:space="preserve"> terms.</w:t>
       </w:r>
     </w:p>
     <w:p>
@@ -1543,27 +1723,7 @@
           <w:sz w:val="22"/>
           <w:szCs w:val="22"/>
         </w:rPr>
-        <w:t xml:space="preserve">use of a model of the chamber to simulate its I/O and allows users to define the </w:t>
-      </w:r>
-      <w:proofErr w:type="spellStart"/>
-      <w:r>
-        <w:rPr>
-          <w:rFonts w:asciiTheme="minorHAnsi" w:hAnsiTheme="minorHAnsi" w:cstheme="minorBidi"/>
-          <w:color w:val="auto"/>
-          <w:sz w:val="22"/>
-          <w:szCs w:val="22"/>
-        </w:rPr>
-        <w:t>setpoint</w:t>
-      </w:r>
-      <w:proofErr w:type="spellEnd"/>
-      <w:r>
-        <w:rPr>
-          <w:rFonts w:asciiTheme="minorHAnsi" w:hAnsiTheme="minorHAnsi" w:cstheme="minorBidi"/>
-          <w:color w:val="auto"/>
-          <w:sz w:val="22"/>
-          <w:szCs w:val="22"/>
-        </w:rPr>
-        <w:t xml:space="preserve"> and PID gains of the control algorithm through a simple user interface. </w:t>
+        <w:t xml:space="preserve">use of a model of the chamber to simulate its I/O and allows users to define the setpoint and PID gains of the control algorithm through a simple user interface. </w:t>
       </w:r>
       <w:r>
         <w:rPr>
@@ -2397,27 +2557,7 @@
           <w:sz w:val="22"/>
           <w:szCs w:val="22"/>
         </w:rPr>
-        <w:t xml:space="preserve">. If the Simulation Engine is moved to a </w:t>
-      </w:r>
-      <w:proofErr w:type="spellStart"/>
-      <w:r>
-        <w:rPr>
-          <w:rFonts w:asciiTheme="minorHAnsi" w:hAnsiTheme="minorHAnsi" w:cstheme="minorBidi"/>
-          <w:color w:val="auto"/>
-          <w:sz w:val="22"/>
-          <w:szCs w:val="22"/>
-        </w:rPr>
-        <w:t>cRIO</w:t>
-      </w:r>
-      <w:proofErr w:type="spellEnd"/>
-      <w:r>
-        <w:rPr>
-          <w:rFonts w:asciiTheme="minorHAnsi" w:hAnsiTheme="minorHAnsi" w:cstheme="minorBidi"/>
-          <w:color w:val="auto"/>
-          <w:sz w:val="22"/>
-          <w:szCs w:val="22"/>
-        </w:rPr>
-        <w:t xml:space="preserve"> Ta</w:t>
+        <w:t>. If the Simulation Engine is moved to a cRIO Ta</w:t>
       </w:r>
       <w:r>
         <w:rPr>
@@ -2613,37 +2753,16 @@
           <w:sz w:val="22"/>
           <w:szCs w:val="22"/>
         </w:rPr>
-        <w:t xml:space="preserve">File &gt;&gt; Create </w:t>
-      </w:r>
-      <w:proofErr w:type="gramStart"/>
-      <w:r>
-        <w:rPr>
-          <w:rFonts w:ascii="Calibri" w:hAnsi="Calibri" w:cs="Calibri"/>
-          <w:b/>
-          <w:i/>
-          <w:sz w:val="22"/>
-          <w:szCs w:val="22"/>
-        </w:rPr>
-        <w:t>Project</w:t>
-      </w:r>
-      <w:r>
-        <w:rPr>
-          <w:rFonts w:ascii="Calibri" w:hAnsi="Calibri" w:cs="Calibri"/>
-          <w:b/>
-          <w:sz w:val="22"/>
-          <w:szCs w:val="22"/>
-        </w:rPr>
-        <w:t>..</w:t>
-      </w:r>
-      <w:proofErr w:type="gramEnd"/>
-      <w:r>
-        <w:rPr>
-          <w:rFonts w:ascii="Calibri" w:hAnsi="Calibri" w:cs="Calibri"/>
-          <w:b/>
-          <w:sz w:val="22"/>
-          <w:szCs w:val="22"/>
-        </w:rPr>
-        <w:t xml:space="preserve"> </w:t>
+        <w:t>File &gt;&gt; Create Project</w:t>
+      </w:r>
+      <w:r>
+        <w:rPr>
+          <w:rFonts w:ascii="Calibri" w:hAnsi="Calibri" w:cs="Calibri"/>
+          <w:b/>
+          <w:sz w:val="22"/>
+          <w:szCs w:val="22"/>
+        </w:rPr>
+        <w:t xml:space="preserve">.. </w:t>
       </w:r>
       <w:r>
         <w:rPr>
@@ -3076,7 +3195,6 @@
         </w:rPr>
         <w:t xml:space="preserve"> add </w:t>
       </w:r>
-      <w:proofErr w:type="spellStart"/>
       <w:r>
         <w:rPr>
           <w:rFonts w:ascii="Calibri" w:hAnsi="Calibri" w:cs="Calibri"/>
@@ -3087,7 +3205,6 @@
         </w:rPr>
         <w:t>SimulatedSystem.pcfg</w:t>
       </w:r>
-      <w:proofErr w:type="spellEnd"/>
       <w:r>
         <w:rPr>
           <w:rFonts w:ascii="Calibri" w:hAnsi="Calibri" w:cs="Calibri"/>
@@ -3734,7 +3851,6 @@
         </w:rPr>
         <w:t xml:space="preserve">e for </w:t>
       </w:r>
-      <w:proofErr w:type="spellStart"/>
       <w:r>
         <w:rPr>
           <w:rFonts w:ascii="Calibri" w:hAnsi="Calibri" w:cs="Calibri"/>
@@ -3745,7 +3861,6 @@
         </w:rPr>
         <w:t>SymulatedSystem.pcfg</w:t>
       </w:r>
-      <w:proofErr w:type="spellEnd"/>
       <w:r>
         <w:rPr>
           <w:rFonts w:ascii="Calibri" w:hAnsi="Calibri" w:cs="Calibri"/>
@@ -3877,25 +3992,7 @@
           <w:sz w:val="22"/>
           <w:szCs w:val="22"/>
         </w:rPr>
-        <w:t xml:space="preserve">cript that will help you with </w:t>
-      </w:r>
-      <w:proofErr w:type="gramStart"/>
-      <w:r>
-        <w:rPr>
-          <w:rFonts w:ascii="Calibri" w:hAnsi="Calibri" w:cs="Calibri"/>
-          <w:sz w:val="22"/>
-          <w:szCs w:val="22"/>
-        </w:rPr>
-        <w:t>this every</w:t>
-      </w:r>
-      <w:proofErr w:type="gramEnd"/>
-      <w:r>
-        <w:rPr>
-          <w:rFonts w:ascii="Calibri" w:hAnsi="Calibri" w:cs="Calibri"/>
-          <w:sz w:val="22"/>
-          <w:szCs w:val="22"/>
-        </w:rPr>
-        <w:t xml:space="preserve"> time you add or remove </w:t>
+        <w:t xml:space="preserve">cript that will help you with this every time you add or remove </w:t>
       </w:r>
       <w:r>
         <w:rPr>
@@ -4196,7 +4293,6 @@
         </w:rPr>
         <w:t xml:space="preserve">and search for the </w:t>
       </w:r>
-      <w:proofErr w:type="spellStart"/>
       <w:r>
         <w:rPr>
           <w:rFonts w:ascii="Calibri" w:hAnsi="Calibri" w:cs="Calibri"/>
@@ -4207,7 +4303,6 @@
         </w:rPr>
         <w:t>SimulatedSystem.pcfg</w:t>
       </w:r>
-      <w:proofErr w:type="spellEnd"/>
       <w:r>
         <w:rPr>
           <w:rFonts w:ascii="Calibri" w:hAnsi="Calibri" w:cs="Calibri"/>
@@ -4565,37 +4660,17 @@
           <w:sz w:val="22"/>
           <w:szCs w:val="22"/>
         </w:rPr>
-        <w:t xml:space="preserve"> box browse </w:t>
-      </w:r>
-      <w:proofErr w:type="gramStart"/>
-      <w:r>
-        <w:rPr>
-          <w:rFonts w:ascii="Calibri" w:hAnsi="Calibri" w:cs="Calibri"/>
-          <w:sz w:val="22"/>
-          <w:szCs w:val="22"/>
-        </w:rPr>
-        <w:t xml:space="preserve">for  </w:t>
-      </w:r>
-      <w:r>
-        <w:rPr>
-          <w:rFonts w:ascii="Calibri" w:hAnsi="Calibri" w:cs="Calibri"/>
-          <w:b/>
-          <w:i/>
-          <w:sz w:val="22"/>
-          <w:szCs w:val="22"/>
-        </w:rPr>
-        <w:t>TCRL</w:t>
-      </w:r>
-      <w:proofErr w:type="gramEnd"/>
-      <w:r>
-        <w:rPr>
-          <w:rFonts w:ascii="Calibri" w:hAnsi="Calibri" w:cs="Calibri"/>
-          <w:b/>
-          <w:i/>
-          <w:sz w:val="22"/>
-          <w:szCs w:val="22"/>
-        </w:rPr>
-        <w:t xml:space="preserve"> Host Module Includes.vi</w:t>
+        <w:t xml:space="preserve"> box browse for  </w:t>
+      </w:r>
+      <w:r>
+        <w:rPr>
+          <w:rFonts w:ascii="Calibri" w:hAnsi="Calibri" w:cs="Calibri"/>
+          <w:b/>
+          <w:i/>
+          <w:sz w:val="22"/>
+          <w:szCs w:val="22"/>
+        </w:rPr>
+        <w:t>TCRL Host Module Includes.vi</w:t>
       </w:r>
       <w:r>
         <w:rPr>
@@ -7663,25 +7738,7 @@
           <w:sz w:val="22"/>
           <w:szCs w:val="22"/>
         </w:rPr>
-        <w:t xml:space="preserve"> Try changing the </w:t>
-      </w:r>
-      <w:proofErr w:type="spellStart"/>
-      <w:r>
-        <w:rPr>
-          <w:rFonts w:ascii="Calibri" w:hAnsi="Calibri" w:cs="Calibri"/>
-          <w:sz w:val="22"/>
-          <w:szCs w:val="22"/>
-        </w:rPr>
-        <w:t>Setpoint</w:t>
-      </w:r>
-      <w:proofErr w:type="spellEnd"/>
-      <w:r>
-        <w:rPr>
-          <w:rFonts w:ascii="Calibri" w:hAnsi="Calibri" w:cs="Calibri"/>
-          <w:sz w:val="22"/>
-          <w:szCs w:val="22"/>
-        </w:rPr>
-        <w:t xml:space="preserve"> and the other controls. Do you see any change in the temperature value displayed in the Graph?</w:t>
+        <w:t xml:space="preserve"> Try changing the Setpoint and the other controls. Do you see any change in the temperature value displayed in the Graph?</w:t>
       </w:r>
     </w:p>
     <w:p>
@@ -8200,19 +8257,7 @@
           <w:sz w:val="22"/>
           <w:szCs w:val="22"/>
         </w:rPr>
-        <w:t xml:space="preserve">Fan </w:t>
-      </w:r>
-      <w:proofErr w:type="gramStart"/>
-      <w:r>
-        <w:rPr>
-          <w:rFonts w:ascii="Calibri" w:hAnsi="Calibri" w:cs="Calibri"/>
-          <w:b/>
-          <w:bCs/>
-          <w:i/>
-          <w:sz w:val="22"/>
-          <w:szCs w:val="22"/>
-        </w:rPr>
-        <w:t>on?</w:t>
+        <w:t>Fan on?</w:t>
       </w:r>
       <w:r>
         <w:rPr>
@@ -8224,7 +8269,6 @@
         </w:rPr>
         <w:t>.</w:t>
       </w:r>
-      <w:proofErr w:type="gramEnd"/>
     </w:p>
     <w:p>
       <w:pPr>
@@ -8622,38 +8666,16 @@
           <w:sz w:val="22"/>
           <w:szCs w:val="22"/>
         </w:rPr>
-        <w:t xml:space="preserve">Fan </w:t>
-      </w:r>
-      <w:proofErr w:type="gramStart"/>
-      <w:r>
-        <w:rPr>
-          <w:rFonts w:ascii="Calibri" w:hAnsi="Calibri" w:cs="Calibri"/>
-          <w:b/>
-          <w:bCs/>
-          <w:i/>
-          <w:sz w:val="22"/>
-          <w:szCs w:val="22"/>
-        </w:rPr>
-        <w:t>on?</w:t>
-      </w:r>
-      <w:r>
-        <w:rPr>
-          <w:rFonts w:ascii="Calibri" w:hAnsi="Calibri" w:cs="Calibri"/>
-          <w:bCs/>
-          <w:sz w:val="22"/>
-          <w:szCs w:val="22"/>
-        </w:rPr>
-        <w:t>,</w:t>
-      </w:r>
-      <w:proofErr w:type="gramEnd"/>
-      <w:r>
-        <w:rPr>
-          <w:rFonts w:ascii="Calibri" w:hAnsi="Calibri" w:cs="Calibri"/>
-          <w:bCs/>
-          <w:sz w:val="22"/>
-          <w:szCs w:val="22"/>
-        </w:rPr>
-        <w:t xml:space="preserve"> </w:t>
+        <w:t>Fan on?</w:t>
+      </w:r>
+      <w:r>
+        <w:rPr>
+          <w:rFonts w:ascii="Calibri" w:hAnsi="Calibri" w:cs="Calibri"/>
+          <w:bCs/>
+          <w:sz w:val="22"/>
+          <w:szCs w:val="22"/>
+        </w:rPr>
+        <w:t xml:space="preserve">, </w:t>
       </w:r>
       <w:r>
         <w:rPr>
@@ -10069,29 +10091,16 @@
         </w:rPr>
         <w:t xml:space="preserve">. Notice the tags in the </w:t>
       </w:r>
-      <w:proofErr w:type="gramStart"/>
-      <w:r>
-        <w:rPr>
-          <w:rFonts w:ascii="Calibri" w:hAnsi="Calibri" w:cs="Calibri"/>
-          <w:b/>
-          <w:bCs/>
-          <w:i/>
-          <w:sz w:val="22"/>
-          <w:szCs w:val="22"/>
-        </w:rPr>
-        <w:t>From</w:t>
-      </w:r>
-      <w:proofErr w:type="gramEnd"/>
-      <w:r>
-        <w:rPr>
-          <w:rFonts w:ascii="Calibri" w:hAnsi="Calibri" w:cs="Calibri"/>
-          <w:b/>
-          <w:bCs/>
-          <w:i/>
-          <w:sz w:val="22"/>
-          <w:szCs w:val="22"/>
-        </w:rPr>
-        <w:t xml:space="preserve"> External Engine</w:t>
+      <w:r>
+        <w:rPr>
+          <w:rFonts w:ascii="Calibri" w:hAnsi="Calibri" w:cs="Calibri"/>
+          <w:b/>
+          <w:bCs/>
+          <w:i/>
+          <w:sz w:val="22"/>
+          <w:szCs w:val="22"/>
+        </w:rPr>
+        <w:t>From External Engine</w:t>
       </w:r>
       <w:r>
         <w:rPr>
@@ -12702,7 +12711,6 @@
         </w:rPr>
         <w:t xml:space="preserve">Modify the </w:t>
       </w:r>
-      <w:proofErr w:type="spellStart"/>
       <w:r>
         <w:rPr>
           <w:rFonts w:ascii="Calibri" w:hAnsi="Calibri" w:cs="Calibri"/>
@@ -12713,7 +12721,6 @@
         </w:rPr>
         <w:t>Setpoint</w:t>
       </w:r>
-      <w:proofErr w:type="spellEnd"/>
       <w:r>
         <w:rPr>
           <w:rFonts w:ascii="Calibri" w:hAnsi="Calibri" w:cs="Calibri"/>
@@ -13086,7 +13093,6 @@
         </w:rPr>
         <w:t xml:space="preserve"> and load </w:t>
       </w:r>
-      <w:proofErr w:type="spellStart"/>
       <w:r>
         <w:rPr>
           <w:rFonts w:ascii="Calibri" w:hAnsi="Calibri" w:cs="Calibri"/>
@@ -13097,7 +13103,6 @@
         </w:rPr>
         <w:t>SimulatedSystem.pcfg</w:t>
       </w:r>
-      <w:proofErr w:type="spellEnd"/>
       <w:r>
         <w:rPr>
           <w:rFonts w:ascii="Calibri" w:hAnsi="Calibri" w:cs="Calibri"/>
@@ -13175,20 +13180,8 @@
           <w:sz w:val="22"/>
           <w:szCs w:val="22"/>
         </w:rPr>
-        <w:t xml:space="preserve">&gt;&gt;TDMS </w:t>
-      </w:r>
-      <w:proofErr w:type="spellStart"/>
-      <w:r>
-        <w:rPr>
-          <w:rFonts w:ascii="Calibri" w:hAnsi="Calibri" w:cs="Calibri"/>
-          <w:b/>
-          <w:i/>
-          <w:sz w:val="22"/>
-          <w:szCs w:val="22"/>
-        </w:rPr>
-        <w:t>datalogger</w:t>
-      </w:r>
-      <w:proofErr w:type="spellEnd"/>
+        <w:t>&gt;&gt;TDMS datalogger</w:t>
+      </w:r>
       <w:r>
         <w:rPr>
           <w:rFonts w:ascii="Calibri" w:hAnsi="Calibri" w:cs="Calibri"/>
@@ -13221,7 +13214,7 @@
           <w:szCs w:val="22"/>
         </w:rPr>
       </w:pPr>
-      <w:commentRangeStart w:id="0"/>
+      <w:commentRangeStart w:id="1"/>
       <w:r>
         <w:rPr>
           <w:noProof/>
@@ -13262,14 +13255,14 @@
           </wp:inline>
         </w:drawing>
       </w:r>
-      <w:commentRangeEnd w:id="0"/>
+      <w:commentRangeEnd w:id="1"/>
       <w:r>
         <w:rPr>
           <w:rStyle w:val="CommentReference"/>
           <w:rFonts w:asciiTheme="minorHAnsi" w:hAnsiTheme="minorHAnsi" w:cstheme="minorBidi"/>
           <w:color w:val="auto"/>
         </w:rPr>
-        <w:commentReference w:id="0"/>
+        <w:commentReference w:id="1"/>
       </w:r>
     </w:p>
     <w:p>
@@ -13335,20 +13328,8 @@
           <w:sz w:val="22"/>
           <w:szCs w:val="22"/>
         </w:rPr>
-        <w:t xml:space="preserve">TDMS </w:t>
-      </w:r>
-      <w:proofErr w:type="spellStart"/>
-      <w:r>
-        <w:rPr>
-          <w:rFonts w:ascii="Calibri" w:hAnsi="Calibri" w:cs="Calibri"/>
-          <w:b/>
-          <w:i/>
-          <w:sz w:val="22"/>
-          <w:szCs w:val="22"/>
-        </w:rPr>
-        <w:t>datalogger</w:t>
-      </w:r>
-      <w:proofErr w:type="spellEnd"/>
+        <w:t>TDMS datalogger</w:t>
+      </w:r>
       <w:r>
         <w:rPr>
           <w:rFonts w:ascii="Calibri" w:hAnsi="Calibri" w:cs="Calibri"/>
@@ -13363,25 +13344,7 @@
           <w:sz w:val="22"/>
           <w:szCs w:val="22"/>
         </w:rPr>
-        <w:t xml:space="preserve">In the Static Configuration tab move Temperature, </w:t>
-      </w:r>
-      <w:proofErr w:type="spellStart"/>
-      <w:r>
-        <w:rPr>
-          <w:rFonts w:ascii="Calibri" w:hAnsi="Calibri" w:cs="Calibri"/>
-          <w:sz w:val="22"/>
-          <w:szCs w:val="22"/>
-        </w:rPr>
-        <w:t>Setpoint</w:t>
-      </w:r>
-      <w:proofErr w:type="spellEnd"/>
-      <w:r>
-        <w:rPr>
-          <w:rFonts w:ascii="Calibri" w:hAnsi="Calibri" w:cs="Calibri"/>
-          <w:sz w:val="22"/>
-          <w:szCs w:val="22"/>
-        </w:rPr>
-        <w:t>, P, I, and D to the Configured to</w:t>
+        <w:t>In the Static Configuration tab move Temperature, Setpoint, P, I, and D to the Configured to</w:t>
       </w:r>
       <w:r>
         <w:rPr>
@@ -13542,53 +13505,23 @@
         </w:rPr>
         <w:t xml:space="preserve">Go to the </w:t>
       </w:r>
-      <w:proofErr w:type="spellStart"/>
-      <w:r>
-        <w:rPr>
-          <w:rFonts w:ascii="Calibri" w:hAnsi="Calibri" w:cs="Calibri"/>
-          <w:b/>
-          <w:i/>
-          <w:sz w:val="22"/>
-          <w:szCs w:val="22"/>
-        </w:rPr>
-        <w:t>Datalogger</w:t>
-      </w:r>
-      <w:proofErr w:type="spellEnd"/>
-      <w:r>
-        <w:rPr>
-          <w:rFonts w:ascii="Calibri" w:hAnsi="Calibri" w:cs="Calibri"/>
-          <w:b/>
-          <w:i/>
-          <w:sz w:val="22"/>
-          <w:szCs w:val="22"/>
-        </w:rPr>
-        <w:t xml:space="preserve"> Configuration</w:t>
-      </w:r>
-      <w:r>
-        <w:rPr>
-          <w:rFonts w:ascii="Calibri" w:hAnsi="Calibri" w:cs="Calibri"/>
-          <w:sz w:val="22"/>
-          <w:szCs w:val="22"/>
-        </w:rPr>
-        <w:t xml:space="preserve"> </w:t>
-      </w:r>
-      <w:proofErr w:type="gramStart"/>
-      <w:r>
-        <w:rPr>
-          <w:rFonts w:ascii="Calibri" w:hAnsi="Calibri" w:cs="Calibri"/>
-          <w:sz w:val="22"/>
-          <w:szCs w:val="22"/>
-        </w:rPr>
-        <w:t>tab.</w:t>
-      </w:r>
-      <w:proofErr w:type="gramEnd"/>
-      <w:r>
-        <w:rPr>
-          <w:rFonts w:ascii="Calibri" w:hAnsi="Calibri" w:cs="Calibri"/>
-          <w:sz w:val="22"/>
-          <w:szCs w:val="22"/>
-        </w:rPr>
-        <w:t xml:space="preserve"> Press the</w:t>
+      <w:r>
+        <w:rPr>
+          <w:rFonts w:ascii="Calibri" w:hAnsi="Calibri" w:cs="Calibri"/>
+          <w:b/>
+          <w:i/>
+          <w:sz w:val="22"/>
+          <w:szCs w:val="22"/>
+        </w:rPr>
+        <w:t>Datalogger Configuration</w:t>
+      </w:r>
+      <w:r>
+        <w:rPr>
+          <w:rFonts w:ascii="Calibri" w:hAnsi="Calibri" w:cs="Calibri"/>
+          <w:sz w:val="22"/>
+          <w:szCs w:val="22"/>
+        </w:rPr>
+        <w:t xml:space="preserve"> tab. Press the</w:t>
       </w:r>
       <w:r>
         <w:rPr>
@@ -14169,36 +14102,8 @@
           <w:sz w:val="22"/>
           <w:szCs w:val="22"/>
         </w:rPr>
-        <w:t xml:space="preserve">Run TCRL Host Main.vi. Do some changes to the </w:t>
-      </w:r>
-      <w:proofErr w:type="spellStart"/>
-      <w:r>
-        <w:rPr>
-          <w:rFonts w:ascii="Calibri" w:hAnsi="Calibri" w:cs="Calibri"/>
-          <w:sz w:val="22"/>
-          <w:szCs w:val="22"/>
-        </w:rPr>
-        <w:t>setpoint</w:t>
-      </w:r>
-      <w:proofErr w:type="spellEnd"/>
-      <w:r>
-        <w:rPr>
-          <w:rFonts w:ascii="Calibri" w:hAnsi="Calibri" w:cs="Calibri"/>
-          <w:sz w:val="22"/>
-          <w:szCs w:val="22"/>
-        </w:rPr>
-        <w:t xml:space="preserve"> and verify it still working and stop the </w:t>
-      </w:r>
-      <w:proofErr w:type="gramStart"/>
-      <w:r>
-        <w:rPr>
-          <w:rFonts w:ascii="Calibri" w:hAnsi="Calibri" w:cs="Calibri"/>
-          <w:sz w:val="22"/>
-          <w:szCs w:val="22"/>
-        </w:rPr>
-        <w:t>VI.</w:t>
-      </w:r>
-      <w:proofErr w:type="gramEnd"/>
+        <w:t>Run TCRL Host Main.vi. Do some changes to the setpoint and verify it still working and stop the VI.</w:t>
+      </w:r>
     </w:p>
     <w:p>
       <w:pPr>
@@ -14255,25 +14160,7 @@
           <w:sz w:val="22"/>
           <w:szCs w:val="22"/>
         </w:rPr>
-        <w:t xml:space="preserve">and open the TDMS file just created. Verify the tags you added in the TDMS </w:t>
-      </w:r>
-      <w:proofErr w:type="spellStart"/>
-      <w:r>
-        <w:rPr>
-          <w:rFonts w:ascii="Calibri" w:hAnsi="Calibri" w:cs="Calibri"/>
-          <w:sz w:val="22"/>
-          <w:szCs w:val="22"/>
-        </w:rPr>
-        <w:t>datalogger</w:t>
-      </w:r>
-      <w:proofErr w:type="spellEnd"/>
-      <w:r>
-        <w:rPr>
-          <w:rFonts w:ascii="Calibri" w:hAnsi="Calibri" w:cs="Calibri"/>
-          <w:sz w:val="22"/>
-          <w:szCs w:val="22"/>
-        </w:rPr>
-        <w:t xml:space="preserve"> modules appear in the file and generated data.</w:t>
+        <w:t>and open the TDMS file just created. Verify the tags you added in the TDMS datalogger modules appear in the file and generated data.</w:t>
       </w:r>
     </w:p>
     <w:p>
@@ -14566,7 +14453,6 @@
         </w:rPr>
         <w:t xml:space="preserve"> and load </w:t>
       </w:r>
-      <w:proofErr w:type="spellStart"/>
       <w:r>
         <w:rPr>
           <w:rFonts w:ascii="Calibri" w:hAnsi="Calibri" w:cs="Calibri"/>
@@ -14577,7 +14463,6 @@
         </w:rPr>
         <w:t>SimulatedSystem.pcfg</w:t>
       </w:r>
-      <w:proofErr w:type="spellEnd"/>
       <w:r>
         <w:rPr>
           <w:rFonts w:ascii="Calibri" w:hAnsi="Calibri" w:cs="Calibri"/>
@@ -14605,21 +14490,7 @@
         <w:rPr>
           <w:rFonts w:ascii="Calibri" w:hAnsi="Calibri" w:cs="Calibri"/>
         </w:rPr>
-        <w:t xml:space="preserve">Add a CVT module to the Simulation Engine in the same way you added the TDMS </w:t>
-      </w:r>
-      <w:proofErr w:type="spellStart"/>
-      <w:r>
-        <w:rPr>
-          <w:rFonts w:ascii="Calibri" w:hAnsi="Calibri" w:cs="Calibri"/>
-        </w:rPr>
-        <w:t>datalogger</w:t>
-      </w:r>
-      <w:proofErr w:type="spellEnd"/>
-      <w:r>
-        <w:rPr>
-          <w:rFonts w:ascii="Calibri" w:hAnsi="Calibri" w:cs="Calibri"/>
-        </w:rPr>
-        <w:t xml:space="preserve">. </w:t>
+        <w:t xml:space="preserve">Add a CVT module to the Simulation Engine in the same way you added the TDMS datalogger. </w:t>
       </w:r>
     </w:p>
     <w:p>
@@ -14662,27 +14533,15 @@
         </w:rPr>
         <w:t xml:space="preserve">module. Select </w:t>
       </w:r>
-      <w:proofErr w:type="gramStart"/>
-      <w:r>
-        <w:rPr>
-          <w:rFonts w:ascii="Calibri" w:hAnsi="Calibri" w:cs="Calibri"/>
-          <w:b/>
-          <w:i/>
-          <w:sz w:val="22"/>
-          <w:szCs w:val="22"/>
-        </w:rPr>
-        <w:t>To</w:t>
-      </w:r>
-      <w:proofErr w:type="gramEnd"/>
-      <w:r>
-        <w:rPr>
-          <w:rFonts w:ascii="Calibri" w:hAnsi="Calibri" w:cs="Calibri"/>
-          <w:b/>
-          <w:i/>
-          <w:sz w:val="22"/>
-          <w:szCs w:val="22"/>
-        </w:rPr>
-        <w:t xml:space="preserve"> CVT</w:t>
+      <w:r>
+        <w:rPr>
+          <w:rFonts w:ascii="Calibri" w:hAnsi="Calibri" w:cs="Calibri"/>
+          <w:b/>
+          <w:i/>
+          <w:sz w:val="22"/>
+          <w:szCs w:val="22"/>
+        </w:rPr>
+        <w:t>To CVT</w:t>
       </w:r>
       <w:r>
         <w:rPr>
@@ -14802,27 +14661,15 @@
         </w:rPr>
         <w:t xml:space="preserve">Move Temperature to the </w:t>
       </w:r>
-      <w:proofErr w:type="gramStart"/>
-      <w:r>
-        <w:rPr>
-          <w:rFonts w:ascii="Calibri" w:hAnsi="Calibri" w:cs="Calibri"/>
-          <w:b/>
-          <w:i/>
-          <w:sz w:val="22"/>
-          <w:szCs w:val="22"/>
-        </w:rPr>
-        <w:t>To</w:t>
-      </w:r>
-      <w:proofErr w:type="gramEnd"/>
-      <w:r>
-        <w:rPr>
-          <w:rFonts w:ascii="Calibri" w:hAnsi="Calibri" w:cs="Calibri"/>
-          <w:b/>
-          <w:i/>
-          <w:sz w:val="22"/>
-          <w:szCs w:val="22"/>
-        </w:rPr>
-        <w:t xml:space="preserve"> CVT box</w:t>
+      <w:r>
+        <w:rPr>
+          <w:rFonts w:ascii="Calibri" w:hAnsi="Calibri" w:cs="Calibri"/>
+          <w:b/>
+          <w:i/>
+          <w:sz w:val="22"/>
+          <w:szCs w:val="22"/>
+        </w:rPr>
+        <w:t>To CVT box</w:t>
       </w:r>
       <w:r>
         <w:rPr>
@@ -15044,25 +14891,7 @@
           <w:sz w:val="22"/>
           <w:szCs w:val="22"/>
         </w:rPr>
-        <w:t xml:space="preserve">. By </w:t>
-      </w:r>
-      <w:proofErr w:type="gramStart"/>
-      <w:r>
-        <w:rPr>
-          <w:rFonts w:asciiTheme="minorHAnsi" w:hAnsiTheme="minorHAnsi"/>
-          <w:sz w:val="22"/>
-          <w:szCs w:val="22"/>
-        </w:rPr>
-        <w:t>default</w:t>
-      </w:r>
-      <w:proofErr w:type="gramEnd"/>
-      <w:r>
-        <w:rPr>
-          <w:rFonts w:asciiTheme="minorHAnsi" w:hAnsiTheme="minorHAnsi"/>
-          <w:sz w:val="22"/>
-          <w:szCs w:val="22"/>
-        </w:rPr>
-        <w:t xml:space="preserve"> it is a double. Connect a string constant to the </w:t>
+        <w:t xml:space="preserve">. By default it is a double. Connect a string constant to the </w:t>
       </w:r>
       <w:r>
         <w:rPr>
@@ -15375,15 +15204,7 @@
         </w:numPr>
       </w:pPr>
       <w:r>
-        <w:t xml:space="preserve">Save the changes in TCRL Host Main.vi. Go back to the Configuration Editor and update the classes for TCRL Host Module Includes.vi as you did for the TDMS </w:t>
-      </w:r>
-      <w:proofErr w:type="spellStart"/>
-      <w:r>
-        <w:t>Datalogger</w:t>
-      </w:r>
-      <w:proofErr w:type="spellEnd"/>
-      <w:r>
-        <w:t xml:space="preserve"> Module. Verify the CVT class is added to TCRL Host Module Includes.vi. </w:t>
+        <w:t xml:space="preserve">Save the changes in TCRL Host Main.vi. Go back to the Configuration Editor and update the classes for TCRL Host Module Includes.vi as you did for the TDMS Datalogger Module. Verify the CVT class is added to TCRL Host Module Includes.vi. </w:t>
       </w:r>
     </w:p>
     <w:p>
@@ -16003,11 +15824,9 @@
             <w:tcW w:w="3116" w:type="dxa"/>
           </w:tcPr>
           <w:p>
-            <w:proofErr w:type="spellStart"/>
             <w:r>
               <w:t>setpoint</w:t>
             </w:r>
-            <w:proofErr w:type="spellEnd"/>
           </w:p>
         </w:tc>
         <w:tc>
@@ -16161,11 +15980,9 @@
             <w:tcW w:w="3116" w:type="dxa"/>
           </w:tcPr>
           <w:p>
-            <w:proofErr w:type="spellStart"/>
             <w:r>
               <w:t>Ti</w:t>
             </w:r>
-            <w:proofErr w:type="spellEnd"/>
           </w:p>
         </w:tc>
         <w:tc>
@@ -16461,15 +16278,7 @@
         <w:rPr>
           <w:b/>
         </w:rPr>
-        <w:t xml:space="preserve">Custom Controller Module </w:t>
-      </w:r>
-      <w:proofErr w:type="spellStart"/>
-      <w:proofErr w:type="gramStart"/>
-      <w:r>
-        <w:rPr>
-          <w:b/>
-        </w:rPr>
-        <w:t>r</w:t>
+        <w:t>Custom Controller Module r</w:t>
       </w:r>
       <w:r>
         <w:rPr>
@@ -16477,8 +16286,6 @@
         </w:rPr>
         <w:t>untime.lvclass</w:t>
       </w:r>
-      <w:proofErr w:type="spellEnd"/>
-      <w:proofErr w:type="gramEnd"/>
       <w:r>
         <w:t xml:space="preserve"> and open </w:t>
       </w:r>
@@ -16727,15 +16534,7 @@
         <w:t>Note:</w:t>
       </w:r>
       <w:r>
-        <w:t xml:space="preserve"> During this process, the </w:t>
-      </w:r>
-      <w:proofErr w:type="spellStart"/>
-      <w:r>
-        <w:t>lvclass</w:t>
-      </w:r>
-      <w:proofErr w:type="spellEnd"/>
-      <w:r>
-        <w:t xml:space="preserve"> files are modified and so LabVIEW requires that your classes are </w:t>
+        <w:t xml:space="preserve"> During this process, the lvclass files are modified and so LabVIEW requires that your classes are </w:t>
       </w:r>
       <w:r>
         <w:t>not</w:t>
@@ -16809,25 +16608,15 @@
       <w:r>
         <w:t xml:space="preserve"> for the configuration class (</w:t>
       </w:r>
-      <w:proofErr w:type="spellStart"/>
-      <w:r>
-        <w:rPr>
-          <w:i/>
-        </w:rPr>
-        <w:t>YourModuleName</w:t>
-      </w:r>
-      <w:proofErr w:type="spellEnd"/>
-      <w:r>
-        <w:rPr>
-          <w:i/>
-        </w:rPr>
-        <w:t xml:space="preserve"> </w:t>
-      </w:r>
-      <w:proofErr w:type="spellStart"/>
+      <w:r>
+        <w:rPr>
+          <w:i/>
+        </w:rPr>
+        <w:t xml:space="preserve">YourModuleName </w:t>
+      </w:r>
       <w:r>
         <w:t>Configuration.lvclass</w:t>
       </w:r>
-      <w:proofErr w:type="spellEnd"/>
       <w:r>
         <w:t>).</w:t>
       </w:r>
@@ -17244,19 +17033,8 @@
           <w:b/>
           <w:i/>
         </w:rPr>
-        <w:t xml:space="preserve">Parameters to </w:t>
-      </w:r>
-      <w:proofErr w:type="spellStart"/>
-      <w:proofErr w:type="gramStart"/>
-      <w:r>
-        <w:rPr>
-          <w:b/>
-          <w:i/>
-        </w:rPr>
-        <w:t>process.Temperature</w:t>
-      </w:r>
-      <w:proofErr w:type="spellEnd"/>
-      <w:proofErr w:type="gramEnd"/>
+        <w:t>Parameters to process.Temperature</w:t>
+      </w:r>
       <w:r>
         <w:rPr>
           <w:i/>
@@ -17306,8 +17084,6 @@
         </w:rPr>
         <w:t xml:space="preserve">Parameters to </w:t>
       </w:r>
-      <w:proofErr w:type="spellStart"/>
-      <w:proofErr w:type="gramStart"/>
       <w:r>
         <w:rPr>
           <w:b/>
@@ -17315,8 +17091,6 @@
         </w:rPr>
         <w:t>process.setpoint</w:t>
       </w:r>
-      <w:proofErr w:type="spellEnd"/>
-      <w:proofErr w:type="gramEnd"/>
       <w:r>
         <w:rPr>
           <w:i/>
@@ -17336,7 +17110,6 @@
       <w:r>
         <w:t xml:space="preserve"> </w:t>
       </w:r>
-      <w:proofErr w:type="spellStart"/>
       <w:r>
         <w:rPr>
           <w:b/>
@@ -17344,7 +17117,6 @@
         </w:rPr>
         <w:t>setpoint</w:t>
       </w:r>
-      <w:proofErr w:type="spellEnd"/>
       <w:r>
         <w:t xml:space="preserve"> input.</w:t>
       </w:r>
@@ -17374,23 +17146,12 @@
         </w:rPr>
         <w:t xml:space="preserve"> </w:t>
       </w:r>
-      <w:proofErr w:type="spellStart"/>
-      <w:proofErr w:type="gramStart"/>
-      <w:r>
-        <w:rPr>
-          <w:b/>
-          <w:i/>
-        </w:rPr>
-        <w:t>process.output</w:t>
-      </w:r>
-      <w:proofErr w:type="spellEnd"/>
-      <w:proofErr w:type="gramEnd"/>
-      <w:r>
-        <w:rPr>
-          <w:b/>
-          <w:i/>
-        </w:rPr>
-        <w:t xml:space="preserve"> range high</w:t>
+      <w:r>
+        <w:rPr>
+          <w:b/>
+          <w:i/>
+        </w:rPr>
+        <w:t>process.output range high</w:t>
       </w:r>
       <w:r>
         <w:rPr>
@@ -17418,21 +17179,12 @@
         </w:rPr>
         <w:t xml:space="preserve"> </w:t>
       </w:r>
-      <w:proofErr w:type="spellStart"/>
-      <w:r>
-        <w:rPr>
-          <w:b/>
-          <w:i/>
-        </w:rPr>
-        <w:t>process.output</w:t>
-      </w:r>
-      <w:proofErr w:type="spellEnd"/>
-      <w:r>
-        <w:rPr>
-          <w:b/>
-          <w:i/>
-        </w:rPr>
-        <w:t xml:space="preserve"> range low</w:t>
+      <w:r>
+        <w:rPr>
+          <w:b/>
+          <w:i/>
+        </w:rPr>
+        <w:t>process.output range low</w:t>
       </w:r>
       <w:r>
         <w:t xml:space="preserve"> and wire the cluster to</w:t>
@@ -17490,8 +17242,6 @@
         </w:rPr>
         <w:t xml:space="preserve"> </w:t>
       </w:r>
-      <w:proofErr w:type="spellStart"/>
-      <w:proofErr w:type="gramStart"/>
       <w:r>
         <w:rPr>
           <w:b/>
@@ -17504,16 +17254,7 @@
           <w:b/>
           <w:i/>
         </w:rPr>
-        <w:t>Kc</w:t>
-      </w:r>
-      <w:proofErr w:type="spellEnd"/>
-      <w:proofErr w:type="gramEnd"/>
-      <w:r>
-        <w:rPr>
-          <w:b/>
-          <w:i/>
-        </w:rPr>
-        <w:t xml:space="preserve">, </w:t>
+        <w:t xml:space="preserve">Kc, </w:t>
       </w:r>
       <w:r>
         <w:rPr>
@@ -17528,7 +17269,6 @@
         </w:rPr>
         <w:t xml:space="preserve"> </w:t>
       </w:r>
-      <w:proofErr w:type="spellStart"/>
       <w:r>
         <w:rPr>
           <w:b/>
@@ -17541,15 +17281,7 @@
           <w:b/>
           <w:i/>
         </w:rPr>
-        <w:t>Ti</w:t>
-      </w:r>
-      <w:proofErr w:type="spellEnd"/>
-      <w:r>
-        <w:rPr>
-          <w:b/>
-          <w:i/>
-        </w:rPr>
-        <w:t>,</w:t>
+        <w:t>Ti,</w:t>
       </w:r>
       <w:r>
         <w:rPr>
@@ -17577,7 +17309,6 @@
         </w:rPr>
         <w:t xml:space="preserve"> </w:t>
       </w:r>
-      <w:proofErr w:type="spellStart"/>
       <w:r>
         <w:rPr>
           <w:b/>
@@ -17592,7 +17323,6 @@
         </w:rPr>
         <w:t>Td</w:t>
       </w:r>
-      <w:proofErr w:type="spellEnd"/>
       <w:r>
         <w:t xml:space="preserve"> and wire the cluster to </w:t>
       </w:r>
@@ -17691,25 +17421,7 @@
           <w:b/>
           <w:i/>
         </w:rPr>
-        <w:t xml:space="preserve">Parameters to </w:t>
-      </w:r>
-      <w:proofErr w:type="spellStart"/>
-      <w:proofErr w:type="gramStart"/>
-      <w:r>
-        <w:rPr>
-          <w:b/>
-          <w:i/>
-        </w:rPr>
-        <w:t>process.Fan</w:t>
-      </w:r>
-      <w:proofErr w:type="spellEnd"/>
-      <w:proofErr w:type="gramEnd"/>
-      <w:r>
-        <w:rPr>
-          <w:b/>
-          <w:i/>
-        </w:rPr>
-        <w:t xml:space="preserve"> on?</w:t>
+        <w:t>Parameters to process.Fan on?</w:t>
       </w:r>
       <w:r>
         <w:t xml:space="preserve"> to </w:t>
@@ -17769,23 +17481,7 @@
           <w:b/>
           <w:i/>
         </w:rPr>
-        <w:t xml:space="preserve">Results from </w:t>
-      </w:r>
-      <w:proofErr w:type="spellStart"/>
-      <w:r>
-        <w:rPr>
-          <w:b/>
-          <w:i/>
-        </w:rPr>
-        <w:t>processing.fan</w:t>
-      </w:r>
-      <w:proofErr w:type="spellEnd"/>
-      <w:r>
-        <w:rPr>
-          <w:b/>
-          <w:i/>
-        </w:rPr>
-        <w:t xml:space="preserve"> value</w:t>
+        <w:t>Results from processing.fan value</w:t>
       </w:r>
     </w:p>
     <w:p>
@@ -17829,19 +17525,8 @@
           <w:b/>
           <w:i/>
         </w:rPr>
-        <w:t xml:space="preserve">Results from </w:t>
-      </w:r>
-      <w:proofErr w:type="spellStart"/>
-      <w:proofErr w:type="gramStart"/>
-      <w:r>
-        <w:rPr>
-          <w:b/>
-          <w:i/>
-        </w:rPr>
-        <w:t>processing.lamp</w:t>
-      </w:r>
-      <w:proofErr w:type="spellEnd"/>
-      <w:proofErr w:type="gramEnd"/>
+        <w:t>Results from processing.lamp</w:t>
+      </w:r>
       <w:r>
         <w:t>.</w:t>
       </w:r>
@@ -17904,17 +17589,8 @@
           <w:b/>
           <w:i/>
         </w:rPr>
-        <w:t xml:space="preserve">Temperature Controller </w:t>
-      </w:r>
-      <w:proofErr w:type="spellStart"/>
-      <w:r>
-        <w:rPr>
-          <w:b/>
-          <w:i/>
-        </w:rPr>
-        <w:t>Example.lvproj</w:t>
-      </w:r>
-      <w:proofErr w:type="spellEnd"/>
+        <w:t>Temperature Controller Example.lvproj</w:t>
+      </w:r>
       <w:r>
         <w:t xml:space="preserve"> if you closed it, and reload the Standard Configuration Editor (</w:t>
       </w:r>
@@ -17995,25 +17671,7 @@
           <w:b/>
           <w:i/>
         </w:rPr>
-        <w:t xml:space="preserve">\Custom </w:t>
-      </w:r>
-      <w:proofErr w:type="spellStart"/>
-      <w:r>
-        <w:rPr>
-          <w:rFonts w:ascii="Calibri" w:hAnsi="Calibri" w:cs="Calibri"/>
-          <w:b/>
-          <w:i/>
-        </w:rPr>
-        <w:t>Termperature</w:t>
-      </w:r>
-      <w:proofErr w:type="spellEnd"/>
-      <w:r>
-        <w:rPr>
-          <w:rFonts w:ascii="Calibri" w:hAnsi="Calibri" w:cs="Calibri"/>
-          <w:b/>
-          <w:i/>
-        </w:rPr>
-        <w:t xml:space="preserve"> Controller</w:t>
+        <w:t>\Custom Termperature Controller</w:t>
       </w:r>
       <w:r>
         <w:t>).</w:t>
@@ -18035,17 +17693,8 @@
           <w:b/>
           <w:i/>
         </w:rPr>
-        <w:t>&lt;LabVIEW 2015&gt;\examples\TBD Examples\RT Temperature Controller\</w:t>
-      </w:r>
-      <w:proofErr w:type="spellStart"/>
-      <w:r>
-        <w:rPr>
-          <w:b/>
-          <w:i/>
-        </w:rPr>
-        <w:t>SimulatedSystem.pcfg</w:t>
-      </w:r>
-      <w:proofErr w:type="spellEnd"/>
+        <w:t>&lt;LabVIEW 2015&gt;\examples\TBD Examples\RT Temperature Controller\SimulatedSystem.pcfg</w:t>
+      </w:r>
       <w:r>
         <w:t xml:space="preserve"> and then to go </w:t>
       </w:r>
@@ -18065,7 +17714,6 @@
       <w:r>
         <w:t xml:space="preserve">to make a copy of the configuration. For simplicity, save it in the same location but call it </w:t>
       </w:r>
-      <w:proofErr w:type="spellStart"/>
       <w:r>
         <w:rPr>
           <w:b/>
@@ -18073,7 +17721,6 @@
         </w:rPr>
         <w:t>SimulatedSystemCustomControl.pcfg</w:t>
       </w:r>
-      <w:proofErr w:type="spellEnd"/>
       <w:r>
         <w:t>.</w:t>
       </w:r>
@@ -18640,28 +18287,7 @@
         <w:t>Host Module Includes.vi</w:t>
       </w:r>
       <w:r>
-        <w:t>.  This function ensures that all appropriate modules are loaded into memory. You can also load precompiled modules (</w:t>
-      </w:r>
-      <w:proofErr w:type="spellStart"/>
-      <w:r>
-        <w:t>llb</w:t>
-      </w:r>
-      <w:proofErr w:type="spellEnd"/>
-      <w:r>
-        <w:t xml:space="preserve"> or </w:t>
-      </w:r>
-      <w:proofErr w:type="spellStart"/>
-      <w:r>
-        <w:t>lvlibp</w:t>
-      </w:r>
-      <w:proofErr w:type="spellEnd"/>
-      <w:r>
-        <w:t xml:space="preserve"> files) from disk, but for our purposes we will s</w:t>
-      </w:r>
-      <w:bookmarkStart w:id="1" w:name="_GoBack"/>
-      <w:bookmarkEnd w:id="1"/>
-      <w:r>
-        <w:t>imply hardcode the appropriate modules.</w:t>
+        <w:t>.  This function ensures that all appropriate modules are loaded into memory. You can also load precompiled modules (llb or lvlibp files) from disk, but for our purposes we will simply hardcode the appropriate modules.</w:t>
       </w:r>
     </w:p>
     <w:p>
@@ -18715,19 +18341,8 @@
           <w:b/>
           <w:i/>
         </w:rPr>
-        <w:t xml:space="preserve">Custom Controller Module </w:t>
-      </w:r>
-      <w:proofErr w:type="spellStart"/>
-      <w:proofErr w:type="gramStart"/>
-      <w:r>
-        <w:rPr>
-          <w:b/>
-          <w:i/>
-        </w:rPr>
-        <w:t>runtime.lvclass</w:t>
-      </w:r>
-      <w:proofErr w:type="spellEnd"/>
-      <w:proofErr w:type="gramEnd"/>
+        <w:t>Custom Controller Module runtime.lvclass</w:t>
+      </w:r>
       <w:r>
         <w:t xml:space="preserve"> from the project onto the diagram of Host Module Includes.vi. This ensures that your new module is always loaded into memory.</w:t>
       </w:r>
@@ -18825,7 +18440,6 @@
       <w:r>
         <w:t xml:space="preserve">. On the front panel, browse for your configuration file (we suggested </w:t>
       </w:r>
-      <w:proofErr w:type="spellStart"/>
       <w:r>
         <w:rPr>
           <w:b/>
@@ -18833,7 +18447,6 @@
         </w:rPr>
         <w:t>SimulatedSystemCustomControl.pcfg</w:t>
       </w:r>
-      <w:proofErr w:type="spellEnd"/>
       <w:r>
         <w:t>) in the configuration file path control.</w:t>
       </w:r>
@@ -19147,8 +18760,8 @@
 </file>
 
 <file path=word/comments.xml><?xml version="1.0" encoding="utf-8"?>
-<w:comments xmlns:wpc="http://schemas.microsoft.com/office/word/2010/wordprocessingCanvas" xmlns:cx="http://schemas.microsoft.com/office/drawing/2014/chartex" xmlns:cx1="http://schemas.microsoft.com/office/drawing/2015/9/8/chartex" xmlns:cx2="http://schemas.microsoft.com/office/drawing/2015/10/21/chartex" xmlns:mc="http://schemas.openxmlformats.org/markup-compatibility/2006" xmlns:o="urn:schemas-microsoft-com:office:office" xmlns:r="http://schemas.openxmlformats.org/officeDocument/2006/relationships" xmlns:m="http://schemas.openxmlformats.org/officeDocument/2006/math" xmlns:v="urn:schemas-microsoft-com:vml" xmlns:wp14="http://schemas.microsoft.com/office/word/2010/wordprocessingDrawing" xmlns:wp="http://schemas.openxmlformats.org/drawingml/2006/wordprocessingDrawing" xmlns:w10="urn:schemas-microsoft-com:office:word" xmlns:w="http://schemas.openxmlformats.org/wordprocessingml/2006/main" xmlns:w14="http://schemas.microsoft.com/office/word/2010/wordml" xmlns:w15="http://schemas.microsoft.com/office/word/2012/wordml" xmlns:w16se="http://schemas.microsoft.com/office/word/2015/wordml/symex" xmlns:wpg="http://schemas.microsoft.com/office/word/2010/wordprocessingGroup" xmlns:wpi="http://schemas.microsoft.com/office/word/2010/wordprocessingInk" xmlns:wne="http://schemas.microsoft.com/office/word/2006/wordml" xmlns:wps="http://schemas.microsoft.com/office/word/2010/wordprocessingShape" mc:Ignorable="w14 w15 w16se wp14">
-  <w:comment w:id="0" w:author="Matthew Pollock" w:date="2016-07-25T15:42:00Z" w:initials="MP">
+<w:comments xmlns:wpc="http://schemas.microsoft.com/office/word/2010/wordprocessingCanvas" xmlns:cx="http://schemas.microsoft.com/office/drawing/2014/chartex" xmlns:cx1="http://schemas.microsoft.com/office/drawing/2015/9/8/chartex" xmlns:cx2="http://schemas.microsoft.com/office/drawing/2015/10/21/chartex" xmlns:cx3="http://schemas.microsoft.com/office/drawing/2016/5/9/chartex" xmlns:cx4="http://schemas.microsoft.com/office/drawing/2016/5/10/chartex" xmlns:cx5="http://schemas.microsoft.com/office/drawing/2016/5/11/chartex" xmlns:mc="http://schemas.openxmlformats.org/markup-compatibility/2006" xmlns:o="urn:schemas-microsoft-com:office:office" xmlns:r="http://schemas.openxmlformats.org/officeDocument/2006/relationships" xmlns:m="http://schemas.openxmlformats.org/officeDocument/2006/math" xmlns:v="urn:schemas-microsoft-com:vml" xmlns:wp14="http://schemas.microsoft.com/office/word/2010/wordprocessingDrawing" xmlns:wp="http://schemas.openxmlformats.org/drawingml/2006/wordprocessingDrawing" xmlns:w10="urn:schemas-microsoft-com:office:word" xmlns:w="http://schemas.openxmlformats.org/wordprocessingml/2006/main" xmlns:w14="http://schemas.microsoft.com/office/word/2010/wordml" xmlns:w15="http://schemas.microsoft.com/office/word/2012/wordml" xmlns:w16se="http://schemas.microsoft.com/office/word/2015/wordml/symex" xmlns:wpg="http://schemas.microsoft.com/office/word/2010/wordprocessingGroup" xmlns:wpi="http://schemas.microsoft.com/office/word/2010/wordprocessingInk" xmlns:wne="http://schemas.microsoft.com/office/word/2006/wordml" xmlns:wps="http://schemas.microsoft.com/office/word/2010/wordprocessingShape" mc:Ignorable="w14 w15 w16se wp14">
+  <w:comment w:id="1" w:author="Matthew Pollock" w:date="2016-07-25T15:42:00Z" w:initials="MP">
     <w:p>
       <w:pPr>
         <w:pStyle w:val="CommentText"/>
@@ -19168,13 +18781,13 @@
 </file>
 
 <file path=word/commentsExtended.xml><?xml version="1.0" encoding="utf-8"?>
-<w15:commentsEx xmlns:wpc="http://schemas.microsoft.com/office/word/2010/wordprocessingCanvas" xmlns:cx="http://schemas.microsoft.com/office/drawing/2014/chartex" xmlns:cx1="http://schemas.microsoft.com/office/drawing/2015/9/8/chartex" xmlns:cx2="http://schemas.microsoft.com/office/drawing/2015/10/21/chartex" xmlns:mc="http://schemas.openxmlformats.org/markup-compatibility/2006" xmlns:o="urn:schemas-microsoft-com:office:office" xmlns:r="http://schemas.openxmlformats.org/officeDocument/2006/relationships" xmlns:m="http://schemas.openxmlformats.org/officeDocument/2006/math" xmlns:v="urn:schemas-microsoft-com:vml" xmlns:wp14="http://schemas.microsoft.com/office/word/2010/wordprocessingDrawing" xmlns:wp="http://schemas.openxmlformats.org/drawingml/2006/wordprocessingDrawing" xmlns:w10="urn:schemas-microsoft-com:office:word" xmlns:w="http://schemas.openxmlformats.org/wordprocessingml/2006/main" xmlns:w14="http://schemas.microsoft.com/office/word/2010/wordml" xmlns:w15="http://schemas.microsoft.com/office/word/2012/wordml" xmlns:w16se="http://schemas.microsoft.com/office/word/2015/wordml/symex" xmlns:wpg="http://schemas.microsoft.com/office/word/2010/wordprocessingGroup" xmlns:wpi="http://schemas.microsoft.com/office/word/2010/wordprocessingInk" xmlns:wne="http://schemas.microsoft.com/office/word/2006/wordml" xmlns:wps="http://schemas.microsoft.com/office/word/2010/wordprocessingShape" mc:Ignorable="w14 w15 w16se wp14">
+<w15:commentsEx xmlns:wpc="http://schemas.microsoft.com/office/word/2010/wordprocessingCanvas" xmlns:cx="http://schemas.microsoft.com/office/drawing/2014/chartex" xmlns:cx1="http://schemas.microsoft.com/office/drawing/2015/9/8/chartex" xmlns:cx2="http://schemas.microsoft.com/office/drawing/2015/10/21/chartex" xmlns:cx3="http://schemas.microsoft.com/office/drawing/2016/5/9/chartex" xmlns:cx4="http://schemas.microsoft.com/office/drawing/2016/5/10/chartex" xmlns:cx5="http://schemas.microsoft.com/office/drawing/2016/5/11/chartex" xmlns:mc="http://schemas.openxmlformats.org/markup-compatibility/2006" xmlns:o="urn:schemas-microsoft-com:office:office" xmlns:r="http://schemas.openxmlformats.org/officeDocument/2006/relationships" xmlns:m="http://schemas.openxmlformats.org/officeDocument/2006/math" xmlns:v="urn:schemas-microsoft-com:vml" xmlns:wp14="http://schemas.microsoft.com/office/word/2010/wordprocessingDrawing" xmlns:wp="http://schemas.openxmlformats.org/drawingml/2006/wordprocessingDrawing" xmlns:w10="urn:schemas-microsoft-com:office:word" xmlns:w="http://schemas.openxmlformats.org/wordprocessingml/2006/main" xmlns:w14="http://schemas.microsoft.com/office/word/2010/wordml" xmlns:w15="http://schemas.microsoft.com/office/word/2012/wordml" xmlns:w16se="http://schemas.microsoft.com/office/word/2015/wordml/symex" xmlns:wpg="http://schemas.microsoft.com/office/word/2010/wordprocessingGroup" xmlns:wpi="http://schemas.microsoft.com/office/word/2010/wordprocessingInk" xmlns:wne="http://schemas.microsoft.com/office/word/2006/wordml" xmlns:wps="http://schemas.microsoft.com/office/word/2010/wordprocessingShape" mc:Ignorable="w14 w15 w16se wp14">
   <w15:commentEx w15:paraId="03E930BB" w15:done="0"/>
 </w15:commentsEx>
 </file>
 
 <file path=word/numbering.xml><?xml version="1.0" encoding="utf-8"?>
-<w:numbering xmlns:wpc="http://schemas.microsoft.com/office/word/2010/wordprocessingCanvas" xmlns:cx="http://schemas.microsoft.com/office/drawing/2014/chartex" xmlns:cx1="http://schemas.microsoft.com/office/drawing/2015/9/8/chartex" xmlns:cx2="http://schemas.microsoft.com/office/drawing/2015/10/21/chartex" xmlns:mc="http://schemas.openxmlformats.org/markup-compatibility/2006" xmlns:o="urn:schemas-microsoft-com:office:office" xmlns:r="http://schemas.openxmlformats.org/officeDocument/2006/relationships" xmlns:m="http://schemas.openxmlformats.org/officeDocument/2006/math" xmlns:v="urn:schemas-microsoft-com:vml" xmlns:wp14="http://schemas.microsoft.com/office/word/2010/wordprocessingDrawing" xmlns:wp="http://schemas.openxmlformats.org/drawingml/2006/wordprocessingDrawing" xmlns:w10="urn:schemas-microsoft-com:office:word" xmlns:w="http://schemas.openxmlformats.org/wordprocessingml/2006/main" xmlns:w14="http://schemas.microsoft.com/office/word/2010/wordml" xmlns:w15="http://schemas.microsoft.com/office/word/2012/wordml" xmlns:w16se="http://schemas.microsoft.com/office/word/2015/wordml/symex" xmlns:wpg="http://schemas.microsoft.com/office/word/2010/wordprocessingGroup" xmlns:wpi="http://schemas.microsoft.com/office/word/2010/wordprocessingInk" xmlns:wne="http://schemas.microsoft.com/office/word/2006/wordml" xmlns:wps="http://schemas.microsoft.com/office/word/2010/wordprocessingShape" mc:Ignorable="w14 w15 w16se wp14">
+<w:numbering xmlns:wpc="http://schemas.microsoft.com/office/word/2010/wordprocessingCanvas" xmlns:cx="http://schemas.microsoft.com/office/drawing/2014/chartex" xmlns:cx1="http://schemas.microsoft.com/office/drawing/2015/9/8/chartex" xmlns:cx2="http://schemas.microsoft.com/office/drawing/2015/10/21/chartex" xmlns:cx3="http://schemas.microsoft.com/office/drawing/2016/5/9/chartex" xmlns:cx4="http://schemas.microsoft.com/office/drawing/2016/5/10/chartex" xmlns:cx5="http://schemas.microsoft.com/office/drawing/2016/5/11/chartex" xmlns:mc="http://schemas.openxmlformats.org/markup-compatibility/2006" xmlns:o="urn:schemas-microsoft-com:office:office" xmlns:r="http://schemas.openxmlformats.org/officeDocument/2006/relationships" xmlns:m="http://schemas.openxmlformats.org/officeDocument/2006/math" xmlns:v="urn:schemas-microsoft-com:vml" xmlns:wp14="http://schemas.microsoft.com/office/word/2010/wordprocessingDrawing" xmlns:wp="http://schemas.openxmlformats.org/drawingml/2006/wordprocessingDrawing" xmlns:w10="urn:schemas-microsoft-com:office:word" xmlns:w="http://schemas.openxmlformats.org/wordprocessingml/2006/main" xmlns:w14="http://schemas.microsoft.com/office/word/2010/wordml" xmlns:w15="http://schemas.microsoft.com/office/word/2012/wordml" xmlns:w16se="http://schemas.microsoft.com/office/word/2015/wordml/symex" xmlns:wpg="http://schemas.microsoft.com/office/word/2010/wordprocessingGroup" xmlns:wpi="http://schemas.microsoft.com/office/word/2010/wordprocessingInk" xmlns:wne="http://schemas.microsoft.com/office/word/2006/wordml" xmlns:wps="http://schemas.microsoft.com/office/word/2010/wordprocessingShape" mc:Ignorable="w14 w15 w16se wp14">
   <w:abstractNum w:abstractNumId="0" w15:restartNumberingAfterBreak="0">
     <w:nsid w:val="005745C7"/>
     <w:multiLevelType w:val="hybridMultilevel"/>
@@ -21038,7 +20651,7 @@
 </file>
 
 <file path=word/people.xml><?xml version="1.0" encoding="utf-8"?>
-<w15:people xmlns:wpc="http://schemas.microsoft.com/office/word/2010/wordprocessingCanvas" xmlns:cx="http://schemas.microsoft.com/office/drawing/2014/chartex" xmlns:cx1="http://schemas.microsoft.com/office/drawing/2015/9/8/chartex" xmlns:cx2="http://schemas.microsoft.com/office/drawing/2015/10/21/chartex" xmlns:mc="http://schemas.openxmlformats.org/markup-compatibility/2006" xmlns:o="urn:schemas-microsoft-com:office:office" xmlns:r="http://schemas.openxmlformats.org/officeDocument/2006/relationships" xmlns:m="http://schemas.openxmlformats.org/officeDocument/2006/math" xmlns:v="urn:schemas-microsoft-com:vml" xmlns:wp14="http://schemas.microsoft.com/office/word/2010/wordprocessingDrawing" xmlns:wp="http://schemas.openxmlformats.org/drawingml/2006/wordprocessingDrawing" xmlns:w10="urn:schemas-microsoft-com:office:word" xmlns:w="http://schemas.openxmlformats.org/wordprocessingml/2006/main" xmlns:w14="http://schemas.microsoft.com/office/word/2010/wordml" xmlns:w15="http://schemas.microsoft.com/office/word/2012/wordml" xmlns:w16se="http://schemas.microsoft.com/office/word/2015/wordml/symex" xmlns:wpg="http://schemas.microsoft.com/office/word/2010/wordprocessingGroup" xmlns:wpi="http://schemas.microsoft.com/office/word/2010/wordprocessingInk" xmlns:wne="http://schemas.microsoft.com/office/word/2006/wordml" xmlns:wps="http://schemas.microsoft.com/office/word/2010/wordprocessingShape" mc:Ignorable="w14 w15 w16se wp14">
+<w15:people xmlns:wpc="http://schemas.microsoft.com/office/word/2010/wordprocessingCanvas" xmlns:cx="http://schemas.microsoft.com/office/drawing/2014/chartex" xmlns:cx1="http://schemas.microsoft.com/office/drawing/2015/9/8/chartex" xmlns:cx2="http://schemas.microsoft.com/office/drawing/2015/10/21/chartex" xmlns:cx3="http://schemas.microsoft.com/office/drawing/2016/5/9/chartex" xmlns:cx4="http://schemas.microsoft.com/office/drawing/2016/5/10/chartex" xmlns:cx5="http://schemas.microsoft.com/office/drawing/2016/5/11/chartex" xmlns:mc="http://schemas.openxmlformats.org/markup-compatibility/2006" xmlns:o="urn:schemas-microsoft-com:office:office" xmlns:r="http://schemas.openxmlformats.org/officeDocument/2006/relationships" xmlns:m="http://schemas.openxmlformats.org/officeDocument/2006/math" xmlns:v="urn:schemas-microsoft-com:vml" xmlns:wp14="http://schemas.microsoft.com/office/word/2010/wordprocessingDrawing" xmlns:wp="http://schemas.openxmlformats.org/drawingml/2006/wordprocessingDrawing" xmlns:w10="urn:schemas-microsoft-com:office:word" xmlns:w="http://schemas.openxmlformats.org/wordprocessingml/2006/main" xmlns:w14="http://schemas.microsoft.com/office/word/2010/wordml" xmlns:w15="http://schemas.microsoft.com/office/word/2012/wordml" xmlns:w16se="http://schemas.microsoft.com/office/word/2015/wordml/symex" xmlns:wpg="http://schemas.microsoft.com/office/word/2010/wordprocessingGroup" xmlns:wpi="http://schemas.microsoft.com/office/word/2010/wordprocessingInk" xmlns:wne="http://schemas.microsoft.com/office/word/2006/wordml" xmlns:wps="http://schemas.microsoft.com/office/word/2010/wordprocessingShape" mc:Ignorable="w14 w15 w16se wp14">
   <w15:person w15:author="Matthew Pollock">
     <w15:presenceInfo w15:providerId="AD" w15:userId="S-1-12-1-1123584425-1280444015-79435957-3069463951"/>
   </w15:person>
@@ -21062,7 +20675,7 @@
       </w:pPr>
     </w:pPrDefault>
   </w:docDefaults>
-  <w:latentStyles w:defLockedState="0" w:defUIPriority="99" w:defSemiHidden="0" w:defUnhideWhenUsed="0" w:defQFormat="0" w:count="372">
+  <w:latentStyles w:defLockedState="0" w:defUIPriority="99" w:defSemiHidden="0" w:defUnhideWhenUsed="0" w:defQFormat="0" w:count="374">
     <w:lsdException w:name="Normal" w:uiPriority="0" w:qFormat="1"/>
     <w:lsdException w:name="heading 1" w:uiPriority="9" w:qFormat="1"/>
     <w:lsdException w:name="heading 2" w:semiHidden="1" w:uiPriority="9" w:unhideWhenUsed="1" w:qFormat="1"/>
@@ -21168,6 +20781,7 @@
     <w:lsdException w:name="HTML Sample" w:semiHidden="1" w:unhideWhenUsed="1"/>
     <w:lsdException w:name="HTML Typewriter" w:semiHidden="1" w:unhideWhenUsed="1"/>
     <w:lsdException w:name="HTML Variable" w:semiHidden="1" w:unhideWhenUsed="1"/>
+    <w:lsdException w:name="Normal Table" w:semiHidden="1" w:unhideWhenUsed="1"/>
     <w:lsdException w:name="annotation subject" w:semiHidden="1" w:unhideWhenUsed="1"/>
     <w:lsdException w:name="No List" w:semiHidden="1" w:unhideWhenUsed="1"/>
     <w:lsdException w:name="Outline List 1" w:semiHidden="1" w:unhideWhenUsed="1"/>
@@ -21214,8 +20828,10 @@
     <w:lsdException w:name="Table Subtle 2" w:semiHidden="1" w:unhideWhenUsed="1"/>
     <w:lsdException w:name="Table Web 1" w:semiHidden="1" w:unhideWhenUsed="1"/>
     <w:lsdException w:name="Table Web 2" w:semiHidden="1" w:unhideWhenUsed="1"/>
+    <w:lsdException w:name="Table Web 3" w:semiHidden="1" w:unhideWhenUsed="1"/>
     <w:lsdException w:name="Balloon Text" w:semiHidden="1" w:unhideWhenUsed="1"/>
     <w:lsdException w:name="Table Grid" w:uiPriority="39"/>
+    <w:lsdException w:name="Table Theme" w:semiHidden="1" w:unhideWhenUsed="1"/>
     <w:lsdException w:name="Placeholder Text" w:semiHidden="1"/>
     <w:lsdException w:name="No Spacing" w:uiPriority="1" w:qFormat="1"/>
     <w:lsdException w:name="Light Shading" w:uiPriority="60"/>
@@ -21432,6 +21048,8 @@
     <w:lsdException w:name="List Table 6 Colorful Accent 6" w:uiPriority="51"/>
     <w:lsdException w:name="List Table 7 Colorful Accent 6" w:uiPriority="52"/>
     <w:lsdException w:name="Mention" w:semiHidden="1" w:unhideWhenUsed="1"/>
+    <w:lsdException w:name="Smart Hyperlink" w:semiHidden="1" w:unhideWhenUsed="1"/>
+    <w:lsdException w:name="Hashtag" w:semiHidden="1" w:unhideWhenUsed="1"/>
   </w:latentStyles>
   <w:style w:type="paragraph" w:default="1" w:styleId="Normal">
     <w:name w:val="Normal"/>
@@ -22089,7 +21707,7 @@
 </file>
 
 <file path=customXml/itemProps1.xml><?xml version="1.0" encoding="utf-8"?>
-<ds:datastoreItem xmlns:ds="http://schemas.openxmlformats.org/officeDocument/2006/customXml" ds:itemID="{7D20AB25-C8EA-4369-A673-3ACA0DF63418}">
+<ds:datastoreItem xmlns:ds="http://schemas.openxmlformats.org/officeDocument/2006/customXml" ds:itemID="{97CF1428-1E55-44CE-A0B4-5950341BD8EE}">
   <ds:schemaRefs>
     <ds:schemaRef ds:uri="http://schemas.openxmlformats.org/officeDocument/2006/bibliography"/>
   </ds:schemaRefs>

</xml_diff>